<commit_message>
Se actualizo Cap 11
</commit_message>
<xml_diff>
--- a/Software Development Plan.docx
+++ b/Software Development Plan.docx
@@ -1,6 +1,6 @@
 
 <file path=word/document.xml><?xml version="1.0" encoding="utf-8"?>
-<w:document xmlns:wpc="http://schemas.microsoft.com/office/word/2010/wordprocessingCanvas" xmlns:cx="http://schemas.microsoft.com/office/drawing/2014/chartex" xmlns:mc="http://schemas.openxmlformats.org/markup-compatibility/2006" xmlns:o="urn:schemas-microsoft-com:office:office" xmlns:r="http://schemas.openxmlformats.org/officeDocument/2006/relationships" xmlns:m="http://schemas.openxmlformats.org/officeDocument/2006/math" xmlns:v="urn:schemas-microsoft-com:vml" xmlns:wp14="http://schemas.microsoft.com/office/word/2010/wordprocessingDrawing" xmlns:wp="http://schemas.openxmlformats.org/drawingml/2006/wordprocessingDrawing" xmlns:w10="urn:schemas-microsoft-com:office:word" xmlns:w="http://schemas.openxmlformats.org/wordprocessingml/2006/main" xmlns:w14="http://schemas.microsoft.com/office/word/2010/wordml" xmlns:w15="http://schemas.microsoft.com/office/word/2012/wordml" xmlns:w16se="http://schemas.microsoft.com/office/word/2015/wordml/symex" xmlns:wpg="http://schemas.microsoft.com/office/word/2010/wordprocessingGroup" xmlns:wpi="http://schemas.microsoft.com/office/word/2010/wordprocessingInk" xmlns:wne="http://schemas.microsoft.com/office/word/2006/wordml" xmlns:wps="http://schemas.microsoft.com/office/word/2010/wordprocessingShape" mc:Ignorable="w14 w15 w16se wp14">
+<w:document xmlns:wpc="http://schemas.microsoft.com/office/word/2010/wordprocessingCanvas" xmlns:mc="http://schemas.openxmlformats.org/markup-compatibility/2006" xmlns:o="urn:schemas-microsoft-com:office:office" xmlns:r="http://schemas.openxmlformats.org/officeDocument/2006/relationships" xmlns:m="http://schemas.openxmlformats.org/officeDocument/2006/math" xmlns:v="urn:schemas-microsoft-com:vml" xmlns:wp14="http://schemas.microsoft.com/office/word/2010/wordprocessingDrawing" xmlns:wp="http://schemas.openxmlformats.org/drawingml/2006/wordprocessingDrawing" xmlns:w10="urn:schemas-microsoft-com:office:word" xmlns:w="http://schemas.openxmlformats.org/wordprocessingml/2006/main" xmlns:w14="http://schemas.microsoft.com/office/word/2010/wordml" xmlns:wpg="http://schemas.microsoft.com/office/word/2010/wordprocessingGroup" xmlns:wpi="http://schemas.microsoft.com/office/word/2010/wordprocessingInk" xmlns:wne="http://schemas.microsoft.com/office/word/2006/wordml" xmlns:wps="http://schemas.microsoft.com/office/word/2010/wordprocessingShape" mc:Ignorable="w14 wp14">
   <w:body>
     <w:p>
       <w:pPr>
@@ -93,7 +93,7 @@
                     </pic:cNvPicPr>
                   </pic:nvPicPr>
                   <pic:blipFill>
-                    <a:blip r:embed="rId6" cstate="print">
+                    <a:blip r:embed="rId7" cstate="print">
                       <a:extLst>
                         <a:ext uri="{28A0092B-C50C-407E-A947-70E740481C1C}">
                           <a14:useLocalDpi xmlns:a14="http://schemas.microsoft.com/office/drawing/2010/main" val="0"/>
@@ -283,8 +283,6 @@
       <w:r>
         <w:t>&gt;</w:t>
       </w:r>
-      <w:bookmarkStart w:id="0" w:name="_GoBack"/>
-      <w:bookmarkEnd w:id="0"/>
     </w:p>
     <w:p>
       <w:pPr>
@@ -473,8 +471,13 @@
           <w:lang w:val="es-MX"/>
         </w:rPr>
       </w:pPr>
-      <w:r>
-        <w:t xml:space="preserve">Developer. </w:t>
+      <w:proofErr w:type="gramStart"/>
+      <w:r>
+        <w:t>Developer.</w:t>
+      </w:r>
+      <w:proofErr w:type="gramEnd"/>
+      <w:r>
+        <w:t xml:space="preserve"> </w:t>
       </w:r>
       <w:r>
         <w:tab/>
@@ -658,12 +661,12 @@
         <w:spacing w:before="0" w:line="240" w:lineRule="auto"/>
         <w:jc w:val="both"/>
       </w:pPr>
-      <w:bookmarkStart w:id="1" w:name="_Toc8215461"/>
+      <w:bookmarkStart w:id="0" w:name="_Toc8215461"/>
       <w:r>
         <w:lastRenderedPageBreak/>
         <w:t>Log</w:t>
       </w:r>
-      <w:bookmarkEnd w:id="1"/>
+      <w:bookmarkEnd w:id="0"/>
     </w:p>
     <w:p>
       <w:r>
@@ -1396,7 +1399,72 @@
           </w:p>
         </w:tc>
       </w:tr>
+      <w:tr>
+        <w:tc>
+          <w:tcPr>
+            <w:tcW w:w="2337" w:type="dxa"/>
+          </w:tcPr>
+          <w:p>
+            <w:pPr>
+              <w:jc w:val="both"/>
+            </w:pPr>
+            <w:r>
+              <w:t>1.0.9</w:t>
+            </w:r>
+          </w:p>
+        </w:tc>
+        <w:tc>
+          <w:tcPr>
+            <w:tcW w:w="2337" w:type="dxa"/>
+          </w:tcPr>
+          <w:p>
+            <w:pPr>
+              <w:jc w:val="both"/>
+            </w:pPr>
+            <w:r>
+              <w:t>20190808</w:t>
+            </w:r>
+          </w:p>
+        </w:tc>
+        <w:tc>
+          <w:tcPr>
+            <w:tcW w:w="2338" w:type="dxa"/>
+          </w:tcPr>
+          <w:p>
+            <w:pPr>
+              <w:jc w:val="both"/>
+            </w:pPr>
+            <w:r>
+              <w:t>Added section 10.1 and  10.2</w:t>
+            </w:r>
+          </w:p>
+        </w:tc>
+        <w:tc>
+          <w:tcPr>
+            <w:tcW w:w="2338" w:type="dxa"/>
+          </w:tcPr>
+          <w:p>
+            <w:pPr>
+              <w:jc w:val="both"/>
+            </w:pPr>
+            <w:proofErr w:type="spellStart"/>
+            <w:r>
+              <w:t>Pintor</w:t>
+            </w:r>
+            <w:proofErr w:type="spellEnd"/>
+            <w:r>
+              <w:t>, Antonio</w:t>
+            </w:r>
+          </w:p>
+        </w:tc>
+      </w:tr>
     </w:tbl>
+    <w:p>
+      <w:pPr>
+        <w:spacing w:after="0" w:line="240" w:lineRule="auto"/>
+        <w:jc w:val="both"/>
+      </w:pPr>
+    </w:p>
     <w:p>
       <w:pPr>
         <w:spacing w:after="0" w:line="240" w:lineRule="auto"/>
@@ -1427,11 +1495,11 @@
         <w:spacing w:before="0" w:line="240" w:lineRule="auto"/>
         <w:jc w:val="both"/>
       </w:pPr>
-      <w:bookmarkStart w:id="2" w:name="_Toc8215462"/>
+      <w:bookmarkStart w:id="1" w:name="_Toc8215462"/>
       <w:r>
         <w:t>Index</w:t>
       </w:r>
-      <w:bookmarkEnd w:id="2"/>
+      <w:bookmarkEnd w:id="1"/>
     </w:p>
     <w:sdt>
       <w:sdtPr>
@@ -1457,7 +1525,7 @@
       <w:sdtContent>
         <w:p>
           <w:pPr>
-            <w:pStyle w:val="TtuloTDC"/>
+            <w:pStyle w:val="TtulodeTDC"/>
             <w:spacing w:before="0" w:line="240" w:lineRule="auto"/>
             <w:jc w:val="both"/>
           </w:pPr>
@@ -3384,7 +3452,7 @@
           <w:lang w:val="es-MX"/>
         </w:rPr>
       </w:pPr>
-      <w:bookmarkStart w:id="3" w:name="_Toc8215463"/>
+      <w:bookmarkStart w:id="2" w:name="_Toc8215463"/>
       <w:r>
         <w:rPr>
           <w:lang w:val="es-MX"/>
@@ -3399,7 +3467,7 @@
         </w:rPr>
         <w:t>Scope</w:t>
       </w:r>
-      <w:bookmarkEnd w:id="3"/>
+      <w:bookmarkEnd w:id="2"/>
       <w:proofErr w:type="spellEnd"/>
     </w:p>
     <w:p>
@@ -3876,7 +3944,6 @@
         <w:rPr>
           <w:sz w:val="24"/>
           <w:szCs w:val="20"/>
-          <w:lang w:val="es-MX"/>
         </w:rPr>
       </w:pPr>
       <w:r>
@@ -3886,46 +3953,52 @@
         <w:rPr>
           <w:sz w:val="24"/>
           <w:szCs w:val="20"/>
-          <w:lang w:val="es-MX"/>
-        </w:rPr>
-        <w:t xml:space="preserve">1) </w:t>
-      </w:r>
+        </w:rPr>
+        <w:t>1) Requirements\stakeholder</w:t>
+      </w:r>
+    </w:p>
+    <w:p>
       <w:proofErr w:type="spellStart"/>
       <w:r>
         <w:rPr>
-          <w:sz w:val="24"/>
-          <w:szCs w:val="20"/>
-          <w:lang w:val="es-MX"/>
-        </w:rPr>
-        <w:t>Requirements</w:t>
+          <w:b/>
+        </w:rPr>
+        <w:t>Requisitos</w:t>
       </w:r>
       <w:proofErr w:type="spellEnd"/>
       <w:r>
         <w:rPr>
-          <w:sz w:val="24"/>
-          <w:szCs w:val="20"/>
-          <w:lang w:val="es-MX"/>
-        </w:rPr>
-        <w:t>\</w:t>
+          <w:b/>
+        </w:rPr>
+        <w:t xml:space="preserve"> </w:t>
+      </w:r>
+      <w:proofErr w:type="gramStart"/>
+      <w:r>
+        <w:rPr>
+          <w:b/>
+        </w:rPr>
+        <w:t>del</w:t>
+      </w:r>
+      <w:proofErr w:type="gramEnd"/>
+      <w:r>
+        <w:rPr>
+          <w:b/>
+        </w:rPr>
+        <w:t xml:space="preserve"> </w:t>
       </w:r>
       <w:proofErr w:type="spellStart"/>
       <w:r>
         <w:rPr>
-          <w:sz w:val="24"/>
-          <w:szCs w:val="20"/>
-          <w:lang w:val="es-MX"/>
-        </w:rPr>
-        <w:t>stakeholder</w:t>
+          <w:b/>
+        </w:rPr>
+        <w:t>Proyecto</w:t>
       </w:r>
       <w:proofErr w:type="spellEnd"/>
-    </w:p>
-    <w:p>
       <w:r>
         <w:rPr>
           <w:b/>
-          <w:lang w:val="es-MX"/>
-        </w:rPr>
-        <w:t>Requisitos del Proyecto.</w:t>
+        </w:rPr>
+        <w:t>.</w:t>
       </w:r>
     </w:p>
     <w:p>
@@ -3970,8 +4043,13 @@
         </w:rPr>
         <w:t xml:space="preserve"> </w:t>
       </w:r>
-      <w:r>
-        <w:t>&lt;PROJECT_PATH&gt;\ 1) Requirements\3. SWRA_20190405.xlsx</w:t>
+      <w:proofErr w:type="gramStart"/>
+      <w:r>
+        <w:t>&lt;PROJECT_PATH&gt;\ 1) Requirements\3.</w:t>
+      </w:r>
+      <w:proofErr w:type="gramEnd"/>
+      <w:r>
+        <w:t xml:space="preserve"> SWRA_20190405.xlsx</w:t>
       </w:r>
     </w:p>
     <w:p>
@@ -4002,7 +4080,7 @@
           <w:lang w:val="es-MX"/>
         </w:rPr>
       </w:pPr>
-      <w:bookmarkStart w:id="4" w:name="_Toc8215464"/>
+      <w:bookmarkStart w:id="3" w:name="_Toc8215464"/>
       <w:proofErr w:type="spellStart"/>
       <w:r>
         <w:rPr>
@@ -4010,7 +4088,7 @@
         </w:rPr>
         <w:t>Deliverables</w:t>
       </w:r>
-      <w:bookmarkEnd w:id="4"/>
+      <w:bookmarkEnd w:id="3"/>
       <w:proofErr w:type="spellEnd"/>
     </w:p>
     <w:p>
@@ -4248,6 +4326,7 @@
           <w:szCs w:val="20"/>
           <w:lang w:val="es-MX"/>
         </w:rPr>
+        <w:lastRenderedPageBreak/>
         <w:t xml:space="preserve">8. </w:t>
       </w:r>
       <w:r>
@@ -4287,7 +4366,6 @@
           <w:szCs w:val="20"/>
           <w:lang w:val="es-MX"/>
         </w:rPr>
-        <w:lastRenderedPageBreak/>
         <w:t xml:space="preserve">3) </w:t>
       </w:r>
       <w:proofErr w:type="spellStart"/>
@@ -4919,7 +4997,7 @@
           <w:lang w:val="es-MX"/>
         </w:rPr>
       </w:pPr>
-      <w:bookmarkStart w:id="5" w:name="_Toc8215465"/>
+      <w:bookmarkStart w:id="4" w:name="_Toc8215465"/>
       <w:proofErr w:type="spellStart"/>
       <w:r>
         <w:rPr>
@@ -4941,7 +5019,7 @@
         </w:rPr>
         <w:t>methodology</w:t>
       </w:r>
-      <w:bookmarkEnd w:id="5"/>
+      <w:bookmarkEnd w:id="4"/>
       <w:proofErr w:type="spellEnd"/>
     </w:p>
     <w:p>
@@ -4976,7 +5054,21 @@
         <w:rPr>
           <w:lang w:val="es-MX"/>
         </w:rPr>
-        <w:t xml:space="preserve">, usando como herramienta la extensión diseñada para agile de GitHub, llamada </w:t>
+        <w:t xml:space="preserve">, usando como herramienta la extensión diseñada para agile de </w:t>
+      </w:r>
+      <w:proofErr w:type="spellStart"/>
+      <w:r>
+        <w:rPr>
+          <w:lang w:val="es-MX"/>
+        </w:rPr>
+        <w:t>GitHub</w:t>
+      </w:r>
+      <w:proofErr w:type="spellEnd"/>
+      <w:r>
+        <w:rPr>
+          <w:lang w:val="es-MX"/>
+        </w:rPr>
+        <w:t xml:space="preserve">, llamada </w:t>
       </w:r>
       <w:proofErr w:type="spellStart"/>
       <w:r>
@@ -5216,217 +5308,6 @@
             <wp:extent cx="5943600" cy="4013200"/>
             <wp:effectExtent l="0" t="0" r="0" b="6350"/>
             <wp:docPr id="4" name="Picture 4"/>
-            <wp:cNvGraphicFramePr>
-              <a:graphicFrameLocks xmlns:a="http://schemas.openxmlformats.org/drawingml/2006/main" noChangeAspect="1"/>
-            </wp:cNvGraphicFramePr>
-            <a:graphic xmlns:a="http://schemas.openxmlformats.org/drawingml/2006/main">
-              <a:graphicData uri="http://schemas.openxmlformats.org/drawingml/2006/picture">
-                <pic:pic xmlns:pic="http://schemas.openxmlformats.org/drawingml/2006/picture">
-                  <pic:nvPicPr>
-                    <pic:cNvPr id="1" name=""/>
-                    <pic:cNvPicPr/>
-                  </pic:nvPicPr>
-                  <pic:blipFill>
-                    <a:blip r:embed="rId7"/>
-                    <a:stretch>
-                      <a:fillRect/>
-                    </a:stretch>
-                  </pic:blipFill>
-                  <pic:spPr>
-                    <a:xfrm>
-                      <a:off x="0" y="0"/>
-                      <a:ext cx="5943600" cy="4013200"/>
-                    </a:xfrm>
-                    <a:prstGeom prst="rect">
-                      <a:avLst/>
-                    </a:prstGeom>
-                  </pic:spPr>
-                </pic:pic>
-              </a:graphicData>
-            </a:graphic>
-          </wp:inline>
-        </w:drawing>
-      </w:r>
-    </w:p>
-    <w:p>
-      <w:pPr>
-        <w:jc w:val="both"/>
-        <w:rPr>
-          <w:lang w:val="es-MX"/>
-        </w:rPr>
-      </w:pPr>
-    </w:p>
-    <w:p>
-      <w:pPr>
-        <w:jc w:val="both"/>
-        <w:rPr>
-          <w:b/>
-          <w:bCs/>
-          <w:lang w:val="es-MX"/>
-        </w:rPr>
-      </w:pPr>
-      <w:r>
-        <w:rPr>
-          <w:b/>
-          <w:bCs/>
-          <w:lang w:val="es-MX"/>
-        </w:rPr>
-        <w:t>SPRINTS</w:t>
-      </w:r>
-    </w:p>
-    <w:p>
-      <w:pPr>
-        <w:jc w:val="both"/>
-        <w:rPr>
-          <w:lang w:val="es-MX"/>
-        </w:rPr>
-      </w:pPr>
-      <w:r>
-        <w:rPr>
-          <w:lang w:val="es-MX"/>
-        </w:rPr>
-        <w:t>La duración del sprint f</w:t>
-      </w:r>
-      <w:r>
-        <w:rPr>
-          <w:lang w:val="es-MX"/>
-        </w:rPr>
-        <w:t xml:space="preserve">ue de 2 días, ya que la mayoría del código lo teníamos </w:t>
-      </w:r>
-      <w:r>
-        <w:rPr>
-          <w:lang w:val="es-MX"/>
-        </w:rPr>
-        <w:t xml:space="preserve">implementado y listo para respaldar en la plataforma, de modo que el control de versiones se </w:t>
-      </w:r>
-      <w:proofErr w:type="spellStart"/>
-      <w:r>
-        <w:rPr>
-          <w:lang w:val="es-MX"/>
-        </w:rPr>
-        <w:t>realizo</w:t>
-      </w:r>
-      <w:proofErr w:type="spellEnd"/>
-      <w:r>
-        <w:rPr>
-          <w:lang w:val="es-MX"/>
-        </w:rPr>
-        <w:t xml:space="preserve"> en la </w:t>
-      </w:r>
-      <w:proofErr w:type="spellStart"/>
-      <w:r>
-        <w:rPr>
-          <w:lang w:val="es-MX"/>
-        </w:rPr>
-        <w:t>ultimas</w:t>
-      </w:r>
-      <w:proofErr w:type="spellEnd"/>
-      <w:r>
-        <w:rPr>
-          <w:lang w:val="es-MX"/>
-        </w:rPr>
-        <w:t xml:space="preserve"> etapas de desarrollo del software, ya que no conocíamos el procedimiento de vinculación entre la plataforma GitHub y el software entorno de desarrollo </w:t>
-      </w:r>
-      <w:proofErr w:type="spellStart"/>
-      <w:r>
-        <w:rPr>
-          <w:lang w:val="es-MX"/>
-        </w:rPr>
-        <w:t>Renesas</w:t>
-      </w:r>
-      <w:proofErr w:type="spellEnd"/>
-      <w:r>
-        <w:rPr>
-          <w:lang w:val="es-MX"/>
-        </w:rPr>
-        <w:t xml:space="preserve"> e2 Studio.</w:t>
-      </w:r>
-    </w:p>
-    <w:p>
-      <w:pPr>
-        <w:jc w:val="both"/>
-        <w:rPr>
-          <w:lang w:val="es-MX"/>
-        </w:rPr>
-      </w:pPr>
-      <w:r>
-        <w:rPr>
-          <w:lang w:val="es-MX"/>
-        </w:rPr>
-        <w:t>Las juntas se realizaron dia</w:t>
-      </w:r>
-      <w:r>
-        <w:rPr>
-          <w:lang w:val="es-MX"/>
-        </w:rPr>
-        <w:t xml:space="preserve">riamente para acelerar el proceso de la creación y asignación de tickets entre los desarrolladores, en estas también se discutía la </w:t>
-      </w:r>
-      <w:r>
-        <w:rPr>
-          <w:lang w:val="es-MX"/>
-        </w:rPr>
-        <w:t>metodología a seguir durante el proyecto.</w:t>
-      </w:r>
-      <w:r>
-        <w:rPr>
-          <w:lang w:val="es-MX"/>
-        </w:rPr>
-        <w:t xml:space="preserve"> </w:t>
-      </w:r>
-    </w:p>
-    <w:p>
-      <w:pPr>
-        <w:rPr>
-          <w:lang w:val="es-MX"/>
-        </w:rPr>
-      </w:pPr>
-      <w:r>
-        <w:rPr>
-          <w:lang w:val="es-MX"/>
-        </w:rPr>
-        <w:br w:type="page"/>
-      </w:r>
-    </w:p>
-    <w:p>
-      <w:pPr>
-        <w:jc w:val="both"/>
-        <w:rPr>
-          <w:lang w:val="es-MX"/>
-        </w:rPr>
-      </w:pPr>
-      <w:r>
-        <w:rPr>
-          <w:b/>
-          <w:bCs/>
-          <w:lang w:val="es-MX"/>
-        </w:rPr>
-        <w:lastRenderedPageBreak/>
-        <w:t>GRAFICA DE RASTREO DE VELOCIDAD.</w:t>
-      </w:r>
-      <w:r>
-        <w:rPr>
-          <w:lang w:val="es-MX"/>
-        </w:rPr>
-        <w:t xml:space="preserve"> Se muestran los puntos cerrados por cada sprint.</w:t>
-      </w:r>
-    </w:p>
-    <w:p>
-      <w:pPr>
-        <w:jc w:val="center"/>
-        <w:rPr>
-          <w:lang w:val="es-MX"/>
-        </w:rPr>
-      </w:pPr>
-      <w:r>
-        <w:rPr>
-          <w:noProof/>
-          <w:lang w:val="es-MX" w:eastAsia="es-MX"/>
-        </w:rPr>
-        <w:drawing>
-          <wp:inline distT="0" distB="0" distL="0" distR="0" wp14:anchorId="436C70A2" wp14:editId="3229D1E4">
-            <wp:extent cx="4761584" cy="2902226"/>
-            <wp:effectExtent l="0" t="0" r="1270" b="0"/>
-            <wp:docPr id="3" name="Picture 3"/>
             <wp:cNvGraphicFramePr>
               <a:graphicFrameLocks xmlns:a="http://schemas.openxmlformats.org/drawingml/2006/main" noChangeAspect="1"/>
             </wp:cNvGraphicFramePr>
@@ -5446,7 +5327,7 @@
                   <pic:spPr>
                     <a:xfrm>
                       <a:off x="0" y="0"/>
-                      <a:ext cx="4788467" cy="2918612"/>
+                      <a:ext cx="5943600" cy="4013200"/>
                     </a:xfrm>
                     <a:prstGeom prst="rect">
                       <a:avLst/>
@@ -5461,6 +5342,15 @@
     </w:p>
     <w:p>
       <w:pPr>
+        <w:jc w:val="both"/>
+        <w:rPr>
+          <w:lang w:val="es-MX"/>
+        </w:rPr>
+      </w:pPr>
+    </w:p>
+    <w:p>
+      <w:pPr>
+        <w:jc w:val="both"/>
         <w:rPr>
           <w:b/>
           <w:bCs/>
@@ -5473,11 +5363,162 @@
           <w:bCs/>
           <w:lang w:val="es-MX"/>
         </w:rPr>
-        <w:t>RELEASE REPORT.</w:t>
-      </w:r>
-    </w:p>
-    <w:p>
-      <w:pPr>
+        <w:t>SPRINTS</w:t>
+      </w:r>
+    </w:p>
+    <w:p>
+      <w:pPr>
+        <w:jc w:val="both"/>
+        <w:rPr>
+          <w:lang w:val="es-MX"/>
+        </w:rPr>
+      </w:pPr>
+      <w:r>
+        <w:rPr>
+          <w:lang w:val="es-MX"/>
+        </w:rPr>
+        <w:t>La duración del sprint f</w:t>
+      </w:r>
+      <w:r>
+        <w:rPr>
+          <w:lang w:val="es-MX"/>
+        </w:rPr>
+        <w:t xml:space="preserve">ue de 2 días, ya que la mayoría del código lo teníamos </w:t>
+      </w:r>
+      <w:r>
+        <w:rPr>
+          <w:lang w:val="es-MX"/>
+        </w:rPr>
+        <w:t xml:space="preserve">implementado y listo para respaldar en la plataforma, de modo que el control de versiones se </w:t>
+      </w:r>
+      <w:proofErr w:type="spellStart"/>
+      <w:r>
+        <w:rPr>
+          <w:lang w:val="es-MX"/>
+        </w:rPr>
+        <w:t>realizo</w:t>
+      </w:r>
+      <w:proofErr w:type="spellEnd"/>
+      <w:r>
+        <w:rPr>
+          <w:lang w:val="es-MX"/>
+        </w:rPr>
+        <w:t xml:space="preserve"> en la </w:t>
+      </w:r>
+      <w:proofErr w:type="spellStart"/>
+      <w:r>
+        <w:rPr>
+          <w:lang w:val="es-MX"/>
+        </w:rPr>
+        <w:t>ultimas</w:t>
+      </w:r>
+      <w:proofErr w:type="spellEnd"/>
+      <w:r>
+        <w:rPr>
+          <w:lang w:val="es-MX"/>
+        </w:rPr>
+        <w:t xml:space="preserve"> etapas de desarrollo del software, ya que no conocíamos el procedimiento de vinculación entre la plataforma </w:t>
+      </w:r>
+      <w:proofErr w:type="spellStart"/>
+      <w:r>
+        <w:rPr>
+          <w:lang w:val="es-MX"/>
+        </w:rPr>
+        <w:t>GitHub</w:t>
+      </w:r>
+      <w:proofErr w:type="spellEnd"/>
+      <w:r>
+        <w:rPr>
+          <w:lang w:val="es-MX"/>
+        </w:rPr>
+        <w:t xml:space="preserve"> y el software entorno de desarrollo </w:t>
+      </w:r>
+      <w:proofErr w:type="spellStart"/>
+      <w:r>
+        <w:rPr>
+          <w:lang w:val="es-MX"/>
+        </w:rPr>
+        <w:t>Renesas</w:t>
+      </w:r>
+      <w:proofErr w:type="spellEnd"/>
+      <w:r>
+        <w:rPr>
+          <w:lang w:val="es-MX"/>
+        </w:rPr>
+        <w:t xml:space="preserve"> e2 Studio.</w:t>
+      </w:r>
+    </w:p>
+    <w:p>
+      <w:pPr>
+        <w:jc w:val="both"/>
+        <w:rPr>
+          <w:lang w:val="es-MX"/>
+        </w:rPr>
+      </w:pPr>
+      <w:r>
+        <w:rPr>
+          <w:lang w:val="es-MX"/>
+        </w:rPr>
+        <w:t>Las juntas se realizaron dia</w:t>
+      </w:r>
+      <w:r>
+        <w:rPr>
+          <w:lang w:val="es-MX"/>
+        </w:rPr>
+        <w:t xml:space="preserve">riamente para acelerar el proceso de la creación y asignación de tickets entre los desarrolladores, en estas también se discutía la </w:t>
+      </w:r>
+      <w:r>
+        <w:rPr>
+          <w:lang w:val="es-MX"/>
+        </w:rPr>
+        <w:t>metodología a seguir durante el proyecto.</w:t>
+      </w:r>
+      <w:r>
+        <w:rPr>
+          <w:lang w:val="es-MX"/>
+        </w:rPr>
+        <w:t xml:space="preserve"> </w:t>
+      </w:r>
+    </w:p>
+    <w:p>
+      <w:pPr>
+        <w:rPr>
+          <w:lang w:val="es-MX"/>
+        </w:rPr>
+      </w:pPr>
+      <w:r>
+        <w:rPr>
+          <w:lang w:val="es-MX"/>
+        </w:rPr>
+        <w:br w:type="page"/>
+      </w:r>
+    </w:p>
+    <w:p>
+      <w:pPr>
+        <w:jc w:val="both"/>
+        <w:rPr>
+          <w:lang w:val="es-MX"/>
+        </w:rPr>
+      </w:pPr>
+      <w:r>
+        <w:rPr>
+          <w:b/>
+          <w:bCs/>
+          <w:lang w:val="es-MX"/>
+        </w:rPr>
+        <w:lastRenderedPageBreak/>
+        <w:t>GRAFICA DE RASTREO DE VELOCIDAD.</w:t>
+      </w:r>
+      <w:r>
+        <w:rPr>
+          <w:lang w:val="es-MX"/>
+        </w:rPr>
+        <w:t xml:space="preserve"> Se muestran los puntos cerrados por cada sprint.</w:t>
+      </w:r>
+    </w:p>
+    <w:p>
+      <w:pPr>
+        <w:jc w:val="center"/>
         <w:rPr>
           <w:lang w:val="es-MX"/>
         </w:rPr>
@@ -5488,10 +5529,10 @@
           <w:lang w:val="es-MX" w:eastAsia="es-MX"/>
         </w:rPr>
         <w:drawing>
-          <wp:inline distT="0" distB="0" distL="0" distR="0" wp14:anchorId="0F1F502E" wp14:editId="308B31F5">
-            <wp:extent cx="5943600" cy="3112770"/>
-            <wp:effectExtent l="0" t="0" r="0" b="0"/>
-            <wp:docPr id="5" name="Picture 5"/>
+          <wp:inline distT="0" distB="0" distL="0" distR="0" wp14:anchorId="436C70A2" wp14:editId="3229D1E4">
+            <wp:extent cx="4761584" cy="2902226"/>
+            <wp:effectExtent l="0" t="0" r="1270" b="0"/>
+            <wp:docPr id="3" name="Picture 3"/>
             <wp:cNvGraphicFramePr>
               <a:graphicFrameLocks xmlns:a="http://schemas.openxmlformats.org/drawingml/2006/main" noChangeAspect="1"/>
             </wp:cNvGraphicFramePr>
@@ -5511,6 +5552,71 @@
                   <pic:spPr>
                     <a:xfrm>
                       <a:off x="0" y="0"/>
+                      <a:ext cx="4788467" cy="2918612"/>
+                    </a:xfrm>
+                    <a:prstGeom prst="rect">
+                      <a:avLst/>
+                    </a:prstGeom>
+                  </pic:spPr>
+                </pic:pic>
+              </a:graphicData>
+            </a:graphic>
+          </wp:inline>
+        </w:drawing>
+      </w:r>
+    </w:p>
+    <w:p>
+      <w:pPr>
+        <w:rPr>
+          <w:b/>
+          <w:bCs/>
+          <w:lang w:val="es-MX"/>
+        </w:rPr>
+      </w:pPr>
+      <w:r>
+        <w:rPr>
+          <w:b/>
+          <w:bCs/>
+          <w:lang w:val="es-MX"/>
+        </w:rPr>
+        <w:t>RELEASE REPORT.</w:t>
+      </w:r>
+    </w:p>
+    <w:p>
+      <w:pPr>
+        <w:rPr>
+          <w:lang w:val="es-MX"/>
+        </w:rPr>
+      </w:pPr>
+      <w:r>
+        <w:rPr>
+          <w:noProof/>
+          <w:lang w:val="es-MX" w:eastAsia="es-MX"/>
+        </w:rPr>
+        <w:drawing>
+          <wp:inline distT="0" distB="0" distL="0" distR="0" wp14:anchorId="0F1F502E" wp14:editId="308B31F5">
+            <wp:extent cx="5943600" cy="3112770"/>
+            <wp:effectExtent l="0" t="0" r="0" b="0"/>
+            <wp:docPr id="5" name="Picture 5"/>
+            <wp:cNvGraphicFramePr>
+              <a:graphicFrameLocks xmlns:a="http://schemas.openxmlformats.org/drawingml/2006/main" noChangeAspect="1"/>
+            </wp:cNvGraphicFramePr>
+            <a:graphic xmlns:a="http://schemas.openxmlformats.org/drawingml/2006/main">
+              <a:graphicData uri="http://schemas.openxmlformats.org/drawingml/2006/picture">
+                <pic:pic xmlns:pic="http://schemas.openxmlformats.org/drawingml/2006/picture">
+                  <pic:nvPicPr>
+                    <pic:cNvPr id="1" name=""/>
+                    <pic:cNvPicPr/>
+                  </pic:nvPicPr>
+                  <pic:blipFill>
+                    <a:blip r:embed="rId10"/>
+                    <a:stretch>
+                      <a:fillRect/>
+                    </a:stretch>
+                  </pic:blipFill>
+                  <pic:spPr>
+                    <a:xfrm>
+                      <a:off x="0" y="0"/>
                       <a:ext cx="5943600" cy="3112770"/>
                     </a:xfrm>
                     <a:prstGeom prst="rect">
@@ -5566,7 +5672,7 @@
           <w:lang w:val="es-MX"/>
         </w:rPr>
       </w:pPr>
-      <w:bookmarkStart w:id="6" w:name="_Toc8215466"/>
+      <w:bookmarkStart w:id="5" w:name="_Toc8215466"/>
       <w:proofErr w:type="spellStart"/>
       <w:r>
         <w:rPr>
@@ -5581,7 +5687,7 @@
         </w:rPr>
         <w:t>stimates</w:t>
       </w:r>
-      <w:bookmarkEnd w:id="6"/>
+      <w:bookmarkEnd w:id="5"/>
       <w:proofErr w:type="spellEnd"/>
     </w:p>
     <w:p>
@@ -5806,7 +5912,21 @@
         <w:rPr>
           <w:lang w:val="es-MX"/>
         </w:rPr>
-        <w:t>Se cuenta con dispositivos electrónicos que ayudaron a realizar las mediciones eléctricas necesarias para llevar a cabo el proyecto integrador. El equipo electrónico consta de un multímetro digital, una fuente de potencia con múltiples canales, un generador de funciones, y un osciloscopio para medir las señales eléctricas provenientes de las salidas del microcontrolador.</w:t>
+        <w:t xml:space="preserve">Se cuenta con dispositivos electrónicos que ayudaron a realizar las mediciones eléctricas necesarias para llevar a cabo el proyecto integrador. El equipo electrónico consta de un multímetro digital, una fuente de potencia con múltiples canales, un generador de funciones, y un osciloscopio para medir las señales eléctricas provenientes de las salidas del </w:t>
+      </w:r>
+      <w:proofErr w:type="spellStart"/>
+      <w:r>
+        <w:rPr>
+          <w:lang w:val="es-MX"/>
+        </w:rPr>
+        <w:t>microcontrolador</w:t>
+      </w:r>
+      <w:proofErr w:type="spellEnd"/>
+      <w:r>
+        <w:rPr>
+          <w:lang w:val="es-MX"/>
+        </w:rPr>
+        <w:t>.</w:t>
       </w:r>
     </w:p>
     <w:p>
@@ -5884,7 +6004,21 @@
         <w:rPr>
           <w:lang w:val="es-MX"/>
         </w:rPr>
-        <w:t>El equipo de trabajo, constituido por los dos desarrolladores anteriormente mencionados tuvieron bastante tiempo para trabajar en el proyecto, puesto que al trabajar en la misma empresa tienen comunicación todos los días laborales y pueden compartir ideas y soluciones para los problemas presentados.</w:t>
+        <w:t xml:space="preserve">El equipo de trabajo, constituido por los dos desarrolladores anteriormente mencionados </w:t>
+      </w:r>
+      <w:proofErr w:type="gramStart"/>
+      <w:r>
+        <w:rPr>
+          <w:lang w:val="es-MX"/>
+        </w:rPr>
+        <w:t>tuvieron</w:t>
+      </w:r>
+      <w:proofErr w:type="gramEnd"/>
+      <w:r>
+        <w:rPr>
+          <w:lang w:val="es-MX"/>
+        </w:rPr>
+        <w:t xml:space="preserve"> bastante tiempo para trabajar en el proyecto, puesto que al trabajar en la misma empresa tienen comunicación todos los días laborales y pueden compartir ideas y soluciones para los problemas presentados.</w:t>
       </w:r>
     </w:p>
     <w:p>
@@ -6215,7 +6349,35 @@
         <w:rPr>
           <w:lang w:val="es-MX"/>
         </w:rPr>
-        <w:t>Los desarrolladores cuentan con experiencia en la programación estructurada, sin embargo, no tienen conocimiento de las sentencias de código utilizadas en concreto con este microcontrolador, por lo tanto, deberán invertir tiempo en la lectura, investigación y análisis de ejemplos (notas de aplicación) de las funciones que requiere el microcontrolador para funcionar.</w:t>
+        <w:t xml:space="preserve">Los desarrolladores cuentan con experiencia en la programación estructurada, sin embargo, no tienen conocimiento de las sentencias de código utilizadas en concreto con este </w:t>
+      </w:r>
+      <w:proofErr w:type="spellStart"/>
+      <w:r>
+        <w:rPr>
+          <w:lang w:val="es-MX"/>
+        </w:rPr>
+        <w:t>microcontrolador</w:t>
+      </w:r>
+      <w:proofErr w:type="spellEnd"/>
+      <w:r>
+        <w:rPr>
+          <w:lang w:val="es-MX"/>
+        </w:rPr>
+        <w:t xml:space="preserve">, por lo tanto, deberán invertir tiempo en la lectura, investigación y análisis de ejemplos (notas de aplicación) de las funciones que requiere el </w:t>
+      </w:r>
+      <w:proofErr w:type="spellStart"/>
+      <w:r>
+        <w:rPr>
+          <w:lang w:val="es-MX"/>
+        </w:rPr>
+        <w:t>microcontrolador</w:t>
+      </w:r>
+      <w:proofErr w:type="spellEnd"/>
+      <w:r>
+        <w:rPr>
+          <w:lang w:val="es-MX"/>
+        </w:rPr>
+        <w:t xml:space="preserve"> para funcionar.</w:t>
       </w:r>
     </w:p>
     <w:p>
@@ -6339,7 +6501,14 @@
         <w:rPr>
           <w:lang w:val="es-MX"/>
         </w:rPr>
-        <w:t xml:space="preserve"> de señal PWM, un módulo de interrupción que servirá de igual forma para la señal del sensor de velocidad, </w:t>
+        <w:t xml:space="preserve"> de señal PWM, un módulo de interrupción que servirá de igual forma para la señal del sensor de </w:t>
+      </w:r>
+      <w:r>
+        <w:rPr>
+          <w:lang w:val="es-MX"/>
+        </w:rPr>
+        <w:lastRenderedPageBreak/>
+        <w:t xml:space="preserve">velocidad, </w:t>
       </w:r>
       <w:r>
         <w:rPr>
@@ -6373,16 +6542,15 @@
           <w:lang w:val="es-MX"/>
         </w:rPr>
       </w:pPr>
-      <w:bookmarkStart w:id="7" w:name="_Toc8215467"/>
+      <w:bookmarkStart w:id="6" w:name="_Toc8215467"/>
       <w:proofErr w:type="spellStart"/>
       <w:r>
         <w:rPr>
           <w:lang w:val="es-MX"/>
         </w:rPr>
-        <w:lastRenderedPageBreak/>
         <w:t>Planning</w:t>
       </w:r>
-      <w:bookmarkEnd w:id="7"/>
+      <w:bookmarkEnd w:id="6"/>
       <w:proofErr w:type="spellEnd"/>
     </w:p>
     <w:p>
@@ -6476,6 +6644,7 @@
         <w:ind w:firstLine="720"/>
         <w:jc w:val="both"/>
       </w:pPr>
+      <w:proofErr w:type="gramStart"/>
       <w:r>
         <w:t>&lt;PROJECT_PATH&gt;\</w:t>
       </w:r>
@@ -6492,7 +6661,11 @@
         <w:t>\</w:t>
       </w:r>
       <w:r>
-        <w:t xml:space="preserve">7. </w:t>
+        <w:t>7.</w:t>
+      </w:r>
+      <w:proofErr w:type="gramEnd"/>
+      <w:r>
+        <w:t xml:space="preserve"> </w:t>
       </w:r>
       <w:r>
         <w:t>Planning_20190405.xlsx</w:t>
@@ -6513,11 +6686,11 @@
         </w:numPr>
         <w:jc w:val="both"/>
       </w:pPr>
-      <w:bookmarkStart w:id="8" w:name="_Toc8215468"/>
+      <w:bookmarkStart w:id="7" w:name="_Toc8215468"/>
       <w:r>
         <w:t>Solving Problem Strategy</w:t>
       </w:r>
-      <w:bookmarkEnd w:id="8"/>
+      <w:bookmarkEnd w:id="7"/>
     </w:p>
     <w:p>
       <w:pPr>
@@ -6552,8 +6725,13 @@
           <w:lang w:val="es-MX"/>
         </w:rPr>
       </w:pPr>
-      <w:r>
-        <w:t>&lt;PROJECT_PATH&gt;\2) Planning\8. DFMEA_20190405.xlsx</w:t>
+      <w:proofErr w:type="gramStart"/>
+      <w:r>
+        <w:t>&lt;PROJECT_PATH&gt;\2) Planning\8.</w:t>
+      </w:r>
+      <w:proofErr w:type="gramEnd"/>
+      <w:r>
+        <w:t xml:space="preserve"> DFMEA_20190405.xlsx</w:t>
       </w:r>
     </w:p>
     <w:p>
@@ -6575,7 +6753,7 @@
           <w:lang w:val="es-MX"/>
         </w:rPr>
       </w:pPr>
-      <w:bookmarkStart w:id="9" w:name="_Toc8215469"/>
+      <w:bookmarkStart w:id="8" w:name="_Toc8215469"/>
       <w:proofErr w:type="spellStart"/>
       <w:r>
         <w:rPr>
@@ -6583,7 +6761,7 @@
         </w:rPr>
         <w:t>Design</w:t>
       </w:r>
-      <w:bookmarkEnd w:id="9"/>
+      <w:bookmarkEnd w:id="8"/>
       <w:proofErr w:type="spellEnd"/>
     </w:p>
     <w:p>
@@ -6658,21 +6836,20 @@
         <w:rPr>
           <w:lang w:val="es-MX"/>
         </w:rPr>
-        <w:t>D</w:t>
-      </w:r>
-      <w:r>
-        <w:rPr>
-          <w:lang w:val="es-MX"/>
-        </w:rPr>
-        <w:t>icho documento puede ser encontrado en el siguiente archivo:</w:t>
-      </w:r>
-    </w:p>
-    <w:p>
-      <w:pPr>
-        <w:spacing w:after="0" w:line="240" w:lineRule="auto"/>
-      </w:pPr>
-      <w:r>
-        <w:t>&lt;PROJECT_PATH&gt;\3) Design\9. SoftwareDesignDocument_20190405.docx</w:t>
+        <w:t>Dicho documento puede ser encontrado en el siguiente archivo:</w:t>
+      </w:r>
+    </w:p>
+    <w:p>
+      <w:pPr>
+        <w:spacing w:after="0" w:line="240" w:lineRule="auto"/>
+      </w:pPr>
+      <w:proofErr w:type="gramStart"/>
+      <w:r>
+        <w:t>&lt;PROJECT_PATH&gt;\3) Design\9.</w:t>
+      </w:r>
+      <w:proofErr w:type="gramEnd"/>
+      <w:r>
+        <w:t xml:space="preserve"> SoftwareDesignDocument_20190405.docx</w:t>
       </w:r>
     </w:p>
     <w:p>
@@ -6701,8 +6878,8 @@
           <w:lang w:val="es-MX"/>
         </w:rPr>
       </w:pPr>
-      <w:bookmarkStart w:id="10" w:name="_Toc8215470"/>
-      <w:bookmarkStart w:id="11" w:name="_Hlk16073552"/>
+      <w:bookmarkStart w:id="9" w:name="_Toc8215470"/>
+      <w:bookmarkStart w:id="10" w:name="_Hlk16073552"/>
       <w:proofErr w:type="spellStart"/>
       <w:r>
         <w:rPr>
@@ -6710,7 +6887,7 @@
         </w:rPr>
         <w:t>Standards</w:t>
       </w:r>
-      <w:bookmarkEnd w:id="10"/>
+      <w:bookmarkEnd w:id="9"/>
       <w:proofErr w:type="spellEnd"/>
     </w:p>
     <w:p>
@@ -6767,7 +6944,7 @@
           <w:lang w:val="es-MX"/>
         </w:rPr>
       </w:pPr>
-      <w:hyperlink r:id="rId10" w:history="1">
+      <w:hyperlink r:id="rId11" w:history="1">
         <w:r>
           <w:rPr>
             <w:rStyle w:val="Hipervnculo"/>
@@ -6777,7 +6954,7 @@
         </w:r>
       </w:hyperlink>
     </w:p>
-    <w:bookmarkEnd w:id="11"/>
+    <w:bookmarkEnd w:id="10"/>
     <w:p>
       <w:pPr>
         <w:jc w:val="both"/>
@@ -6933,7 +7110,7 @@
                     <pic:cNvPicPr/>
                   </pic:nvPicPr>
                   <pic:blipFill>
-                    <a:blip r:embed="rId11"/>
+                    <a:blip r:embed="rId12"/>
                     <a:stretch>
                       <a:fillRect/>
                     </a:stretch>
@@ -6978,7 +7155,7 @@
           <w:lang w:val="es-MX"/>
         </w:rPr>
       </w:pPr>
-      <w:bookmarkStart w:id="12" w:name="_Toc8215471"/>
+      <w:bookmarkStart w:id="11" w:name="_Toc8215471"/>
       <w:proofErr w:type="spellStart"/>
       <w:r>
         <w:rPr>
@@ -7001,7 +7178,7 @@
         </w:rPr>
         <w:t>conventions</w:t>
       </w:r>
-      <w:bookmarkEnd w:id="12"/>
+      <w:bookmarkEnd w:id="11"/>
       <w:proofErr w:type="spellEnd"/>
     </w:p>
     <w:p>
@@ -7056,8 +7233,13 @@
         <w:ind w:firstLine="720"/>
         <w:jc w:val="both"/>
       </w:pPr>
-      <w:r>
-        <w:t>&lt;PROJECT_PATH&gt;\3) Design\9.2. NamingConventions_20190405.docx</w:t>
+      <w:proofErr w:type="gramStart"/>
+      <w:r>
+        <w:t>&lt;PROJECT_PATH&gt;\3) Design\9.2.</w:t>
+      </w:r>
+      <w:proofErr w:type="gramEnd"/>
+      <w:r>
+        <w:t xml:space="preserve"> NamingConventions_20190405.docx</w:t>
       </w:r>
     </w:p>
     <w:p>
@@ -7079,7 +7261,7 @@
           <w:lang w:val="es-MX"/>
         </w:rPr>
       </w:pPr>
-      <w:bookmarkStart w:id="13" w:name="_Toc8215472"/>
+      <w:bookmarkStart w:id="12" w:name="_Toc8215472"/>
       <w:proofErr w:type="spellStart"/>
       <w:r>
         <w:rPr>
@@ -7087,7 +7269,7 @@
         </w:rPr>
         <w:t>Testing</w:t>
       </w:r>
-      <w:bookmarkEnd w:id="13"/>
+      <w:bookmarkEnd w:id="12"/>
       <w:proofErr w:type="spellEnd"/>
     </w:p>
     <w:p>
@@ -7100,52 +7282,59 @@
         <w:spacing w:before="0" w:line="240" w:lineRule="auto"/>
         <w:jc w:val="both"/>
       </w:pPr>
-      <w:bookmarkStart w:id="14" w:name="_Toc8215473"/>
+      <w:bookmarkStart w:id="13" w:name="_Toc8215473"/>
       <w:r>
         <w:t>Verification strategy</w:t>
       </w:r>
       <w:r>
         <w:t xml:space="preserve"> (black box test)</w:t>
       </w:r>
-      <w:bookmarkEnd w:id="14"/>
-    </w:p>
-    <w:p>
-      <w:pPr>
-        <w:spacing w:after="0" w:line="240" w:lineRule="auto"/>
-        <w:jc w:val="both"/>
-      </w:pPr>
-      <w:r>
-        <w:rPr>
-          <w:highlight w:val="yellow"/>
-        </w:rPr>
-        <w:t xml:space="preserve">This section </w:t>
-      </w:r>
-      <w:r>
-        <w:rPr>
-          <w:highlight w:val="red"/>
-        </w:rPr>
-        <w:t>SHALL</w:t>
-      </w:r>
-      <w:r>
-        <w:rPr>
-          <w:highlight w:val="red"/>
-        </w:rPr>
-        <w:t xml:space="preserve"> </w:t>
-      </w:r>
-      <w:r>
-        <w:rPr>
-          <w:highlight w:val="yellow"/>
-        </w:rPr>
-        <w:t xml:space="preserve">be contained </w:t>
-      </w:r>
-      <w:r>
-        <w:rPr>
-          <w:highlight w:val="yellow"/>
-        </w:rPr>
-        <w:t xml:space="preserve">at: </w:t>
-      </w:r>
-      <w:r>
-        <w:t xml:space="preserve"> </w:t>
+      <w:bookmarkEnd w:id="13"/>
+    </w:p>
+    <w:p>
+      <w:pPr>
+        <w:jc w:val="both"/>
+        <w:rPr>
+          <w:lang w:val="es-MX"/>
+        </w:rPr>
+      </w:pPr>
+      <w:r>
+        <w:rPr>
+          <w:lang w:val="es-MX"/>
+        </w:rPr>
+        <w:t>En esta s</w:t>
+      </w:r>
+      <w:r>
+        <w:rPr>
+          <w:lang w:val="es-MX"/>
+        </w:rPr>
+        <w:t>ección se presenta la estrategia</w:t>
+      </w:r>
+      <w:r>
+        <w:rPr>
+          <w:lang w:val="es-MX"/>
+        </w:rPr>
+        <w:t xml:space="preserve"> que se eligió</w:t>
+      </w:r>
+      <w:r>
+        <w:rPr>
+          <w:lang w:val="es-MX"/>
+        </w:rPr>
+        <w:t xml:space="preserve"> para la verificación mediante las pruebas del </w:t>
+      </w:r>
+      <w:proofErr w:type="spellStart"/>
+      <w:r>
+        <w:rPr>
+          <w:lang w:val="es-MX"/>
+        </w:rPr>
+        <w:t>black</w:t>
+      </w:r>
+      <w:proofErr w:type="spellEnd"/>
+      <w:r>
+        <w:rPr>
+          <w:lang w:val="es-MX"/>
+        </w:rPr>
+        <w:t xml:space="preserve"> box, el cual se encuentra en la siguiente ruta, dentro de la carpeta principal del proyecto integrador.</w:t>
       </w:r>
     </w:p>
     <w:p>
@@ -7153,34 +7342,34 @@
         <w:spacing w:after="0" w:line="240" w:lineRule="auto"/>
         <w:ind w:firstLine="720"/>
         <w:jc w:val="both"/>
-        <w:rPr>
-          <w:highlight w:val="yellow"/>
-        </w:rPr>
-      </w:pPr>
-      <w:r>
-        <w:rPr>
-          <w:highlight w:val="yellow"/>
-        </w:rPr>
-        <w:t xml:space="preserve"> &lt;PROJECT_PATH&gt;\4</w:t>
-      </w:r>
-      <w:r>
-        <w:rPr>
-          <w:highlight w:val="yellow"/>
-        </w:rPr>
+      </w:pPr>
+      <w:proofErr w:type="gramStart"/>
+      <w:r>
+        <w:t>&lt;PROJECT_PATH&gt;\4</w:t>
+      </w:r>
+      <w:r>
         <w:t>) Verification\</w:t>
       </w:r>
       <w:r>
-        <w:rPr>
-          <w:highlight w:val="yellow"/>
-        </w:rPr>
         <w:t>10.</w:t>
       </w:r>
       <w:r>
-        <w:rPr>
-          <w:highlight w:val="yellow"/>
-        </w:rPr>
-        <w:t>1. BlackboxTest_baseline.docx</w:t>
-      </w:r>
+        <w:t>1.</w:t>
+      </w:r>
+      <w:proofErr w:type="gramEnd"/>
+      <w:r>
+        <w:t xml:space="preserve"> BlackboxTest_baseline.docx</w:t>
+      </w:r>
+    </w:p>
+    <w:p>
+      <w:pPr>
+        <w:spacing w:after="0" w:line="240" w:lineRule="auto"/>
+        <w:ind w:firstLine="720"/>
+        <w:jc w:val="both"/>
+        <w:rPr>
+          <w:highlight w:val="yellow"/>
+        </w:rPr>
+      </w:pPr>
     </w:p>
     <w:p>
       <w:pPr>
@@ -7189,70 +7378,22 @@
         <w:rPr>
           <w:b/>
           <w:highlight w:val="yellow"/>
-        </w:rPr>
-      </w:pPr>
-    </w:p>
-    <w:p>
-      <w:pPr>
-        <w:spacing w:after="0" w:line="240" w:lineRule="auto"/>
-        <w:jc w:val="both"/>
-        <w:rPr>
-          <w:highlight w:val="yellow"/>
-        </w:rPr>
-      </w:pPr>
-      <w:r>
-        <w:rPr>
-          <w:highlight w:val="yellow"/>
-        </w:rPr>
-        <w:t>…</w:t>
-      </w:r>
-      <w:r>
-        <w:rPr>
-          <w:highlight w:val="yellow"/>
-        </w:rPr>
-        <w:t>and its result</w:t>
-      </w:r>
-      <w:r>
-        <w:rPr>
-          <w:highlight w:val="yellow"/>
-        </w:rPr>
-        <w:t>s</w:t>
-      </w:r>
-      <w:r>
-        <w:rPr>
-          <w:highlight w:val="yellow"/>
-        </w:rPr>
-        <w:t xml:space="preserve"> </w:t>
-      </w:r>
-      <w:r>
-        <w:rPr>
-          <w:highlight w:val="red"/>
-        </w:rPr>
-        <w:t>SHALL</w:t>
-      </w:r>
-      <w:r>
-        <w:rPr>
-          <w:highlight w:val="red"/>
-        </w:rPr>
-        <w:t xml:space="preserve"> </w:t>
-      </w:r>
-      <w:r>
-        <w:rPr>
-          <w:highlight w:val="yellow"/>
-        </w:rPr>
-        <w:t xml:space="preserve">be located </w:t>
-      </w:r>
-      <w:r>
-        <w:rPr>
-          <w:highlight w:val="yellow"/>
-        </w:rPr>
-        <w:t>with the date as suffix, as following is indicated</w:t>
-      </w:r>
-      <w:r>
-        <w:rPr>
-          <w:highlight w:val="yellow"/>
-        </w:rPr>
-        <w:t>:</w:t>
+          <w:lang w:val="es-MX"/>
+        </w:rPr>
+      </w:pPr>
+      <w:proofErr w:type="gramStart"/>
+      <w:r>
+        <w:rPr>
+          <w:lang w:val="es-MX"/>
+        </w:rPr>
+        <w:t>así</w:t>
+      </w:r>
+      <w:proofErr w:type="gramEnd"/>
+      <w:r>
+        <w:rPr>
+          <w:lang w:val="es-MX"/>
+        </w:rPr>
+        <w:t xml:space="preserve"> también como  los resultados que se encuentran en la siguiente ruta:</w:t>
       </w:r>
     </w:p>
     <w:p>
@@ -7264,6 +7405,7 @@
           <w:highlight w:val="yellow"/>
         </w:rPr>
       </w:pPr>
+      <w:proofErr w:type="gramStart"/>
       <w:r>
         <w:rPr>
           <w:highlight w:val="yellow"/>
@@ -7292,7 +7434,14 @@
         <w:rPr>
           <w:highlight w:val="yellow"/>
         </w:rPr>
-        <w:t>1. BlackboxTest_</w:t>
+        <w:t>1.</w:t>
+      </w:r>
+      <w:proofErr w:type="gramEnd"/>
+      <w:r>
+        <w:rPr>
+          <w:highlight w:val="yellow"/>
+        </w:rPr>
+        <w:t xml:space="preserve"> BlackboxTest_</w:t>
       </w:r>
       <w:r>
         <w:rPr>
@@ -7428,11 +7577,11 @@
         <w:spacing w:before="0" w:line="240" w:lineRule="auto"/>
         <w:jc w:val="both"/>
       </w:pPr>
-      <w:bookmarkStart w:id="15" w:name="_Toc8215474"/>
+      <w:bookmarkStart w:id="14" w:name="_Toc8215474"/>
       <w:r>
         <w:t>White box strategy</w:t>
       </w:r>
-      <w:bookmarkEnd w:id="15"/>
+      <w:bookmarkEnd w:id="14"/>
     </w:p>
     <w:p>
       <w:pPr>
@@ -7620,6 +7769,7 @@
           <w:highlight w:val="yellow"/>
         </w:rPr>
       </w:pPr>
+      <w:proofErr w:type="gramStart"/>
       <w:r>
         <w:rPr>
           <w:highlight w:val="yellow"/>
@@ -7642,7 +7792,14 @@
         <w:rPr>
           <w:highlight w:val="yellow"/>
         </w:rPr>
-        <w:t>2. WhiteboxTest_baseline.docx</w:t>
+        <w:t>2.</w:t>
+      </w:r>
+      <w:proofErr w:type="gramEnd"/>
+      <w:r>
+        <w:rPr>
+          <w:highlight w:val="yellow"/>
+        </w:rPr>
+        <w:t xml:space="preserve"> WhiteboxTest_baseline.docx</w:t>
       </w:r>
     </w:p>
     <w:p>
@@ -7703,6 +7860,7 @@
           <w:highlight w:val="yellow"/>
         </w:rPr>
       </w:pPr>
+      <w:proofErr w:type="gramStart"/>
       <w:r>
         <w:rPr>
           <w:highlight w:val="yellow"/>
@@ -7737,7 +7895,14 @@
         <w:rPr>
           <w:highlight w:val="yellow"/>
         </w:rPr>
-        <w:t xml:space="preserve">. </w:t>
+        <w:t>.</w:t>
+      </w:r>
+      <w:proofErr w:type="gramEnd"/>
+      <w:r>
+        <w:rPr>
+          <w:highlight w:val="yellow"/>
+        </w:rPr>
+        <w:t xml:space="preserve"> </w:t>
       </w:r>
       <w:r>
         <w:rPr>
@@ -7830,7 +7995,7 @@
         </w:numPr>
         <w:jc w:val="both"/>
       </w:pPr>
-      <w:bookmarkStart w:id="16" w:name="_Toc8215475"/>
+      <w:bookmarkStart w:id="15" w:name="_Toc8215475"/>
       <w:proofErr w:type="spellStart"/>
       <w:r>
         <w:t>Cyclomatic</w:t>
@@ -7856,7 +8021,7 @@
       <w:r>
         <w:t>index</w:t>
       </w:r>
-      <w:bookmarkEnd w:id="16"/>
+      <w:bookmarkEnd w:id="15"/>
     </w:p>
     <w:p/>
     <w:p>
@@ -8009,19 +8174,23 @@
         <w:ind w:firstLine="720"/>
         <w:jc w:val="both"/>
       </w:pPr>
-      <w:r>
-        <w:lastRenderedPageBreak/>
+      <w:proofErr w:type="gramStart"/>
+      <w:r>
         <w:t>&lt;PROJECT_PATH&gt;</w:t>
       </w:r>
-      <w:bookmarkStart w:id="17" w:name="_Hlk15749945"/>
+      <w:bookmarkStart w:id="16" w:name="_Hlk15749945"/>
       <w:r>
         <w:t>\4</w:t>
       </w:r>
       <w:r>
-        <w:t>) Verification\Results\10.3. CCRI_20190405.docx</w:t>
-      </w:r>
-    </w:p>
-    <w:bookmarkEnd w:id="17"/>
+        <w:t>) Verification\Results\10.3.</w:t>
+      </w:r>
+      <w:proofErr w:type="gramEnd"/>
+      <w:r>
+        <w:t xml:space="preserve"> CCRI_20190405.docx</w:t>
+      </w:r>
+    </w:p>
+    <w:bookmarkEnd w:id="16"/>
     <w:p>
       <w:pPr>
         <w:spacing w:after="0" w:line="240" w:lineRule="auto"/>
@@ -8044,191 +8213,461 @@
         <w:spacing w:before="0" w:line="240" w:lineRule="auto"/>
         <w:jc w:val="both"/>
       </w:pPr>
-      <w:bookmarkStart w:id="18" w:name="_Toc8215476"/>
+      <w:bookmarkStart w:id="17" w:name="_Toc8215476"/>
       <w:r>
         <w:t>Release</w:t>
       </w:r>
+      <w:bookmarkEnd w:id="17"/>
+    </w:p>
+    <w:p>
+      <w:pPr>
+        <w:jc w:val="both"/>
+        <w:rPr>
+          <w:lang w:val="es-MX"/>
+        </w:rPr>
+      </w:pPr>
+      <w:r>
+        <w:rPr>
+          <w:lang w:val="es-MX"/>
+        </w:rPr>
+        <w:t xml:space="preserve">En esta sección se define el </w:t>
+      </w:r>
+      <w:r>
+        <w:rPr>
+          <w:lang w:val="es-MX"/>
+        </w:rPr>
+        <w:t xml:space="preserve">manejo de </w:t>
+      </w:r>
+      <w:r>
+        <w:rPr>
+          <w:lang w:val="es-MX"/>
+        </w:rPr>
+        <w:t xml:space="preserve">control de </w:t>
+      </w:r>
+      <w:r>
+        <w:rPr>
+          <w:lang w:val="es-MX"/>
+        </w:rPr>
+        <w:t>cambios y de versiones</w:t>
+      </w:r>
+      <w:r>
+        <w:rPr>
+          <w:lang w:val="es-MX"/>
+        </w:rPr>
+        <w:t xml:space="preserve"> </w:t>
+      </w:r>
+      <w:r>
+        <w:rPr>
+          <w:lang w:val="es-MX"/>
+        </w:rPr>
+        <w:t>del software</w:t>
+      </w:r>
+      <w:r>
+        <w:rPr>
+          <w:lang w:val="es-MX"/>
+        </w:rPr>
+        <w:t>, así como la convención de nombrado del software y de la documentación.</w:t>
+      </w:r>
+    </w:p>
+    <w:p>
+      <w:pPr>
+        <w:jc w:val="both"/>
+        <w:rPr>
+          <w:lang w:val="es-MX"/>
+        </w:rPr>
+      </w:pPr>
+      <w:r>
+        <w:rPr>
+          <w:lang w:val="es-MX"/>
+        </w:rPr>
+        <w:t>Para el nombre del software se tiene el siguiente formato</w:t>
+      </w:r>
+      <w:r>
+        <w:rPr>
+          <w:lang w:val="es-MX"/>
+        </w:rPr>
+        <w:t xml:space="preserve"> o convención de nombrado</w:t>
+      </w:r>
+    </w:p>
+    <w:p>
+      <w:pPr>
+        <w:jc w:val="center"/>
+        <w:rPr>
+          <w:lang w:val="es-MX"/>
+        </w:rPr>
+      </w:pPr>
+      <w:r>
+        <w:rPr>
+          <w:lang w:val="es-MX"/>
+        </w:rPr>
+        <w:t>&lt;Nombre del Programa</w:t>
+      </w:r>
+      <w:r>
+        <w:rPr>
+          <w:lang w:val="es-MX"/>
+        </w:rPr>
+        <w:t>&gt;_&lt;Nombre del Proyecto&gt;_&lt;Tipo de Liberación&gt;_&lt;Spring&gt;.&lt;Versión&gt;</w:t>
+      </w:r>
+    </w:p>
+    <w:p>
+      <w:pPr>
+        <w:jc w:val="both"/>
+        <w:rPr>
+          <w:lang w:val="es-MX"/>
+        </w:rPr>
+      </w:pPr>
+      <w:r>
+        <w:rPr>
+          <w:lang w:val="es-MX"/>
+        </w:rPr>
+        <w:t>De aquí se ob</w:t>
+      </w:r>
+      <w:r>
+        <w:rPr>
+          <w:lang w:val="es-MX"/>
+        </w:rPr>
+        <w:t>tiene que el nombre del software</w:t>
+      </w:r>
+      <w:r>
+        <w:rPr>
+          <w:lang w:val="es-MX"/>
+        </w:rPr>
+        <w:t xml:space="preserve"> </w:t>
+      </w:r>
+      <w:proofErr w:type="gramStart"/>
+      <w:r>
+        <w:rPr>
+          <w:lang w:val="es-MX"/>
+        </w:rPr>
+        <w:t>queda</w:t>
+      </w:r>
+      <w:proofErr w:type="gramEnd"/>
+      <w:r>
+        <w:rPr>
+          <w:lang w:val="es-MX"/>
+        </w:rPr>
+        <w:t xml:space="preserve"> </w:t>
+      </w:r>
+      <w:r>
+        <w:rPr>
+          <w:lang w:val="es-MX"/>
+        </w:rPr>
+        <w:t>como se muestra a continuación:</w:t>
+      </w:r>
+    </w:p>
+    <w:p>
+      <w:pPr>
+        <w:jc w:val="center"/>
+        <w:rPr>
+          <w:b/>
+          <w:lang w:val="es-MX"/>
+        </w:rPr>
+      </w:pPr>
+      <w:r>
+        <w:rPr>
+          <w:b/>
+          <w:lang w:val="es-MX"/>
+        </w:rPr>
+        <w:t>DSE_MTRCTRL_DEV_01.00</w:t>
+      </w:r>
+    </w:p>
+    <w:p>
+      <w:pPr>
+        <w:rPr>
+          <w:lang w:val="es-MX"/>
+        </w:rPr>
+      </w:pPr>
+      <w:proofErr w:type="spellStart"/>
+      <w:r>
+        <w:rPr>
+          <w:lang w:val="es-MX"/>
+        </w:rPr>
+        <w:t>Donde</w:t>
+      </w:r>
+      <w:proofErr w:type="spellEnd"/>
+      <w:r>
+        <w:rPr>
+          <w:lang w:val="es-MX"/>
+        </w:rPr>
+        <w:t>:</w:t>
+      </w:r>
+    </w:p>
+    <w:p>
+      <w:pPr>
+        <w:rPr>
+          <w:lang w:val="es-MX"/>
+        </w:rPr>
+      </w:pPr>
+      <w:r>
+        <w:rPr>
+          <w:lang w:val="es-MX"/>
+        </w:rPr>
+        <w:t>DSE = Desarrollo de Software Embebido</w:t>
+      </w:r>
+    </w:p>
+    <w:p>
+      <w:pPr>
+        <w:rPr>
+          <w:lang w:val="es-MX"/>
+        </w:rPr>
+      </w:pPr>
+      <w:r>
+        <w:rPr>
+          <w:lang w:val="es-MX"/>
+        </w:rPr>
+        <w:t>MTRCTRL = Control Motor de CD</w:t>
+      </w:r>
+    </w:p>
+    <w:p>
+      <w:pPr>
+        <w:rPr>
+          <w:lang w:val="es-MX"/>
+        </w:rPr>
+      </w:pPr>
+      <w:r>
+        <w:rPr>
+          <w:lang w:val="es-MX"/>
+        </w:rPr>
+        <w:t>DEV = Desarrollo (</w:t>
+      </w:r>
+      <w:r>
+        <w:rPr>
+          <w:lang w:val="es-MX"/>
+        </w:rPr>
+        <w:t>ENG = Ingeniería, PROD</w:t>
+      </w:r>
+      <w:r>
+        <w:rPr>
+          <w:lang w:val="es-MX"/>
+        </w:rPr>
+        <w:t xml:space="preserve"> = Producción)</w:t>
+      </w:r>
+    </w:p>
+    <w:p>
+      <w:pPr>
+        <w:rPr>
+          <w:lang w:val="es-MX"/>
+        </w:rPr>
+      </w:pPr>
+      <w:r>
+        <w:rPr>
+          <w:lang w:val="es-MX"/>
+        </w:rPr>
+        <w:t>01 -&gt; Spring 01</w:t>
+      </w:r>
+    </w:p>
+    <w:p>
+      <w:pPr>
+        <w:rPr>
+          <w:lang w:val="es-MX"/>
+        </w:rPr>
+      </w:pPr>
+      <w:r>
+        <w:rPr>
+          <w:lang w:val="es-MX"/>
+        </w:rPr>
+        <w:t>00 -&gt; Versión 00</w:t>
+      </w:r>
+    </w:p>
+    <w:p>
+      <w:pPr>
+        <w:jc w:val="both"/>
+        <w:rPr>
+          <w:lang w:val="es-MX"/>
+        </w:rPr>
+      </w:pPr>
+      <w:r>
+        <w:rPr>
+          <w:lang w:val="es-MX"/>
+        </w:rPr>
+        <w:t xml:space="preserve">Durante el desarrollo del programa se ha mantenido constante la leyenda DEV mientras no se lance a producción que para nuestro caso no aplica, ya que el alcance de este proyecto es solo desarrollo, los que sí están iterando son el </w:t>
+      </w:r>
+      <w:proofErr w:type="spellStart"/>
+      <w:r>
+        <w:rPr>
+          <w:lang w:val="es-MX"/>
+        </w:rPr>
+        <w:t>spring</w:t>
+      </w:r>
+      <w:proofErr w:type="spellEnd"/>
+      <w:r>
+        <w:rPr>
+          <w:lang w:val="es-MX"/>
+        </w:rPr>
+        <w:t xml:space="preserve"> y la versión.</w:t>
+      </w:r>
+    </w:p>
+    <w:p>
+      <w:pPr>
+        <w:rPr>
+          <w:lang w:val="es-MX"/>
+        </w:rPr>
+      </w:pPr>
+      <w:r>
+        <w:rPr>
+          <w:lang w:val="es-MX"/>
+        </w:rPr>
+        <w:t>Para la convención de nombrado del documento se tiene la siguiente nomenclatura:</w:t>
+      </w:r>
+    </w:p>
+    <w:p>
+      <w:pPr>
+        <w:jc w:val="center"/>
+        <w:rPr>
+          <w:b/>
+        </w:rPr>
+      </w:pPr>
+      <w:r>
+        <w:rPr>
+          <w:b/>
+        </w:rPr>
+        <w:t>Software Development Plan_YYYYMMDD</w:t>
+      </w:r>
+      <w:r>
+        <w:rPr>
+          <w:b/>
+        </w:rPr>
+        <w:t>_</w:t>
+      </w:r>
+      <w:r>
+        <w:rPr>
+          <w:b/>
+        </w:rPr>
+        <w:t>1.0.9</w:t>
+      </w:r>
+      <w:r>
+        <w:rPr>
+          <w:b/>
+        </w:rPr>
+        <w:t>.docx</w:t>
+      </w:r>
+    </w:p>
+    <w:p>
+      <w:proofErr w:type="spellStart"/>
+      <w:r>
+        <w:t>Donde</w:t>
+      </w:r>
+      <w:proofErr w:type="spellEnd"/>
+      <w:r>
+        <w:t>:</w:t>
+      </w:r>
+    </w:p>
+    <w:p>
+      <w:pPr>
+        <w:rPr>
+          <w:lang w:val="es-MX"/>
+        </w:rPr>
+      </w:pPr>
+      <w:r>
+        <w:rPr>
+          <w:lang w:val="es-MX"/>
+        </w:rPr>
+        <w:t>YYYY = Año</w:t>
+      </w:r>
+    </w:p>
+    <w:p>
+      <w:pPr>
+        <w:rPr>
+          <w:lang w:val="es-MX"/>
+        </w:rPr>
+      </w:pPr>
+      <w:r>
+        <w:rPr>
+          <w:lang w:val="es-MX"/>
+        </w:rPr>
+        <w:t>MM = Número del mes</w:t>
+      </w:r>
+    </w:p>
+    <w:p>
+      <w:r>
+        <w:t xml:space="preserve">DD = </w:t>
+      </w:r>
+      <w:proofErr w:type="spellStart"/>
+      <w:r>
+        <w:t>Día</w:t>
+      </w:r>
+      <w:proofErr w:type="spellEnd"/>
+    </w:p>
+    <w:p>
+      <w:pPr>
+        <w:rPr>
+          <w:lang w:val="es-MX"/>
+        </w:rPr>
+      </w:pPr>
+      <w:r>
+        <w:rPr>
+          <w:lang w:val="es-MX"/>
+        </w:rPr>
+        <w:t xml:space="preserve">1.0.9 -&gt; </w:t>
+      </w:r>
+      <w:proofErr w:type="spellStart"/>
+      <w:r>
+        <w:rPr>
+          <w:lang w:val="es-MX"/>
+        </w:rPr>
+        <w:t>Version</w:t>
+      </w:r>
+      <w:proofErr w:type="spellEnd"/>
+    </w:p>
+    <w:p>
+      <w:pPr>
+        <w:rPr>
+          <w:lang w:val="es-MX"/>
+        </w:rPr>
+      </w:pPr>
+      <w:r>
+        <w:rPr>
+          <w:lang w:val="es-MX"/>
+        </w:rPr>
+        <w:t xml:space="preserve">En esta nomenclatura de nombrado </w:t>
+      </w:r>
+      <w:r>
+        <w:rPr>
+          <w:lang w:val="es-MX"/>
+        </w:rPr>
+        <w:t>cambia</w:t>
+      </w:r>
+      <w:bookmarkStart w:id="18" w:name="_GoBack"/>
       <w:bookmarkEnd w:id="18"/>
-    </w:p>
-    <w:p>
-      <w:pPr>
-        <w:spacing w:after="0" w:line="240" w:lineRule="auto"/>
-        <w:jc w:val="both"/>
-        <w:rPr>
-          <w:highlight w:val="yellow"/>
-        </w:rPr>
-      </w:pPr>
-      <w:r>
-        <w:rPr>
-          <w:highlight w:val="yellow"/>
-        </w:rPr>
-        <w:t>F</w:t>
-      </w:r>
-      <w:r>
-        <w:rPr>
-          <w:highlight w:val="yellow"/>
-        </w:rPr>
-        <w:t>irmware version number</w:t>
-      </w:r>
-      <w:r>
-        <w:rPr>
-          <w:highlight w:val="yellow"/>
-        </w:rPr>
-        <w:t xml:space="preserve"> </w:t>
-      </w:r>
-      <w:r>
-        <w:rPr>
-          <w:highlight w:val="red"/>
-        </w:rPr>
-        <w:t>SHALL</w:t>
-      </w:r>
-      <w:r>
-        <w:rPr>
-          <w:highlight w:val="red"/>
-        </w:rPr>
-        <w:t xml:space="preserve"> </w:t>
-      </w:r>
-      <w:r>
-        <w:rPr>
-          <w:highlight w:val="yellow"/>
-        </w:rPr>
-        <w:t>be defined in this section</w:t>
-      </w:r>
-      <w:r>
-        <w:rPr>
-          <w:highlight w:val="yellow"/>
-        </w:rPr>
-        <w:t>,</w:t>
-      </w:r>
-      <w:r>
-        <w:rPr>
-          <w:highlight w:val="yellow"/>
-        </w:rPr>
-        <w:t xml:space="preserve"> and the strategy used for that, </w:t>
-      </w:r>
-      <w:r>
-        <w:rPr>
-          <w:highlight w:val="yellow"/>
-        </w:rPr>
-        <w:t xml:space="preserve">an example </w:t>
-      </w:r>
-      <w:r>
-        <w:rPr>
-          <w:highlight w:val="yellow"/>
-        </w:rPr>
-        <w:t>MUST</w:t>
-      </w:r>
-      <w:r>
-        <w:rPr>
-          <w:highlight w:val="yellow"/>
-        </w:rPr>
-        <w:t xml:space="preserve"> be: </w:t>
-      </w:r>
-    </w:p>
-    <w:p>
-      <w:pPr>
-        <w:spacing w:after="0" w:line="240" w:lineRule="auto"/>
-        <w:jc w:val="both"/>
-        <w:rPr>
-          <w:highlight w:val="yellow"/>
-        </w:rPr>
-      </w:pPr>
-    </w:p>
-    <w:p>
-      <w:pPr>
-        <w:spacing w:after="0" w:line="240" w:lineRule="auto"/>
-        <w:jc w:val="both"/>
-        <w:rPr>
-          <w:highlight w:val="yellow"/>
-        </w:rPr>
-      </w:pPr>
-      <w:r>
-        <w:rPr>
-          <w:highlight w:val="yellow"/>
-        </w:rPr>
-        <w:t>Naming convention for delivered work</w:t>
-      </w:r>
-      <w:r>
-        <w:rPr>
-          <w:highlight w:val="yellow"/>
-        </w:rPr>
-        <w:t xml:space="preserve"> </w:t>
-      </w:r>
-      <w:r>
-        <w:rPr>
-          <w:highlight w:val="yellow"/>
-        </w:rPr>
-        <w:t xml:space="preserve">products </w:t>
-      </w:r>
-      <w:r>
-        <w:rPr>
-          <w:highlight w:val="yellow"/>
-        </w:rPr>
-        <w:t>like</w:t>
-      </w:r>
-      <w:r>
-        <w:rPr>
-          <w:highlight w:val="yellow"/>
-        </w:rPr>
-        <w:t xml:space="preserve"> code and documents </w:t>
-      </w:r>
-      <w:r>
-        <w:rPr>
-          <w:highlight w:val="yellow"/>
-        </w:rPr>
-        <w:t xml:space="preserve">shall </w:t>
-      </w:r>
-      <w:r>
-        <w:rPr>
-          <w:highlight w:val="yellow"/>
-        </w:rPr>
-        <w:t xml:space="preserve">be defined in this section, </w:t>
-      </w:r>
-      <w:r>
-        <w:rPr>
-          <w:highlight w:val="yellow"/>
-        </w:rPr>
-        <w:t>the name</w:t>
-      </w:r>
-      <w:r>
-        <w:rPr>
-          <w:highlight w:val="yellow"/>
-        </w:rPr>
-        <w:t xml:space="preserve"> shall </w:t>
-      </w:r>
-      <w:r>
-        <w:rPr>
-          <w:highlight w:val="yellow"/>
-        </w:rPr>
-        <w:t>be kept</w:t>
-      </w:r>
-      <w:r>
-        <w:rPr>
-          <w:highlight w:val="yellow"/>
-        </w:rPr>
-        <w:t xml:space="preserve"> for those </w:t>
-      </w:r>
-      <w:r>
-        <w:rPr>
-          <w:highlight w:val="yellow"/>
-        </w:rPr>
-        <w:t xml:space="preserve">documents that SDP </w:t>
-      </w:r>
-      <w:r>
-        <w:rPr>
-          <w:highlight w:val="yellow"/>
-        </w:rPr>
-        <w:t>describe</w:t>
-      </w:r>
-      <w:r>
-        <w:rPr>
-          <w:highlight w:val="yellow"/>
-        </w:rPr>
-        <w:t>s</w:t>
-      </w:r>
-      <w:r>
-        <w:rPr>
-          <w:highlight w:val="yellow"/>
+      <w:r>
+        <w:rPr>
+          <w:lang w:val="es-MX"/>
+        </w:rPr>
+        <w:t xml:space="preserve"> tanto la fecha como la versión</w:t>
+      </w:r>
+    </w:p>
+    <w:p>
+      <w:pPr>
+        <w:spacing w:after="0" w:line="240" w:lineRule="auto"/>
+        <w:jc w:val="both"/>
+        <w:rPr>
+          <w:lang w:val="es-MX"/>
+        </w:rPr>
+      </w:pPr>
+    </w:p>
+    <w:p>
+      <w:pPr>
+        <w:spacing w:after="0" w:line="240" w:lineRule="auto"/>
+        <w:jc w:val="both"/>
+        <w:rPr>
+          <w:lang w:val="es-MX"/>
+        </w:rPr>
+      </w:pPr>
+      <w:r>
+        <w:rPr>
+          <w:lang w:val="es-MX"/>
+        </w:rPr>
+        <w:t>En el siguiente enlace se encuentra el repositorio virtual el cual se usó para llevar el control de v</w:t>
+      </w:r>
+      <w:r>
+        <w:rPr>
+          <w:lang w:val="es-MX"/>
+        </w:rPr>
+        <w:t>ersiones de la documentación</w:t>
+      </w:r>
+      <w:r>
+        <w:rPr>
+          <w:lang w:val="es-MX"/>
         </w:rPr>
         <w:t>.</w:t>
       </w:r>
@@ -8238,118 +8677,35 @@
         <w:spacing w:after="0" w:line="240" w:lineRule="auto"/>
         <w:jc w:val="both"/>
         <w:rPr>
-          <w:highlight w:val="yellow"/>
-        </w:rPr>
-      </w:pPr>
-    </w:p>
-    <w:p>
-      <w:pPr>
-        <w:spacing w:after="0" w:line="240" w:lineRule="auto"/>
-        <w:jc w:val="both"/>
-        <w:rPr>
-          <w:highlight w:val="yellow"/>
-        </w:rPr>
-      </w:pPr>
-      <w:r>
-        <w:rPr>
-          <w:highlight w:val="yellow"/>
-        </w:rPr>
-        <w:t>Date/</w:t>
-      </w:r>
-      <w:proofErr w:type="spellStart"/>
-      <w:r>
-        <w:rPr>
-          <w:highlight w:val="yellow"/>
-        </w:rPr>
-        <w:t>Hw</w:t>
-      </w:r>
-      <w:proofErr w:type="spellEnd"/>
-      <w:r>
-        <w:rPr>
-          <w:highlight w:val="yellow"/>
-        </w:rPr>
-        <w:t xml:space="preserve"> version/</w:t>
-      </w:r>
-      <w:proofErr w:type="spellStart"/>
-      <w:r>
-        <w:rPr>
-          <w:highlight w:val="yellow"/>
-        </w:rPr>
-        <w:t>Sw</w:t>
-      </w:r>
-      <w:proofErr w:type="spellEnd"/>
-      <w:r>
-        <w:rPr>
-          <w:highlight w:val="yellow"/>
-        </w:rPr>
-        <w:t xml:space="preserve"> version</w:t>
-      </w:r>
-    </w:p>
-    <w:p>
-      <w:pPr>
-        <w:spacing w:after="0" w:line="240" w:lineRule="auto"/>
-        <w:jc w:val="both"/>
-      </w:pPr>
-      <w:r>
-        <w:rPr>
-          <w:highlight w:val="yellow"/>
-        </w:rPr>
-        <w:t>20190405/001/</w:t>
-      </w:r>
-      <w:r>
-        <w:rPr>
-          <w:highlight w:val="yellow"/>
-        </w:rPr>
-        <w:tab/>
-        <w:t>001</w:t>
-      </w:r>
-    </w:p>
-    <w:p>
-      <w:pPr>
-        <w:spacing w:after="0" w:line="240" w:lineRule="auto"/>
-        <w:jc w:val="both"/>
-      </w:pPr>
-    </w:p>
-    <w:p>
-      <w:pPr>
-        <w:spacing w:after="0" w:line="240" w:lineRule="auto"/>
-        <w:jc w:val="both"/>
-      </w:pPr>
-      <w:r>
-        <w:rPr>
-          <w:highlight w:val="yellow"/>
-        </w:rPr>
-        <w:t xml:space="preserve">The code </w:t>
-      </w:r>
-      <w:r>
-        <w:rPr>
-          <w:highlight w:val="red"/>
-        </w:rPr>
-        <w:t xml:space="preserve">shall </w:t>
-      </w:r>
-      <w:r>
-        <w:rPr>
-          <w:highlight w:val="yellow"/>
-        </w:rPr>
-        <w:t xml:space="preserve">be controlled in GITHUB and path </w:t>
-      </w:r>
-      <w:r>
-        <w:rPr>
-          <w:highlight w:val="red"/>
-        </w:rPr>
-        <w:t xml:space="preserve">shall </w:t>
-      </w:r>
-      <w:r>
-        <w:rPr>
-          <w:highlight w:val="yellow"/>
-        </w:rPr>
-        <w:t>be defined here.</w:t>
-      </w:r>
-    </w:p>
-    <w:p>
-      <w:pPr>
-        <w:spacing w:after="0" w:line="240" w:lineRule="auto"/>
-        <w:jc w:val="both"/>
+          <w:lang w:val="es-MX"/>
+        </w:rPr>
+      </w:pPr>
+    </w:p>
+    <w:p>
+      <w:pPr>
+        <w:spacing w:after="0" w:line="240" w:lineRule="auto"/>
+        <w:jc w:val="both"/>
+        <w:rPr>
+          <w:lang w:val="es-MX"/>
+        </w:rPr>
+      </w:pPr>
+      <w:hyperlink r:id="rId13" w:history="1">
+        <w:r>
+          <w:rPr>
+            <w:rStyle w:val="Hipervnculo"/>
+            <w:lang w:val="es-MX"/>
+          </w:rPr>
+          <w:t>https://github.com/GabrielSolisMabe/Documentacion.git</w:t>
+        </w:r>
+      </w:hyperlink>
+    </w:p>
+    <w:p>
+      <w:pPr>
+        <w:spacing w:after="0" w:line="240" w:lineRule="auto"/>
+        <w:jc w:val="both"/>
+        <w:rPr>
+          <w:lang w:val="es-MX"/>
+        </w:rPr>
       </w:pPr>
     </w:p>
     <w:p>
@@ -8401,7 +8757,7 @@
           <w:lang w:val="es-MX"/>
         </w:rPr>
       </w:pPr>
-      <w:hyperlink r:id="rId12" w:history="1">
+      <w:hyperlink r:id="rId14" w:history="1">
         <w:r>
           <w:rPr>
             <w:rStyle w:val="Hipervnculo"/>
@@ -8483,8 +8839,13 @@
         <w:spacing w:after="0" w:line="240" w:lineRule="auto"/>
         <w:jc w:val="both"/>
       </w:pPr>
-      <w:r>
-        <w:t>&lt;PROJECT_PATH&gt;\4) Verification\11.1. IntegrationTesting_baseline.docx</w:t>
+      <w:proofErr w:type="gramStart"/>
+      <w:r>
+        <w:t>&lt;PROJECT_PATH&gt;\4) Verification\11.1.</w:t>
+      </w:r>
+      <w:proofErr w:type="gramEnd"/>
+      <w:r>
+        <w:t xml:space="preserve"> IntegrationTesting_baseline.docx</w:t>
       </w:r>
     </w:p>
     <w:p>
@@ -8507,8 +8868,13 @@
         <w:spacing w:after="0" w:line="240" w:lineRule="auto"/>
         <w:jc w:val="both"/>
       </w:pPr>
-      <w:r>
-        <w:t>&lt;PROJECT_PATH&gt;\4) Verification\Results\11.1. IntegrationTesting_20190405.docx</w:t>
+      <w:proofErr w:type="gramStart"/>
+      <w:r>
+        <w:t>&lt;PROJECT_PATH&gt;\4) Verification\Results\11.1.</w:t>
+      </w:r>
+      <w:proofErr w:type="gramEnd"/>
+      <w:r>
+        <w:t xml:space="preserve"> IntegrationTesting_20190405.docx</w:t>
       </w:r>
       <w:bookmarkEnd w:id="21"/>
     </w:p>
@@ -8653,6 +9019,7 @@
           <w:highlight w:val="yellow"/>
         </w:rPr>
       </w:pPr>
+      <w:proofErr w:type="gramStart"/>
       <w:r>
         <w:rPr>
           <w:highlight w:val="yellow"/>
@@ -8675,7 +9042,14 @@
         <w:rPr>
           <w:highlight w:val="yellow"/>
         </w:rPr>
-        <w:t xml:space="preserve">. </w:t>
+        <w:t>.</w:t>
+      </w:r>
+      <w:proofErr w:type="gramEnd"/>
+      <w:r>
+        <w:rPr>
+          <w:highlight w:val="yellow"/>
+        </w:rPr>
+        <w:t xml:space="preserve"> </w:t>
       </w:r>
       <w:r>
         <w:rPr>
@@ -8733,11 +9107,19 @@
         </w:rPr>
         <w:t xml:space="preserve"> </w:t>
       </w:r>
-      <w:r>
-        <w:rPr>
-          <w:highlight w:val="yellow"/>
-        </w:rPr>
-        <w:t>be located at:</w:t>
+      <w:proofErr w:type="gramStart"/>
+      <w:r>
+        <w:rPr>
+          <w:highlight w:val="yellow"/>
+        </w:rPr>
+        <w:t>be</w:t>
+      </w:r>
+      <w:proofErr w:type="gramEnd"/>
+      <w:r>
+        <w:rPr>
+          <w:highlight w:val="yellow"/>
+        </w:rPr>
+        <w:t xml:space="preserve"> located at:</w:t>
       </w:r>
     </w:p>
     <w:p>
@@ -8749,6 +9131,7 @@
           <w:highlight w:val="yellow"/>
         </w:rPr>
       </w:pPr>
+      <w:proofErr w:type="gramStart"/>
       <w:r>
         <w:rPr>
           <w:highlight w:val="yellow"/>
@@ -8771,7 +9154,14 @@
         <w:rPr>
           <w:highlight w:val="yellow"/>
         </w:rPr>
-        <w:t xml:space="preserve">. </w:t>
+        <w:t>.</w:t>
+      </w:r>
+      <w:proofErr w:type="gramEnd"/>
+      <w:r>
+        <w:rPr>
+          <w:highlight w:val="yellow"/>
+        </w:rPr>
+        <w:t xml:space="preserve"> </w:t>
       </w:r>
       <w:r>
         <w:rPr>
@@ -9050,6 +9440,7 @@
         <w:spacing w:after="0" w:line="240" w:lineRule="auto"/>
       </w:pPr>
       <w:r>
+        <w:lastRenderedPageBreak/>
         <w:t xml:space="preserve">        </w:t>
       </w:r>
       <w:r>
@@ -9126,8 +9517,8 @@
 </file>
 
 <file path=word/numbering.xml><?xml version="1.0" encoding="utf-8"?>
-<w:numbering xmlns:wpc="http://schemas.microsoft.com/office/word/2010/wordprocessingCanvas" xmlns:cx="http://schemas.microsoft.com/office/drawing/2014/chartex" xmlns:mc="http://schemas.openxmlformats.org/markup-compatibility/2006" xmlns:o="urn:schemas-microsoft-com:office:office" xmlns:r="http://schemas.openxmlformats.org/officeDocument/2006/relationships" xmlns:m="http://schemas.openxmlformats.org/officeDocument/2006/math" xmlns:v="urn:schemas-microsoft-com:vml" xmlns:wp14="http://schemas.microsoft.com/office/word/2010/wordprocessingDrawing" xmlns:wp="http://schemas.openxmlformats.org/drawingml/2006/wordprocessingDrawing" xmlns:w10="urn:schemas-microsoft-com:office:word" xmlns:w="http://schemas.openxmlformats.org/wordprocessingml/2006/main" xmlns:w14="http://schemas.microsoft.com/office/word/2010/wordml" xmlns:w15="http://schemas.microsoft.com/office/word/2012/wordml" xmlns:w16se="http://schemas.microsoft.com/office/word/2015/wordml/symex" xmlns:wpg="http://schemas.microsoft.com/office/word/2010/wordprocessingGroup" xmlns:wpi="http://schemas.microsoft.com/office/word/2010/wordprocessingInk" xmlns:wne="http://schemas.microsoft.com/office/word/2006/wordml" xmlns:wps="http://schemas.microsoft.com/office/word/2010/wordprocessingShape" mc:Ignorable="w14 w15 w16se wp14">
-  <w:abstractNum w:abstractNumId="0" w15:restartNumberingAfterBreak="0">
+<w:numbering xmlns:wpc="http://schemas.microsoft.com/office/word/2010/wordprocessingCanvas" xmlns:mc="http://schemas.openxmlformats.org/markup-compatibility/2006" xmlns:o="urn:schemas-microsoft-com:office:office" xmlns:r="http://schemas.openxmlformats.org/officeDocument/2006/relationships" xmlns:m="http://schemas.openxmlformats.org/officeDocument/2006/math" xmlns:v="urn:schemas-microsoft-com:vml" xmlns:wp14="http://schemas.microsoft.com/office/word/2010/wordprocessingDrawing" xmlns:wp="http://schemas.openxmlformats.org/drawingml/2006/wordprocessingDrawing" xmlns:w10="urn:schemas-microsoft-com:office:word" xmlns:w="http://schemas.openxmlformats.org/wordprocessingml/2006/main" xmlns:w14="http://schemas.microsoft.com/office/word/2010/wordml" xmlns:wpg="http://schemas.microsoft.com/office/word/2010/wordprocessingGroup" xmlns:wpi="http://schemas.microsoft.com/office/word/2010/wordprocessingInk" xmlns:wne="http://schemas.microsoft.com/office/word/2006/wordml" xmlns:wps="http://schemas.microsoft.com/office/word/2010/wordprocessingShape" mc:Ignorable="w14 wp14">
+  <w:abstractNum w:abstractNumId="0">
     <w:nsid w:val="08223133"/>
     <w:multiLevelType w:val="multilevel"/>
     <w:tmpl w:val="E9EA5EBC"/>
@@ -9248,7 +9639,7 @@
       </w:rPr>
     </w:lvl>
   </w:abstractNum>
-  <w:abstractNum w:abstractNumId="1" w15:restartNumberingAfterBreak="0">
+  <w:abstractNum w:abstractNumId="1">
     <w:nsid w:val="3DFE07BA"/>
     <w:multiLevelType w:val="multilevel"/>
     <w:tmpl w:val="E9EA5EBC"/>
@@ -9369,7 +9760,7 @@
       </w:rPr>
     </w:lvl>
   </w:abstractNum>
-  <w:abstractNum w:abstractNumId="2" w15:restartNumberingAfterBreak="0">
+  <w:abstractNum w:abstractNumId="2">
     <w:nsid w:val="44025136"/>
     <w:multiLevelType w:val="hybridMultilevel"/>
     <w:tmpl w:val="A8C06B88"/>
@@ -9482,7 +9873,7 @@
       </w:rPr>
     </w:lvl>
   </w:abstractNum>
-  <w:abstractNum w:abstractNumId="3" w15:restartNumberingAfterBreak="0">
+  <w:abstractNum w:abstractNumId="3">
     <w:nsid w:val="50162C8D"/>
     <w:multiLevelType w:val="hybridMultilevel"/>
     <w:tmpl w:val="D5FA791C"/>
@@ -9595,7 +9986,7 @@
       </w:rPr>
     </w:lvl>
   </w:abstractNum>
-  <w:abstractNum w:abstractNumId="4" w15:restartNumberingAfterBreak="0">
+  <w:abstractNum w:abstractNumId="4">
     <w:nsid w:val="54517DD8"/>
     <w:multiLevelType w:val="hybridMultilevel"/>
     <w:tmpl w:val="13948EB0"/>
@@ -9708,7 +10099,7 @@
       </w:rPr>
     </w:lvl>
   </w:abstractNum>
-  <w:abstractNum w:abstractNumId="5" w15:restartNumberingAfterBreak="0">
+  <w:abstractNum w:abstractNumId="5">
     <w:nsid w:val="58FC14AB"/>
     <w:multiLevelType w:val="hybridMultilevel"/>
     <w:tmpl w:val="38BAC2BC"/>
@@ -9821,7 +10212,7 @@
       </w:rPr>
     </w:lvl>
   </w:abstractNum>
-  <w:abstractNum w:abstractNumId="6" w15:restartNumberingAfterBreak="0">
+  <w:abstractNum w:abstractNumId="6">
     <w:nsid w:val="654E2913"/>
     <w:multiLevelType w:val="multilevel"/>
     <w:tmpl w:val="E9EA5EBC"/>
@@ -9942,7 +10333,7 @@
       </w:rPr>
     </w:lvl>
   </w:abstractNum>
-  <w:abstractNum w:abstractNumId="7" w15:restartNumberingAfterBreak="0">
+  <w:abstractNum w:abstractNumId="7">
     <w:nsid w:val="669352FF"/>
     <w:multiLevelType w:val="hybridMultilevel"/>
     <w:tmpl w:val="95C060FE"/>
@@ -10083,7 +10474,7 @@
 </file>
 
 <file path=word/styles.xml><?xml version="1.0" encoding="utf-8"?>
-<w:styles xmlns:mc="http://schemas.openxmlformats.org/markup-compatibility/2006" xmlns:r="http://schemas.openxmlformats.org/officeDocument/2006/relationships" xmlns:w="http://schemas.openxmlformats.org/wordprocessingml/2006/main" xmlns:w14="http://schemas.microsoft.com/office/word/2010/wordml" xmlns:w15="http://schemas.microsoft.com/office/word/2012/wordml" xmlns:w16se="http://schemas.microsoft.com/office/word/2015/wordml/symex" mc:Ignorable="w14 w15 w16se">
+<w:styles xmlns:mc="http://schemas.openxmlformats.org/markup-compatibility/2006" xmlns:r="http://schemas.openxmlformats.org/officeDocument/2006/relationships" xmlns:w="http://schemas.openxmlformats.org/wordprocessingml/2006/main" xmlns:w14="http://schemas.microsoft.com/office/word/2010/wordml" mc:Ignorable="w14">
   <w:docDefaults>
     <w:rPrDefault>
       <w:rPr>
@@ -10099,378 +10490,144 @@
       </w:pPr>
     </w:pPrDefault>
   </w:docDefaults>
-  <w:latentStyles w:defLockedState="0" w:defUIPriority="99" w:defSemiHidden="0" w:defUnhideWhenUsed="0" w:defQFormat="0" w:count="371">
-    <w:lsdException w:name="Normal" w:uiPriority="0" w:qFormat="1"/>
-    <w:lsdException w:name="heading 1" w:uiPriority="9" w:qFormat="1"/>
-    <w:lsdException w:name="heading 2" w:semiHidden="1" w:uiPriority="9" w:unhideWhenUsed="1" w:qFormat="1"/>
-    <w:lsdException w:name="heading 3" w:semiHidden="1" w:uiPriority="9" w:unhideWhenUsed="1" w:qFormat="1"/>
-    <w:lsdException w:name="heading 4" w:semiHidden="1" w:uiPriority="9" w:unhideWhenUsed="1" w:qFormat="1"/>
-    <w:lsdException w:name="heading 5" w:semiHidden="1" w:uiPriority="9" w:unhideWhenUsed="1" w:qFormat="1"/>
-    <w:lsdException w:name="heading 6" w:semiHidden="1" w:uiPriority="9" w:unhideWhenUsed="1" w:qFormat="1"/>
-    <w:lsdException w:name="heading 7" w:semiHidden="1" w:uiPriority="9" w:unhideWhenUsed="1" w:qFormat="1"/>
-    <w:lsdException w:name="heading 8" w:semiHidden="1" w:uiPriority="9" w:unhideWhenUsed="1" w:qFormat="1"/>
-    <w:lsdException w:name="heading 9" w:semiHidden="1" w:uiPriority="9" w:unhideWhenUsed="1" w:qFormat="1"/>
-    <w:lsdException w:name="index 1" w:semiHidden="1" w:unhideWhenUsed="1"/>
-    <w:lsdException w:name="index 2" w:semiHidden="1" w:unhideWhenUsed="1"/>
-    <w:lsdException w:name="index 3" w:semiHidden="1" w:unhideWhenUsed="1"/>
-    <w:lsdException w:name="index 4" w:semiHidden="1" w:unhideWhenUsed="1"/>
-    <w:lsdException w:name="index 5" w:semiHidden="1" w:unhideWhenUsed="1"/>
-    <w:lsdException w:name="index 6" w:semiHidden="1" w:unhideWhenUsed="1"/>
-    <w:lsdException w:name="index 7" w:semiHidden="1" w:unhideWhenUsed="1"/>
-    <w:lsdException w:name="index 8" w:semiHidden="1" w:unhideWhenUsed="1"/>
-    <w:lsdException w:name="index 9" w:semiHidden="1" w:unhideWhenUsed="1"/>
-    <w:lsdException w:name="toc 1" w:semiHidden="1" w:uiPriority="39" w:unhideWhenUsed="1"/>
-    <w:lsdException w:name="toc 2" w:semiHidden="1" w:uiPriority="39" w:unhideWhenUsed="1"/>
-    <w:lsdException w:name="toc 3" w:semiHidden="1" w:uiPriority="39" w:unhideWhenUsed="1"/>
-    <w:lsdException w:name="toc 4" w:semiHidden="1" w:uiPriority="39" w:unhideWhenUsed="1"/>
-    <w:lsdException w:name="toc 5" w:semiHidden="1" w:uiPriority="39" w:unhideWhenUsed="1"/>
-    <w:lsdException w:name="toc 6" w:semiHidden="1" w:uiPriority="39" w:unhideWhenUsed="1"/>
-    <w:lsdException w:name="toc 7" w:semiHidden="1" w:uiPriority="39" w:unhideWhenUsed="1"/>
-    <w:lsdException w:name="toc 8" w:semiHidden="1" w:uiPriority="39" w:unhideWhenUsed="1"/>
-    <w:lsdException w:name="toc 9" w:semiHidden="1" w:uiPriority="39" w:unhideWhenUsed="1"/>
-    <w:lsdException w:name="Normal Indent" w:semiHidden="1" w:unhideWhenUsed="1"/>
-    <w:lsdException w:name="footnote text" w:semiHidden="1" w:unhideWhenUsed="1"/>
-    <w:lsdException w:name="annotation text" w:semiHidden="1" w:unhideWhenUsed="1"/>
-    <w:lsdException w:name="header" w:semiHidden="1" w:unhideWhenUsed="1"/>
-    <w:lsdException w:name="footer" w:semiHidden="1" w:unhideWhenUsed="1"/>
-    <w:lsdException w:name="index heading" w:semiHidden="1" w:unhideWhenUsed="1"/>
-    <w:lsdException w:name="caption" w:semiHidden="1" w:uiPriority="35" w:unhideWhenUsed="1" w:qFormat="1"/>
-    <w:lsdException w:name="table of figures" w:semiHidden="1" w:unhideWhenUsed="1"/>
-    <w:lsdException w:name="envelope address" w:semiHidden="1" w:unhideWhenUsed="1"/>
-    <w:lsdException w:name="envelope return" w:semiHidden="1" w:unhideWhenUsed="1"/>
-    <w:lsdException w:name="footnote reference" w:semiHidden="1" w:unhideWhenUsed="1"/>
-    <w:lsdException w:name="annotation reference" w:semiHidden="1" w:unhideWhenUsed="1"/>
-    <w:lsdException w:name="line number" w:semiHidden="1" w:unhideWhenUsed="1"/>
-    <w:lsdException w:name="page number" w:semiHidden="1" w:unhideWhenUsed="1"/>
-    <w:lsdException w:name="endnote reference" w:semiHidden="1" w:unhideWhenUsed="1"/>
-    <w:lsdException w:name="endnote text" w:semiHidden="1" w:unhideWhenUsed="1"/>
-    <w:lsdException w:name="table of authorities" w:semiHidden="1" w:unhideWhenUsed="1"/>
-    <w:lsdException w:name="macro" w:semiHidden="1" w:unhideWhenUsed="1"/>
-    <w:lsdException w:name="toa heading" w:semiHidden="1" w:unhideWhenUsed="1"/>
-    <w:lsdException w:name="List" w:semiHidden="1" w:unhideWhenUsed="1"/>
-    <w:lsdException w:name="List Bullet" w:semiHidden="1" w:unhideWhenUsed="1"/>
-    <w:lsdException w:name="List Number" w:semiHidden="1" w:unhideWhenUsed="1"/>
-    <w:lsdException w:name="List 2" w:semiHidden="1" w:unhideWhenUsed="1"/>
-    <w:lsdException w:name="List 3" w:semiHidden="1" w:unhideWhenUsed="1"/>
-    <w:lsdException w:name="List 4" w:semiHidden="1" w:unhideWhenUsed="1"/>
-    <w:lsdException w:name="List 5" w:semiHidden="1" w:unhideWhenUsed="1"/>
-    <w:lsdException w:name="List Bullet 2" w:semiHidden="1" w:unhideWhenUsed="1"/>
-    <w:lsdException w:name="List Bullet 3" w:semiHidden="1" w:unhideWhenUsed="1"/>
-    <w:lsdException w:name="List Bullet 4" w:semiHidden="1" w:unhideWhenUsed="1"/>
-    <w:lsdException w:name="List Bullet 5" w:semiHidden="1" w:unhideWhenUsed="1"/>
-    <w:lsdException w:name="List Number 2" w:semiHidden="1" w:unhideWhenUsed="1"/>
-    <w:lsdException w:name="List Number 3" w:semiHidden="1" w:unhideWhenUsed="1"/>
-    <w:lsdException w:name="List Number 4" w:semiHidden="1" w:unhideWhenUsed="1"/>
-    <w:lsdException w:name="List Number 5" w:semiHidden="1" w:unhideWhenUsed="1"/>
-    <w:lsdException w:name="Title" w:uiPriority="10" w:qFormat="1"/>
-    <w:lsdException w:name="Closing" w:semiHidden="1" w:unhideWhenUsed="1"/>
-    <w:lsdException w:name="Signature" w:semiHidden="1" w:unhideWhenUsed="1"/>
-    <w:lsdException w:name="Default Paragraph Font" w:semiHidden="1" w:uiPriority="1" w:unhideWhenUsed="1"/>
-    <w:lsdException w:name="Body Text" w:semiHidden="1" w:unhideWhenUsed="1"/>
-    <w:lsdException w:name="Body Text Indent" w:semiHidden="1" w:unhideWhenUsed="1"/>
-    <w:lsdException w:name="List Continue" w:semiHidden="1" w:unhideWhenUsed="1"/>
-    <w:lsdException w:name="List Continue 2" w:semiHidden="1" w:unhideWhenUsed="1"/>
-    <w:lsdException w:name="List Continue 3" w:semiHidden="1" w:unhideWhenUsed="1"/>
-    <w:lsdException w:name="List Continue 4" w:semiHidden="1" w:unhideWhenUsed="1"/>
-    <w:lsdException w:name="List Continue 5" w:semiHidden="1" w:unhideWhenUsed="1"/>
-    <w:lsdException w:name="Message Header" w:semiHidden="1" w:unhideWhenUsed="1"/>
-    <w:lsdException w:name="Subtitle" w:uiPriority="11" w:qFormat="1"/>
-    <w:lsdException w:name="Salutation" w:semiHidden="1" w:unhideWhenUsed="1"/>
-    <w:lsdException w:name="Date" w:semiHidden="1" w:unhideWhenUsed="1"/>
-    <w:lsdException w:name="Body Text First Indent" w:semiHidden="1" w:unhideWhenUsed="1"/>
-    <w:lsdException w:name="Body Text First Indent 2" w:semiHidden="1" w:unhideWhenUsed="1"/>
-    <w:lsdException w:name="Note Heading" w:semiHidden="1" w:unhideWhenUsed="1"/>
-    <w:lsdException w:name="Body Text 2" w:semiHidden="1" w:unhideWhenUsed="1"/>
-    <w:lsdException w:name="Body Text 3" w:semiHidden="1" w:unhideWhenUsed="1"/>
-    <w:lsdException w:name="Body Text Indent 2" w:semiHidden="1" w:unhideWhenUsed="1"/>
-    <w:lsdException w:name="Body Text Indent 3" w:semiHidden="1" w:unhideWhenUsed="1"/>
-    <w:lsdException w:name="Block Text" w:semiHidden="1" w:unhideWhenUsed="1"/>
-    <w:lsdException w:name="Hyperlink" w:semiHidden="1" w:unhideWhenUsed="1"/>
-    <w:lsdException w:name="FollowedHyperlink" w:semiHidden="1" w:unhideWhenUsed="1"/>
-    <w:lsdException w:name="Strong" w:uiPriority="22" w:qFormat="1"/>
-    <w:lsdException w:name="Emphasis" w:uiPriority="20" w:qFormat="1"/>
-    <w:lsdException w:name="Document Map" w:semiHidden="1" w:unhideWhenUsed="1"/>
-    <w:lsdException w:name="Plain Text" w:semiHidden="1" w:unhideWhenUsed="1"/>
-    <w:lsdException w:name="E-mail Signature" w:semiHidden="1" w:unhideWhenUsed="1"/>
-    <w:lsdException w:name="HTML Top of Form" w:semiHidden="1" w:unhideWhenUsed="1"/>
-    <w:lsdException w:name="HTML Bottom of Form" w:semiHidden="1" w:unhideWhenUsed="1"/>
-    <w:lsdException w:name="Normal (Web)" w:semiHidden="1" w:unhideWhenUsed="1"/>
-    <w:lsdException w:name="HTML Acronym" w:semiHidden="1" w:unhideWhenUsed="1"/>
-    <w:lsdException w:name="HTML Address" w:semiHidden="1" w:unhideWhenUsed="1"/>
-    <w:lsdException w:name="HTML Cite" w:semiHidden="1" w:unhideWhenUsed="1"/>
-    <w:lsdException w:name="HTML Code" w:semiHidden="1" w:unhideWhenUsed="1"/>
-    <w:lsdException w:name="HTML Definition" w:semiHidden="1" w:unhideWhenUsed="1"/>
-    <w:lsdException w:name="HTML Keyboard" w:semiHidden="1" w:unhideWhenUsed="1"/>
-    <w:lsdException w:name="HTML Preformatted" w:semiHidden="1" w:unhideWhenUsed="1"/>
-    <w:lsdException w:name="HTML Sample" w:semiHidden="1" w:unhideWhenUsed="1"/>
-    <w:lsdException w:name="HTML Typewriter" w:semiHidden="1" w:unhideWhenUsed="1"/>
-    <w:lsdException w:name="HTML Variable" w:semiHidden="1" w:unhideWhenUsed="1"/>
-    <w:lsdException w:name="Normal Table" w:semiHidden="1" w:unhideWhenUsed="1"/>
-    <w:lsdException w:name="annotation subject" w:semiHidden="1" w:unhideWhenUsed="1"/>
-    <w:lsdException w:name="No List" w:semiHidden="1" w:unhideWhenUsed="1"/>
-    <w:lsdException w:name="Outline List 1" w:semiHidden="1" w:unhideWhenUsed="1"/>
-    <w:lsdException w:name="Outline List 2" w:semiHidden="1" w:unhideWhenUsed="1"/>
-    <w:lsdException w:name="Outline List 3" w:semiHidden="1" w:unhideWhenUsed="1"/>
-    <w:lsdException w:name="Table Simple 1" w:semiHidden="1" w:unhideWhenUsed="1"/>
-    <w:lsdException w:name="Table Simple 2" w:semiHidden="1" w:unhideWhenUsed="1"/>
-    <w:lsdException w:name="Table Simple 3" w:semiHidden="1" w:unhideWhenUsed="1"/>
-    <w:lsdException w:name="Table Classic 1" w:semiHidden="1" w:unhideWhenUsed="1"/>
-    <w:lsdException w:name="Table Classic 2" w:semiHidden="1" w:unhideWhenUsed="1"/>
-    <w:lsdException w:name="Table Classic 3" w:semiHidden="1" w:unhideWhenUsed="1"/>
-    <w:lsdException w:name="Table Classic 4" w:semiHidden="1" w:unhideWhenUsed="1"/>
-    <w:lsdException w:name="Table Colorful 1" w:semiHidden="1" w:unhideWhenUsed="1"/>
-    <w:lsdException w:name="Table Colorful 2" w:semiHidden="1" w:unhideWhenUsed="1"/>
-    <w:lsdException w:name="Table Colorful 3" w:semiHidden="1" w:unhideWhenUsed="1"/>
-    <w:lsdException w:name="Table Columns 1" w:semiHidden="1" w:unhideWhenUsed="1"/>
-    <w:lsdException w:name="Table Columns 2" w:semiHidden="1" w:unhideWhenUsed="1"/>
-    <w:lsdException w:name="Table Columns 3" w:semiHidden="1" w:unhideWhenUsed="1"/>
-    <w:lsdException w:name="Table Columns 4" w:semiHidden="1" w:unhideWhenUsed="1"/>
-    <w:lsdException w:name="Table Columns 5" w:semiHidden="1" w:unhideWhenUsed="1"/>
-    <w:lsdException w:name="Table Grid 1" w:semiHidden="1" w:unhideWhenUsed="1"/>
-    <w:lsdException w:name="Table Grid 2" w:semiHidden="1" w:unhideWhenUsed="1"/>
-    <w:lsdException w:name="Table Grid 3" w:semiHidden="1" w:unhideWhenUsed="1"/>
-    <w:lsdException w:name="Table Grid 4" w:semiHidden="1" w:unhideWhenUsed="1"/>
-    <w:lsdException w:name="Table Grid 5" w:semiHidden="1" w:unhideWhenUsed="1"/>
-    <w:lsdException w:name="Table Grid 6" w:semiHidden="1" w:unhideWhenUsed="1"/>
-    <w:lsdException w:name="Table Grid 7" w:semiHidden="1" w:unhideWhenUsed="1"/>
-    <w:lsdException w:name="Table Grid 8" w:semiHidden="1" w:unhideWhenUsed="1"/>
-    <w:lsdException w:name="Table List 1" w:semiHidden="1" w:unhideWhenUsed="1"/>
-    <w:lsdException w:name="Table List 2" w:semiHidden="1" w:unhideWhenUsed="1"/>
-    <w:lsdException w:name="Table List 3" w:semiHidden="1" w:unhideWhenUsed="1"/>
-    <w:lsdException w:name="Table List 4" w:semiHidden="1" w:unhideWhenUsed="1"/>
-    <w:lsdException w:name="Table List 5" w:semiHidden="1" w:unhideWhenUsed="1"/>
-    <w:lsdException w:name="Table List 6" w:semiHidden="1" w:unhideWhenUsed="1"/>
-    <w:lsdException w:name="Table List 7" w:semiHidden="1" w:unhideWhenUsed="1"/>
-    <w:lsdException w:name="Table List 8" w:semiHidden="1" w:unhideWhenUsed="1"/>
-    <w:lsdException w:name="Table 3D effects 1" w:semiHidden="1" w:unhideWhenUsed="1"/>
-    <w:lsdException w:name="Table 3D effects 2" w:semiHidden="1" w:unhideWhenUsed="1"/>
-    <w:lsdException w:name="Table 3D effects 3" w:semiHidden="1" w:unhideWhenUsed="1"/>
-    <w:lsdException w:name="Table Contemporary" w:semiHidden="1" w:unhideWhenUsed="1"/>
-    <w:lsdException w:name="Table Elegant" w:semiHidden="1" w:unhideWhenUsed="1"/>
-    <w:lsdException w:name="Table Professional" w:semiHidden="1" w:unhideWhenUsed="1"/>
-    <w:lsdException w:name="Table Subtle 1" w:semiHidden="1" w:unhideWhenUsed="1"/>
-    <w:lsdException w:name="Table Subtle 2" w:semiHidden="1" w:unhideWhenUsed="1"/>
-    <w:lsdException w:name="Table Web 1" w:semiHidden="1" w:unhideWhenUsed="1"/>
-    <w:lsdException w:name="Table Web 2" w:semiHidden="1" w:unhideWhenUsed="1"/>
-    <w:lsdException w:name="Table Web 3" w:semiHidden="1" w:unhideWhenUsed="1"/>
-    <w:lsdException w:name="Balloon Text" w:semiHidden="1" w:unhideWhenUsed="1"/>
-    <w:lsdException w:name="Table Grid" w:uiPriority="39"/>
-    <w:lsdException w:name="Table Theme" w:semiHidden="1" w:unhideWhenUsed="1"/>
-    <w:lsdException w:name="Placeholder Text" w:semiHidden="1"/>
-    <w:lsdException w:name="No Spacing" w:uiPriority="1" w:qFormat="1"/>
-    <w:lsdException w:name="Light Shading" w:uiPriority="60"/>
-    <w:lsdException w:name="Light List" w:uiPriority="61"/>
-    <w:lsdException w:name="Light Grid" w:uiPriority="62"/>
-    <w:lsdException w:name="Medium Shading 1" w:uiPriority="63"/>
-    <w:lsdException w:name="Medium Shading 2" w:uiPriority="64"/>
-    <w:lsdException w:name="Medium List 1" w:uiPriority="65"/>
-    <w:lsdException w:name="Medium List 2" w:uiPriority="66"/>
-    <w:lsdException w:name="Medium Grid 1" w:uiPriority="67"/>
-    <w:lsdException w:name="Medium Grid 2" w:uiPriority="68"/>
-    <w:lsdException w:name="Medium Grid 3" w:uiPriority="69"/>
-    <w:lsdException w:name="Dark List" w:uiPriority="70"/>
-    <w:lsdException w:name="Colorful Shading" w:uiPriority="71"/>
-    <w:lsdException w:name="Colorful List" w:uiPriority="72"/>
-    <w:lsdException w:name="Colorful Grid" w:uiPriority="73"/>
-    <w:lsdException w:name="Light Shading Accent 1" w:uiPriority="60"/>
-    <w:lsdException w:name="Light List Accent 1" w:uiPriority="61"/>
-    <w:lsdException w:name="Light Grid Accent 1" w:uiPriority="62"/>
-    <w:lsdException w:name="Medium Shading 1 Accent 1" w:uiPriority="63"/>
-    <w:lsdException w:name="Medium Shading 2 Accent 1" w:uiPriority="64"/>
-    <w:lsdException w:name="Medium List 1 Accent 1" w:uiPriority="65"/>
-    <w:lsdException w:name="Revision" w:semiHidden="1"/>
-    <w:lsdException w:name="List Paragraph" w:uiPriority="34" w:qFormat="1"/>
-    <w:lsdException w:name="Quote" w:uiPriority="29" w:qFormat="1"/>
-    <w:lsdException w:name="Intense Quote" w:uiPriority="30" w:qFormat="1"/>
-    <w:lsdException w:name="Medium List 2 Accent 1" w:uiPriority="66"/>
-    <w:lsdException w:name="Medium Grid 1 Accent 1" w:uiPriority="67"/>
-    <w:lsdException w:name="Medium Grid 2 Accent 1" w:uiPriority="68"/>
-    <w:lsdException w:name="Medium Grid 3 Accent 1" w:uiPriority="69"/>
-    <w:lsdException w:name="Dark List Accent 1" w:uiPriority="70"/>
-    <w:lsdException w:name="Colorful Shading Accent 1" w:uiPriority="71"/>
-    <w:lsdException w:name="Colorful List Accent 1" w:uiPriority="72"/>
-    <w:lsdException w:name="Colorful Grid Accent 1" w:uiPriority="73"/>
-    <w:lsdException w:name="Light Shading Accent 2" w:uiPriority="60"/>
-    <w:lsdException w:name="Light List Accent 2" w:uiPriority="61"/>
-    <w:lsdException w:name="Light Grid Accent 2" w:uiPriority="62"/>
-    <w:lsdException w:name="Medium Shading 1 Accent 2" w:uiPriority="63"/>
-    <w:lsdException w:name="Medium Shading 2 Accent 2" w:uiPriority="64"/>
-    <w:lsdException w:name="Medium List 1 Accent 2" w:uiPriority="65"/>
-    <w:lsdException w:name="Medium List 2 Accent 2" w:uiPriority="66"/>
-    <w:lsdException w:name="Medium Grid 1 Accent 2" w:uiPriority="67"/>
-    <w:lsdException w:name="Medium Grid 2 Accent 2" w:uiPriority="68"/>
-    <w:lsdException w:name="Medium Grid 3 Accent 2" w:uiPriority="69"/>
-    <w:lsdException w:name="Dark List Accent 2" w:uiPriority="70"/>
-    <w:lsdException w:name="Colorful Shading Accent 2" w:uiPriority="71"/>
-    <w:lsdException w:name="Colorful List Accent 2" w:uiPriority="72"/>
-    <w:lsdException w:name="Colorful Grid Accent 2" w:uiPriority="73"/>
-    <w:lsdException w:name="Light Shading Accent 3" w:uiPriority="60"/>
-    <w:lsdException w:name="Light List Accent 3" w:uiPriority="61"/>
-    <w:lsdException w:name="Light Grid Accent 3" w:uiPriority="62"/>
-    <w:lsdException w:name="Medium Shading 1 Accent 3" w:uiPriority="63"/>
-    <w:lsdException w:name="Medium Shading 2 Accent 3" w:uiPriority="64"/>
-    <w:lsdException w:name="Medium List 1 Accent 3" w:uiPriority="65"/>
-    <w:lsdException w:name="Medium List 2 Accent 3" w:uiPriority="66"/>
-    <w:lsdException w:name="Medium Grid 1 Accent 3" w:uiPriority="67"/>
-    <w:lsdException w:name="Medium Grid 2 Accent 3" w:uiPriority="68"/>
-    <w:lsdException w:name="Medium Grid 3 Accent 3" w:uiPriority="69"/>
-    <w:lsdException w:name="Dark List Accent 3" w:uiPriority="70"/>
-    <w:lsdException w:name="Colorful Shading Accent 3" w:uiPriority="71"/>
-    <w:lsdException w:name="Colorful List Accent 3" w:uiPriority="72"/>
-    <w:lsdException w:name="Colorful Grid Accent 3" w:uiPriority="73"/>
-    <w:lsdException w:name="Light Shading Accent 4" w:uiPriority="60"/>
-    <w:lsdException w:name="Light List Accent 4" w:uiPriority="61"/>
-    <w:lsdException w:name="Light Grid Accent 4" w:uiPriority="62"/>
-    <w:lsdException w:name="Medium Shading 1 Accent 4" w:uiPriority="63"/>
-    <w:lsdException w:name="Medium Shading 2 Accent 4" w:uiPriority="64"/>
-    <w:lsdException w:name="Medium List 1 Accent 4" w:uiPriority="65"/>
-    <w:lsdException w:name="Medium List 2 Accent 4" w:uiPriority="66"/>
-    <w:lsdException w:name="Medium Grid 1 Accent 4" w:uiPriority="67"/>
-    <w:lsdException w:name="Medium Grid 2 Accent 4" w:uiPriority="68"/>
-    <w:lsdException w:name="Medium Grid 3 Accent 4" w:uiPriority="69"/>
-    <w:lsdException w:name="Dark List Accent 4" w:uiPriority="70"/>
-    <w:lsdException w:name="Colorful Shading Accent 4" w:uiPriority="71"/>
-    <w:lsdException w:name="Colorful List Accent 4" w:uiPriority="72"/>
-    <w:lsdException w:name="Colorful Grid Accent 4" w:uiPriority="73"/>
-    <w:lsdException w:name="Light Shading Accent 5" w:uiPriority="60"/>
-    <w:lsdException w:name="Light List Accent 5" w:uiPriority="61"/>
-    <w:lsdException w:name="Light Grid Accent 5" w:uiPriority="62"/>
-    <w:lsdException w:name="Medium Shading 1 Accent 5" w:uiPriority="63"/>
-    <w:lsdException w:name="Medium Shading 2 Accent 5" w:uiPriority="64"/>
-    <w:lsdException w:name="Medium List 1 Accent 5" w:uiPriority="65"/>
-    <w:lsdException w:name="Medium List 2 Accent 5" w:uiPriority="66"/>
-    <w:lsdException w:name="Medium Grid 1 Accent 5" w:uiPriority="67"/>
-    <w:lsdException w:name="Medium Grid 2 Accent 5" w:uiPriority="68"/>
-    <w:lsdException w:name="Medium Grid 3 Accent 5" w:uiPriority="69"/>
-    <w:lsdException w:name="Dark List Accent 5" w:uiPriority="70"/>
-    <w:lsdException w:name="Colorful Shading Accent 5" w:uiPriority="71"/>
-    <w:lsdException w:name="Colorful List Accent 5" w:uiPriority="72"/>
-    <w:lsdException w:name="Colorful Grid Accent 5" w:uiPriority="73"/>
-    <w:lsdException w:name="Light Shading Accent 6" w:uiPriority="60"/>
-    <w:lsdException w:name="Light List Accent 6" w:uiPriority="61"/>
-    <w:lsdException w:name="Light Grid Accent 6" w:uiPriority="62"/>
-    <w:lsdException w:name="Medium Shading 1 Accent 6" w:uiPriority="63"/>
-    <w:lsdException w:name="Medium Shading 2 Accent 6" w:uiPriority="64"/>
-    <w:lsdException w:name="Medium List 1 Accent 6" w:uiPriority="65"/>
-    <w:lsdException w:name="Medium List 2 Accent 6" w:uiPriority="66"/>
-    <w:lsdException w:name="Medium Grid 1 Accent 6" w:uiPriority="67"/>
-    <w:lsdException w:name="Medium Grid 2 Accent 6" w:uiPriority="68"/>
-    <w:lsdException w:name="Medium Grid 3 Accent 6" w:uiPriority="69"/>
-    <w:lsdException w:name="Dark List Accent 6" w:uiPriority="70"/>
-    <w:lsdException w:name="Colorful Shading Accent 6" w:uiPriority="71"/>
-    <w:lsdException w:name="Colorful List Accent 6" w:uiPriority="72"/>
-    <w:lsdException w:name="Colorful Grid Accent 6" w:uiPriority="73"/>
-    <w:lsdException w:name="Subtle Emphasis" w:uiPriority="19" w:qFormat="1"/>
-    <w:lsdException w:name="Intense Emphasis" w:uiPriority="21" w:qFormat="1"/>
-    <w:lsdException w:name="Subtle Reference" w:uiPriority="31" w:qFormat="1"/>
-    <w:lsdException w:name="Intense Reference" w:uiPriority="32" w:qFormat="1"/>
-    <w:lsdException w:name="Book Title" w:uiPriority="33" w:qFormat="1"/>
-    <w:lsdException w:name="Bibliography" w:semiHidden="1" w:uiPriority="37" w:unhideWhenUsed="1"/>
-    <w:lsdException w:name="TOC Heading" w:semiHidden="1" w:uiPriority="39" w:unhideWhenUsed="1" w:qFormat="1"/>
-    <w:lsdException w:name="Plain Table 1" w:uiPriority="41"/>
-    <w:lsdException w:name="Plain Table 2" w:uiPriority="42"/>
-    <w:lsdException w:name="Plain Table 3" w:uiPriority="43"/>
-    <w:lsdException w:name="Plain Table 4" w:uiPriority="44"/>
-    <w:lsdException w:name="Plain Table 5" w:uiPriority="45"/>
-    <w:lsdException w:name="Grid Table Light" w:uiPriority="40"/>
-    <w:lsdException w:name="Grid Table 1 Light" w:uiPriority="46"/>
-    <w:lsdException w:name="Grid Table 2" w:uiPriority="47"/>
-    <w:lsdException w:name="Grid Table 3" w:uiPriority="48"/>
-    <w:lsdException w:name="Grid Table 4" w:uiPriority="49"/>
-    <w:lsdException w:name="Grid Table 5 Dark" w:uiPriority="50"/>
-    <w:lsdException w:name="Grid Table 6 Colorful" w:uiPriority="51"/>
-    <w:lsdException w:name="Grid Table 7 Colorful" w:uiPriority="52"/>
-    <w:lsdException w:name="Grid Table 1 Light Accent 1" w:uiPriority="46"/>
-    <w:lsdException w:name="Grid Table 2 Accent 1" w:uiPriority="47"/>
-    <w:lsdException w:name="Grid Table 3 Accent 1" w:uiPriority="48"/>
-    <w:lsdException w:name="Grid Table 4 Accent 1" w:uiPriority="49"/>
-    <w:lsdException w:name="Grid Table 5 Dark Accent 1" w:uiPriority="50"/>
-    <w:lsdException w:name="Grid Table 6 Colorful Accent 1" w:uiPriority="51"/>
-    <w:lsdException w:name="Grid Table 7 Colorful Accent 1" w:uiPriority="52"/>
-    <w:lsdException w:name="Grid Table 1 Light Accent 2" w:uiPriority="46"/>
-    <w:lsdException w:name="Grid Table 2 Accent 2" w:uiPriority="47"/>
-    <w:lsdException w:name="Grid Table 3 Accent 2" w:uiPriority="48"/>
-    <w:lsdException w:name="Grid Table 4 Accent 2" w:uiPriority="49"/>
-    <w:lsdException w:name="Grid Table 5 Dark Accent 2" w:uiPriority="50"/>
-    <w:lsdException w:name="Grid Table 6 Colorful Accent 2" w:uiPriority="51"/>
-    <w:lsdException w:name="Grid Table 7 Colorful Accent 2" w:uiPriority="52"/>
-    <w:lsdException w:name="Grid Table 1 Light Accent 3" w:uiPriority="46"/>
-    <w:lsdException w:name="Grid Table 2 Accent 3" w:uiPriority="47"/>
-    <w:lsdException w:name="Grid Table 3 Accent 3" w:uiPriority="48"/>
-    <w:lsdException w:name="Grid Table 4 Accent 3" w:uiPriority="49"/>
-    <w:lsdException w:name="Grid Table 5 Dark Accent 3" w:uiPriority="50"/>
-    <w:lsdException w:name="Grid Table 6 Colorful Accent 3" w:uiPriority="51"/>
-    <w:lsdException w:name="Grid Table 7 Colorful Accent 3" w:uiPriority="52"/>
-    <w:lsdException w:name="Grid Table 1 Light Accent 4" w:uiPriority="46"/>
-    <w:lsdException w:name="Grid Table 2 Accent 4" w:uiPriority="47"/>
-    <w:lsdException w:name="Grid Table 3 Accent 4" w:uiPriority="48"/>
-    <w:lsdException w:name="Grid Table 4 Accent 4" w:uiPriority="49"/>
-    <w:lsdException w:name="Grid Table 5 Dark Accent 4" w:uiPriority="50"/>
-    <w:lsdException w:name="Grid Table 6 Colorful Accent 4" w:uiPriority="51"/>
-    <w:lsdException w:name="Grid Table 7 Colorful Accent 4" w:uiPriority="52"/>
-    <w:lsdException w:name="Grid Table 1 Light Accent 5" w:uiPriority="46"/>
-    <w:lsdException w:name="Grid Table 2 Accent 5" w:uiPriority="47"/>
-    <w:lsdException w:name="Grid Table 3 Accent 5" w:uiPriority="48"/>
-    <w:lsdException w:name="Grid Table 4 Accent 5" w:uiPriority="49"/>
-    <w:lsdException w:name="Grid Table 5 Dark Accent 5" w:uiPriority="50"/>
-    <w:lsdException w:name="Grid Table 6 Colorful Accent 5" w:uiPriority="51"/>
-    <w:lsdException w:name="Grid Table 7 Colorful Accent 5" w:uiPriority="52"/>
-    <w:lsdException w:name="Grid Table 1 Light Accent 6" w:uiPriority="46"/>
-    <w:lsdException w:name="Grid Table 2 Accent 6" w:uiPriority="47"/>
-    <w:lsdException w:name="Grid Table 3 Accent 6" w:uiPriority="48"/>
-    <w:lsdException w:name="Grid Table 4 Accent 6" w:uiPriority="49"/>
-    <w:lsdException w:name="Grid Table 5 Dark Accent 6" w:uiPriority="50"/>
-    <w:lsdException w:name="Grid Table 6 Colorful Accent 6" w:uiPriority="51"/>
-    <w:lsdException w:name="Grid Table 7 Colorful Accent 6" w:uiPriority="52"/>
-    <w:lsdException w:name="List Table 1 Light" w:uiPriority="46"/>
-    <w:lsdException w:name="List Table 2" w:uiPriority="47"/>
-    <w:lsdException w:name="List Table 3" w:uiPriority="48"/>
-    <w:lsdException w:name="List Table 4" w:uiPriority="49"/>
-    <w:lsdException w:name="List Table 5 Dark" w:uiPriority="50"/>
-    <w:lsdException w:name="List Table 6 Colorful" w:uiPriority="51"/>
-    <w:lsdException w:name="List Table 7 Colorful" w:uiPriority="52"/>
-    <w:lsdException w:name="List Table 1 Light Accent 1" w:uiPriority="46"/>
-    <w:lsdException w:name="List Table 2 Accent 1" w:uiPriority="47"/>
-    <w:lsdException w:name="List Table 3 Accent 1" w:uiPriority="48"/>
-    <w:lsdException w:name="List Table 4 Accent 1" w:uiPriority="49"/>
-    <w:lsdException w:name="List Table 5 Dark Accent 1" w:uiPriority="50"/>
-    <w:lsdException w:name="List Table 6 Colorful Accent 1" w:uiPriority="51"/>
-    <w:lsdException w:name="List Table 7 Colorful Accent 1" w:uiPriority="52"/>
-    <w:lsdException w:name="List Table 1 Light Accent 2" w:uiPriority="46"/>
-    <w:lsdException w:name="List Table 2 Accent 2" w:uiPriority="47"/>
-    <w:lsdException w:name="List Table 3 Accent 2" w:uiPriority="48"/>
-    <w:lsdException w:name="List Table 4 Accent 2" w:uiPriority="49"/>
-    <w:lsdException w:name="List Table 5 Dark Accent 2" w:uiPriority="50"/>
-    <w:lsdException w:name="List Table 6 Colorful Accent 2" w:uiPriority="51"/>
-    <w:lsdException w:name="List Table 7 Colorful Accent 2" w:uiPriority="52"/>
-    <w:lsdException w:name="List Table 1 Light Accent 3" w:uiPriority="46"/>
-    <w:lsdException w:name="List Table 2 Accent 3" w:uiPriority="47"/>
-    <w:lsdException w:name="List Table 3 Accent 3" w:uiPriority="48"/>
-    <w:lsdException w:name="List Table 4 Accent 3" w:uiPriority="49"/>
-    <w:lsdException w:name="List Table 5 Dark Accent 3" w:uiPriority="50"/>
-    <w:lsdException w:name="List Table 6 Colorful Accent 3" w:uiPriority="51"/>
-    <w:lsdException w:name="List Table 7 Colorful Accent 3" w:uiPriority="52"/>
-    <w:lsdException w:name="List Table 1 Light Accent 4" w:uiPriority="46"/>
-    <w:lsdException w:name="List Table 2 Accent 4" w:uiPriority="47"/>
-    <w:lsdException w:name="List Table 3 Accent 4" w:uiPriority="48"/>
-    <w:lsdException w:name="List Table 4 Accent 4" w:uiPriority="49"/>
-    <w:lsdException w:name="List Table 5 Dark Accent 4" w:uiPriority="50"/>
-    <w:lsdException w:name="List Table 6 Colorful Accent 4" w:uiPriority="51"/>
-    <w:lsdException w:name="List Table 7 Colorful Accent 4" w:uiPriority="52"/>
-    <w:lsdException w:name="List Table 1 Light Accent 5" w:uiPriority="46"/>
-    <w:lsdException w:name="List Table 2 Accent 5" w:uiPriority="47"/>
-    <w:lsdException w:name="List Table 3 Accent 5" w:uiPriority="48"/>
-    <w:lsdException w:name="List Table 4 Accent 5" w:uiPriority="49"/>
-    <w:lsdException w:name="List Table 5 Dark Accent 5" w:uiPriority="50"/>
-    <w:lsdException w:name="List Table 6 Colorful Accent 5" w:uiPriority="51"/>
-    <w:lsdException w:name="List Table 7 Colorful Accent 5" w:uiPriority="52"/>
-    <w:lsdException w:name="List Table 1 Light Accent 6" w:uiPriority="46"/>
-    <w:lsdException w:name="List Table 2 Accent 6" w:uiPriority="47"/>
-    <w:lsdException w:name="List Table 3 Accent 6" w:uiPriority="48"/>
-    <w:lsdException w:name="List Table 4 Accent 6" w:uiPriority="49"/>
-    <w:lsdException w:name="List Table 5 Dark Accent 6" w:uiPriority="50"/>
-    <w:lsdException w:name="List Table 6 Colorful Accent 6" w:uiPriority="51"/>
-    <w:lsdException w:name="List Table 7 Colorful Accent 6" w:uiPriority="52"/>
+  <w:latentStyles w:defLockedState="0" w:defUIPriority="99" w:defSemiHidden="1" w:defUnhideWhenUsed="1" w:defQFormat="0" w:count="267">
+    <w:lsdException w:name="Normal" w:semiHidden="0" w:uiPriority="0" w:unhideWhenUsed="0" w:qFormat="1"/>
+    <w:lsdException w:name="heading 1" w:semiHidden="0" w:uiPriority="9" w:unhideWhenUsed="0" w:qFormat="1"/>
+    <w:lsdException w:name="heading 2" w:uiPriority="9" w:qFormat="1"/>
+    <w:lsdException w:name="heading 3" w:uiPriority="9" w:qFormat="1"/>
+    <w:lsdException w:name="heading 4" w:uiPriority="9" w:qFormat="1"/>
+    <w:lsdException w:name="heading 5" w:uiPriority="9" w:qFormat="1"/>
+    <w:lsdException w:name="heading 6" w:uiPriority="9" w:qFormat="1"/>
+    <w:lsdException w:name="heading 7" w:uiPriority="9" w:qFormat="1"/>
+    <w:lsdException w:name="heading 8" w:uiPriority="9" w:qFormat="1"/>
+    <w:lsdException w:name="heading 9" w:uiPriority="9" w:qFormat="1"/>
+    <w:lsdException w:name="toc 1" w:uiPriority="39"/>
+    <w:lsdException w:name="toc 2" w:uiPriority="39"/>
+    <w:lsdException w:name="toc 3" w:uiPriority="39"/>
+    <w:lsdException w:name="toc 4" w:uiPriority="39"/>
+    <w:lsdException w:name="toc 5" w:uiPriority="39"/>
+    <w:lsdException w:name="toc 6" w:uiPriority="39"/>
+    <w:lsdException w:name="toc 7" w:uiPriority="39"/>
+    <w:lsdException w:name="toc 8" w:uiPriority="39"/>
+    <w:lsdException w:name="toc 9" w:uiPriority="39"/>
+    <w:lsdException w:name="caption" w:uiPriority="35" w:qFormat="1"/>
+    <w:lsdException w:name="Title" w:semiHidden="0" w:uiPriority="10" w:unhideWhenUsed="0" w:qFormat="1"/>
+    <w:lsdException w:name="Default Paragraph Font" w:uiPriority="1"/>
+    <w:lsdException w:name="Subtitle" w:semiHidden="0" w:uiPriority="11" w:unhideWhenUsed="0" w:qFormat="1"/>
+    <w:lsdException w:name="Strong" w:semiHidden="0" w:uiPriority="22" w:unhideWhenUsed="0" w:qFormat="1"/>
+    <w:lsdException w:name="Emphasis" w:semiHidden="0" w:uiPriority="20" w:unhideWhenUsed="0" w:qFormat="1"/>
+    <w:lsdException w:name="Table Grid" w:semiHidden="0" w:uiPriority="39" w:unhideWhenUsed="0"/>
+    <w:lsdException w:name="Placeholder Text" w:unhideWhenUsed="0"/>
+    <w:lsdException w:name="No Spacing" w:semiHidden="0" w:uiPriority="1" w:unhideWhenUsed="0" w:qFormat="1"/>
+    <w:lsdException w:name="Light Shading" w:semiHidden="0" w:uiPriority="60" w:unhideWhenUsed="0"/>
+    <w:lsdException w:name="Light List" w:semiHidden="0" w:uiPriority="61" w:unhideWhenUsed="0"/>
+    <w:lsdException w:name="Light Grid" w:semiHidden="0" w:uiPriority="62" w:unhideWhenUsed="0"/>
+    <w:lsdException w:name="Medium Shading 1" w:semiHidden="0" w:uiPriority="63" w:unhideWhenUsed="0"/>
+    <w:lsdException w:name="Medium Shading 2" w:semiHidden="0" w:uiPriority="64" w:unhideWhenUsed="0"/>
+    <w:lsdException w:name="Medium List 1" w:semiHidden="0" w:uiPriority="65" w:unhideWhenUsed="0"/>
+    <w:lsdException w:name="Medium List 2" w:semiHidden="0" w:uiPriority="66" w:unhideWhenUsed="0"/>
+    <w:lsdException w:name="Medium Grid 1" w:semiHidden="0" w:uiPriority="67" w:unhideWhenUsed="0"/>
+    <w:lsdException w:name="Medium Grid 2" w:semiHidden="0" w:uiPriority="68" w:unhideWhenUsed="0"/>
+    <w:lsdException w:name="Medium Grid 3" w:semiHidden="0" w:uiPriority="69" w:unhideWhenUsed="0"/>
+    <w:lsdException w:name="Dark List" w:semiHidden="0" w:uiPriority="70" w:unhideWhenUsed="0"/>
+    <w:lsdException w:name="Colorful Shading" w:semiHidden="0" w:uiPriority="71" w:unhideWhenUsed="0"/>
+    <w:lsdException w:name="Colorful List" w:semiHidden="0" w:uiPriority="72" w:unhideWhenUsed="0"/>
+    <w:lsdException w:name="Colorful Grid" w:semiHidden="0" w:uiPriority="73" w:unhideWhenUsed="0"/>
+    <w:lsdException w:name="Light Shading Accent 1" w:semiHidden="0" w:uiPriority="60" w:unhideWhenUsed="0"/>
+    <w:lsdException w:name="Light List Accent 1" w:semiHidden="0" w:uiPriority="61" w:unhideWhenUsed="0"/>
+    <w:lsdException w:name="Light Grid Accent 1" w:semiHidden="0" w:uiPriority="62" w:unhideWhenUsed="0"/>
+    <w:lsdException w:name="Medium Shading 1 Accent 1" w:semiHidden="0" w:uiPriority="63" w:unhideWhenUsed="0"/>
+    <w:lsdException w:name="Medium Shading 2 Accent 1" w:semiHidden="0" w:uiPriority="64" w:unhideWhenUsed="0"/>
+    <w:lsdException w:name="Medium List 1 Accent 1" w:semiHidden="0" w:uiPriority="65" w:unhideWhenUsed="0"/>
+    <w:lsdException w:name="Revision" w:unhideWhenUsed="0"/>
+    <w:lsdException w:name="List Paragraph" w:semiHidden="0" w:uiPriority="34" w:unhideWhenUsed="0" w:qFormat="1"/>
+    <w:lsdException w:name="Quote" w:semiHidden="0" w:uiPriority="29" w:unhideWhenUsed="0" w:qFormat="1"/>
+    <w:lsdException w:name="Intense Quote" w:semiHidden="0" w:uiPriority="30" w:unhideWhenUsed="0" w:qFormat="1"/>
+    <w:lsdException w:name="Medium List 2 Accent 1" w:semiHidden="0" w:uiPriority="66" w:unhideWhenUsed="0"/>
+    <w:lsdException w:name="Medium Grid 1 Accent 1" w:semiHidden="0" w:uiPriority="67" w:unhideWhenUsed="0"/>
+    <w:lsdException w:name="Medium Grid 2 Accent 1" w:semiHidden="0" w:uiPriority="68" w:unhideWhenUsed="0"/>
+    <w:lsdException w:name="Medium Grid 3 Accent 1" w:semiHidden="0" w:uiPriority="69" w:unhideWhenUsed="0"/>
+    <w:lsdException w:name="Dark List Accent 1" w:semiHidden="0" w:uiPriority="70" w:unhideWhenUsed="0"/>
+    <w:lsdException w:name="Colorful Shading Accent 1" w:semiHidden="0" w:uiPriority="71" w:unhideWhenUsed="0"/>
+    <w:lsdException w:name="Colorful List Accent 1" w:semiHidden="0" w:uiPriority="72" w:unhideWhenUsed="0"/>
+    <w:lsdException w:name="Colorful Grid Accent 1" w:semiHidden="0" w:uiPriority="73" w:unhideWhenUsed="0"/>
+    <w:lsdException w:name="Light Shading Accent 2" w:semiHidden="0" w:uiPriority="60" w:unhideWhenUsed="0"/>
+    <w:lsdException w:name="Light List Accent 2" w:semiHidden="0" w:uiPriority="61" w:unhideWhenUsed="0"/>
+    <w:lsdException w:name="Light Grid Accent 2" w:semiHidden="0" w:uiPriority="62" w:unhideWhenUsed="0"/>
+    <w:lsdException w:name="Medium Shading 1 Accent 2" w:semiHidden="0" w:uiPriority="63" w:unhideWhenUsed="0"/>
+    <w:lsdException w:name="Medium Shading 2 Accent 2" w:semiHidden="0" w:uiPriority="64" w:unhideWhenUsed="0"/>
+    <w:lsdException w:name="Medium List 1 Accent 2" w:semiHidden="0" w:uiPriority="65" w:unhideWhenUsed="0"/>
+    <w:lsdException w:name="Medium List 2 Accent 2" w:semiHidden="0" w:uiPriority="66" w:unhideWhenUsed="0"/>
+    <w:lsdException w:name="Medium Grid 1 Accent 2" w:semiHidden="0" w:uiPriority="67" w:unhideWhenUsed="0"/>
+    <w:lsdException w:name="Medium Grid 2 Accent 2" w:semiHidden="0" w:uiPriority="68" w:unhideWhenUsed="0"/>
+    <w:lsdException w:name="Medium Grid 3 Accent 2" w:semiHidden="0" w:uiPriority="69" w:unhideWhenUsed="0"/>
+    <w:lsdException w:name="Dark List Accent 2" w:semiHidden="0" w:uiPriority="70" w:unhideWhenUsed="0"/>
+    <w:lsdException w:name="Colorful Shading Accent 2" w:semiHidden="0" w:uiPriority="71" w:unhideWhenUsed="0"/>
+    <w:lsdException w:name="Colorful List Accent 2" w:semiHidden="0" w:uiPriority="72" w:unhideWhenUsed="0"/>
+    <w:lsdException w:name="Colorful Grid Accent 2" w:semiHidden="0" w:uiPriority="73" w:unhideWhenUsed="0"/>
+    <w:lsdException w:name="Light Shading Accent 3" w:semiHidden="0" w:uiPriority="60" w:unhideWhenUsed="0"/>
+    <w:lsdException w:name="Light List Accent 3" w:semiHidden="0" w:uiPriority="61" w:unhideWhenUsed="0"/>
+    <w:lsdException w:name="Light Grid Accent 3" w:semiHidden="0" w:uiPriority="62" w:unhideWhenUsed="0"/>
+    <w:lsdException w:name="Medium Shading 1 Accent 3" w:semiHidden="0" w:uiPriority="63" w:unhideWhenUsed="0"/>
+    <w:lsdException w:name="Medium Shading 2 Accent 3" w:semiHidden="0" w:uiPriority="64" w:unhideWhenUsed="0"/>
+    <w:lsdException w:name="Medium List 1 Accent 3" w:semiHidden="0" w:uiPriority="65" w:unhideWhenUsed="0"/>
+    <w:lsdException w:name="Medium List 2 Accent 3" w:semiHidden="0" w:uiPriority="66" w:unhideWhenUsed="0"/>
+    <w:lsdException w:name="Medium Grid 1 Accent 3" w:semiHidden="0" w:uiPriority="67" w:unhideWhenUsed="0"/>
+    <w:lsdException w:name="Medium Grid 2 Accent 3" w:semiHidden="0" w:uiPriority="68" w:unhideWhenUsed="0"/>
+    <w:lsdException w:name="Medium Grid 3 Accent 3" w:semiHidden="0" w:uiPriority="69" w:unhideWhenUsed="0"/>
+    <w:lsdException w:name="Dark List Accent 3" w:semiHidden="0" w:uiPriority="70" w:unhideWhenUsed="0"/>
+    <w:lsdException w:name="Colorful Shading Accent 3" w:semiHidden="0" w:uiPriority="71" w:unhideWhenUsed="0"/>
+    <w:lsdException w:name="Colorful List Accent 3" w:semiHidden="0" w:uiPriority="72" w:unhideWhenUsed="0"/>
+    <w:lsdException w:name="Colorful Grid Accent 3" w:semiHidden="0" w:uiPriority="73" w:unhideWhenUsed="0"/>
+    <w:lsdException w:name="Light Shading Accent 4" w:semiHidden="0" w:uiPriority="60" w:unhideWhenUsed="0"/>
+    <w:lsdException w:name="Light List Accent 4" w:semiHidden="0" w:uiPriority="61" w:unhideWhenUsed="0"/>
+    <w:lsdException w:name="Light Grid Accent 4" w:semiHidden="0" w:uiPriority="62" w:unhideWhenUsed="0"/>
+    <w:lsdException w:name="Medium Shading 1 Accent 4" w:semiHidden="0" w:uiPriority="63" w:unhideWhenUsed="0"/>
+    <w:lsdException w:name="Medium Shading 2 Accent 4" w:semiHidden="0" w:uiPriority="64" w:unhideWhenUsed="0"/>
+    <w:lsdException w:name="Medium List 1 Accent 4" w:semiHidden="0" w:uiPriority="65" w:unhideWhenUsed="0"/>
+    <w:lsdException w:name="Medium List 2 Accent 4" w:semiHidden="0" w:uiPriority="66" w:unhideWhenUsed="0"/>
+    <w:lsdException w:name="Medium Grid 1 Accent 4" w:semiHidden="0" w:uiPriority="67" w:unhideWhenUsed="0"/>
+    <w:lsdException w:name="Medium Grid 2 Accent 4" w:semiHidden="0" w:uiPriority="68" w:unhideWhenUsed="0"/>
+    <w:lsdException w:name="Medium Grid 3 Accent 4" w:semiHidden="0" w:uiPriority="69" w:unhideWhenUsed="0"/>
+    <w:lsdException w:name="Dark List Accent 4" w:semiHidden="0" w:uiPriority="70" w:unhideWhenUsed="0"/>
+    <w:lsdException w:name="Colorful Shading Accent 4" w:semiHidden="0" w:uiPriority="71" w:unhideWhenUsed="0"/>
+    <w:lsdException w:name="Colorful List Accent 4" w:semiHidden="0" w:uiPriority="72" w:unhideWhenUsed="0"/>
+    <w:lsdException w:name="Colorful Grid Accent 4" w:semiHidden="0" w:uiPriority="73" w:unhideWhenUsed="0"/>
+    <w:lsdException w:name="Light Shading Accent 5" w:semiHidden="0" w:uiPriority="60" w:unhideWhenUsed="0"/>
+    <w:lsdException w:name="Light List Accent 5" w:semiHidden="0" w:uiPriority="61" w:unhideWhenUsed="0"/>
+    <w:lsdException w:name="Light Grid Accent 5" w:semiHidden="0" w:uiPriority="62" w:unhideWhenUsed="0"/>
+    <w:lsdException w:name="Medium Shading 1 Accent 5" w:semiHidden="0" w:uiPriority="63" w:unhideWhenUsed="0"/>
+    <w:lsdException w:name="Medium Shading 2 Accent 5" w:semiHidden="0" w:uiPriority="64" w:unhideWhenUsed="0"/>
+    <w:lsdException w:name="Medium List 1 Accent 5" w:semiHidden="0" w:uiPriority="65" w:unhideWhenUsed="0"/>
+    <w:lsdException w:name="Medium List 2 Accent 5" w:semiHidden="0" w:uiPriority="66" w:unhideWhenUsed="0"/>
+    <w:lsdException w:name="Medium Grid 1 Accent 5" w:semiHidden="0" w:uiPriority="67" w:unhideWhenUsed="0"/>
+    <w:lsdException w:name="Medium Grid 2 Accent 5" w:semiHidden="0" w:uiPriority="68" w:unhideWhenUsed="0"/>
+    <w:lsdException w:name="Medium Grid 3 Accent 5" w:semiHidden="0" w:uiPriority="69" w:unhideWhenUsed="0"/>
+    <w:lsdException w:name="Dark List Accent 5" w:semiHidden="0" w:uiPriority="70" w:unhideWhenUsed="0"/>
+    <w:lsdException w:name="Colorful Shading Accent 5" w:semiHidden="0" w:uiPriority="71" w:unhideWhenUsed="0"/>
+    <w:lsdException w:name="Colorful List Accent 5" w:semiHidden="0" w:uiPriority="72" w:unhideWhenUsed="0"/>
+    <w:lsdException w:name="Colorful Grid Accent 5" w:semiHidden="0" w:uiPriority="73" w:unhideWhenUsed="0"/>
+    <w:lsdException w:name="Light Shading Accent 6" w:semiHidden="0" w:uiPriority="60" w:unhideWhenUsed="0"/>
+    <w:lsdException w:name="Light List Accent 6" w:semiHidden="0" w:uiPriority="61" w:unhideWhenUsed="0"/>
+    <w:lsdException w:name="Light Grid Accent 6" w:semiHidden="0" w:uiPriority="62" w:unhideWhenUsed="0"/>
+    <w:lsdException w:name="Medium Shading 1 Accent 6" w:semiHidden="0" w:uiPriority="63" w:unhideWhenUsed="0"/>
+    <w:lsdException w:name="Medium Shading 2 Accent 6" w:semiHidden="0" w:uiPriority="64" w:unhideWhenUsed="0"/>
+    <w:lsdException w:name="Medium List 1 Accent 6" w:semiHidden="0" w:uiPriority="65" w:unhideWhenUsed="0"/>
+    <w:lsdException w:name="Medium List 2 Accent 6" w:semiHidden="0" w:uiPriority="66" w:unhideWhenUsed="0"/>
+    <w:lsdException w:name="Medium Grid 1 Accent 6" w:semiHidden="0" w:uiPriority="67" w:unhideWhenUsed="0"/>
+    <w:lsdException w:name="Medium Grid 2 Accent 6" w:semiHidden="0" w:uiPriority="68" w:unhideWhenUsed="0"/>
+    <w:lsdException w:name="Medium Grid 3 Accent 6" w:semiHidden="0" w:uiPriority="69" w:unhideWhenUsed="0"/>
+    <w:lsdException w:name="Dark List Accent 6" w:semiHidden="0" w:uiPriority="70" w:unhideWhenUsed="0"/>
+    <w:lsdException w:name="Colorful Shading Accent 6" w:semiHidden="0" w:uiPriority="71" w:unhideWhenUsed="0"/>
+    <w:lsdException w:name="Colorful List Accent 6" w:semiHidden="0" w:uiPriority="72" w:unhideWhenUsed="0"/>
+    <w:lsdException w:name="Colorful Grid Accent 6" w:semiHidden="0" w:uiPriority="73" w:unhideWhenUsed="0"/>
+    <w:lsdException w:name="Subtle Emphasis" w:semiHidden="0" w:uiPriority="19" w:unhideWhenUsed="0" w:qFormat="1"/>
+    <w:lsdException w:name="Intense Emphasis" w:semiHidden="0" w:uiPriority="21" w:unhideWhenUsed="0" w:qFormat="1"/>
+    <w:lsdException w:name="Subtle Reference" w:semiHidden="0" w:uiPriority="31" w:unhideWhenUsed="0" w:qFormat="1"/>
+    <w:lsdException w:name="Intense Reference" w:semiHidden="0" w:uiPriority="32" w:unhideWhenUsed="0" w:qFormat="1"/>
+    <w:lsdException w:name="Book Title" w:semiHidden="0" w:uiPriority="33" w:unhideWhenUsed="0" w:qFormat="1"/>
+    <w:lsdException w:name="Bibliography" w:uiPriority="37"/>
+    <w:lsdException w:name="TOC Heading" w:uiPriority="39" w:qFormat="1"/>
   </w:latentStyles>
   <w:style w:type="paragraph" w:default="1" w:styleId="Normal">
     <w:name w:val="Normal"/>
@@ -10555,6 +10712,7 @@
       <w:spacing w:after="0" w:line="240" w:lineRule="auto"/>
     </w:pPr>
     <w:tblPr>
+      <w:tblInd w:w="0" w:type="dxa"/>
       <w:tblBorders>
         <w:top w:val="single" w:sz="4" w:space="0" w:color="auto"/>
         <w:left w:val="single" w:sz="4" w:space="0" w:color="auto"/>
@@ -10563,6 +10721,12 @@
         <w:insideH w:val="single" w:sz="4" w:space="0" w:color="auto"/>
         <w:insideV w:val="single" w:sz="4" w:space="0" w:color="auto"/>
       </w:tblBorders>
+      <w:tblCellMar>
+        <w:top w:w="0" w:type="dxa"/>
+        <w:left w:w="108" w:type="dxa"/>
+        <w:bottom w:w="0" w:type="dxa"/>
+        <w:right w:w="108" w:type="dxa"/>
+      </w:tblCellMar>
     </w:tblPr>
   </w:style>
   <w:style w:type="character" w:customStyle="1" w:styleId="Ttulo1Car">
@@ -10589,7 +10753,7 @@
       <w:contextualSpacing/>
     </w:pPr>
   </w:style>
-  <w:style w:type="paragraph" w:styleId="TtuloTDC">
+  <w:style w:type="paragraph" w:styleId="TtulodeTDC">
     <w:name w:val="TOC Heading"/>
     <w:basedOn w:val="Ttulo1"/>
     <w:next w:val="Normal"/>
@@ -10693,6 +10857,453 @@
       <w:rFonts w:ascii="Utsaah" w:eastAsia="Utsaah" w:hAnsi="Utsaah" w:cs="Utsaah"/>
     </w:rPr>
   </w:style>
+  <w:style w:type="paragraph" w:styleId="Textodeglobo">
+    <w:name w:val="Balloon Text"/>
+    <w:basedOn w:val="Normal"/>
+    <w:link w:val="TextodegloboCar"/>
+    <w:uiPriority w:val="99"/>
+    <w:semiHidden/>
+    <w:unhideWhenUsed/>
+    <w:rsid w:val="00DF72DF"/>
+    <w:pPr>
+      <w:spacing w:after="0" w:line="240" w:lineRule="auto"/>
+    </w:pPr>
+    <w:rPr>
+      <w:rFonts w:ascii="Tahoma" w:hAnsi="Tahoma" w:cs="Tahoma"/>
+      <w:sz w:val="16"/>
+      <w:szCs w:val="16"/>
+    </w:rPr>
+  </w:style>
+  <w:style w:type="character" w:customStyle="1" w:styleId="TextodegloboCar">
+    <w:name w:val="Texto de globo Car"/>
+    <w:basedOn w:val="Fuentedeprrafopredeter"/>
+    <w:link w:val="Textodeglobo"/>
+    <w:uiPriority w:val="99"/>
+    <w:semiHidden/>
+    <w:rsid w:val="00DF72DF"/>
+    <w:rPr>
+      <w:rFonts w:ascii="Tahoma" w:hAnsi="Tahoma" w:cs="Tahoma"/>
+      <w:sz w:val="16"/>
+      <w:szCs w:val="16"/>
+    </w:rPr>
+  </w:style>
+</w:styles>
+</file>
+
+<file path=word/stylesWithEffects.xml><?xml version="1.0" encoding="utf-8"?>
+<w:styles xmlns:wpc="http://schemas.microsoft.com/office/word/2010/wordprocessingCanvas" xmlns:mc="http://schemas.openxmlformats.org/markup-compatibility/2006" xmlns:o="urn:schemas-microsoft-com:office:office" xmlns:r="http://schemas.openxmlformats.org/officeDocument/2006/relationships" xmlns:m="http://schemas.openxmlformats.org/officeDocument/2006/math" xmlns:v="urn:schemas-microsoft-com:vml" xmlns:wp14="http://schemas.microsoft.com/office/word/2010/wordprocessingDrawing" xmlns:wp="http://schemas.openxmlformats.org/drawingml/2006/wordprocessingDrawing" xmlns:w10="urn:schemas-microsoft-com:office:word" xmlns:w="http://schemas.openxmlformats.org/wordprocessingml/2006/main" xmlns:w14="http://schemas.microsoft.com/office/word/2010/wordml" xmlns:wpg="http://schemas.microsoft.com/office/word/2010/wordprocessingGroup" xmlns:wpi="http://schemas.microsoft.com/office/word/2010/wordprocessingInk" xmlns:wne="http://schemas.microsoft.com/office/word/2006/wordml" xmlns:wps="http://schemas.microsoft.com/office/word/2010/wordprocessingShape" mc:Ignorable="w14 wp14">
+  <w:docDefaults>
+    <w:rPrDefault>
+      <w:rPr>
+        <w:rFonts w:asciiTheme="minorHAnsi" w:eastAsiaTheme="minorHAnsi" w:hAnsiTheme="minorHAnsi" w:cstheme="minorBidi"/>
+        <w:sz w:val="22"/>
+        <w:szCs w:val="22"/>
+        <w:lang w:val="en-US" w:eastAsia="en-US" w:bidi="ar-SA"/>
+      </w:rPr>
+    </w:rPrDefault>
+    <w:pPrDefault>
+      <w:pPr>
+        <w:spacing w:after="160" w:line="259" w:lineRule="auto"/>
+      </w:pPr>
+    </w:pPrDefault>
+  </w:docDefaults>
+  <w:latentStyles w:defLockedState="0" w:defUIPriority="99" w:defSemiHidden="1" w:defUnhideWhenUsed="1" w:defQFormat="0" w:count="267">
+    <w:lsdException w:name="Normal" w:semiHidden="0" w:uiPriority="0" w:unhideWhenUsed="0" w:qFormat="1"/>
+    <w:lsdException w:name="heading 1" w:semiHidden="0" w:uiPriority="9" w:unhideWhenUsed="0" w:qFormat="1"/>
+    <w:lsdException w:name="heading 2" w:uiPriority="9" w:qFormat="1"/>
+    <w:lsdException w:name="heading 3" w:uiPriority="9" w:qFormat="1"/>
+    <w:lsdException w:name="heading 4" w:uiPriority="9" w:qFormat="1"/>
+    <w:lsdException w:name="heading 5" w:uiPriority="9" w:qFormat="1"/>
+    <w:lsdException w:name="heading 6" w:uiPriority="9" w:qFormat="1"/>
+    <w:lsdException w:name="heading 7" w:uiPriority="9" w:qFormat="1"/>
+    <w:lsdException w:name="heading 8" w:uiPriority="9" w:qFormat="1"/>
+    <w:lsdException w:name="heading 9" w:uiPriority="9" w:qFormat="1"/>
+    <w:lsdException w:name="toc 1" w:uiPriority="39"/>
+    <w:lsdException w:name="toc 2" w:uiPriority="39"/>
+    <w:lsdException w:name="toc 3" w:uiPriority="39"/>
+    <w:lsdException w:name="toc 4" w:uiPriority="39"/>
+    <w:lsdException w:name="toc 5" w:uiPriority="39"/>
+    <w:lsdException w:name="toc 6" w:uiPriority="39"/>
+    <w:lsdException w:name="toc 7" w:uiPriority="39"/>
+    <w:lsdException w:name="toc 8" w:uiPriority="39"/>
+    <w:lsdException w:name="toc 9" w:uiPriority="39"/>
+    <w:lsdException w:name="caption" w:uiPriority="35" w:qFormat="1"/>
+    <w:lsdException w:name="Title" w:semiHidden="0" w:uiPriority="10" w:unhideWhenUsed="0" w:qFormat="1"/>
+    <w:lsdException w:name="Default Paragraph Font" w:uiPriority="1"/>
+    <w:lsdException w:name="Subtitle" w:semiHidden="0" w:uiPriority="11" w:unhideWhenUsed="0" w:qFormat="1"/>
+    <w:lsdException w:name="Strong" w:semiHidden="0" w:uiPriority="22" w:unhideWhenUsed="0" w:qFormat="1"/>
+    <w:lsdException w:name="Emphasis" w:semiHidden="0" w:uiPriority="20" w:unhideWhenUsed="0" w:qFormat="1"/>
+    <w:lsdException w:name="Table Grid" w:semiHidden="0" w:uiPriority="39" w:unhideWhenUsed="0"/>
+    <w:lsdException w:name="Placeholder Text" w:unhideWhenUsed="0"/>
+    <w:lsdException w:name="No Spacing" w:semiHidden="0" w:uiPriority="1" w:unhideWhenUsed="0" w:qFormat="1"/>
+    <w:lsdException w:name="Light Shading" w:semiHidden="0" w:uiPriority="60" w:unhideWhenUsed="0"/>
+    <w:lsdException w:name="Light List" w:semiHidden="0" w:uiPriority="61" w:unhideWhenUsed="0"/>
+    <w:lsdException w:name="Light Grid" w:semiHidden="0" w:uiPriority="62" w:unhideWhenUsed="0"/>
+    <w:lsdException w:name="Medium Shading 1" w:semiHidden="0" w:uiPriority="63" w:unhideWhenUsed="0"/>
+    <w:lsdException w:name="Medium Shading 2" w:semiHidden="0" w:uiPriority="64" w:unhideWhenUsed="0"/>
+    <w:lsdException w:name="Medium List 1" w:semiHidden="0" w:uiPriority="65" w:unhideWhenUsed="0"/>
+    <w:lsdException w:name="Medium List 2" w:semiHidden="0" w:uiPriority="66" w:unhideWhenUsed="0"/>
+    <w:lsdException w:name="Medium Grid 1" w:semiHidden="0" w:uiPriority="67" w:unhideWhenUsed="0"/>
+    <w:lsdException w:name="Medium Grid 2" w:semiHidden="0" w:uiPriority="68" w:unhideWhenUsed="0"/>
+    <w:lsdException w:name="Medium Grid 3" w:semiHidden="0" w:uiPriority="69" w:unhideWhenUsed="0"/>
+    <w:lsdException w:name="Dark List" w:semiHidden="0" w:uiPriority="70" w:unhideWhenUsed="0"/>
+    <w:lsdException w:name="Colorful Shading" w:semiHidden="0" w:uiPriority="71" w:unhideWhenUsed="0"/>
+    <w:lsdException w:name="Colorful List" w:semiHidden="0" w:uiPriority="72" w:unhideWhenUsed="0"/>
+    <w:lsdException w:name="Colorful Grid" w:semiHidden="0" w:uiPriority="73" w:unhideWhenUsed="0"/>
+    <w:lsdException w:name="Light Shading Accent 1" w:semiHidden="0" w:uiPriority="60" w:unhideWhenUsed="0"/>
+    <w:lsdException w:name="Light List Accent 1" w:semiHidden="0" w:uiPriority="61" w:unhideWhenUsed="0"/>
+    <w:lsdException w:name="Light Grid Accent 1" w:semiHidden="0" w:uiPriority="62" w:unhideWhenUsed="0"/>
+    <w:lsdException w:name="Medium Shading 1 Accent 1" w:semiHidden="0" w:uiPriority="63" w:unhideWhenUsed="0"/>
+    <w:lsdException w:name="Medium Shading 2 Accent 1" w:semiHidden="0" w:uiPriority="64" w:unhideWhenUsed="0"/>
+    <w:lsdException w:name="Medium List 1 Accent 1" w:semiHidden="0" w:uiPriority="65" w:unhideWhenUsed="0"/>
+    <w:lsdException w:name="Revision" w:unhideWhenUsed="0"/>
+    <w:lsdException w:name="List Paragraph" w:semiHidden="0" w:uiPriority="34" w:unhideWhenUsed="0" w:qFormat="1"/>
+    <w:lsdException w:name="Quote" w:semiHidden="0" w:uiPriority="29" w:unhideWhenUsed="0" w:qFormat="1"/>
+    <w:lsdException w:name="Intense Quote" w:semiHidden="0" w:uiPriority="30" w:unhideWhenUsed="0" w:qFormat="1"/>
+    <w:lsdException w:name="Medium List 2 Accent 1" w:semiHidden="0" w:uiPriority="66" w:unhideWhenUsed="0"/>
+    <w:lsdException w:name="Medium Grid 1 Accent 1" w:semiHidden="0" w:uiPriority="67" w:unhideWhenUsed="0"/>
+    <w:lsdException w:name="Medium Grid 2 Accent 1" w:semiHidden="0" w:uiPriority="68" w:unhideWhenUsed="0"/>
+    <w:lsdException w:name="Medium Grid 3 Accent 1" w:semiHidden="0" w:uiPriority="69" w:unhideWhenUsed="0"/>
+    <w:lsdException w:name="Dark List Accent 1" w:semiHidden="0" w:uiPriority="70" w:unhideWhenUsed="0"/>
+    <w:lsdException w:name="Colorful Shading Accent 1" w:semiHidden="0" w:uiPriority="71" w:unhideWhenUsed="0"/>
+    <w:lsdException w:name="Colorful List Accent 1" w:semiHidden="0" w:uiPriority="72" w:unhideWhenUsed="0"/>
+    <w:lsdException w:name="Colorful Grid Accent 1" w:semiHidden="0" w:uiPriority="73" w:unhideWhenUsed="0"/>
+    <w:lsdException w:name="Light Shading Accent 2" w:semiHidden="0" w:uiPriority="60" w:unhideWhenUsed="0"/>
+    <w:lsdException w:name="Light List Accent 2" w:semiHidden="0" w:uiPriority="61" w:unhideWhenUsed="0"/>
+    <w:lsdException w:name="Light Grid Accent 2" w:semiHidden="0" w:uiPriority="62" w:unhideWhenUsed="0"/>
+    <w:lsdException w:name="Medium Shading 1 Accent 2" w:semiHidden="0" w:uiPriority="63" w:unhideWhenUsed="0"/>
+    <w:lsdException w:name="Medium Shading 2 Accent 2" w:semiHidden="0" w:uiPriority="64" w:unhideWhenUsed="0"/>
+    <w:lsdException w:name="Medium List 1 Accent 2" w:semiHidden="0" w:uiPriority="65" w:unhideWhenUsed="0"/>
+    <w:lsdException w:name="Medium List 2 Accent 2" w:semiHidden="0" w:uiPriority="66" w:unhideWhenUsed="0"/>
+    <w:lsdException w:name="Medium Grid 1 Accent 2" w:semiHidden="0" w:uiPriority="67" w:unhideWhenUsed="0"/>
+    <w:lsdException w:name="Medium Grid 2 Accent 2" w:semiHidden="0" w:uiPriority="68" w:unhideWhenUsed="0"/>
+    <w:lsdException w:name="Medium Grid 3 Accent 2" w:semiHidden="0" w:uiPriority="69" w:unhideWhenUsed="0"/>
+    <w:lsdException w:name="Dark List Accent 2" w:semiHidden="0" w:uiPriority="70" w:unhideWhenUsed="0"/>
+    <w:lsdException w:name="Colorful Shading Accent 2" w:semiHidden="0" w:uiPriority="71" w:unhideWhenUsed="0"/>
+    <w:lsdException w:name="Colorful List Accent 2" w:semiHidden="0" w:uiPriority="72" w:unhideWhenUsed="0"/>
+    <w:lsdException w:name="Colorful Grid Accent 2" w:semiHidden="0" w:uiPriority="73" w:unhideWhenUsed="0"/>
+    <w:lsdException w:name="Light Shading Accent 3" w:semiHidden="0" w:uiPriority="60" w:unhideWhenUsed="0"/>
+    <w:lsdException w:name="Light List Accent 3" w:semiHidden="0" w:uiPriority="61" w:unhideWhenUsed="0"/>
+    <w:lsdException w:name="Light Grid Accent 3" w:semiHidden="0" w:uiPriority="62" w:unhideWhenUsed="0"/>
+    <w:lsdException w:name="Medium Shading 1 Accent 3" w:semiHidden="0" w:uiPriority="63" w:unhideWhenUsed="0"/>
+    <w:lsdException w:name="Medium Shading 2 Accent 3" w:semiHidden="0" w:uiPriority="64" w:unhideWhenUsed="0"/>
+    <w:lsdException w:name="Medium List 1 Accent 3" w:semiHidden="0" w:uiPriority="65" w:unhideWhenUsed="0"/>
+    <w:lsdException w:name="Medium List 2 Accent 3" w:semiHidden="0" w:uiPriority="66" w:unhideWhenUsed="0"/>
+    <w:lsdException w:name="Medium Grid 1 Accent 3" w:semiHidden="0" w:uiPriority="67" w:unhideWhenUsed="0"/>
+    <w:lsdException w:name="Medium Grid 2 Accent 3" w:semiHidden="0" w:uiPriority="68" w:unhideWhenUsed="0"/>
+    <w:lsdException w:name="Medium Grid 3 Accent 3" w:semiHidden="0" w:uiPriority="69" w:unhideWhenUsed="0"/>
+    <w:lsdException w:name="Dark List Accent 3" w:semiHidden="0" w:uiPriority="70" w:unhideWhenUsed="0"/>
+    <w:lsdException w:name="Colorful Shading Accent 3" w:semiHidden="0" w:uiPriority="71" w:unhideWhenUsed="0"/>
+    <w:lsdException w:name="Colorful List Accent 3" w:semiHidden="0" w:uiPriority="72" w:unhideWhenUsed="0"/>
+    <w:lsdException w:name="Colorful Grid Accent 3" w:semiHidden="0" w:uiPriority="73" w:unhideWhenUsed="0"/>
+    <w:lsdException w:name="Light Shading Accent 4" w:semiHidden="0" w:uiPriority="60" w:unhideWhenUsed="0"/>
+    <w:lsdException w:name="Light List Accent 4" w:semiHidden="0" w:uiPriority="61" w:unhideWhenUsed="0"/>
+    <w:lsdException w:name="Light Grid Accent 4" w:semiHidden="0" w:uiPriority="62" w:unhideWhenUsed="0"/>
+    <w:lsdException w:name="Medium Shading 1 Accent 4" w:semiHidden="0" w:uiPriority="63" w:unhideWhenUsed="0"/>
+    <w:lsdException w:name="Medium Shading 2 Accent 4" w:semiHidden="0" w:uiPriority="64" w:unhideWhenUsed="0"/>
+    <w:lsdException w:name="Medium List 1 Accent 4" w:semiHidden="0" w:uiPriority="65" w:unhideWhenUsed="0"/>
+    <w:lsdException w:name="Medium List 2 Accent 4" w:semiHidden="0" w:uiPriority="66" w:unhideWhenUsed="0"/>
+    <w:lsdException w:name="Medium Grid 1 Accent 4" w:semiHidden="0" w:uiPriority="67" w:unhideWhenUsed="0"/>
+    <w:lsdException w:name="Medium Grid 2 Accent 4" w:semiHidden="0" w:uiPriority="68" w:unhideWhenUsed="0"/>
+    <w:lsdException w:name="Medium Grid 3 Accent 4" w:semiHidden="0" w:uiPriority="69" w:unhideWhenUsed="0"/>
+    <w:lsdException w:name="Dark List Accent 4" w:semiHidden="0" w:uiPriority="70" w:unhideWhenUsed="0"/>
+    <w:lsdException w:name="Colorful Shading Accent 4" w:semiHidden="0" w:uiPriority="71" w:unhideWhenUsed="0"/>
+    <w:lsdException w:name="Colorful List Accent 4" w:semiHidden="0" w:uiPriority="72" w:unhideWhenUsed="0"/>
+    <w:lsdException w:name="Colorful Grid Accent 4" w:semiHidden="0" w:uiPriority="73" w:unhideWhenUsed="0"/>
+    <w:lsdException w:name="Light Shading Accent 5" w:semiHidden="0" w:uiPriority="60" w:unhideWhenUsed="0"/>
+    <w:lsdException w:name="Light List Accent 5" w:semiHidden="0" w:uiPriority="61" w:unhideWhenUsed="0"/>
+    <w:lsdException w:name="Light Grid Accent 5" w:semiHidden="0" w:uiPriority="62" w:unhideWhenUsed="0"/>
+    <w:lsdException w:name="Medium Shading 1 Accent 5" w:semiHidden="0" w:uiPriority="63" w:unhideWhenUsed="0"/>
+    <w:lsdException w:name="Medium Shading 2 Accent 5" w:semiHidden="0" w:uiPriority="64" w:unhideWhenUsed="0"/>
+    <w:lsdException w:name="Medium List 1 Accent 5" w:semiHidden="0" w:uiPriority="65" w:unhideWhenUsed="0"/>
+    <w:lsdException w:name="Medium List 2 Accent 5" w:semiHidden="0" w:uiPriority="66" w:unhideWhenUsed="0"/>
+    <w:lsdException w:name="Medium Grid 1 Accent 5" w:semiHidden="0" w:uiPriority="67" w:unhideWhenUsed="0"/>
+    <w:lsdException w:name="Medium Grid 2 Accent 5" w:semiHidden="0" w:uiPriority="68" w:unhideWhenUsed="0"/>
+    <w:lsdException w:name="Medium Grid 3 Accent 5" w:semiHidden="0" w:uiPriority="69" w:unhideWhenUsed="0"/>
+    <w:lsdException w:name="Dark List Accent 5" w:semiHidden="0" w:uiPriority="70" w:unhideWhenUsed="0"/>
+    <w:lsdException w:name="Colorful Shading Accent 5" w:semiHidden="0" w:uiPriority="71" w:unhideWhenUsed="0"/>
+    <w:lsdException w:name="Colorful List Accent 5" w:semiHidden="0" w:uiPriority="72" w:unhideWhenUsed="0"/>
+    <w:lsdException w:name="Colorful Grid Accent 5" w:semiHidden="0" w:uiPriority="73" w:unhideWhenUsed="0"/>
+    <w:lsdException w:name="Light Shading Accent 6" w:semiHidden="0" w:uiPriority="60" w:unhideWhenUsed="0"/>
+    <w:lsdException w:name="Light List Accent 6" w:semiHidden="0" w:uiPriority="61" w:unhideWhenUsed="0"/>
+    <w:lsdException w:name="Light Grid Accent 6" w:semiHidden="0" w:uiPriority="62" w:unhideWhenUsed="0"/>
+    <w:lsdException w:name="Medium Shading 1 Accent 6" w:semiHidden="0" w:uiPriority="63" w:unhideWhenUsed="0"/>
+    <w:lsdException w:name="Medium Shading 2 Accent 6" w:semiHidden="0" w:uiPriority="64" w:unhideWhenUsed="0"/>
+    <w:lsdException w:name="Medium List 1 Accent 6" w:semiHidden="0" w:uiPriority="65" w:unhideWhenUsed="0"/>
+    <w:lsdException w:name="Medium List 2 Accent 6" w:semiHidden="0" w:uiPriority="66" w:unhideWhenUsed="0"/>
+    <w:lsdException w:name="Medium Grid 1 Accent 6" w:semiHidden="0" w:uiPriority="67" w:unhideWhenUsed="0"/>
+    <w:lsdException w:name="Medium Grid 2 Accent 6" w:semiHidden="0" w:uiPriority="68" w:unhideWhenUsed="0"/>
+    <w:lsdException w:name="Medium Grid 3 Accent 6" w:semiHidden="0" w:uiPriority="69" w:unhideWhenUsed="0"/>
+    <w:lsdException w:name="Dark List Accent 6" w:semiHidden="0" w:uiPriority="70" w:unhideWhenUsed="0"/>
+    <w:lsdException w:name="Colorful Shading Accent 6" w:semiHidden="0" w:uiPriority="71" w:unhideWhenUsed="0"/>
+    <w:lsdException w:name="Colorful List Accent 6" w:semiHidden="0" w:uiPriority="72" w:unhideWhenUsed="0"/>
+    <w:lsdException w:name="Colorful Grid Accent 6" w:semiHidden="0" w:uiPriority="73" w:unhideWhenUsed="0"/>
+    <w:lsdException w:name="Subtle Emphasis" w:semiHidden="0" w:uiPriority="19" w:unhideWhenUsed="0" w:qFormat="1"/>
+    <w:lsdException w:name="Intense Emphasis" w:semiHidden="0" w:uiPriority="21" w:unhideWhenUsed="0" w:qFormat="1"/>
+    <w:lsdException w:name="Subtle Reference" w:semiHidden="0" w:uiPriority="31" w:unhideWhenUsed="0" w:qFormat="1"/>
+    <w:lsdException w:name="Intense Reference" w:semiHidden="0" w:uiPriority="32" w:unhideWhenUsed="0" w:qFormat="1"/>
+    <w:lsdException w:name="Book Title" w:semiHidden="0" w:uiPriority="33" w:unhideWhenUsed="0" w:qFormat="1"/>
+    <w:lsdException w:name="Bibliography" w:uiPriority="37"/>
+    <w:lsdException w:name="TOC Heading" w:uiPriority="39" w:qFormat="1"/>
+  </w:latentStyles>
+  <w:style w:type="paragraph" w:default="1" w:styleId="Normal">
+    <w:name w:val="Normal"/>
+    <w:qFormat/>
+  </w:style>
+  <w:style w:type="paragraph" w:styleId="Ttulo1">
+    <w:name w:val="heading 1"/>
+    <w:basedOn w:val="Normal"/>
+    <w:next w:val="Normal"/>
+    <w:link w:val="Ttulo1Car"/>
+    <w:uiPriority w:val="9"/>
+    <w:qFormat/>
+    <w:rsid w:val="00FD4F58"/>
+    <w:pPr>
+      <w:keepNext/>
+      <w:keepLines/>
+      <w:spacing w:before="240" w:after="0"/>
+      <w:outlineLvl w:val="0"/>
+    </w:pPr>
+    <w:rPr>
+      <w:rFonts w:asciiTheme="majorHAnsi" w:eastAsiaTheme="majorEastAsia" w:hAnsiTheme="majorHAnsi" w:cstheme="majorBidi"/>
+      <w:color w:val="2E74B5" w:themeColor="accent1" w:themeShade="BF"/>
+      <w:sz w:val="32"/>
+      <w:szCs w:val="32"/>
+    </w:rPr>
+  </w:style>
+  <w:style w:type="paragraph" w:styleId="Ttulo2">
+    <w:name w:val="heading 2"/>
+    <w:basedOn w:val="Normal"/>
+    <w:next w:val="Normal"/>
+    <w:link w:val="Ttulo2Car"/>
+    <w:uiPriority w:val="9"/>
+    <w:unhideWhenUsed/>
+    <w:qFormat/>
+    <w:rsid w:val="00144C74"/>
+    <w:pPr>
+      <w:keepNext/>
+      <w:keepLines/>
+      <w:spacing w:before="40" w:after="0"/>
+      <w:outlineLvl w:val="1"/>
+    </w:pPr>
+    <w:rPr>
+      <w:rFonts w:asciiTheme="majorHAnsi" w:eastAsiaTheme="majorEastAsia" w:hAnsiTheme="majorHAnsi" w:cstheme="majorBidi"/>
+      <w:color w:val="2E74B5" w:themeColor="accent1" w:themeShade="BF"/>
+      <w:sz w:val="26"/>
+      <w:szCs w:val="26"/>
+    </w:rPr>
+  </w:style>
+  <w:style w:type="character" w:default="1" w:styleId="Fuentedeprrafopredeter">
+    <w:name w:val="Default Paragraph Font"/>
+    <w:uiPriority w:val="1"/>
+    <w:semiHidden/>
+    <w:unhideWhenUsed/>
+  </w:style>
+  <w:style w:type="table" w:default="1" w:styleId="Tablanormal">
+    <w:name w:val="Normal Table"/>
+    <w:uiPriority w:val="99"/>
+    <w:semiHidden/>
+    <w:unhideWhenUsed/>
+    <w:tblPr>
+      <w:tblInd w:w="0" w:type="dxa"/>
+      <w:tblCellMar>
+        <w:top w:w="0" w:type="dxa"/>
+        <w:left w:w="108" w:type="dxa"/>
+        <w:bottom w:w="0" w:type="dxa"/>
+        <w:right w:w="108" w:type="dxa"/>
+      </w:tblCellMar>
+    </w:tblPr>
+  </w:style>
+  <w:style w:type="numbering" w:default="1" w:styleId="Sinlista">
+    <w:name w:val="No List"/>
+    <w:uiPriority w:val="99"/>
+    <w:semiHidden/>
+    <w:unhideWhenUsed/>
+  </w:style>
+  <w:style w:type="table" w:styleId="Tablaconcuadrcula">
+    <w:name w:val="Table Grid"/>
+    <w:basedOn w:val="Tablanormal"/>
+    <w:uiPriority w:val="39"/>
+    <w:rsid w:val="00FD4F58"/>
+    <w:pPr>
+      <w:spacing w:after="0" w:line="240" w:lineRule="auto"/>
+    </w:pPr>
+    <w:tblPr>
+      <w:tblInd w:w="0" w:type="dxa"/>
+      <w:tblBorders>
+        <w:top w:val="single" w:sz="4" w:space="0" w:color="auto"/>
+        <w:left w:val="single" w:sz="4" w:space="0" w:color="auto"/>
+        <w:bottom w:val="single" w:sz="4" w:space="0" w:color="auto"/>
+        <w:right w:val="single" w:sz="4" w:space="0" w:color="auto"/>
+        <w:insideH w:val="single" w:sz="4" w:space="0" w:color="auto"/>
+        <w:insideV w:val="single" w:sz="4" w:space="0" w:color="auto"/>
+      </w:tblBorders>
+      <w:tblCellMar>
+        <w:top w:w="0" w:type="dxa"/>
+        <w:left w:w="108" w:type="dxa"/>
+        <w:bottom w:w="0" w:type="dxa"/>
+        <w:right w:w="108" w:type="dxa"/>
+      </w:tblCellMar>
+    </w:tblPr>
+  </w:style>
+  <w:style w:type="character" w:customStyle="1" w:styleId="Ttulo1Car">
+    <w:name w:val="Título 1 Car"/>
+    <w:basedOn w:val="Fuentedeprrafopredeter"/>
+    <w:link w:val="Ttulo1"/>
+    <w:uiPriority w:val="9"/>
+    <w:rsid w:val="00FD4F58"/>
+    <w:rPr>
+      <w:rFonts w:asciiTheme="majorHAnsi" w:eastAsiaTheme="majorEastAsia" w:hAnsiTheme="majorHAnsi" w:cstheme="majorBidi"/>
+      <w:color w:val="2E74B5" w:themeColor="accent1" w:themeShade="BF"/>
+      <w:sz w:val="32"/>
+      <w:szCs w:val="32"/>
+    </w:rPr>
+  </w:style>
+  <w:style w:type="paragraph" w:styleId="Prrafodelista">
+    <w:name w:val="List Paragraph"/>
+    <w:basedOn w:val="Normal"/>
+    <w:uiPriority w:val="34"/>
+    <w:qFormat/>
+    <w:rsid w:val="00FD4F58"/>
+    <w:pPr>
+      <w:ind w:left="720"/>
+      <w:contextualSpacing/>
+    </w:pPr>
+  </w:style>
+  <w:style w:type="paragraph" w:styleId="TtulodeTDC">
+    <w:name w:val="TOC Heading"/>
+    <w:basedOn w:val="Ttulo1"/>
+    <w:next w:val="Normal"/>
+    <w:uiPriority w:val="39"/>
+    <w:unhideWhenUsed/>
+    <w:qFormat/>
+    <w:rsid w:val="00FD4F58"/>
+    <w:pPr>
+      <w:outlineLvl w:val="9"/>
+    </w:pPr>
+  </w:style>
+  <w:style w:type="paragraph" w:styleId="TDC1">
+    <w:name w:val="toc 1"/>
+    <w:basedOn w:val="Normal"/>
+    <w:next w:val="Normal"/>
+    <w:autoRedefine/>
+    <w:uiPriority w:val="39"/>
+    <w:unhideWhenUsed/>
+    <w:rsid w:val="00FD4F58"/>
+    <w:pPr>
+      <w:spacing w:after="100"/>
+    </w:pPr>
+  </w:style>
+  <w:style w:type="character" w:styleId="Hipervnculo">
+    <w:name w:val="Hyperlink"/>
+    <w:basedOn w:val="Fuentedeprrafopredeter"/>
+    <w:uiPriority w:val="99"/>
+    <w:unhideWhenUsed/>
+    <w:rsid w:val="00FD4F58"/>
+    <w:rPr>
+      <w:color w:val="0563C1" w:themeColor="hyperlink"/>
+      <w:u w:val="single"/>
+    </w:rPr>
+  </w:style>
+  <w:style w:type="character" w:customStyle="1" w:styleId="Ttulo2Car">
+    <w:name w:val="Título 2 Car"/>
+    <w:basedOn w:val="Fuentedeprrafopredeter"/>
+    <w:link w:val="Ttulo2"/>
+    <w:uiPriority w:val="9"/>
+    <w:rsid w:val="00144C74"/>
+    <w:rPr>
+      <w:rFonts w:asciiTheme="majorHAnsi" w:eastAsiaTheme="majorEastAsia" w:hAnsiTheme="majorHAnsi" w:cstheme="majorBidi"/>
+      <w:color w:val="2E74B5" w:themeColor="accent1" w:themeShade="BF"/>
+      <w:sz w:val="26"/>
+      <w:szCs w:val="26"/>
+    </w:rPr>
+  </w:style>
+  <w:style w:type="paragraph" w:styleId="TDC2">
+    <w:name w:val="toc 2"/>
+    <w:basedOn w:val="Normal"/>
+    <w:next w:val="Normal"/>
+    <w:autoRedefine/>
+    <w:uiPriority w:val="39"/>
+    <w:unhideWhenUsed/>
+    <w:rsid w:val="00144C74"/>
+    <w:pPr>
+      <w:spacing w:after="100"/>
+      <w:ind w:left="220"/>
+    </w:pPr>
+  </w:style>
+  <w:style w:type="character" w:customStyle="1" w:styleId="UnresolvedMention">
+    <w:name w:val="Unresolved Mention"/>
+    <w:basedOn w:val="Fuentedeprrafopredeter"/>
+    <w:uiPriority w:val="99"/>
+    <w:semiHidden/>
+    <w:unhideWhenUsed/>
+    <w:rsid w:val="009D096A"/>
+    <w:rPr>
+      <w:color w:val="605E5C"/>
+      <w:shd w:val="clear" w:color="auto" w:fill="E1DFDD"/>
+    </w:rPr>
+  </w:style>
+  <w:style w:type="paragraph" w:customStyle="1" w:styleId="Default">
+    <w:name w:val="Default"/>
+    <w:rsid w:val="008135CA"/>
+    <w:pPr>
+      <w:autoSpaceDE w:val="0"/>
+      <w:autoSpaceDN w:val="0"/>
+      <w:adjustRightInd w:val="0"/>
+      <w:spacing w:after="0" w:line="240" w:lineRule="auto"/>
+    </w:pPr>
+    <w:rPr>
+      <w:rFonts w:ascii="Calibri" w:hAnsi="Calibri" w:cs="Calibri"/>
+      <w:color w:val="000000"/>
+      <w:sz w:val="24"/>
+      <w:szCs w:val="24"/>
+      <w:lang w:val="es-MX"/>
+    </w:rPr>
+  </w:style>
+  <w:style w:type="paragraph" w:customStyle="1" w:styleId="TableParagraph">
+    <w:name w:val="Table Paragraph"/>
+    <w:basedOn w:val="Normal"/>
+    <w:uiPriority w:val="1"/>
+    <w:qFormat/>
+    <w:rsid w:val="008135CA"/>
+    <w:pPr>
+      <w:widowControl w:val="0"/>
+      <w:spacing w:after="0" w:line="240" w:lineRule="auto"/>
+    </w:pPr>
+    <w:rPr>
+      <w:rFonts w:ascii="Utsaah" w:eastAsia="Utsaah" w:hAnsi="Utsaah" w:cs="Utsaah"/>
+    </w:rPr>
+  </w:style>
+  <w:style w:type="paragraph" w:styleId="Textodeglobo">
+    <w:name w:val="Balloon Text"/>
+    <w:basedOn w:val="Normal"/>
+    <w:link w:val="TextodegloboCar"/>
+    <w:uiPriority w:val="99"/>
+    <w:semiHidden/>
+    <w:unhideWhenUsed/>
+    <w:rsid w:val="00DF72DF"/>
+    <w:pPr>
+      <w:spacing w:after="0" w:line="240" w:lineRule="auto"/>
+    </w:pPr>
+    <w:rPr>
+      <w:rFonts w:ascii="Tahoma" w:hAnsi="Tahoma" w:cs="Tahoma"/>
+      <w:sz w:val="16"/>
+      <w:szCs w:val="16"/>
+    </w:rPr>
+  </w:style>
+  <w:style w:type="character" w:customStyle="1" w:styleId="TextodegloboCar">
+    <w:name w:val="Texto de globo Car"/>
+    <w:basedOn w:val="Fuentedeprrafopredeter"/>
+    <w:link w:val="Textodeglobo"/>
+    <w:uiPriority w:val="99"/>
+    <w:semiHidden/>
+    <w:rsid w:val="00DF72DF"/>
+    <w:rPr>
+      <w:rFonts w:ascii="Tahoma" w:hAnsi="Tahoma" w:cs="Tahoma"/>
+      <w:sz w:val="16"/>
+      <w:szCs w:val="16"/>
+    </w:rPr>
+  </w:style>
 </w:styles>
 </file>
 
@@ -10739,7 +11350,7 @@
     </a:clrScheme>
     <a:fontScheme name="Office">
       <a:majorFont>
-        <a:latin typeface="Calibri Light" panose="020F0302020204030204"/>
+        <a:latin typeface="Calibri Light"/>
         <a:ea typeface=""/>
         <a:cs typeface=""/>
         <a:font script="Jpan" typeface="游ゴシック Light"/>
@@ -10774,7 +11385,7 @@
         <a:font script="Geor" typeface="Sylfaen"/>
       </a:majorFont>
       <a:minorFont>
-        <a:latin typeface="Calibri" panose="020F0502020204030204"/>
+        <a:latin typeface="Calibri"/>
         <a:ea typeface=""/>
         <a:cs typeface=""/>
         <a:font script="Jpan" typeface="游明朝"/>
@@ -10951,7 +11562,7 @@
   <a:extraClrSchemeLst/>
   <a:extLst>
     <a:ext uri="{05A4C25C-085E-4340-85A3-A5531E510DB2}">
-      <thm15:themeFamily xmlns:thm15="http://schemas.microsoft.com/office/thememl/2012/main" name="Office Theme" id="{62F939B6-93AF-4DB8-9C6B-D6C7DFDC589F}" vid="{4A3C46E8-61CC-4603-A589-7422A47A8E4A}"/>
+      <thm15:themeFamily xmlns:thm15="http://schemas.microsoft.com/office/thememl/2012/main" xmlns="" name="Office Theme" id="{62F939B6-93AF-4DB8-9C6B-D6C7DFDC589F}" vid="{4A3C46E8-61CC-4603-A589-7422A47A8E4A}"/>
     </a:ext>
   </a:extLst>
 </a:theme>
@@ -10962,7 +11573,7 @@
 </file>
 
 <file path=customXml/itemProps1.xml><?xml version="1.0" encoding="utf-8"?>
-<ds:datastoreItem xmlns:ds="http://schemas.openxmlformats.org/officeDocument/2006/customXml" ds:itemID="{0ABD3CC9-5373-44E1-BC93-7CFE5CC6D6C4}">
+<ds:datastoreItem xmlns:ds="http://schemas.openxmlformats.org/officeDocument/2006/customXml" ds:itemID="{F996E7A9-3F04-4A46-B06C-AC8C393C1D5A}">
   <ds:schemaRefs>
     <ds:schemaRef ds:uri="http://schemas.openxmlformats.org/officeDocument/2006/bibliography"/>
   </ds:schemaRefs>

</xml_diff>

<commit_message>
Agregado Lecciones aprendidas de Antonio Pintor
</commit_message>
<xml_diff>
--- a/Software Development Plan.docx
+++ b/Software Development Plan.docx
@@ -1,6 +1,6 @@
 
 <file path=word/document.xml><?xml version="1.0" encoding="utf-8"?>
-<w:document xmlns:wpc="http://schemas.microsoft.com/office/word/2010/wordprocessingCanvas" xmlns:cx="http://schemas.microsoft.com/office/drawing/2014/chartex" xmlns:mc="http://schemas.openxmlformats.org/markup-compatibility/2006" xmlns:o="urn:schemas-microsoft-com:office:office" xmlns:r="http://schemas.openxmlformats.org/officeDocument/2006/relationships" xmlns:m="http://schemas.openxmlformats.org/officeDocument/2006/math" xmlns:v="urn:schemas-microsoft-com:vml" xmlns:wp14="http://schemas.microsoft.com/office/word/2010/wordprocessingDrawing" xmlns:wp="http://schemas.openxmlformats.org/drawingml/2006/wordprocessingDrawing" xmlns:w10="urn:schemas-microsoft-com:office:word" xmlns:w="http://schemas.openxmlformats.org/wordprocessingml/2006/main" xmlns:w14="http://schemas.microsoft.com/office/word/2010/wordml" xmlns:w15="http://schemas.microsoft.com/office/word/2012/wordml" xmlns:w16se="http://schemas.microsoft.com/office/word/2015/wordml/symex" xmlns:wpg="http://schemas.microsoft.com/office/word/2010/wordprocessingGroup" xmlns:wpi="http://schemas.microsoft.com/office/word/2010/wordprocessingInk" xmlns:wne="http://schemas.microsoft.com/office/word/2006/wordml" xmlns:wps="http://schemas.microsoft.com/office/word/2010/wordprocessingShape" mc:Ignorable="w14 w15 w16se wp14">
+<w:document xmlns:wpc="http://schemas.microsoft.com/office/word/2010/wordprocessingCanvas" xmlns:mc="http://schemas.openxmlformats.org/markup-compatibility/2006" xmlns:o="urn:schemas-microsoft-com:office:office" xmlns:r="http://schemas.openxmlformats.org/officeDocument/2006/relationships" xmlns:m="http://schemas.openxmlformats.org/officeDocument/2006/math" xmlns:v="urn:schemas-microsoft-com:vml" xmlns:wp14="http://schemas.microsoft.com/office/word/2010/wordprocessingDrawing" xmlns:wp="http://schemas.openxmlformats.org/drawingml/2006/wordprocessingDrawing" xmlns:w10="urn:schemas-microsoft-com:office:word" xmlns:w="http://schemas.openxmlformats.org/wordprocessingml/2006/main" xmlns:w14="http://schemas.microsoft.com/office/word/2010/wordml" xmlns:wpg="http://schemas.microsoft.com/office/word/2010/wordprocessingGroup" xmlns:wpi="http://schemas.microsoft.com/office/word/2010/wordprocessingInk" xmlns:wne="http://schemas.microsoft.com/office/word/2006/wordml" xmlns:wps="http://schemas.microsoft.com/office/word/2010/wordprocessingShape" mc:Ignorable="w14 wp14">
   <w:body>
     <w:p>
       <w:pPr>
@@ -94,7 +94,7 @@
                     </pic:cNvPicPr>
                   </pic:nvPicPr>
                   <pic:blipFill>
-                    <a:blip r:embed="rId6" cstate="print">
+                    <a:blip r:embed="rId7" cstate="print">
                       <a:extLst>
                         <a:ext uri="{28A0092B-C50C-407E-A947-70E740481C1C}">
                           <a14:useLocalDpi xmlns:a14="http://schemas.microsoft.com/office/drawing/2010/main" val="0"/>
@@ -353,245 +353,135 @@
         <w:spacing w:after="0" w:line="240" w:lineRule="auto"/>
         <w:ind w:left="3600"/>
         <w:jc w:val="both"/>
-        <w:rPr>
-          <w:lang w:val="es-MX"/>
-        </w:rPr>
-      </w:pPr>
-      <w:r>
-        <w:rPr>
-          <w:lang w:val="es-MX"/>
-        </w:rPr>
+      </w:pPr>
+      <w:r>
         <w:t>DOCUMENT</w:t>
       </w:r>
       <w:r>
-        <w:rPr>
-          <w:lang w:val="es-MX"/>
-        </w:rPr>
         <w:t xml:space="preserve">: </w:t>
       </w:r>
       <w:r>
-        <w:rPr>
-          <w:lang w:val="es-MX"/>
-        </w:rPr>
         <w:tab/>
         <w:t xml:space="preserve"> </w:t>
       </w:r>
       <w:r>
-        <w:rPr>
-          <w:lang w:val="es-MX"/>
-        </w:rPr>
         <w:tab/>
       </w:r>
       <w:r>
-        <w:rPr>
-          <w:lang w:val="es-MX"/>
-        </w:rPr>
         <w:tab/>
       </w:r>
       <w:r>
-        <w:rPr>
-          <w:lang w:val="es-MX"/>
-        </w:rPr>
-        <w:t xml:space="preserve">Software </w:t>
+        <w:t xml:space="preserve">Software Development </w:t>
+      </w:r>
+    </w:p>
+    <w:p>
+      <w:pPr>
+        <w:spacing w:after="0" w:line="240" w:lineRule="auto"/>
+        <w:ind w:left="3600"/>
+        <w:jc w:val="both"/>
+      </w:pPr>
+      <w:r>
+        <w:t xml:space="preserve">Document No. </w:t>
+      </w:r>
+      <w:r>
+        <w:tab/>
+      </w:r>
+      <w:r>
+        <w:tab/>
+      </w:r>
+      <w:r>
+        <w:tab/>
+      </w:r>
+      <w:r>
+        <w:t>#CESEQ</w:t>
+      </w:r>
+      <w:r>
+        <w:t>_SDP_</w:t>
+      </w:r>
+      <w:r>
+        <w:t>001</w:t>
+      </w:r>
+    </w:p>
+    <w:p>
+      <w:pPr>
+        <w:spacing w:after="0" w:line="240" w:lineRule="auto"/>
+        <w:ind w:left="3600"/>
+        <w:jc w:val="both"/>
+      </w:pPr>
+      <w:r>
+        <w:tab/>
+      </w:r>
+      <w:r>
+        <w:tab/>
+      </w:r>
+    </w:p>
+    <w:p>
+      <w:pPr>
+        <w:spacing w:after="0" w:line="240" w:lineRule="auto"/>
+        <w:ind w:left="3600"/>
+        <w:jc w:val="both"/>
+      </w:pPr>
+    </w:p>
+    <w:p>
+      <w:pPr>
+        <w:spacing w:after="0" w:line="240" w:lineRule="auto"/>
+        <w:ind w:left="3600"/>
+        <w:jc w:val="both"/>
+      </w:pPr>
+    </w:p>
+    <w:p>
+      <w:pPr>
+        <w:spacing w:after="0" w:line="240" w:lineRule="auto"/>
+        <w:ind w:left="3600"/>
+        <w:jc w:val="both"/>
+      </w:pPr>
+    </w:p>
+    <w:p>
+      <w:pPr>
+        <w:spacing w:after="0" w:line="240" w:lineRule="auto"/>
+        <w:ind w:left="3600"/>
+        <w:jc w:val="both"/>
+      </w:pPr>
+    </w:p>
+    <w:p>
+      <w:pPr>
+        <w:spacing w:after="0" w:line="240" w:lineRule="auto"/>
+        <w:ind w:left="5760" w:firstLine="720"/>
+        <w:jc w:val="both"/>
+      </w:pPr>
+      <w:r>
+        <w:t xml:space="preserve">Scrum Master:  </w:t>
       </w:r>
       <w:proofErr w:type="spellStart"/>
       <w:r>
-        <w:rPr>
-          <w:lang w:val="es-MX"/>
-        </w:rPr>
-        <w:t>Development</w:t>
+        <w:t>Solís</w:t>
       </w:r>
       <w:proofErr w:type="spellEnd"/>
       <w:r>
-        <w:rPr>
-          <w:lang w:val="es-MX"/>
-        </w:rPr>
+        <w:t xml:space="preserve">, </w:t>
+      </w:r>
+      <w:r>
+        <w:t>Gabriel</w:t>
+      </w:r>
+    </w:p>
+    <w:p>
+      <w:pPr>
+        <w:spacing w:after="0" w:line="240" w:lineRule="auto"/>
+        <w:ind w:left="5760" w:firstLine="720"/>
+        <w:jc w:val="both"/>
+        <w:rPr>
+          <w:lang w:val="es-MX"/>
+        </w:rPr>
+      </w:pPr>
+      <w:proofErr w:type="gramStart"/>
+      <w:r>
+        <w:t>Developer.</w:t>
+      </w:r>
+      <w:proofErr w:type="gramEnd"/>
+      <w:r>
         <w:t xml:space="preserve"> </w:t>
       </w:r>
-    </w:p>
-    <w:p>
-      <w:pPr>
-        <w:spacing w:after="0" w:line="240" w:lineRule="auto"/>
-        <w:ind w:left="3600"/>
-        <w:jc w:val="both"/>
-        <w:rPr>
-          <w:lang w:val="es-MX"/>
-        </w:rPr>
-      </w:pPr>
-      <w:proofErr w:type="spellStart"/>
-      <w:r>
-        <w:rPr>
-          <w:lang w:val="es-MX"/>
-        </w:rPr>
-        <w:t>Document</w:t>
-      </w:r>
-      <w:proofErr w:type="spellEnd"/>
-      <w:r>
-        <w:rPr>
-          <w:lang w:val="es-MX"/>
-        </w:rPr>
-        <w:t xml:space="preserve"> No. </w:t>
-      </w:r>
-      <w:r>
-        <w:rPr>
-          <w:lang w:val="es-MX"/>
-        </w:rPr>
-        <w:tab/>
-      </w:r>
-      <w:r>
-        <w:rPr>
-          <w:lang w:val="es-MX"/>
-        </w:rPr>
-        <w:tab/>
-      </w:r>
-      <w:r>
-        <w:rPr>
-          <w:lang w:val="es-MX"/>
-        </w:rPr>
-        <w:tab/>
-      </w:r>
-      <w:r>
-        <w:rPr>
-          <w:lang w:val="es-MX"/>
-        </w:rPr>
-        <w:t>#CESEQ</w:t>
-      </w:r>
-      <w:r>
-        <w:rPr>
-          <w:lang w:val="es-MX"/>
-        </w:rPr>
-        <w:t>_SDP_</w:t>
-      </w:r>
-      <w:r>
-        <w:rPr>
-          <w:lang w:val="es-MX"/>
-        </w:rPr>
-        <w:t>001</w:t>
-      </w:r>
-    </w:p>
-    <w:p>
-      <w:pPr>
-        <w:spacing w:after="0" w:line="240" w:lineRule="auto"/>
-        <w:ind w:left="3600"/>
-        <w:jc w:val="both"/>
-        <w:rPr>
-          <w:lang w:val="es-MX"/>
-        </w:rPr>
-      </w:pPr>
-      <w:r>
-        <w:rPr>
-          <w:lang w:val="es-MX"/>
-        </w:rPr>
-        <w:tab/>
-      </w:r>
-      <w:r>
-        <w:rPr>
-          <w:lang w:val="es-MX"/>
-        </w:rPr>
-        <w:tab/>
-      </w:r>
-    </w:p>
-    <w:p>
-      <w:pPr>
-        <w:spacing w:after="0" w:line="240" w:lineRule="auto"/>
-        <w:ind w:left="3600"/>
-        <w:jc w:val="both"/>
-        <w:rPr>
-          <w:lang w:val="es-MX"/>
-        </w:rPr>
-      </w:pPr>
-    </w:p>
-    <w:p>
-      <w:pPr>
-        <w:spacing w:after="0" w:line="240" w:lineRule="auto"/>
-        <w:ind w:left="3600"/>
-        <w:jc w:val="both"/>
-        <w:rPr>
-          <w:lang w:val="es-MX"/>
-        </w:rPr>
-      </w:pPr>
-    </w:p>
-    <w:p>
-      <w:pPr>
-        <w:spacing w:after="0" w:line="240" w:lineRule="auto"/>
-        <w:ind w:left="3600"/>
-        <w:jc w:val="both"/>
-        <w:rPr>
-          <w:lang w:val="es-MX"/>
-        </w:rPr>
-      </w:pPr>
-    </w:p>
-    <w:p>
-      <w:pPr>
-        <w:spacing w:after="0" w:line="240" w:lineRule="auto"/>
-        <w:ind w:left="3600"/>
-        <w:jc w:val="both"/>
-        <w:rPr>
-          <w:lang w:val="es-MX"/>
-        </w:rPr>
-      </w:pPr>
-    </w:p>
-    <w:p>
-      <w:pPr>
-        <w:spacing w:after="0" w:line="240" w:lineRule="auto"/>
-        <w:ind w:left="5760" w:firstLine="720"/>
-        <w:jc w:val="both"/>
-        <w:rPr>
-          <w:lang w:val="es-MX"/>
-        </w:rPr>
-      </w:pPr>
-      <w:r>
-        <w:rPr>
-          <w:lang w:val="es-MX"/>
-        </w:rPr>
-        <w:t xml:space="preserve">Scrum Master:  </w:t>
-      </w:r>
-      <w:r>
-        <w:rPr>
-          <w:lang w:val="es-MX"/>
-        </w:rPr>
-        <w:t>Solís</w:t>
-      </w:r>
-      <w:r>
-        <w:rPr>
-          <w:lang w:val="es-MX"/>
-        </w:rPr>
-        <w:t xml:space="preserve">, </w:t>
-      </w:r>
-      <w:r>
-        <w:rPr>
-          <w:lang w:val="es-MX"/>
-        </w:rPr>
-        <w:t>Gabriel</w:t>
-      </w:r>
-    </w:p>
-    <w:p>
-      <w:pPr>
-        <w:spacing w:after="0" w:line="240" w:lineRule="auto"/>
-        <w:ind w:left="5760" w:firstLine="720"/>
-        <w:jc w:val="both"/>
-        <w:rPr>
-          <w:lang w:val="es-MX"/>
-        </w:rPr>
-      </w:pPr>
-      <w:proofErr w:type="spellStart"/>
-      <w:r>
-        <w:rPr>
-          <w:lang w:val="es-MX"/>
-        </w:rPr>
-        <w:t>Developer</w:t>
-      </w:r>
-      <w:proofErr w:type="spellEnd"/>
-      <w:r>
-        <w:rPr>
-          <w:lang w:val="es-MX"/>
-        </w:rPr>
-        <w:t xml:space="preserve">. </w:t>
-      </w:r>
-      <w:r>
-        <w:rPr>
-          <w:lang w:val="es-MX"/>
-        </w:rPr>
+      <w:r>
         <w:tab/>
       </w:r>
       <w:r>
@@ -1749,75 +1639,8 @@
                 <w:lang w:val="es-MX"/>
               </w:rPr>
             </w:pPr>
-            <w:proofErr w:type="spellStart"/>
-            <w:r>
-              <w:rPr>
-                <w:lang w:val="es-MX"/>
-              </w:rPr>
-              <w:t>Added</w:t>
-            </w:r>
-            <w:proofErr w:type="spellEnd"/>
-            <w:r>
-              <w:rPr>
-                <w:lang w:val="es-MX"/>
-              </w:rPr>
-              <w:t xml:space="preserve"> “3. Project </w:t>
-            </w:r>
-            <w:proofErr w:type="spellStart"/>
-            <w:r>
-              <w:rPr>
-                <w:lang w:val="es-MX"/>
-              </w:rPr>
-              <w:t>scope</w:t>
-            </w:r>
-            <w:proofErr w:type="spellEnd"/>
-            <w:r>
-              <w:rPr>
-                <w:lang w:val="es-MX"/>
-              </w:rPr>
-              <w:t xml:space="preserve">”, “8. </w:t>
-            </w:r>
-            <w:proofErr w:type="spellStart"/>
-            <w:r>
-              <w:rPr>
-                <w:lang w:val="es-MX"/>
-              </w:rPr>
-              <w:t>Solving</w:t>
-            </w:r>
-            <w:proofErr w:type="spellEnd"/>
-            <w:r>
-              <w:rPr>
-                <w:lang w:val="es-MX"/>
-              </w:rPr>
-              <w:t xml:space="preserve"> </w:t>
-            </w:r>
-            <w:proofErr w:type="spellStart"/>
-            <w:r>
-              <w:rPr>
-                <w:lang w:val="es-MX"/>
-              </w:rPr>
-              <w:t>Problem</w:t>
-            </w:r>
-            <w:proofErr w:type="spellEnd"/>
-            <w:r>
-              <w:rPr>
-                <w:lang w:val="es-MX"/>
-              </w:rPr>
-              <w:t xml:space="preserve"> </w:t>
-            </w:r>
-            <w:proofErr w:type="spellStart"/>
-            <w:r>
-              <w:rPr>
-                <w:lang w:val="es-MX"/>
-              </w:rPr>
-              <w:t>Strategy</w:t>
-            </w:r>
-            <w:proofErr w:type="spellEnd"/>
-            <w:r>
-              <w:rPr>
-                <w:lang w:val="es-MX"/>
-              </w:rPr>
-              <w:t xml:space="preserve">, “9. </w:t>
+            <w:r>
+              <w:t xml:space="preserve">Added “3. Project scope”, “8. Solving Problem Strategy, “9. </w:t>
             </w:r>
             <w:proofErr w:type="spellStart"/>
             <w:r>
@@ -2449,7 +2272,7 @@
       <w:sdtContent>
         <w:p>
           <w:pPr>
-            <w:pStyle w:val="TtuloTDC"/>
+            <w:pStyle w:val="TtulodeTDC"/>
             <w:spacing w:before="0" w:line="240" w:lineRule="auto"/>
             <w:jc w:val="both"/>
             <w:rPr>
@@ -5112,64 +4935,61 @@
         <w:rPr>
           <w:sz w:val="24"/>
           <w:szCs w:val="20"/>
-          <w:lang w:val="es-MX"/>
-        </w:rPr>
-      </w:pPr>
-      <w:r>
-        <w:rPr>
-          <w:lang w:val="es-MX"/>
-        </w:rPr>
+        </w:rPr>
+      </w:pPr>
+      <w:r>
         <w:t>&lt;PROJECT_PATH&gt;\</w:t>
       </w:r>
       <w:r>
         <w:rPr>
           <w:sz w:val="24"/>
           <w:szCs w:val="20"/>
-          <w:lang w:val="es-MX"/>
-        </w:rPr>
-        <w:t xml:space="preserve">1) </w:t>
-      </w:r>
+        </w:rPr>
+        <w:t>1) Requirements\stakeholder</w:t>
+      </w:r>
+    </w:p>
+    <w:p>
       <w:proofErr w:type="spellStart"/>
       <w:r>
         <w:rPr>
-          <w:sz w:val="24"/>
-          <w:szCs w:val="20"/>
-          <w:lang w:val="es-MX"/>
-        </w:rPr>
-        <w:t>Requirements</w:t>
+          <w:b/>
+        </w:rPr>
+        <w:t>Requisitos</w:t>
       </w:r>
       <w:proofErr w:type="spellEnd"/>
       <w:r>
         <w:rPr>
-          <w:sz w:val="24"/>
-          <w:szCs w:val="20"/>
-          <w:lang w:val="es-MX"/>
-        </w:rPr>
-        <w:t>\</w:t>
+          <w:b/>
+        </w:rPr>
+        <w:t xml:space="preserve"> </w:t>
+      </w:r>
+      <w:proofErr w:type="gramStart"/>
+      <w:r>
+        <w:rPr>
+          <w:b/>
+        </w:rPr>
+        <w:t>del</w:t>
+      </w:r>
+      <w:proofErr w:type="gramEnd"/>
+      <w:r>
+        <w:rPr>
+          <w:b/>
+        </w:rPr>
+        <w:t xml:space="preserve"> </w:t>
       </w:r>
       <w:proofErr w:type="spellStart"/>
       <w:r>
         <w:rPr>
-          <w:sz w:val="24"/>
-          <w:szCs w:val="20"/>
-          <w:lang w:val="es-MX"/>
-        </w:rPr>
-        <w:t>stakeholder</w:t>
+          <w:b/>
+        </w:rPr>
+        <w:t>Proyecto</w:t>
       </w:r>
       <w:proofErr w:type="spellEnd"/>
-    </w:p>
-    <w:p>
-      <w:pPr>
-        <w:rPr>
-          <w:lang w:val="es-MX"/>
-        </w:rPr>
-      </w:pPr>
       <w:r>
         <w:rPr>
           <w:b/>
-          <w:lang w:val="es-MX"/>
-        </w:rPr>
-        <w:t>Requisitos del Proyecto.</w:t>
+        </w:rPr>
+        <w:t>.</w:t>
       </w:r>
     </w:p>
     <w:p>
@@ -6049,7 +5869,21 @@
         <w:rPr>
           <w:lang w:val="es-MX"/>
         </w:rPr>
-        <w:t xml:space="preserve">Durante el proyecto se utilizó para llevar el orden de tareas la metodología Agile Scrum, usando como herramienta la extensión diseñada para agile de GitHub, llamada </w:t>
+        <w:t xml:space="preserve">Durante el proyecto se utilizó para llevar el orden de tareas la metodología Agile Scrum, usando como herramienta la extensión diseñada para agile de </w:t>
+      </w:r>
+      <w:proofErr w:type="spellStart"/>
+      <w:r>
+        <w:rPr>
+          <w:lang w:val="es-MX"/>
+        </w:rPr>
+        <w:t>GitHub</w:t>
+      </w:r>
+      <w:proofErr w:type="spellEnd"/>
+      <w:r>
+        <w:rPr>
+          <w:lang w:val="es-MX"/>
+        </w:rPr>
+        <w:t xml:space="preserve">, llamada </w:t>
       </w:r>
       <w:proofErr w:type="spellStart"/>
       <w:r>
@@ -6204,9 +6038,6 @@
     <w:p>
       <w:pPr>
         <w:jc w:val="both"/>
-        <w:rPr>
-          <w:lang w:val="es-MX"/>
-        </w:rPr>
       </w:pPr>
       <w:r>
         <w:rPr>
@@ -6220,65 +6051,23 @@
         </w:rPr>
         <w:tab/>
       </w:r>
-      <w:proofErr w:type="spellStart"/>
-      <w:r>
-        <w:rPr>
-          <w:lang w:val="es-MX"/>
-        </w:rPr>
-        <w:t>Product</w:t>
-      </w:r>
-      <w:proofErr w:type="spellEnd"/>
-      <w:r>
-        <w:rPr>
-          <w:lang w:val="es-MX"/>
-        </w:rPr>
-        <w:t xml:space="preserve"> </w:t>
-      </w:r>
-      <w:proofErr w:type="spellStart"/>
-      <w:r>
-        <w:rPr>
-          <w:lang w:val="es-MX"/>
-        </w:rPr>
-        <w:t>owner</w:t>
-      </w:r>
-      <w:proofErr w:type="spellEnd"/>
-      <w:r>
-        <w:rPr>
-          <w:lang w:val="es-MX"/>
-        </w:rPr>
-        <w:t>:</w:t>
-      </w:r>
-      <w:r>
-        <w:rPr>
-          <w:lang w:val="es-MX"/>
-        </w:rPr>
+      <w:r>
+        <w:t>Product owner:</w:t>
+      </w:r>
+      <w:r>
         <w:t xml:space="preserve"> Marcos Samuel Peña</w:t>
       </w:r>
     </w:p>
     <w:p>
       <w:pPr>
         <w:jc w:val="both"/>
-        <w:rPr>
-          <w:lang w:val="es-MX"/>
-        </w:rPr>
-      </w:pPr>
-      <w:r>
-        <w:rPr>
-          <w:lang w:val="es-MX"/>
-        </w:rPr>
+      </w:pPr>
+      <w:r>
         <w:tab/>
       </w:r>
     </w:p>
     <w:p>
-      <w:pPr>
-        <w:rPr>
-          <w:lang w:val="es-MX"/>
-        </w:rPr>
-      </w:pPr>
-      <w:r>
-        <w:rPr>
-          <w:lang w:val="es-MX"/>
-        </w:rPr>
+      <w:r>
         <w:br w:type="page"/>
       </w:r>
     </w:p>
@@ -6288,14 +6077,12 @@
         <w:rPr>
           <w:b/>
           <w:bCs/>
-          <w:lang w:val="es-MX"/>
         </w:rPr>
       </w:pPr>
       <w:r>
         <w:rPr>
           <w:b/>
           <w:bCs/>
-          <w:lang w:val="es-MX"/>
         </w:rPr>
         <w:lastRenderedPageBreak/>
         <w:t>SCRUM BOARD</w:t>
@@ -6304,9 +6091,6 @@
     <w:p>
       <w:pPr>
         <w:jc w:val="both"/>
-        <w:rPr>
-          <w:lang w:val="es-MX"/>
-        </w:rPr>
       </w:pPr>
     </w:p>
     <w:p>
@@ -6326,201 +6110,6 @@
             <wp:extent cx="5943600" cy="4013200"/>
             <wp:effectExtent l="0" t="0" r="0" b="6350"/>
             <wp:docPr id="4" name="Picture 4"/>
-            <wp:cNvGraphicFramePr>
-              <a:graphicFrameLocks xmlns:a="http://schemas.openxmlformats.org/drawingml/2006/main" noChangeAspect="1"/>
-            </wp:cNvGraphicFramePr>
-            <a:graphic xmlns:a="http://schemas.openxmlformats.org/drawingml/2006/main">
-              <a:graphicData uri="http://schemas.openxmlformats.org/drawingml/2006/picture">
-                <pic:pic xmlns:pic="http://schemas.openxmlformats.org/drawingml/2006/picture">
-                  <pic:nvPicPr>
-                    <pic:cNvPr id="1" name=""/>
-                    <pic:cNvPicPr/>
-                  </pic:nvPicPr>
-                  <pic:blipFill>
-                    <a:blip r:embed="rId7"/>
-                    <a:stretch>
-                      <a:fillRect/>
-                    </a:stretch>
-                  </pic:blipFill>
-                  <pic:spPr>
-                    <a:xfrm>
-                      <a:off x="0" y="0"/>
-                      <a:ext cx="5943600" cy="4013200"/>
-                    </a:xfrm>
-                    <a:prstGeom prst="rect">
-                      <a:avLst/>
-                    </a:prstGeom>
-                  </pic:spPr>
-                </pic:pic>
-              </a:graphicData>
-            </a:graphic>
-          </wp:inline>
-        </w:drawing>
-      </w:r>
-    </w:p>
-    <w:p>
-      <w:pPr>
-        <w:jc w:val="both"/>
-        <w:rPr>
-          <w:lang w:val="es-MX"/>
-        </w:rPr>
-      </w:pPr>
-    </w:p>
-    <w:p>
-      <w:pPr>
-        <w:jc w:val="both"/>
-        <w:rPr>
-          <w:b/>
-          <w:bCs/>
-          <w:lang w:val="es-MX"/>
-        </w:rPr>
-      </w:pPr>
-      <w:r>
-        <w:rPr>
-          <w:b/>
-          <w:bCs/>
-          <w:lang w:val="es-MX"/>
-        </w:rPr>
-        <w:t>SPRINTS</w:t>
-      </w:r>
-    </w:p>
-    <w:p>
-      <w:pPr>
-        <w:jc w:val="both"/>
-        <w:rPr>
-          <w:lang w:val="es-MX"/>
-        </w:rPr>
-      </w:pPr>
-      <w:r>
-        <w:rPr>
-          <w:lang w:val="es-MX"/>
-        </w:rPr>
-        <w:t xml:space="preserve">La duración del sprint fue de 2 días, ya que la mayoría del código lo teníamos </w:t>
-      </w:r>
-      <w:r>
-        <w:rPr>
-          <w:lang w:val="es-MX"/>
-        </w:rPr>
-        <w:t xml:space="preserve">implementado y listo para respaldar en la plataforma, de modo que el control de versiones se </w:t>
-      </w:r>
-      <w:r>
-        <w:rPr>
-          <w:lang w:val="es-MX"/>
-        </w:rPr>
-        <w:t>realizó</w:t>
-      </w:r>
-      <w:r>
-        <w:rPr>
-          <w:lang w:val="es-MX"/>
-        </w:rPr>
-        <w:t xml:space="preserve"> en </w:t>
-      </w:r>
-      <w:r>
-        <w:rPr>
-          <w:lang w:val="es-MX"/>
-        </w:rPr>
-        <w:t>las últimas etapas</w:t>
-      </w:r>
-      <w:r>
-        <w:rPr>
-          <w:lang w:val="es-MX"/>
-        </w:rPr>
-        <w:t xml:space="preserve"> de desarrollo del software, ya que no conocíamos el procedimiento de vinculación entre la plataforma GitHub y el software entorno de desarrollo </w:t>
-      </w:r>
-      <w:proofErr w:type="spellStart"/>
-      <w:r>
-        <w:rPr>
-          <w:lang w:val="es-MX"/>
-        </w:rPr>
-        <w:t>Renesas</w:t>
-      </w:r>
-      <w:proofErr w:type="spellEnd"/>
-      <w:r>
-        <w:rPr>
-          <w:lang w:val="es-MX"/>
-        </w:rPr>
-        <w:t xml:space="preserve"> e2 Studio.</w:t>
-      </w:r>
-    </w:p>
-    <w:p>
-      <w:pPr>
-        <w:jc w:val="both"/>
-        <w:rPr>
-          <w:lang w:val="es-MX"/>
-        </w:rPr>
-      </w:pPr>
-      <w:r>
-        <w:rPr>
-          <w:lang w:val="es-MX"/>
-        </w:rPr>
-        <w:t xml:space="preserve">Las juntas se realizaron diariamente para acelerar el proceso de la creación y asignación de tickets entre los desarrolladores, en estas también se discutía la </w:t>
-      </w:r>
-      <w:r>
-        <w:rPr>
-          <w:lang w:val="es-MX"/>
-        </w:rPr>
-        <w:t>metodología a seguir durante el proyecto.</w:t>
-      </w:r>
-      <w:r>
-        <w:rPr>
-          <w:lang w:val="es-MX"/>
-        </w:rPr>
-        <w:t xml:space="preserve"> </w:t>
-      </w:r>
-    </w:p>
-    <w:p>
-      <w:pPr>
-        <w:rPr>
-          <w:lang w:val="es-MX"/>
-        </w:rPr>
-      </w:pPr>
-      <w:r>
-        <w:rPr>
-          <w:lang w:val="es-MX"/>
-        </w:rPr>
-        <w:br w:type="page"/>
-      </w:r>
-    </w:p>
-    <w:p>
-      <w:pPr>
-        <w:jc w:val="both"/>
-        <w:rPr>
-          <w:lang w:val="es-MX"/>
-        </w:rPr>
-      </w:pPr>
-      <w:r>
-        <w:rPr>
-          <w:b/>
-          <w:bCs/>
-          <w:lang w:val="es-MX"/>
-        </w:rPr>
-        <w:lastRenderedPageBreak/>
-        <w:t>GRAFICA DE RASTREO DE VELOCIDAD.</w:t>
-      </w:r>
-      <w:r>
-        <w:rPr>
-          <w:lang w:val="es-MX"/>
-        </w:rPr>
-        <w:t xml:space="preserve"> Se muestran los puntos cerrados por cada sprint.</w:t>
-      </w:r>
-    </w:p>
-    <w:p>
-      <w:pPr>
-        <w:jc w:val="center"/>
-        <w:rPr>
-          <w:lang w:val="es-MX"/>
-        </w:rPr>
-      </w:pPr>
-      <w:r>
-        <w:rPr>
-          <w:noProof/>
-          <w:lang w:val="es-MX" w:eastAsia="es-MX"/>
-        </w:rPr>
-        <w:drawing>
-          <wp:inline distT="0" distB="0" distL="0" distR="0" wp14:anchorId="436C70A2" wp14:editId="3229D1E4">
-            <wp:extent cx="4761584" cy="2902226"/>
-            <wp:effectExtent l="0" t="0" r="1270" b="0"/>
-            <wp:docPr id="3" name="Picture 3"/>
             <wp:cNvGraphicFramePr>
               <a:graphicFrameLocks xmlns:a="http://schemas.openxmlformats.org/drawingml/2006/main" noChangeAspect="1"/>
             </wp:cNvGraphicFramePr>
@@ -6540,7 +6129,7 @@
                   <pic:spPr>
                     <a:xfrm>
                       <a:off x="0" y="0"/>
-                      <a:ext cx="4788467" cy="2918612"/>
+                      <a:ext cx="5943600" cy="4013200"/>
                     </a:xfrm>
                     <a:prstGeom prst="rect">
                       <a:avLst/>
@@ -6555,6 +6144,15 @@
     </w:p>
     <w:p>
       <w:pPr>
+        <w:jc w:val="both"/>
+        <w:rPr>
+          <w:lang w:val="es-MX"/>
+        </w:rPr>
+      </w:pPr>
+    </w:p>
+    <w:p>
+      <w:pPr>
+        <w:jc w:val="both"/>
         <w:rPr>
           <w:b/>
           <w:bCs/>
@@ -6567,11 +6165,132 @@
           <w:bCs/>
           <w:lang w:val="es-MX"/>
         </w:rPr>
-        <w:t>RELEASE REPORT.</w:t>
-      </w:r>
-    </w:p>
-    <w:p>
-      <w:pPr>
+        <w:t>SPRINTS</w:t>
+      </w:r>
+    </w:p>
+    <w:p>
+      <w:pPr>
+        <w:jc w:val="both"/>
+        <w:rPr>
+          <w:lang w:val="es-MX"/>
+        </w:rPr>
+      </w:pPr>
+      <w:r>
+        <w:rPr>
+          <w:lang w:val="es-MX"/>
+        </w:rPr>
+        <w:t xml:space="preserve">La duración del sprint fue de 2 días, ya que la mayoría del código lo teníamos </w:t>
+      </w:r>
+      <w:r>
+        <w:rPr>
+          <w:lang w:val="es-MX"/>
+        </w:rPr>
+        <w:t xml:space="preserve">implementado y listo para respaldar en la plataforma, de modo que el control de versiones se </w:t>
+      </w:r>
+      <w:r>
+        <w:rPr>
+          <w:lang w:val="es-MX"/>
+        </w:rPr>
+        <w:t>realizó</w:t>
+      </w:r>
+      <w:r>
+        <w:rPr>
+          <w:lang w:val="es-MX"/>
+        </w:rPr>
+        <w:t xml:space="preserve"> en </w:t>
+      </w:r>
+      <w:r>
+        <w:rPr>
+          <w:lang w:val="es-MX"/>
+        </w:rPr>
+        <w:t>las últimas etapas</w:t>
+      </w:r>
+      <w:r>
+        <w:rPr>
+          <w:lang w:val="es-MX"/>
+        </w:rPr>
+        <w:t xml:space="preserve"> de desarrollo del software, ya que no conocíamos el procedimiento de vinculación entre la plataforma GitHub y el software entorno de desarrollo </w:t>
+      </w:r>
+      <w:proofErr w:type="spellStart"/>
+      <w:r>
+        <w:rPr>
+          <w:lang w:val="es-MX"/>
+        </w:rPr>
+        <w:t>Renesas</w:t>
+      </w:r>
+      <w:proofErr w:type="spellEnd"/>
+      <w:r>
+        <w:rPr>
+          <w:lang w:val="es-MX"/>
+        </w:rPr>
+        <w:t xml:space="preserve"> e2 Studio.</w:t>
+      </w:r>
+    </w:p>
+    <w:p>
+      <w:pPr>
+        <w:jc w:val="both"/>
+        <w:rPr>
+          <w:lang w:val="es-MX"/>
+        </w:rPr>
+      </w:pPr>
+      <w:r>
+        <w:rPr>
+          <w:lang w:val="es-MX"/>
+        </w:rPr>
+        <w:t xml:space="preserve">Las juntas se realizaron diariamente para acelerar el proceso de la creación y asignación de tickets entre los desarrolladores, en estas también se discutía la </w:t>
+      </w:r>
+      <w:r>
+        <w:rPr>
+          <w:lang w:val="es-MX"/>
+        </w:rPr>
+        <w:t>metodología a seguir durante el proyecto.</w:t>
+      </w:r>
+      <w:r>
+        <w:rPr>
+          <w:lang w:val="es-MX"/>
+        </w:rPr>
+        <w:t xml:space="preserve"> </w:t>
+      </w:r>
+    </w:p>
+    <w:p>
+      <w:pPr>
+        <w:rPr>
+          <w:lang w:val="es-MX"/>
+        </w:rPr>
+      </w:pPr>
+      <w:r>
+        <w:rPr>
+          <w:lang w:val="es-MX"/>
+        </w:rPr>
+        <w:br w:type="page"/>
+      </w:r>
+    </w:p>
+    <w:p>
+      <w:pPr>
+        <w:jc w:val="both"/>
+        <w:rPr>
+          <w:lang w:val="es-MX"/>
+        </w:rPr>
+      </w:pPr>
+      <w:r>
+        <w:rPr>
+          <w:b/>
+          <w:bCs/>
+          <w:lang w:val="es-MX"/>
+        </w:rPr>
+        <w:lastRenderedPageBreak/>
+        <w:t>GRAFICA DE RASTREO DE VELOCIDAD.</w:t>
+      </w:r>
+      <w:r>
+        <w:rPr>
+          <w:lang w:val="es-MX"/>
+        </w:rPr>
+        <w:t xml:space="preserve"> Se muestran los puntos cerrados por cada sprint.</w:t>
+      </w:r>
+    </w:p>
+    <w:p>
+      <w:pPr>
+        <w:jc w:val="center"/>
         <w:rPr>
           <w:lang w:val="es-MX"/>
         </w:rPr>
@@ -6582,10 +6301,10 @@
           <w:lang w:val="es-MX" w:eastAsia="es-MX"/>
         </w:rPr>
         <w:drawing>
-          <wp:inline distT="0" distB="0" distL="0" distR="0" wp14:anchorId="0F1F502E" wp14:editId="308B31F5">
-            <wp:extent cx="5943600" cy="3112770"/>
-            <wp:effectExtent l="0" t="0" r="0" b="0"/>
-            <wp:docPr id="5" name="Picture 5"/>
+          <wp:inline distT="0" distB="0" distL="0" distR="0" wp14:anchorId="436C70A2" wp14:editId="3229D1E4">
+            <wp:extent cx="4761584" cy="2902226"/>
+            <wp:effectExtent l="0" t="0" r="1270" b="0"/>
+            <wp:docPr id="3" name="Picture 3"/>
             <wp:cNvGraphicFramePr>
               <a:graphicFrameLocks xmlns:a="http://schemas.openxmlformats.org/drawingml/2006/main" noChangeAspect="1"/>
             </wp:cNvGraphicFramePr>
@@ -6605,6 +6324,71 @@
                   <pic:spPr>
                     <a:xfrm>
                       <a:off x="0" y="0"/>
+                      <a:ext cx="4788467" cy="2918612"/>
+                    </a:xfrm>
+                    <a:prstGeom prst="rect">
+                      <a:avLst/>
+                    </a:prstGeom>
+                  </pic:spPr>
+                </pic:pic>
+              </a:graphicData>
+            </a:graphic>
+          </wp:inline>
+        </w:drawing>
+      </w:r>
+    </w:p>
+    <w:p>
+      <w:pPr>
+        <w:rPr>
+          <w:b/>
+          <w:bCs/>
+          <w:lang w:val="es-MX"/>
+        </w:rPr>
+      </w:pPr>
+      <w:r>
+        <w:rPr>
+          <w:b/>
+          <w:bCs/>
+          <w:lang w:val="es-MX"/>
+        </w:rPr>
+        <w:t>RELEASE REPORT.</w:t>
+      </w:r>
+    </w:p>
+    <w:p>
+      <w:pPr>
+        <w:rPr>
+          <w:lang w:val="es-MX"/>
+        </w:rPr>
+      </w:pPr>
+      <w:r>
+        <w:rPr>
+          <w:noProof/>
+          <w:lang w:val="es-MX" w:eastAsia="es-MX"/>
+        </w:rPr>
+        <w:drawing>
+          <wp:inline distT="0" distB="0" distL="0" distR="0" wp14:anchorId="0F1F502E" wp14:editId="308B31F5">
+            <wp:extent cx="5943600" cy="3112770"/>
+            <wp:effectExtent l="0" t="0" r="0" b="0"/>
+            <wp:docPr id="5" name="Picture 5"/>
+            <wp:cNvGraphicFramePr>
+              <a:graphicFrameLocks xmlns:a="http://schemas.openxmlformats.org/drawingml/2006/main" noChangeAspect="1"/>
+            </wp:cNvGraphicFramePr>
+            <a:graphic xmlns:a="http://schemas.openxmlformats.org/drawingml/2006/main">
+              <a:graphicData uri="http://schemas.openxmlformats.org/drawingml/2006/picture">
+                <pic:pic xmlns:pic="http://schemas.openxmlformats.org/drawingml/2006/picture">
+                  <pic:nvPicPr>
+                    <pic:cNvPr id="1" name=""/>
+                    <pic:cNvPicPr/>
+                  </pic:nvPicPr>
+                  <pic:blipFill>
+                    <a:blip r:embed="rId10"/>
+                    <a:stretch>
+                      <a:fillRect/>
+                    </a:stretch>
+                  </pic:blipFill>
+                  <pic:spPr>
+                    <a:xfrm>
+                      <a:off x="0" y="0"/>
                       <a:ext cx="5943600" cy="3112770"/>
                     </a:xfrm>
                     <a:prstGeom prst="rect">
@@ -6787,15 +6571,7 @@
         <w:rPr>
           <w:lang w:val="es-MX"/>
         </w:rPr>
-        <w:t xml:space="preserve"> eléctric</w:t>
-      </w:r>
-      <w:bookmarkStart w:id="6" w:name="_GoBack"/>
-      <w:bookmarkEnd w:id="6"/>
-      <w:r>
-        <w:rPr>
-          <w:lang w:val="es-MX"/>
-        </w:rPr>
-        <w:t xml:space="preserve">a y el </w:t>
+        <w:t xml:space="preserve"> eléctrica y el </w:t>
       </w:r>
       <w:proofErr w:type="spellStart"/>
       <w:r>
@@ -7162,7 +6938,21 @@
         <w:rPr>
           <w:lang w:val="es-MX"/>
         </w:rPr>
-        <w:t xml:space="preserve">Dado que seguimos una estrategia de desarrollo basada en Agile Scrum, el </w:t>
+        <w:t xml:space="preserve">Dado que seguimos una estrategia de desarrollo basada en Agile </w:t>
+      </w:r>
+      <w:proofErr w:type="spellStart"/>
+      <w:r>
+        <w:rPr>
+          <w:lang w:val="es-MX"/>
+        </w:rPr>
+        <w:t>Scrum</w:t>
+      </w:r>
+      <w:proofErr w:type="spellEnd"/>
+      <w:r>
+        <w:rPr>
+          <w:lang w:val="es-MX"/>
+        </w:rPr>
+        <w:t xml:space="preserve">, el </w:t>
       </w:r>
       <w:proofErr w:type="spellStart"/>
       <w:r>
@@ -7445,7 +7235,7 @@
           <w:lang w:val="es-MX"/>
         </w:rPr>
       </w:pPr>
-      <w:bookmarkStart w:id="7" w:name="_Toc8215467"/>
+      <w:bookmarkStart w:id="6" w:name="_Toc8215467"/>
       <w:proofErr w:type="spellStart"/>
       <w:r>
         <w:rPr>
@@ -7453,7 +7243,7 @@
         </w:rPr>
         <w:t>Planning</w:t>
       </w:r>
-      <w:bookmarkEnd w:id="7"/>
+      <w:bookmarkEnd w:id="6"/>
       <w:proofErr w:type="spellEnd"/>
     </w:p>
     <w:p>
@@ -7602,7 +7392,7 @@
           <w:lang w:val="es-MX"/>
         </w:rPr>
       </w:pPr>
-      <w:bookmarkStart w:id="8" w:name="_Toc8215468"/>
+      <w:bookmarkStart w:id="7" w:name="_Toc8215468"/>
       <w:proofErr w:type="spellStart"/>
       <w:r>
         <w:rPr>
@@ -7638,7 +7428,7 @@
         </w:rPr>
         <w:t>Strategy</w:t>
       </w:r>
-      <w:bookmarkEnd w:id="8"/>
+      <w:bookmarkEnd w:id="7"/>
       <w:proofErr w:type="spellEnd"/>
     </w:p>
     <w:p>
@@ -7711,7 +7501,7 @@
           <w:lang w:val="es-MX"/>
         </w:rPr>
       </w:pPr>
-      <w:bookmarkStart w:id="9" w:name="_Toc8215469"/>
+      <w:bookmarkStart w:id="8" w:name="_Toc8215469"/>
       <w:proofErr w:type="spellStart"/>
       <w:r>
         <w:rPr>
@@ -7719,7 +7509,7 @@
         </w:rPr>
         <w:t>Design</w:t>
       </w:r>
-      <w:bookmarkEnd w:id="9"/>
+      <w:bookmarkEnd w:id="8"/>
       <w:proofErr w:type="spellEnd"/>
     </w:p>
     <w:p>
@@ -7855,8 +7645,8 @@
           <w:lang w:val="es-MX"/>
         </w:rPr>
       </w:pPr>
-      <w:bookmarkStart w:id="10" w:name="_Toc8215470"/>
-      <w:bookmarkStart w:id="11" w:name="_Hlk16073552"/>
+      <w:bookmarkStart w:id="9" w:name="_Toc8215470"/>
+      <w:bookmarkStart w:id="10" w:name="_Hlk16073552"/>
       <w:proofErr w:type="spellStart"/>
       <w:r>
         <w:rPr>
@@ -7864,7 +7654,7 @@
         </w:rPr>
         <w:t>Standards</w:t>
       </w:r>
-      <w:bookmarkEnd w:id="10"/>
+      <w:bookmarkEnd w:id="9"/>
       <w:proofErr w:type="spellEnd"/>
     </w:p>
     <w:p>
@@ -7921,7 +7711,7 @@
           <w:lang w:val="es-MX"/>
         </w:rPr>
       </w:pPr>
-      <w:hyperlink r:id="rId10" w:history="1">
+      <w:hyperlink r:id="rId11" w:history="1">
         <w:r>
           <w:rPr>
             <w:rStyle w:val="Hipervnculo"/>
@@ -7931,7 +7721,7 @@
         </w:r>
       </w:hyperlink>
     </w:p>
-    <w:bookmarkEnd w:id="11"/>
+    <w:bookmarkEnd w:id="10"/>
     <w:p>
       <w:pPr>
         <w:jc w:val="both"/>
@@ -8122,7 +7912,7 @@
               </wp:anchor>
             </w:drawing>
           </mc:Choice>
-          <mc:Fallback>
+          <mc:Fallback xmlns:w16se="http://schemas.microsoft.com/office/word/2015/wordml/symex" xmlns:w15="http://schemas.microsoft.com/office/word/2012/wordml" xmlns:cx="http://schemas.microsoft.com/office/drawing/2014/chartex">
             <w:pict>
               <v:rect w14:anchorId="6E57A7F6" id="Rectángulo 6" o:spid="_x0000_s1026" style="position:absolute;margin-left:352.5pt;margin-top:102.75pt;width:122.25pt;height:24pt;z-index:251660288;visibility:visible;mso-wrap-style:square;mso-wrap-distance-left:9pt;mso-wrap-distance-top:0;mso-wrap-distance-right:9pt;mso-wrap-distance-bottom:0;mso-position-horizontal:absolute;mso-position-horizontal-relative:text;mso-position-vertical:absolute;mso-position-vertical-relative:text;v-text-anchor:middle" o:gfxdata="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" filled="f" strokecolor="red" strokeweight="3pt"/>
             </w:pict>
@@ -8150,7 +7940,7 @@
                     <pic:cNvPicPr/>
                   </pic:nvPicPr>
                   <pic:blipFill>
-                    <a:blip r:embed="rId11"/>
+                    <a:blip r:embed="rId12"/>
                     <a:stretch>
                       <a:fillRect/>
                     </a:stretch>
@@ -8206,7 +7996,7 @@
           <w:lang w:val="es-MX"/>
         </w:rPr>
       </w:pPr>
-      <w:bookmarkStart w:id="12" w:name="_Toc8215471"/>
+      <w:bookmarkStart w:id="11" w:name="_Toc8215471"/>
       <w:proofErr w:type="spellStart"/>
       <w:r>
         <w:rPr>
@@ -8229,7 +8019,7 @@
         </w:rPr>
         <w:t>conventions</w:t>
       </w:r>
-      <w:bookmarkEnd w:id="12"/>
+      <w:bookmarkEnd w:id="11"/>
       <w:proofErr w:type="spellEnd"/>
     </w:p>
     <w:p>
@@ -8333,7 +8123,7 @@
           <w:lang w:val="es-MX"/>
         </w:rPr>
       </w:pPr>
-      <w:bookmarkStart w:id="13" w:name="_Toc8215472"/>
+      <w:bookmarkStart w:id="12" w:name="_Toc8215472"/>
       <w:proofErr w:type="spellStart"/>
       <w:r>
         <w:rPr>
@@ -8341,7 +8131,7 @@
         </w:rPr>
         <w:t>Testing</w:t>
       </w:r>
-      <w:bookmarkEnd w:id="13"/>
+      <w:bookmarkEnd w:id="12"/>
       <w:proofErr w:type="spellEnd"/>
     </w:p>
     <w:p>
@@ -8353,87 +8143,42 @@
         </w:numPr>
         <w:spacing w:before="0" w:line="240" w:lineRule="auto"/>
         <w:jc w:val="both"/>
-        <w:rPr>
-          <w:lang w:val="es-MX"/>
-        </w:rPr>
-      </w:pPr>
-      <w:bookmarkStart w:id="14" w:name="_Toc8215473"/>
+      </w:pPr>
+      <w:bookmarkStart w:id="13" w:name="_Toc8215473"/>
+      <w:r>
+        <w:t>Verification strategy</w:t>
+      </w:r>
+      <w:r>
+        <w:t xml:space="preserve"> (black box test)</w:t>
+      </w:r>
+      <w:bookmarkEnd w:id="13"/>
+    </w:p>
+    <w:p/>
+    <w:p>
+      <w:pPr>
+        <w:jc w:val="both"/>
+        <w:rPr>
+          <w:lang w:val="es-MX"/>
+        </w:rPr>
+      </w:pPr>
+      <w:r>
+        <w:rPr>
+          <w:lang w:val="es-MX"/>
+        </w:rPr>
+        <w:t xml:space="preserve">En esta sección se presenta la estrategia que se eligió para la verificación mediante las pruebas del </w:t>
+      </w:r>
       <w:proofErr w:type="spellStart"/>
       <w:r>
         <w:rPr>
           <w:lang w:val="es-MX"/>
         </w:rPr>
-        <w:t>Verification</w:t>
+        <w:t>black</w:t>
       </w:r>
       <w:proofErr w:type="spellEnd"/>
       <w:r>
         <w:rPr>
           <w:lang w:val="es-MX"/>
         </w:rPr>
-        <w:t xml:space="preserve"> </w:t>
-      </w:r>
-      <w:proofErr w:type="spellStart"/>
-      <w:r>
-        <w:rPr>
-          <w:lang w:val="es-MX"/>
-        </w:rPr>
-        <w:t>strategy</w:t>
-      </w:r>
-      <w:proofErr w:type="spellEnd"/>
-      <w:r>
-        <w:rPr>
-          <w:lang w:val="es-MX"/>
-        </w:rPr>
-        <w:t xml:space="preserve"> (</w:t>
-      </w:r>
-      <w:proofErr w:type="spellStart"/>
-      <w:r>
-        <w:rPr>
-          <w:lang w:val="es-MX"/>
-        </w:rPr>
-        <w:t>black</w:t>
-      </w:r>
-      <w:proofErr w:type="spellEnd"/>
-      <w:r>
-        <w:rPr>
-          <w:lang w:val="es-MX"/>
-        </w:rPr>
-        <w:t xml:space="preserve"> box test)</w:t>
-      </w:r>
-      <w:bookmarkEnd w:id="14"/>
-    </w:p>
-    <w:p>
-      <w:pPr>
-        <w:rPr>
-          <w:lang w:val="es-MX"/>
-        </w:rPr>
-      </w:pPr>
-    </w:p>
-    <w:p>
-      <w:pPr>
-        <w:jc w:val="both"/>
-        <w:rPr>
-          <w:lang w:val="es-MX"/>
-        </w:rPr>
-      </w:pPr>
-      <w:r>
-        <w:rPr>
-          <w:lang w:val="es-MX"/>
-        </w:rPr>
-        <w:t xml:space="preserve">En esta sección se presenta la estrategia que se eligió para la verificación mediante las pruebas del </w:t>
-      </w:r>
-      <w:proofErr w:type="spellStart"/>
-      <w:r>
-        <w:rPr>
-          <w:lang w:val="es-MX"/>
-        </w:rPr>
-        <w:t>black</w:t>
-      </w:r>
-      <w:proofErr w:type="spellEnd"/>
-      <w:r>
-        <w:rPr>
-          <w:lang w:val="es-MX"/>
-        </w:rPr>
         <w:t xml:space="preserve"> box, el cual se encuentra en la siguiente ruta, dentro de la carpeta principal del proyecto integrador.</w:t>
       </w:r>
     </w:p>
@@ -8441,47 +8186,23 @@
       <w:pPr>
         <w:spacing w:after="0" w:line="240" w:lineRule="auto"/>
         <w:jc w:val="both"/>
-        <w:rPr>
-          <w:lang w:val="es-MX"/>
-        </w:rPr>
-      </w:pPr>
-      <w:r>
-        <w:rPr>
-          <w:lang w:val="es-MX"/>
-        </w:rPr>
+      </w:pPr>
+      <w:proofErr w:type="gramStart"/>
+      <w:r>
         <w:t>&lt;PROJECT_PATH&gt;\4</w:t>
       </w:r>
       <w:r>
-        <w:rPr>
-          <w:lang w:val="es-MX"/>
-        </w:rPr>
-        <w:t xml:space="preserve">) </w:t>
-      </w:r>
-      <w:proofErr w:type="spellStart"/>
-      <w:r>
-        <w:rPr>
-          <w:lang w:val="es-MX"/>
-        </w:rPr>
-        <w:t>Verification</w:t>
-      </w:r>
-      <w:proofErr w:type="spellEnd"/>
-      <w:r>
-        <w:rPr>
-          <w:lang w:val="es-MX"/>
-        </w:rPr>
-        <w:t>\</w:t>
-      </w:r>
-      <w:r>
-        <w:rPr>
-          <w:lang w:val="es-MX"/>
-        </w:rPr>
+        <w:t>) Verification\</w:t>
+      </w:r>
+      <w:r>
         <w:t>10.</w:t>
       </w:r>
       <w:r>
-        <w:rPr>
-          <w:lang w:val="es-MX"/>
-        </w:rPr>
-        <w:t>1. BlackboxTest_baseline.docx</w:t>
+        <w:t>1.</w:t>
+      </w:r>
+      <w:proofErr w:type="gramEnd"/>
+      <w:r>
+        <w:t xml:space="preserve"> BlackboxTest_baseline.docx</w:t>
       </w:r>
     </w:p>
     <w:p>
@@ -8491,23 +8212,30 @@
         <w:jc w:val="both"/>
         <w:rPr>
           <w:highlight w:val="yellow"/>
-          <w:lang w:val="es-MX"/>
-        </w:rPr>
-      </w:pPr>
-    </w:p>
-    <w:p>
-      <w:pPr>
-        <w:spacing w:after="0" w:line="240" w:lineRule="auto"/>
-        <w:jc w:val="both"/>
-        <w:rPr>
-          <w:lang w:val="es-MX"/>
-        </w:rPr>
-      </w:pPr>
-      <w:r>
-        <w:rPr>
-          <w:lang w:val="es-MX"/>
-        </w:rPr>
-        <w:t xml:space="preserve">así también como </w:t>
+        </w:rPr>
+      </w:pPr>
+    </w:p>
+    <w:p>
+      <w:pPr>
+        <w:spacing w:after="0" w:line="240" w:lineRule="auto"/>
+        <w:jc w:val="both"/>
+        <w:rPr>
+          <w:lang w:val="es-MX"/>
+        </w:rPr>
+      </w:pPr>
+      <w:proofErr w:type="gramStart"/>
+      <w:r>
+        <w:rPr>
+          <w:lang w:val="es-MX"/>
+        </w:rPr>
+        <w:t>así</w:t>
+      </w:r>
+      <w:proofErr w:type="gramEnd"/>
+      <w:r>
+        <w:rPr>
+          <w:lang w:val="es-MX"/>
+        </w:rPr>
+        <w:t xml:space="preserve"> también como </w:t>
       </w:r>
       <w:r>
         <w:rPr>
@@ -8531,79 +8259,35 @@
       <w:pPr>
         <w:spacing w:after="0" w:line="240" w:lineRule="auto"/>
         <w:jc w:val="both"/>
-        <w:rPr>
-          <w:lang w:val="es-MX"/>
-        </w:rPr>
-      </w:pPr>
-      <w:r>
-        <w:rPr>
-          <w:lang w:val="es-MX"/>
-        </w:rPr>
+      </w:pPr>
+      <w:proofErr w:type="gramStart"/>
+      <w:r>
         <w:t>&lt;PROJECT_PATH&gt;\4</w:t>
       </w:r>
       <w:r>
-        <w:rPr>
-          <w:lang w:val="es-MX"/>
-        </w:rPr>
-        <w:t xml:space="preserve">) </w:t>
-      </w:r>
-      <w:proofErr w:type="spellStart"/>
-      <w:r>
-        <w:rPr>
-          <w:lang w:val="es-MX"/>
-        </w:rPr>
-        <w:t>Verification</w:t>
-      </w:r>
-      <w:proofErr w:type="spellEnd"/>
-      <w:r>
-        <w:rPr>
-          <w:lang w:val="es-MX"/>
-        </w:rPr>
-        <w:t>\</w:t>
-      </w:r>
-      <w:proofErr w:type="spellStart"/>
-      <w:r>
-        <w:rPr>
-          <w:lang w:val="es-MX"/>
-        </w:rPr>
-        <w:t>Results</w:t>
-      </w:r>
-      <w:proofErr w:type="spellEnd"/>
-      <w:r>
-        <w:rPr>
-          <w:lang w:val="es-MX"/>
-        </w:rPr>
-        <w:t>\</w:t>
-      </w:r>
-      <w:r>
-        <w:rPr>
-          <w:lang w:val="es-MX"/>
-        </w:rPr>
+        <w:t>) Verification\Results\</w:t>
+      </w:r>
+      <w:r>
         <w:t>10.</w:t>
       </w:r>
       <w:r>
-        <w:rPr>
-          <w:lang w:val="es-MX"/>
-        </w:rPr>
-        <w:t>1. BlackboxTest_20190405.docx</w:t>
-      </w:r>
-    </w:p>
-    <w:p>
-      <w:pPr>
-        <w:spacing w:after="0" w:line="240" w:lineRule="auto"/>
-        <w:jc w:val="both"/>
-        <w:rPr>
-          <w:lang w:val="es-MX"/>
-        </w:rPr>
-      </w:pPr>
-    </w:p>
-    <w:p>
-      <w:pPr>
-        <w:spacing w:after="0" w:line="240" w:lineRule="auto"/>
-        <w:jc w:val="both"/>
-        <w:rPr>
-          <w:lang w:val="es-MX"/>
-        </w:rPr>
+        <w:t>1.</w:t>
+      </w:r>
+      <w:proofErr w:type="gramEnd"/>
+      <w:r>
+        <w:t xml:space="preserve"> BlackboxTest_20190405.docx</w:t>
+      </w:r>
+    </w:p>
+    <w:p>
+      <w:pPr>
+        <w:spacing w:after="0" w:line="240" w:lineRule="auto"/>
+        <w:jc w:val="both"/>
+      </w:pPr>
+    </w:p>
+    <w:p>
+      <w:pPr>
+        <w:spacing w:after="0" w:line="240" w:lineRule="auto"/>
+        <w:jc w:val="both"/>
       </w:pPr>
     </w:p>
     <w:p>
@@ -8619,7 +8303,7 @@
           <w:lang w:val="es-MX"/>
         </w:rPr>
       </w:pPr>
-      <w:bookmarkStart w:id="15" w:name="_Toc8215474"/>
+      <w:bookmarkStart w:id="14" w:name="_Toc8215474"/>
       <w:r>
         <w:rPr>
           <w:lang w:val="es-MX"/>
@@ -8633,7 +8317,7 @@
         </w:rPr>
         <w:t>strategy</w:t>
       </w:r>
-      <w:bookmarkEnd w:id="15"/>
+      <w:bookmarkEnd w:id="14"/>
       <w:proofErr w:type="spellEnd"/>
     </w:p>
     <w:p>
@@ -8682,29 +8366,14 @@
       <w:pPr>
         <w:spacing w:after="0" w:line="240" w:lineRule="auto"/>
         <w:jc w:val="both"/>
-        <w:rPr>
-          <w:lang w:val="es-MX"/>
-        </w:rPr>
-      </w:pPr>
-      <w:r>
-        <w:rPr>
-          <w:lang w:val="es-MX"/>
-        </w:rPr>
-        <w:t xml:space="preserve">&lt;PROJECT_PATH&gt;\4) </w:t>
-      </w:r>
-      <w:proofErr w:type="spellStart"/>
-      <w:r>
-        <w:rPr>
-          <w:lang w:val="es-MX"/>
-        </w:rPr>
-        <w:t>Verification</w:t>
-      </w:r>
-      <w:proofErr w:type="spellEnd"/>
-      <w:r>
-        <w:rPr>
-          <w:lang w:val="es-MX"/>
-        </w:rPr>
-        <w:t>\10.2. WhiteboxTest_baseline.docx</w:t>
+      </w:pPr>
+      <w:proofErr w:type="gramStart"/>
+      <w:r>
+        <w:t>&lt;PROJECT_PATH&gt;\4) Verification\10.2.</w:t>
+      </w:r>
+      <w:proofErr w:type="gramEnd"/>
+      <w:r>
+        <w:t xml:space="preserve"> WhiteboxTest_baseline.docx</w:t>
       </w:r>
     </w:p>
     <w:p>
@@ -8714,93 +8383,65 @@
         <w:jc w:val="both"/>
         <w:rPr>
           <w:highlight w:val="yellow"/>
-          <w:lang w:val="es-MX"/>
-        </w:rPr>
-      </w:pPr>
-    </w:p>
-    <w:p>
-      <w:pPr>
-        <w:spacing w:after="0" w:line="240" w:lineRule="auto"/>
-        <w:jc w:val="both"/>
-        <w:rPr>
-          <w:lang w:val="es-MX"/>
-        </w:rPr>
-      </w:pPr>
-      <w:r>
-        <w:rPr>
-          <w:lang w:val="es-MX"/>
-        </w:rPr>
-        <w:t>así también como los resultados que se encuentran en la siguiente ruta:</w:t>
-      </w:r>
-    </w:p>
-    <w:p>
-      <w:pPr>
-        <w:spacing w:after="0" w:line="240" w:lineRule="auto"/>
-        <w:jc w:val="both"/>
-        <w:rPr>
-          <w:lang w:val="es-MX"/>
-        </w:rPr>
-      </w:pPr>
-    </w:p>
-    <w:p>
-      <w:pPr>
-        <w:spacing w:after="0" w:line="240" w:lineRule="auto"/>
-        <w:jc w:val="both"/>
-        <w:rPr>
-          <w:lang w:val="es-MX"/>
-        </w:rPr>
-      </w:pPr>
-      <w:r>
-        <w:rPr>
-          <w:lang w:val="es-MX"/>
-        </w:rPr>
-        <w:t xml:space="preserve">&lt;PROJECT_PATH&gt;\4) </w:t>
-      </w:r>
-      <w:proofErr w:type="spellStart"/>
-      <w:r>
-        <w:rPr>
-          <w:lang w:val="es-MX"/>
-        </w:rPr>
-        <w:t>Verification</w:t>
-      </w:r>
-      <w:proofErr w:type="spellEnd"/>
-      <w:r>
-        <w:rPr>
-          <w:lang w:val="es-MX"/>
-        </w:rPr>
-        <w:t>\</w:t>
-      </w:r>
-      <w:proofErr w:type="spellStart"/>
-      <w:r>
-        <w:rPr>
-          <w:lang w:val="es-MX"/>
-        </w:rPr>
-        <w:t>Results</w:t>
-      </w:r>
-      <w:proofErr w:type="spellEnd"/>
-      <w:r>
-        <w:rPr>
-          <w:lang w:val="es-MX"/>
-        </w:rPr>
-        <w:t>\10.2. WhiteboxTest_20190405.docx</w:t>
-      </w:r>
-    </w:p>
-    <w:p>
-      <w:pPr>
-        <w:spacing w:after="0" w:line="240" w:lineRule="auto"/>
-        <w:jc w:val="both"/>
-        <w:rPr>
-          <w:lang w:val="es-MX"/>
-        </w:rPr>
-      </w:pPr>
-    </w:p>
-    <w:p>
-      <w:pPr>
-        <w:spacing w:after="0" w:line="240" w:lineRule="auto"/>
-        <w:jc w:val="both"/>
-        <w:rPr>
-          <w:lang w:val="es-MX"/>
-        </w:rPr>
+        </w:rPr>
+      </w:pPr>
+    </w:p>
+    <w:p>
+      <w:pPr>
+        <w:spacing w:after="0" w:line="240" w:lineRule="auto"/>
+        <w:jc w:val="both"/>
+        <w:rPr>
+          <w:lang w:val="es-MX"/>
+        </w:rPr>
+      </w:pPr>
+      <w:proofErr w:type="gramStart"/>
+      <w:r>
+        <w:rPr>
+          <w:lang w:val="es-MX"/>
+        </w:rPr>
+        <w:t>así</w:t>
+      </w:r>
+      <w:proofErr w:type="gramEnd"/>
+      <w:r>
+        <w:rPr>
+          <w:lang w:val="es-MX"/>
+        </w:rPr>
+        <w:t xml:space="preserve"> también como los resultados que se encuentran en la siguiente ruta:</w:t>
+      </w:r>
+    </w:p>
+    <w:p>
+      <w:pPr>
+        <w:spacing w:after="0" w:line="240" w:lineRule="auto"/>
+        <w:jc w:val="both"/>
+        <w:rPr>
+          <w:lang w:val="es-MX"/>
+        </w:rPr>
+      </w:pPr>
+    </w:p>
+    <w:p>
+      <w:pPr>
+        <w:spacing w:after="0" w:line="240" w:lineRule="auto"/>
+        <w:jc w:val="both"/>
+      </w:pPr>
+      <w:proofErr w:type="gramStart"/>
+      <w:r>
+        <w:t>&lt;PROJECT_PATH&gt;\4) Verification\Results\10.2.</w:t>
+      </w:r>
+      <w:proofErr w:type="gramEnd"/>
+      <w:r>
+        <w:t xml:space="preserve"> WhiteboxTest_20190405.docx</w:t>
+      </w:r>
+    </w:p>
+    <w:p>
+      <w:pPr>
+        <w:spacing w:after="0" w:line="240" w:lineRule="auto"/>
+        <w:jc w:val="both"/>
+      </w:pPr>
+    </w:p>
+    <w:p>
+      <w:pPr>
+        <w:spacing w:after="0" w:line="240" w:lineRule="auto"/>
+        <w:jc w:val="both"/>
       </w:pPr>
     </w:p>
     <w:p>
@@ -8815,7 +8456,7 @@
           <w:lang w:val="es-MX"/>
         </w:rPr>
       </w:pPr>
-      <w:bookmarkStart w:id="16" w:name="_Toc8215475"/>
+      <w:bookmarkStart w:id="15" w:name="_Toc8215475"/>
       <w:proofErr w:type="spellStart"/>
       <w:r>
         <w:rPr>
@@ -8871,7 +8512,7 @@
         </w:rPr>
         <w:t>index</w:t>
       </w:r>
-      <w:bookmarkEnd w:id="16"/>
+      <w:bookmarkEnd w:id="15"/>
       <w:proofErr w:type="spellEnd"/>
     </w:p>
     <w:p>
@@ -9024,76 +8665,35 @@
         <w:spacing w:after="0" w:line="240" w:lineRule="auto"/>
         <w:ind w:firstLine="720"/>
         <w:jc w:val="both"/>
-        <w:rPr>
-          <w:lang w:val="es-MX"/>
-        </w:rPr>
-      </w:pPr>
-      <w:r>
-        <w:rPr>
-          <w:lang w:val="es-MX"/>
-        </w:rPr>
+      </w:pPr>
+      <w:proofErr w:type="gramStart"/>
+      <w:r>
         <w:lastRenderedPageBreak/>
         <w:t>&lt;PROJECT_PATH&gt;</w:t>
       </w:r>
-      <w:bookmarkStart w:id="17" w:name="_Hlk15749945"/>
-      <w:r>
-        <w:rPr>
-          <w:lang w:val="es-MX"/>
-        </w:rPr>
+      <w:bookmarkStart w:id="16" w:name="_Hlk15749945"/>
+      <w:r>
         <w:t>\4</w:t>
       </w:r>
       <w:r>
-        <w:rPr>
-          <w:lang w:val="es-MX"/>
-        </w:rPr>
-        <w:t xml:space="preserve">) </w:t>
-      </w:r>
-      <w:proofErr w:type="spellStart"/>
-      <w:r>
-        <w:rPr>
-          <w:lang w:val="es-MX"/>
-        </w:rPr>
-        <w:t>Verification</w:t>
-      </w:r>
-      <w:proofErr w:type="spellEnd"/>
-      <w:r>
-        <w:rPr>
-          <w:lang w:val="es-MX"/>
-        </w:rPr>
-        <w:t>\</w:t>
-      </w:r>
-      <w:proofErr w:type="spellStart"/>
-      <w:r>
-        <w:rPr>
-          <w:lang w:val="es-MX"/>
-        </w:rPr>
-        <w:t>Results</w:t>
-      </w:r>
-      <w:proofErr w:type="spellEnd"/>
-      <w:r>
-        <w:rPr>
-          <w:lang w:val="es-MX"/>
-        </w:rPr>
-        <w:t>\10.3. CCRI_20190405.docx</w:t>
-      </w:r>
-    </w:p>
-    <w:bookmarkEnd w:id="17"/>
-    <w:p>
-      <w:pPr>
-        <w:spacing w:after="0" w:line="240" w:lineRule="auto"/>
-        <w:jc w:val="both"/>
-        <w:rPr>
-          <w:lang w:val="es-MX"/>
-        </w:rPr>
-      </w:pPr>
-    </w:p>
-    <w:p>
-      <w:pPr>
-        <w:spacing w:after="0" w:line="240" w:lineRule="auto"/>
-        <w:jc w:val="both"/>
-        <w:rPr>
-          <w:lang w:val="es-MX"/>
-        </w:rPr>
+        <w:t>) Verification\Results\10.3.</w:t>
+      </w:r>
+      <w:proofErr w:type="gramEnd"/>
+      <w:r>
+        <w:t xml:space="preserve"> CCRI_20190405.docx</w:t>
+      </w:r>
+    </w:p>
+    <w:bookmarkEnd w:id="16"/>
+    <w:p>
+      <w:pPr>
+        <w:spacing w:after="0" w:line="240" w:lineRule="auto"/>
+        <w:jc w:val="both"/>
+      </w:pPr>
+    </w:p>
+    <w:p>
+      <w:pPr>
+        <w:spacing w:after="0" w:line="240" w:lineRule="auto"/>
+        <w:jc w:val="both"/>
       </w:pPr>
     </w:p>
     <w:p>
@@ -9109,7 +8709,7 @@
           <w:lang w:val="es-MX"/>
         </w:rPr>
       </w:pPr>
-      <w:bookmarkStart w:id="18" w:name="_Toc8215476"/>
+      <w:bookmarkStart w:id="17" w:name="_Toc8215476"/>
       <w:proofErr w:type="spellStart"/>
       <w:r>
         <w:rPr>
@@ -9117,7 +8717,7 @@
         </w:rPr>
         <w:t>Release</w:t>
       </w:r>
-      <w:bookmarkEnd w:id="18"/>
+      <w:bookmarkEnd w:id="17"/>
       <w:proofErr w:type="spellEnd"/>
     </w:p>
     <w:p>
@@ -9413,58 +9013,35 @@
         <w:jc w:val="center"/>
         <w:rPr>
           <w:b/>
-          <w:lang w:val="es-MX"/>
         </w:rPr>
       </w:pPr>
       <w:r>
         <w:rPr>
           <w:b/>
-          <w:lang w:val="es-MX"/>
-        </w:rPr>
-        <w:t xml:space="preserve">Software </w:t>
-      </w:r>
+        </w:rPr>
+        <w:t>Software Development Plan_YYYYMMDD</w:t>
+      </w:r>
+      <w:r>
+        <w:rPr>
+          <w:b/>
+        </w:rPr>
+        <w:t>_1.0.9</w:t>
+      </w:r>
+      <w:r>
+        <w:rPr>
+          <w:b/>
+        </w:rPr>
+        <w:t>.docx</w:t>
+      </w:r>
+    </w:p>
+    <w:p>
       <w:proofErr w:type="spellStart"/>
       <w:r>
-        <w:rPr>
-          <w:b/>
-          <w:lang w:val="es-MX"/>
-        </w:rPr>
-        <w:t>Development</w:t>
+        <w:t>Donde</w:t>
       </w:r>
       <w:proofErr w:type="spellEnd"/>
       <w:r>
-        <w:rPr>
-          <w:b/>
-          <w:lang w:val="es-MX"/>
-        </w:rPr>
-        <w:t xml:space="preserve"> Plan_YYYYMMDD</w:t>
-      </w:r>
-      <w:r>
-        <w:rPr>
-          <w:b/>
-          <w:lang w:val="es-MX"/>
-        </w:rPr>
-        <w:t>_1.0.9</w:t>
-      </w:r>
-      <w:r>
-        <w:rPr>
-          <w:b/>
-          <w:lang w:val="es-MX"/>
-        </w:rPr>
-        <w:t>.docx</w:t>
-      </w:r>
-    </w:p>
-    <w:p>
-      <w:pPr>
-        <w:rPr>
-          <w:lang w:val="es-MX"/>
-        </w:rPr>
-      </w:pPr>
-      <w:r>
-        <w:rPr>
-          <w:lang w:val="es-MX"/>
-        </w:rPr>
-        <w:t>Donde:</w:t>
+        <w:t>:</w:t>
       </w:r>
     </w:p>
     <w:p>
@@ -9591,7 +9168,7 @@
           <w:lang w:val="es-MX"/>
         </w:rPr>
       </w:pPr>
-      <w:hyperlink r:id="rId12" w:history="1">
+      <w:hyperlink r:id="rId13" w:history="1">
         <w:r>
           <w:rPr>
             <w:rStyle w:val="Hipervnculo"/>
@@ -9614,7 +9191,7 @@
           <w:lang w:val="es-MX"/>
         </w:rPr>
       </w:pPr>
-      <w:bookmarkStart w:id="19" w:name="_Toc8215477"/>
+      <w:bookmarkStart w:id="18" w:name="_Toc8215477"/>
       <w:r>
         <w:rPr>
           <w:lang w:val="es-MX"/>
@@ -9636,7 +9213,7 @@
         </w:rPr>
         <w:t xml:space="preserve"> Folder</w:t>
       </w:r>
-      <w:bookmarkEnd w:id="19"/>
+      <w:bookmarkEnd w:id="18"/>
     </w:p>
     <w:p>
       <w:pPr>
@@ -9677,7 +9254,7 @@
           <w:lang w:val="es-MX"/>
         </w:rPr>
       </w:pPr>
-      <w:hyperlink r:id="rId13" w:history="1">
+      <w:hyperlink r:id="rId14" w:history="1">
         <w:r>
           <w:rPr>
             <w:rStyle w:val="Hipervnculo"/>
@@ -9709,8 +9286,8 @@
           <w:lang w:val="es-MX"/>
         </w:rPr>
       </w:pPr>
-      <w:bookmarkStart w:id="20" w:name="_Toc8215478"/>
-      <w:bookmarkStart w:id="21" w:name="_Hlk15929954"/>
+      <w:bookmarkStart w:id="19" w:name="_Toc8215478"/>
+      <w:bookmarkStart w:id="20" w:name="_Hlk15929954"/>
       <w:proofErr w:type="spellStart"/>
       <w:r>
         <w:rPr>
@@ -9746,145 +9323,98 @@
         </w:rPr>
         <w:t>Strategy</w:t>
       </w:r>
+      <w:bookmarkEnd w:id="19"/>
+      <w:proofErr w:type="spellEnd"/>
+    </w:p>
+    <w:p>
+      <w:pPr>
+        <w:rPr>
+          <w:lang w:val="es-MX"/>
+        </w:rPr>
+      </w:pPr>
+    </w:p>
+    <w:p>
+      <w:pPr>
+        <w:rPr>
+          <w:lang w:val="es-MX"/>
+        </w:rPr>
+      </w:pPr>
+      <w:r>
+        <w:rPr>
+          <w:lang w:val="es-MX"/>
+        </w:rPr>
+        <w:t>Pruebas de integración tipo ascendente</w:t>
+      </w:r>
+      <w:r>
+        <w:rPr>
+          <w:lang w:val="es-MX"/>
+        </w:rPr>
+        <w:t xml:space="preserve"> realizadas al combinar módulos de funcionalidad del software.</w:t>
+      </w:r>
+    </w:p>
+    <w:p>
+      <w:pPr>
+        <w:spacing w:after="0" w:line="240" w:lineRule="auto"/>
+        <w:jc w:val="both"/>
+        <w:rPr>
+          <w:lang w:val="es-MX"/>
+        </w:rPr>
+      </w:pPr>
+      <w:r>
+        <w:rPr>
+          <w:lang w:val="es-MX"/>
+        </w:rPr>
+        <w:t>Esta sección está contenida en la siguiente dirección:</w:t>
+      </w:r>
+    </w:p>
+    <w:p>
+      <w:pPr>
+        <w:spacing w:after="0" w:line="240" w:lineRule="auto"/>
+        <w:jc w:val="both"/>
+      </w:pPr>
+      <w:proofErr w:type="gramStart"/>
+      <w:r>
+        <w:t>&lt;PROJECT_PATH&gt;\4) Verification\11.1.</w:t>
+      </w:r>
+      <w:proofErr w:type="gramEnd"/>
+      <w:r>
+        <w:t xml:space="preserve"> IntegrationTesting_baseline.docx</w:t>
+      </w:r>
+    </w:p>
+    <w:p>
+      <w:pPr>
+        <w:spacing w:after="0" w:line="240" w:lineRule="auto"/>
+        <w:jc w:val="both"/>
+        <w:rPr>
+          <w:lang w:val="es-MX"/>
+        </w:rPr>
+      </w:pPr>
+      <w:r>
+        <w:rPr>
+          <w:lang w:val="es-MX"/>
+        </w:rPr>
+        <w:t>Los resultados de esta sección están contenidos en la siguiente dirección:</w:t>
+      </w:r>
+    </w:p>
+    <w:p>
+      <w:pPr>
+        <w:spacing w:after="0" w:line="240" w:lineRule="auto"/>
+        <w:jc w:val="both"/>
+      </w:pPr>
+      <w:proofErr w:type="gramStart"/>
+      <w:r>
+        <w:t>&lt;PROJECT_PATH&gt;\4) Verification\Results\11.1.</w:t>
+      </w:r>
+      <w:proofErr w:type="gramEnd"/>
+      <w:r>
+        <w:t xml:space="preserve"> IntegrationTesting_20190405.docx</w:t>
+      </w:r>
       <w:bookmarkEnd w:id="20"/>
-      <w:proofErr w:type="spellEnd"/>
-    </w:p>
-    <w:p>
-      <w:pPr>
-        <w:rPr>
-          <w:lang w:val="es-MX"/>
-        </w:rPr>
-      </w:pPr>
-    </w:p>
-    <w:p>
-      <w:pPr>
-        <w:rPr>
-          <w:lang w:val="es-MX"/>
-        </w:rPr>
-      </w:pPr>
-      <w:r>
-        <w:rPr>
-          <w:lang w:val="es-MX"/>
-        </w:rPr>
-        <w:t>Pruebas de integración tipo ascendente</w:t>
-      </w:r>
-      <w:r>
-        <w:rPr>
-          <w:lang w:val="es-MX"/>
-        </w:rPr>
-        <w:t xml:space="preserve"> realizadas al combinar módulos de funcionalidad del software.</w:t>
-      </w:r>
-    </w:p>
-    <w:p>
-      <w:pPr>
-        <w:spacing w:after="0" w:line="240" w:lineRule="auto"/>
-        <w:jc w:val="both"/>
-        <w:rPr>
-          <w:lang w:val="es-MX"/>
-        </w:rPr>
-      </w:pPr>
-      <w:r>
-        <w:rPr>
-          <w:lang w:val="es-MX"/>
-        </w:rPr>
-        <w:t>Esta sección está contenida en la siguiente dirección:</w:t>
-      </w:r>
-    </w:p>
-    <w:p>
-      <w:pPr>
-        <w:spacing w:after="0" w:line="240" w:lineRule="auto"/>
-        <w:jc w:val="both"/>
-        <w:rPr>
-          <w:lang w:val="es-MX"/>
-        </w:rPr>
-      </w:pPr>
-      <w:r>
-        <w:rPr>
-          <w:lang w:val="es-MX"/>
-        </w:rPr>
-        <w:t xml:space="preserve">&lt;PROJECT_PATH&gt;\4) </w:t>
-      </w:r>
-      <w:proofErr w:type="spellStart"/>
-      <w:r>
-        <w:rPr>
-          <w:lang w:val="es-MX"/>
-        </w:rPr>
-        <w:t>Verification</w:t>
-      </w:r>
-      <w:proofErr w:type="spellEnd"/>
-      <w:r>
-        <w:rPr>
-          <w:lang w:val="es-MX"/>
-        </w:rPr>
-        <w:t>\11.1. IntegrationTesting_baseline.docx</w:t>
-      </w:r>
-    </w:p>
-    <w:p>
-      <w:pPr>
-        <w:spacing w:after="0" w:line="240" w:lineRule="auto"/>
-        <w:jc w:val="both"/>
-        <w:rPr>
-          <w:lang w:val="es-MX"/>
-        </w:rPr>
-      </w:pPr>
-      <w:r>
-        <w:rPr>
-          <w:lang w:val="es-MX"/>
-        </w:rPr>
-        <w:t>Los resultados de esta sección están contenidos en la siguiente dirección:</w:t>
-      </w:r>
-    </w:p>
-    <w:p>
-      <w:pPr>
-        <w:spacing w:after="0" w:line="240" w:lineRule="auto"/>
-        <w:jc w:val="both"/>
-        <w:rPr>
-          <w:lang w:val="es-MX"/>
-        </w:rPr>
-      </w:pPr>
-      <w:r>
-        <w:rPr>
-          <w:lang w:val="es-MX"/>
-        </w:rPr>
-        <w:t xml:space="preserve">&lt;PROJECT_PATH&gt;\4) </w:t>
-      </w:r>
-      <w:proofErr w:type="spellStart"/>
-      <w:r>
-        <w:rPr>
-          <w:lang w:val="es-MX"/>
-        </w:rPr>
-        <w:t>Verification</w:t>
-      </w:r>
-      <w:proofErr w:type="spellEnd"/>
-      <w:r>
-        <w:rPr>
-          <w:lang w:val="es-MX"/>
-        </w:rPr>
-        <w:t>\</w:t>
-      </w:r>
-      <w:proofErr w:type="spellStart"/>
-      <w:r>
-        <w:rPr>
-          <w:lang w:val="es-MX"/>
-        </w:rPr>
-        <w:t>Results</w:t>
-      </w:r>
-      <w:proofErr w:type="spellEnd"/>
-      <w:r>
-        <w:rPr>
-          <w:lang w:val="es-MX"/>
-        </w:rPr>
-        <w:t>\11.1. IntegrationTesting_20190405.docx</w:t>
-      </w:r>
-      <w:bookmarkEnd w:id="21"/>
-    </w:p>
-    <w:p>
-      <w:pPr>
-        <w:spacing w:after="0" w:line="240" w:lineRule="auto"/>
-        <w:jc w:val="both"/>
-        <w:rPr>
-          <w:lang w:val="es-MX"/>
-        </w:rPr>
+    </w:p>
+    <w:p>
+      <w:pPr>
+        <w:spacing w:after="0" w:line="240" w:lineRule="auto"/>
+        <w:jc w:val="both"/>
       </w:pPr>
     </w:p>
     <w:p>
@@ -9900,7 +9430,7 @@
           <w:lang w:val="es-MX"/>
         </w:rPr>
       </w:pPr>
-      <w:bookmarkStart w:id="22" w:name="_Toc8215479"/>
+      <w:bookmarkStart w:id="21" w:name="_Toc8215479"/>
       <w:proofErr w:type="spellStart"/>
       <w:r>
         <w:rPr>
@@ -9950,7 +9480,7 @@
         </w:rPr>
         <w:t>Testing</w:t>
       </w:r>
-      <w:bookmarkEnd w:id="22"/>
+      <w:bookmarkEnd w:id="21"/>
       <w:proofErr w:type="spellEnd"/>
     </w:p>
     <w:p>
@@ -9982,29 +9512,14 @@
       <w:pPr>
         <w:spacing w:after="0" w:line="240" w:lineRule="auto"/>
         <w:jc w:val="both"/>
-        <w:rPr>
-          <w:lang w:val="es-MX"/>
-        </w:rPr>
-      </w:pPr>
-      <w:r>
-        <w:rPr>
-          <w:lang w:val="es-MX"/>
-        </w:rPr>
-        <w:t xml:space="preserve">&lt;PROJECT_PATH&gt;\4) </w:t>
-      </w:r>
-      <w:proofErr w:type="spellStart"/>
-      <w:r>
-        <w:rPr>
-          <w:lang w:val="es-MX"/>
-        </w:rPr>
-        <w:t>Verification</w:t>
-      </w:r>
-      <w:proofErr w:type="spellEnd"/>
-      <w:r>
-        <w:rPr>
-          <w:lang w:val="es-MX"/>
-        </w:rPr>
-        <w:t>\11.2. ValidationTesting_baseline.docx</w:t>
+      </w:pPr>
+      <w:proofErr w:type="gramStart"/>
+      <w:r>
+        <w:t>&lt;PROJECT_PATH&gt;\4) Verification\11.2.</w:t>
+      </w:r>
+      <w:proofErr w:type="gramEnd"/>
+      <w:r>
+        <w:t xml:space="preserve"> ValidationTesting_baseline.docx</w:t>
       </w:r>
     </w:p>
     <w:p>
@@ -10014,19 +9529,18 @@
         <w:rPr>
           <w:b/>
           <w:highlight w:val="yellow"/>
-          <w:lang w:val="es-MX"/>
-        </w:rPr>
-      </w:pPr>
-    </w:p>
-    <w:p>
-      <w:pPr>
-        <w:spacing w:after="0" w:line="240" w:lineRule="auto"/>
-        <w:jc w:val="both"/>
-        <w:rPr>
-          <w:lang w:val="es-MX"/>
-        </w:rPr>
-      </w:pPr>
-      <w:bookmarkStart w:id="23" w:name="_Hlk16147631"/>
+        </w:rPr>
+      </w:pPr>
+    </w:p>
+    <w:p>
+      <w:pPr>
+        <w:spacing w:after="0" w:line="240" w:lineRule="auto"/>
+        <w:jc w:val="both"/>
+        <w:rPr>
+          <w:lang w:val="es-MX"/>
+        </w:rPr>
+      </w:pPr>
+      <w:bookmarkStart w:id="22" w:name="_Hlk16147631"/>
       <w:r>
         <w:rPr>
           <w:lang w:val="es-MX"/>
@@ -10038,53 +9552,23 @@
       <w:pPr>
         <w:spacing w:after="0" w:line="240" w:lineRule="auto"/>
         <w:jc w:val="both"/>
-        <w:rPr>
-          <w:lang w:val="es-MX"/>
-        </w:rPr>
-      </w:pPr>
-      <w:r>
-        <w:rPr>
-          <w:lang w:val="es-MX"/>
-        </w:rPr>
-        <w:t xml:space="preserve">&lt;PROJECT_PATH&gt;\4) </w:t>
-      </w:r>
-      <w:proofErr w:type="spellStart"/>
-      <w:r>
-        <w:rPr>
-          <w:lang w:val="es-MX"/>
-        </w:rPr>
-        <w:t>Verification</w:t>
-      </w:r>
-      <w:proofErr w:type="spellEnd"/>
-      <w:r>
-        <w:rPr>
-          <w:lang w:val="es-MX"/>
-        </w:rPr>
-        <w:t>\</w:t>
-      </w:r>
-      <w:proofErr w:type="spellStart"/>
-      <w:r>
-        <w:rPr>
-          <w:lang w:val="es-MX"/>
-        </w:rPr>
-        <w:t>Results</w:t>
-      </w:r>
-      <w:proofErr w:type="spellEnd"/>
-      <w:r>
-        <w:rPr>
-          <w:lang w:val="es-MX"/>
-        </w:rPr>
-        <w:t>\11.2. ValidationTesting_20190405.xls</w:t>
-      </w:r>
-    </w:p>
-    <w:bookmarkEnd w:id="23"/>
+      </w:pPr>
+      <w:proofErr w:type="gramStart"/>
+      <w:r>
+        <w:t>&lt;PROJECT_PATH&gt;\4) Verification\Results\11.2.</w:t>
+      </w:r>
+      <w:proofErr w:type="gramEnd"/>
+      <w:r>
+        <w:t xml:space="preserve"> ValidationTesting_20190405.xls</w:t>
+      </w:r>
+    </w:p>
+    <w:bookmarkEnd w:id="22"/>
     <w:p>
       <w:pPr>
         <w:spacing w:after="0" w:line="240" w:lineRule="auto"/>
         <w:jc w:val="both"/>
         <w:rPr>
           <w:highlight w:val="yellow"/>
-          <w:lang w:val="es-MX"/>
         </w:rPr>
       </w:pPr>
     </w:p>
@@ -10094,7 +9578,6 @@
         <w:jc w:val="both"/>
         <w:rPr>
           <w:highlight w:val="yellow"/>
-          <w:lang w:val="es-MX"/>
         </w:rPr>
       </w:pPr>
     </w:p>
@@ -10107,42 +9590,17 @@
         </w:numPr>
         <w:spacing w:before="0" w:line="240" w:lineRule="auto"/>
         <w:jc w:val="both"/>
-        <w:rPr>
-          <w:lang w:val="es-MX"/>
-        </w:rPr>
-      </w:pPr>
-      <w:bookmarkStart w:id="24" w:name="_Toc8215480"/>
-      <w:proofErr w:type="spellStart"/>
-      <w:r>
-        <w:rPr>
-          <w:lang w:val="es-MX"/>
-        </w:rPr>
-        <w:t>Throughput</w:t>
-      </w:r>
-      <w:proofErr w:type="spellEnd"/>
-      <w:r>
-        <w:rPr>
-          <w:lang w:val="es-MX"/>
-        </w:rPr>
-        <w:t xml:space="preserve"> and Flash and RAM </w:t>
-      </w:r>
-      <w:proofErr w:type="spellStart"/>
-      <w:r>
-        <w:rPr>
-          <w:lang w:val="es-MX"/>
-        </w:rPr>
-        <w:t>measurement</w:t>
-      </w:r>
-      <w:bookmarkEnd w:id="24"/>
-      <w:proofErr w:type="spellEnd"/>
-    </w:p>
-    <w:p>
-      <w:pPr>
-        <w:spacing w:after="0" w:line="240" w:lineRule="auto"/>
-        <w:jc w:val="both"/>
-        <w:rPr>
-          <w:lang w:val="es-MX"/>
-        </w:rPr>
+      </w:pPr>
+      <w:bookmarkStart w:id="23" w:name="_Toc8215480"/>
+      <w:r>
+        <w:t>Throughput and Flash and RAM measurement</w:t>
+      </w:r>
+      <w:bookmarkEnd w:id="23"/>
+    </w:p>
+    <w:p>
+      <w:pPr>
+        <w:spacing w:after="0" w:line="240" w:lineRule="auto"/>
+        <w:jc w:val="both"/>
       </w:pPr>
     </w:p>
     <w:p>
@@ -10291,7 +9749,7 @@
           <w:lang w:val="es-MX"/>
         </w:rPr>
       </w:pPr>
-      <w:bookmarkStart w:id="25" w:name="_Toc8215481"/>
+      <w:bookmarkStart w:id="24" w:name="_Toc8215481"/>
       <w:proofErr w:type="spellStart"/>
       <w:r>
         <w:rPr>
@@ -10299,70 +9757,72 @@
         </w:rPr>
         <w:t>Results</w:t>
       </w:r>
+      <w:bookmarkEnd w:id="24"/>
+      <w:proofErr w:type="spellEnd"/>
+    </w:p>
+    <w:p>
+      <w:pPr>
+        <w:rPr>
+          <w:lang w:val="es-MX"/>
+        </w:rPr>
+      </w:pPr>
+    </w:p>
+    <w:p>
+      <w:pPr>
+        <w:rPr>
+          <w:lang w:val="es-MX"/>
+        </w:rPr>
+      </w:pPr>
+      <w:r>
+        <w:rPr>
+          <w:lang w:val="es-MX"/>
+        </w:rPr>
+        <w:t xml:space="preserve">En esta sección se muestran evidencias de los resultados obtenidos con la planta del Proyecto integrador, se encuentran </w:t>
+      </w:r>
+      <w:r>
+        <w:rPr>
+          <w:lang w:val="es-MX"/>
+        </w:rPr>
+        <w:t>fotografías</w:t>
+      </w:r>
+      <w:r>
+        <w:rPr>
+          <w:lang w:val="es-MX"/>
+        </w:rPr>
+        <w:t xml:space="preserve"> y un video demostrativo.</w:t>
+      </w:r>
+    </w:p>
+    <w:p>
+      <w:pPr>
+        <w:rPr>
+          <w:lang w:val="es-MX"/>
+        </w:rPr>
+      </w:pPr>
+      <w:r>
+        <w:rPr>
+          <w:lang w:val="es-MX"/>
+        </w:rPr>
+        <w:t xml:space="preserve">Esta sección se encuentra en la carpeta &lt;PROJECT PATH&gt;\6) </w:t>
+      </w:r>
+      <w:proofErr w:type="spellStart"/>
+      <w:r>
+        <w:rPr>
+          <w:lang w:val="es-MX"/>
+        </w:rPr>
+        <w:t>Results</w:t>
+      </w:r>
+      <w:proofErr w:type="spellEnd"/>
+    </w:p>
+    <w:p>
+      <w:pPr>
+        <w:spacing w:after="0" w:line="240" w:lineRule="auto"/>
+        <w:jc w:val="both"/>
+        <w:rPr>
+          <w:lang w:val="es-MX"/>
+        </w:rPr>
+      </w:pPr>
+      <w:bookmarkStart w:id="25" w:name="_GoBack"/>
       <w:bookmarkEnd w:id="25"/>
-      <w:proofErr w:type="spellEnd"/>
-    </w:p>
-    <w:p>
-      <w:pPr>
-        <w:rPr>
-          <w:lang w:val="es-MX"/>
-        </w:rPr>
-      </w:pPr>
-    </w:p>
-    <w:p>
-      <w:pPr>
-        <w:rPr>
-          <w:lang w:val="es-MX"/>
-        </w:rPr>
-      </w:pPr>
-      <w:r>
-        <w:rPr>
-          <w:lang w:val="es-MX"/>
-        </w:rPr>
-        <w:t xml:space="preserve">En esta sección se muestran evidencias de los resultados obtenidos con la planta del Proyecto integrador, se encuentran </w:t>
-      </w:r>
-      <w:r>
-        <w:rPr>
-          <w:lang w:val="es-MX"/>
-        </w:rPr>
-        <w:t>fotografías</w:t>
-      </w:r>
-      <w:r>
-        <w:rPr>
-          <w:lang w:val="es-MX"/>
-        </w:rPr>
-        <w:t xml:space="preserve"> y un video demostrativo.</w:t>
-      </w:r>
-    </w:p>
-    <w:p>
-      <w:pPr>
-        <w:rPr>
-          <w:lang w:val="es-MX"/>
-        </w:rPr>
-      </w:pPr>
-      <w:r>
-        <w:rPr>
-          <w:lang w:val="es-MX"/>
-        </w:rPr>
-        <w:t xml:space="preserve">Esta sección se encuentra en la carpeta &lt;PROJECT PATH&gt;\6) </w:t>
-      </w:r>
-      <w:proofErr w:type="spellStart"/>
-      <w:r>
-        <w:rPr>
-          <w:lang w:val="es-MX"/>
-        </w:rPr>
-        <w:t>Results</w:t>
-      </w:r>
-      <w:proofErr w:type="spellEnd"/>
-    </w:p>
-    <w:p>
-      <w:pPr>
-        <w:spacing w:after="0" w:line="240" w:lineRule="auto"/>
-        <w:jc w:val="both"/>
-        <w:rPr>
-          <w:lang w:val="es-MX"/>
-        </w:rPr>
-      </w:pPr>
     </w:p>
     <w:p>
       <w:pPr>
@@ -10482,6 +9942,426 @@
           <w:lang w:val="es-MX"/>
         </w:rPr>
         <w:t>a mi vida, y que serán de bastante de utilidad en el futuro cuando tenga que aplicar conocimientos para resolver problemas de software.</w:t>
+      </w:r>
+    </w:p>
+    <w:p>
+      <w:pPr>
+        <w:jc w:val="both"/>
+        <w:rPr>
+          <w:lang w:val="es-MX"/>
+        </w:rPr>
+      </w:pPr>
+      <w:r>
+        <w:rPr>
+          <w:lang w:val="es-MX"/>
+        </w:rPr>
+        <w:t>Gabriel Solís.</w:t>
+      </w:r>
+    </w:p>
+    <w:p>
+      <w:pPr>
+        <w:jc w:val="both"/>
+        <w:rPr>
+          <w:lang w:val="es-MX"/>
+        </w:rPr>
+      </w:pPr>
+    </w:p>
+    <w:p>
+      <w:pPr>
+        <w:jc w:val="both"/>
+        <w:rPr>
+          <w:lang w:val="es-MX"/>
+        </w:rPr>
+      </w:pPr>
+    </w:p>
+    <w:p>
+      <w:pPr>
+        <w:rPr>
+          <w:sz w:val="23"/>
+          <w:szCs w:val="23"/>
+          <w:lang w:val="es-MX"/>
+        </w:rPr>
+      </w:pPr>
+      <w:r>
+        <w:rPr>
+          <w:sz w:val="23"/>
+          <w:szCs w:val="23"/>
+          <w:lang w:val="es-MX"/>
+        </w:rPr>
+        <w:t xml:space="preserve">En este curso de diplomado vimos en clase todo lo relacionado al desarrollo de software desde cómo administrarlo, planearlo,  usar metodologías hasta como desarrollarlo y probarlo, varios temas me fueron muy familiares ya que anteriormente ya había trabajado en ellos, como la programación en C, los algoritmos, el control PI, configuración de módulos, la herramienta e2 </w:t>
+      </w:r>
+      <w:proofErr w:type="spellStart"/>
+      <w:r>
+        <w:rPr>
+          <w:sz w:val="23"/>
+          <w:szCs w:val="23"/>
+          <w:lang w:val="es-MX"/>
+        </w:rPr>
+        <w:t>studio</w:t>
+      </w:r>
+      <w:proofErr w:type="spellEnd"/>
+      <w:r>
+        <w:rPr>
+          <w:sz w:val="23"/>
+          <w:szCs w:val="23"/>
+          <w:lang w:val="es-MX"/>
+        </w:rPr>
+        <w:t xml:space="preserve"> que es muy similar a Eclipse que si ya lo había usado, entre otras cosas.</w:t>
+      </w:r>
+    </w:p>
+    <w:p>
+      <w:pPr>
+        <w:rPr>
+          <w:sz w:val="23"/>
+          <w:szCs w:val="23"/>
+          <w:lang w:val="es-MX"/>
+        </w:rPr>
+      </w:pPr>
+      <w:r>
+        <w:rPr>
+          <w:sz w:val="23"/>
+          <w:szCs w:val="23"/>
+          <w:lang w:val="es-MX"/>
+        </w:rPr>
+        <w:t xml:space="preserve">Lo que si fue completamente nuevo para mí, fue lo del control de versiones con el </w:t>
+      </w:r>
+      <w:proofErr w:type="spellStart"/>
+      <w:r>
+        <w:rPr>
+          <w:sz w:val="23"/>
+          <w:szCs w:val="23"/>
+          <w:lang w:val="es-MX"/>
+        </w:rPr>
+        <w:t>Github</w:t>
+      </w:r>
+      <w:proofErr w:type="spellEnd"/>
+      <w:r>
+        <w:rPr>
+          <w:sz w:val="23"/>
+          <w:szCs w:val="23"/>
+          <w:lang w:val="es-MX"/>
+        </w:rPr>
+        <w:t xml:space="preserve">, clonar, generar </w:t>
+      </w:r>
+      <w:proofErr w:type="spellStart"/>
+      <w:proofErr w:type="gramStart"/>
+      <w:r>
+        <w:rPr>
+          <w:sz w:val="23"/>
+          <w:szCs w:val="23"/>
+          <w:lang w:val="es-MX"/>
+        </w:rPr>
+        <w:t>branches</w:t>
+      </w:r>
+      <w:proofErr w:type="spellEnd"/>
+      <w:r>
+        <w:rPr>
+          <w:sz w:val="23"/>
+          <w:szCs w:val="23"/>
+          <w:lang w:val="es-MX"/>
+        </w:rPr>
+        <w:t xml:space="preserve"> ,</w:t>
+      </w:r>
+      <w:proofErr w:type="gramEnd"/>
+      <w:r>
+        <w:rPr>
+          <w:sz w:val="23"/>
+          <w:szCs w:val="23"/>
+          <w:lang w:val="es-MX"/>
+        </w:rPr>
+        <w:t xml:space="preserve"> hacer </w:t>
+      </w:r>
+      <w:proofErr w:type="spellStart"/>
+      <w:r>
+        <w:rPr>
+          <w:sz w:val="23"/>
+          <w:szCs w:val="23"/>
+          <w:lang w:val="es-MX"/>
+        </w:rPr>
+        <w:t>merge</w:t>
+      </w:r>
+      <w:proofErr w:type="spellEnd"/>
+      <w:r>
+        <w:rPr>
+          <w:sz w:val="23"/>
+          <w:szCs w:val="23"/>
+          <w:lang w:val="es-MX"/>
+        </w:rPr>
+        <w:t>, solucionar conflictos, etc.</w:t>
+      </w:r>
+    </w:p>
+    <w:p>
+      <w:pPr>
+        <w:rPr>
+          <w:sz w:val="23"/>
+          <w:szCs w:val="23"/>
+          <w:lang w:val="es-MX"/>
+        </w:rPr>
+      </w:pPr>
+      <w:r>
+        <w:rPr>
+          <w:sz w:val="23"/>
+          <w:szCs w:val="23"/>
+          <w:lang w:val="es-MX"/>
+        </w:rPr>
+        <w:t xml:space="preserve"> Otro tema que fue nuevo para mí fue la metodología del  </w:t>
+      </w:r>
+      <w:proofErr w:type="spellStart"/>
+      <w:r>
+        <w:rPr>
+          <w:sz w:val="23"/>
+          <w:szCs w:val="23"/>
+          <w:lang w:val="es-MX"/>
+        </w:rPr>
+        <w:t>scrum</w:t>
+      </w:r>
+      <w:proofErr w:type="spellEnd"/>
+      <w:r>
+        <w:rPr>
+          <w:sz w:val="23"/>
+          <w:szCs w:val="23"/>
+          <w:lang w:val="es-MX"/>
+        </w:rPr>
+        <w:t xml:space="preserve">, como generar épicas, generar </w:t>
+      </w:r>
+      <w:proofErr w:type="spellStart"/>
+      <w:r>
+        <w:rPr>
+          <w:sz w:val="23"/>
+          <w:szCs w:val="23"/>
+          <w:lang w:val="es-MX"/>
+        </w:rPr>
+        <w:t>tickes</w:t>
+      </w:r>
+      <w:proofErr w:type="spellEnd"/>
+      <w:r>
+        <w:rPr>
+          <w:sz w:val="23"/>
+          <w:szCs w:val="23"/>
+          <w:lang w:val="es-MX"/>
+        </w:rPr>
+        <w:t xml:space="preserve"> y llevar toda la administración, anteriormente había programado en muchas plataformas como c, </w:t>
+      </w:r>
+      <w:proofErr w:type="spellStart"/>
+      <w:r>
+        <w:rPr>
+          <w:sz w:val="23"/>
+          <w:szCs w:val="23"/>
+          <w:lang w:val="es-MX"/>
+        </w:rPr>
+        <w:t>c++</w:t>
+      </w:r>
+      <w:proofErr w:type="spellEnd"/>
+      <w:r>
+        <w:rPr>
+          <w:sz w:val="23"/>
+          <w:szCs w:val="23"/>
+          <w:lang w:val="es-MX"/>
+        </w:rPr>
+        <w:t xml:space="preserve">, </w:t>
+      </w:r>
+      <w:proofErr w:type="spellStart"/>
+      <w:r>
+        <w:rPr>
+          <w:sz w:val="23"/>
+          <w:szCs w:val="23"/>
+          <w:lang w:val="es-MX"/>
+        </w:rPr>
+        <w:t>labview</w:t>
+      </w:r>
+      <w:proofErr w:type="spellEnd"/>
+      <w:r>
+        <w:rPr>
+          <w:sz w:val="23"/>
+          <w:szCs w:val="23"/>
+          <w:lang w:val="es-MX"/>
+        </w:rPr>
+        <w:t xml:space="preserve">, </w:t>
+      </w:r>
+      <w:proofErr w:type="spellStart"/>
+      <w:r>
+        <w:rPr>
+          <w:sz w:val="23"/>
+          <w:szCs w:val="23"/>
+          <w:lang w:val="es-MX"/>
+        </w:rPr>
+        <w:t>simulink</w:t>
+      </w:r>
+      <w:proofErr w:type="spellEnd"/>
+      <w:r>
+        <w:rPr>
+          <w:sz w:val="23"/>
+          <w:szCs w:val="23"/>
+          <w:lang w:val="es-MX"/>
+        </w:rPr>
+        <w:t xml:space="preserve">, </w:t>
+      </w:r>
+      <w:proofErr w:type="spellStart"/>
+      <w:r>
+        <w:rPr>
+          <w:sz w:val="23"/>
+          <w:szCs w:val="23"/>
+          <w:lang w:val="es-MX"/>
+        </w:rPr>
+        <w:t>matlab</w:t>
+      </w:r>
+      <w:proofErr w:type="spellEnd"/>
+      <w:r>
+        <w:rPr>
+          <w:sz w:val="23"/>
+          <w:szCs w:val="23"/>
+          <w:lang w:val="es-MX"/>
+        </w:rPr>
+        <w:t xml:space="preserve">, pero había trabajado de manera independiente donde prácticamente implementaba el código completamente sin depender de otra persona o equipo, y </w:t>
+      </w:r>
+      <w:proofErr w:type="spellStart"/>
+      <w:r>
+        <w:rPr>
+          <w:sz w:val="23"/>
+          <w:szCs w:val="23"/>
+          <w:lang w:val="es-MX"/>
+        </w:rPr>
+        <w:t>apredndí</w:t>
+      </w:r>
+      <w:proofErr w:type="spellEnd"/>
+      <w:r>
+        <w:rPr>
+          <w:sz w:val="23"/>
+          <w:szCs w:val="23"/>
+          <w:lang w:val="es-MX"/>
+        </w:rPr>
+        <w:t xml:space="preserve"> que con el </w:t>
+      </w:r>
+      <w:proofErr w:type="spellStart"/>
+      <w:r>
+        <w:rPr>
+          <w:sz w:val="23"/>
+          <w:szCs w:val="23"/>
+          <w:lang w:val="es-MX"/>
+        </w:rPr>
+        <w:t>GitHub</w:t>
+      </w:r>
+      <w:proofErr w:type="spellEnd"/>
+      <w:r>
+        <w:rPr>
+          <w:sz w:val="23"/>
+          <w:szCs w:val="23"/>
+          <w:lang w:val="es-MX"/>
+        </w:rPr>
+        <w:t xml:space="preserve"> todas las versiones quedan guardadas y queda la información respaldada previniendo perder trabajo realizado ya sea por daños al equipo o por robo de equipo, además que el software está disponible para que otras personas puedan trabajar en ellos cuando alguien </w:t>
+      </w:r>
+      <w:r>
+        <w:rPr>
+          <w:sz w:val="23"/>
+          <w:szCs w:val="23"/>
+          <w:lang w:val="es-MX"/>
+        </w:rPr>
+        <w:t>está</w:t>
+      </w:r>
+      <w:r>
+        <w:rPr>
+          <w:sz w:val="23"/>
+          <w:szCs w:val="23"/>
+          <w:lang w:val="es-MX"/>
+        </w:rPr>
+        <w:t xml:space="preserve"> ausente.</w:t>
+      </w:r>
+    </w:p>
+    <w:p>
+      <w:pPr>
+        <w:rPr>
+          <w:sz w:val="23"/>
+          <w:szCs w:val="23"/>
+          <w:lang w:val="es-MX"/>
+        </w:rPr>
+      </w:pPr>
+      <w:r>
+        <w:rPr>
+          <w:sz w:val="23"/>
+          <w:szCs w:val="23"/>
+          <w:lang w:val="es-MX"/>
+        </w:rPr>
+        <w:t>Otro tema que es nuevo para mí es todo lo relacionado con el White box, de hecho tuve que investigar por mi cuenta que no aprendimos a usar dichas herramientas o hacer ejercicios prácticos.</w:t>
+      </w:r>
+    </w:p>
+    <w:p>
+      <w:pPr>
+        <w:rPr>
+          <w:sz w:val="23"/>
+          <w:szCs w:val="23"/>
+          <w:lang w:val="es-MX"/>
+        </w:rPr>
+      </w:pPr>
+      <w:r>
+        <w:rPr>
+          <w:sz w:val="23"/>
+          <w:szCs w:val="23"/>
+          <w:lang w:val="es-MX"/>
+        </w:rPr>
+        <w:t xml:space="preserve">Todo el diplomado para mi fui muy interesante y vimos tantos temas, que en varios de ellos solo vimos un poco ya que para cada tema se necesita más tiempo para aprenderlos y </w:t>
+      </w:r>
+      <w:proofErr w:type="spellStart"/>
+      <w:r>
+        <w:rPr>
+          <w:sz w:val="23"/>
+          <w:szCs w:val="23"/>
+          <w:lang w:val="es-MX"/>
+        </w:rPr>
+        <w:t>mas</w:t>
+      </w:r>
+      <w:proofErr w:type="spellEnd"/>
+      <w:r>
+        <w:rPr>
+          <w:sz w:val="23"/>
+          <w:szCs w:val="23"/>
+          <w:lang w:val="es-MX"/>
+        </w:rPr>
+        <w:t xml:space="preserve"> si son nuevos para uno.</w:t>
+      </w:r>
+    </w:p>
+    <w:p>
+      <w:pPr>
+        <w:rPr>
+          <w:lang w:val="es-MX"/>
+        </w:rPr>
+      </w:pPr>
+      <w:r>
+        <w:rPr>
+          <w:sz w:val="23"/>
+          <w:szCs w:val="23"/>
+          <w:lang w:val="es-MX"/>
+        </w:rPr>
+        <w:t>En general me gustó mucho el Diplomado, son temas que me dan mucho interés usarlos</w:t>
+      </w:r>
+      <w:r>
+        <w:rPr>
+          <w:sz w:val="23"/>
+          <w:szCs w:val="23"/>
+          <w:lang w:val="es-MX"/>
+        </w:rPr>
+        <w:t xml:space="preserve"> y motivació</w:t>
+      </w:r>
+      <w:r>
+        <w:rPr>
+          <w:sz w:val="23"/>
+          <w:szCs w:val="23"/>
+          <w:lang w:val="es-MX"/>
+        </w:rPr>
+        <w:t>n trabajar en ellos.</w:t>
+      </w:r>
+    </w:p>
+    <w:p>
+      <w:pPr>
+        <w:jc w:val="both"/>
+        <w:rPr>
+          <w:lang w:val="es-MX"/>
+        </w:rPr>
+      </w:pPr>
+      <w:r>
+        <w:rPr>
+          <w:lang w:val="es-MX"/>
+        </w:rPr>
+        <w:t>José Antonio Pintor</w:t>
       </w:r>
     </w:p>
     <w:sectPr>
@@ -10495,8 +10375,8 @@
 </file>
 
 <file path=word/numbering.xml><?xml version="1.0" encoding="utf-8"?>
-<w:numbering xmlns:wpc="http://schemas.microsoft.com/office/word/2010/wordprocessingCanvas" xmlns:cx="http://schemas.microsoft.com/office/drawing/2014/chartex" xmlns:mc="http://schemas.openxmlformats.org/markup-compatibility/2006" xmlns:o="urn:schemas-microsoft-com:office:office" xmlns:r="http://schemas.openxmlformats.org/officeDocument/2006/relationships" xmlns:m="http://schemas.openxmlformats.org/officeDocument/2006/math" xmlns:v="urn:schemas-microsoft-com:vml" xmlns:wp14="http://schemas.microsoft.com/office/word/2010/wordprocessingDrawing" xmlns:wp="http://schemas.openxmlformats.org/drawingml/2006/wordprocessingDrawing" xmlns:w10="urn:schemas-microsoft-com:office:word" xmlns:w="http://schemas.openxmlformats.org/wordprocessingml/2006/main" xmlns:w14="http://schemas.microsoft.com/office/word/2010/wordml" xmlns:w15="http://schemas.microsoft.com/office/word/2012/wordml" xmlns:w16se="http://schemas.microsoft.com/office/word/2015/wordml/symex" xmlns:wpg="http://schemas.microsoft.com/office/word/2010/wordprocessingGroup" xmlns:wpi="http://schemas.microsoft.com/office/word/2010/wordprocessingInk" xmlns:wne="http://schemas.microsoft.com/office/word/2006/wordml" xmlns:wps="http://schemas.microsoft.com/office/word/2010/wordprocessingShape" mc:Ignorable="w14 w15 w16se wp14">
-  <w:abstractNum w:abstractNumId="0" w15:restartNumberingAfterBreak="0">
+<w:numbering xmlns:wpc="http://schemas.microsoft.com/office/word/2010/wordprocessingCanvas" xmlns:mc="http://schemas.openxmlformats.org/markup-compatibility/2006" xmlns:o="urn:schemas-microsoft-com:office:office" xmlns:r="http://schemas.openxmlformats.org/officeDocument/2006/relationships" xmlns:m="http://schemas.openxmlformats.org/officeDocument/2006/math" xmlns:v="urn:schemas-microsoft-com:vml" xmlns:wp14="http://schemas.microsoft.com/office/word/2010/wordprocessingDrawing" xmlns:wp="http://schemas.openxmlformats.org/drawingml/2006/wordprocessingDrawing" xmlns:w10="urn:schemas-microsoft-com:office:word" xmlns:w="http://schemas.openxmlformats.org/wordprocessingml/2006/main" xmlns:w14="http://schemas.microsoft.com/office/word/2010/wordml" xmlns:wpg="http://schemas.microsoft.com/office/word/2010/wordprocessingGroup" xmlns:wpi="http://schemas.microsoft.com/office/word/2010/wordprocessingInk" xmlns:wne="http://schemas.microsoft.com/office/word/2006/wordml" xmlns:wps="http://schemas.microsoft.com/office/word/2010/wordprocessingShape" mc:Ignorable="w14 wp14">
+  <w:abstractNum w:abstractNumId="0">
     <w:nsid w:val="08223133"/>
     <w:multiLevelType w:val="multilevel"/>
     <w:tmpl w:val="E9EA5EBC"/>
@@ -10617,7 +10497,7 @@
       </w:rPr>
     </w:lvl>
   </w:abstractNum>
-  <w:abstractNum w:abstractNumId="1" w15:restartNumberingAfterBreak="0">
+  <w:abstractNum w:abstractNumId="1">
     <w:nsid w:val="3DFE07BA"/>
     <w:multiLevelType w:val="multilevel"/>
     <w:tmpl w:val="E9EA5EBC"/>
@@ -10738,7 +10618,7 @@
       </w:rPr>
     </w:lvl>
   </w:abstractNum>
-  <w:abstractNum w:abstractNumId="2" w15:restartNumberingAfterBreak="0">
+  <w:abstractNum w:abstractNumId="2">
     <w:nsid w:val="44025136"/>
     <w:multiLevelType w:val="hybridMultilevel"/>
     <w:tmpl w:val="A8C06B88"/>
@@ -10851,7 +10731,7 @@
       </w:rPr>
     </w:lvl>
   </w:abstractNum>
-  <w:abstractNum w:abstractNumId="3" w15:restartNumberingAfterBreak="0">
+  <w:abstractNum w:abstractNumId="3">
     <w:nsid w:val="50162C8D"/>
     <w:multiLevelType w:val="hybridMultilevel"/>
     <w:tmpl w:val="D5FA791C"/>
@@ -10964,7 +10844,7 @@
       </w:rPr>
     </w:lvl>
   </w:abstractNum>
-  <w:abstractNum w:abstractNumId="4" w15:restartNumberingAfterBreak="0">
+  <w:abstractNum w:abstractNumId="4">
     <w:nsid w:val="54517DD8"/>
     <w:multiLevelType w:val="hybridMultilevel"/>
     <w:tmpl w:val="13948EB0"/>
@@ -11077,7 +10957,7 @@
       </w:rPr>
     </w:lvl>
   </w:abstractNum>
-  <w:abstractNum w:abstractNumId="5" w15:restartNumberingAfterBreak="0">
+  <w:abstractNum w:abstractNumId="5">
     <w:nsid w:val="58FC14AB"/>
     <w:multiLevelType w:val="hybridMultilevel"/>
     <w:tmpl w:val="38BAC2BC"/>
@@ -11190,7 +11070,7 @@
       </w:rPr>
     </w:lvl>
   </w:abstractNum>
-  <w:abstractNum w:abstractNumId="6" w15:restartNumberingAfterBreak="0">
+  <w:abstractNum w:abstractNumId="6">
     <w:nsid w:val="654E2913"/>
     <w:multiLevelType w:val="multilevel"/>
     <w:tmpl w:val="E9EA5EBC"/>
@@ -11311,7 +11191,7 @@
       </w:rPr>
     </w:lvl>
   </w:abstractNum>
-  <w:abstractNum w:abstractNumId="7" w15:restartNumberingAfterBreak="0">
+  <w:abstractNum w:abstractNumId="7">
     <w:nsid w:val="669352FF"/>
     <w:multiLevelType w:val="hybridMultilevel"/>
     <w:tmpl w:val="95C060FE"/>
@@ -11452,7 +11332,7 @@
 </file>
 
 <file path=word/styles.xml><?xml version="1.0" encoding="utf-8"?>
-<w:styles xmlns:mc="http://schemas.openxmlformats.org/markup-compatibility/2006" xmlns:r="http://schemas.openxmlformats.org/officeDocument/2006/relationships" xmlns:w="http://schemas.openxmlformats.org/wordprocessingml/2006/main" xmlns:w14="http://schemas.microsoft.com/office/word/2010/wordml" xmlns:w15="http://schemas.microsoft.com/office/word/2012/wordml" xmlns:w16se="http://schemas.microsoft.com/office/word/2015/wordml/symex" mc:Ignorable="w14 w15 w16se">
+<w:styles xmlns:mc="http://schemas.openxmlformats.org/markup-compatibility/2006" xmlns:r="http://schemas.openxmlformats.org/officeDocument/2006/relationships" xmlns:w="http://schemas.openxmlformats.org/wordprocessingml/2006/main" xmlns:w14="http://schemas.microsoft.com/office/word/2010/wordml" mc:Ignorable="w14">
   <w:docDefaults>
     <w:rPrDefault>
       <w:rPr>
@@ -11468,378 +11348,144 @@
       </w:pPr>
     </w:pPrDefault>
   </w:docDefaults>
-  <w:latentStyles w:defLockedState="0" w:defUIPriority="99" w:defSemiHidden="0" w:defUnhideWhenUsed="0" w:defQFormat="0" w:count="371">
-    <w:lsdException w:name="Normal" w:uiPriority="0" w:qFormat="1"/>
-    <w:lsdException w:name="heading 1" w:uiPriority="9" w:qFormat="1"/>
-    <w:lsdException w:name="heading 2" w:semiHidden="1" w:uiPriority="9" w:unhideWhenUsed="1" w:qFormat="1"/>
-    <w:lsdException w:name="heading 3" w:semiHidden="1" w:uiPriority="9" w:unhideWhenUsed="1" w:qFormat="1"/>
-    <w:lsdException w:name="heading 4" w:semiHidden="1" w:uiPriority="9" w:unhideWhenUsed="1" w:qFormat="1"/>
-    <w:lsdException w:name="heading 5" w:semiHidden="1" w:uiPriority="9" w:unhideWhenUsed="1" w:qFormat="1"/>
-    <w:lsdException w:name="heading 6" w:semiHidden="1" w:uiPriority="9" w:unhideWhenUsed="1" w:qFormat="1"/>
-    <w:lsdException w:name="heading 7" w:semiHidden="1" w:uiPriority="9" w:unhideWhenUsed="1" w:qFormat="1"/>
-    <w:lsdException w:name="heading 8" w:semiHidden="1" w:uiPriority="9" w:unhideWhenUsed="1" w:qFormat="1"/>
-    <w:lsdException w:name="heading 9" w:semiHidden="1" w:uiPriority="9" w:unhideWhenUsed="1" w:qFormat="1"/>
-    <w:lsdException w:name="index 1" w:semiHidden="1" w:unhideWhenUsed="1"/>
-    <w:lsdException w:name="index 2" w:semiHidden="1" w:unhideWhenUsed="1"/>
-    <w:lsdException w:name="index 3" w:semiHidden="1" w:unhideWhenUsed="1"/>
-    <w:lsdException w:name="index 4" w:semiHidden="1" w:unhideWhenUsed="1"/>
-    <w:lsdException w:name="index 5" w:semiHidden="1" w:unhideWhenUsed="1"/>
-    <w:lsdException w:name="index 6" w:semiHidden="1" w:unhideWhenUsed="1"/>
-    <w:lsdException w:name="index 7" w:semiHidden="1" w:unhideWhenUsed="1"/>
-    <w:lsdException w:name="index 8" w:semiHidden="1" w:unhideWhenUsed="1"/>
-    <w:lsdException w:name="index 9" w:semiHidden="1" w:unhideWhenUsed="1"/>
-    <w:lsdException w:name="toc 1" w:semiHidden="1" w:uiPriority="39" w:unhideWhenUsed="1"/>
-    <w:lsdException w:name="toc 2" w:semiHidden="1" w:uiPriority="39" w:unhideWhenUsed="1"/>
-    <w:lsdException w:name="toc 3" w:semiHidden="1" w:uiPriority="39" w:unhideWhenUsed="1"/>
-    <w:lsdException w:name="toc 4" w:semiHidden="1" w:uiPriority="39" w:unhideWhenUsed="1"/>
-    <w:lsdException w:name="toc 5" w:semiHidden="1" w:uiPriority="39" w:unhideWhenUsed="1"/>
-    <w:lsdException w:name="toc 6" w:semiHidden="1" w:uiPriority="39" w:unhideWhenUsed="1"/>
-    <w:lsdException w:name="toc 7" w:semiHidden="1" w:uiPriority="39" w:unhideWhenUsed="1"/>
-    <w:lsdException w:name="toc 8" w:semiHidden="1" w:uiPriority="39" w:unhideWhenUsed="1"/>
-    <w:lsdException w:name="toc 9" w:semiHidden="1" w:uiPriority="39" w:unhideWhenUsed="1"/>
-    <w:lsdException w:name="Normal Indent" w:semiHidden="1" w:unhideWhenUsed="1"/>
-    <w:lsdException w:name="footnote text" w:semiHidden="1" w:unhideWhenUsed="1"/>
-    <w:lsdException w:name="annotation text" w:semiHidden="1" w:unhideWhenUsed="1"/>
-    <w:lsdException w:name="header" w:semiHidden="1" w:unhideWhenUsed="1"/>
-    <w:lsdException w:name="footer" w:semiHidden="1" w:unhideWhenUsed="1"/>
-    <w:lsdException w:name="index heading" w:semiHidden="1" w:unhideWhenUsed="1"/>
-    <w:lsdException w:name="caption" w:semiHidden="1" w:uiPriority="35" w:unhideWhenUsed="1" w:qFormat="1"/>
-    <w:lsdException w:name="table of figures" w:semiHidden="1" w:unhideWhenUsed="1"/>
-    <w:lsdException w:name="envelope address" w:semiHidden="1" w:unhideWhenUsed="1"/>
-    <w:lsdException w:name="envelope return" w:semiHidden="1" w:unhideWhenUsed="1"/>
-    <w:lsdException w:name="footnote reference" w:semiHidden="1" w:unhideWhenUsed="1"/>
-    <w:lsdException w:name="annotation reference" w:semiHidden="1" w:unhideWhenUsed="1"/>
-    <w:lsdException w:name="line number" w:semiHidden="1" w:unhideWhenUsed="1"/>
-    <w:lsdException w:name="page number" w:semiHidden="1" w:unhideWhenUsed="1"/>
-    <w:lsdException w:name="endnote reference" w:semiHidden="1" w:unhideWhenUsed="1"/>
-    <w:lsdException w:name="endnote text" w:semiHidden="1" w:unhideWhenUsed="1"/>
-    <w:lsdException w:name="table of authorities" w:semiHidden="1" w:unhideWhenUsed="1"/>
-    <w:lsdException w:name="macro" w:semiHidden="1" w:unhideWhenUsed="1"/>
-    <w:lsdException w:name="toa heading" w:semiHidden="1" w:unhideWhenUsed="1"/>
-    <w:lsdException w:name="List" w:semiHidden="1" w:unhideWhenUsed="1"/>
-    <w:lsdException w:name="List Bullet" w:semiHidden="1" w:unhideWhenUsed="1"/>
-    <w:lsdException w:name="List Number" w:semiHidden="1" w:unhideWhenUsed="1"/>
-    <w:lsdException w:name="List 2" w:semiHidden="1" w:unhideWhenUsed="1"/>
-    <w:lsdException w:name="List 3" w:semiHidden="1" w:unhideWhenUsed="1"/>
-    <w:lsdException w:name="List 4" w:semiHidden="1" w:unhideWhenUsed="1"/>
-    <w:lsdException w:name="List 5" w:semiHidden="1" w:unhideWhenUsed="1"/>
-    <w:lsdException w:name="List Bullet 2" w:semiHidden="1" w:unhideWhenUsed="1"/>
-    <w:lsdException w:name="List Bullet 3" w:semiHidden="1" w:unhideWhenUsed="1"/>
-    <w:lsdException w:name="List Bullet 4" w:semiHidden="1" w:unhideWhenUsed="1"/>
-    <w:lsdException w:name="List Bullet 5" w:semiHidden="1" w:unhideWhenUsed="1"/>
-    <w:lsdException w:name="List Number 2" w:semiHidden="1" w:unhideWhenUsed="1"/>
-    <w:lsdException w:name="List Number 3" w:semiHidden="1" w:unhideWhenUsed="1"/>
-    <w:lsdException w:name="List Number 4" w:semiHidden="1" w:unhideWhenUsed="1"/>
-    <w:lsdException w:name="List Number 5" w:semiHidden="1" w:unhideWhenUsed="1"/>
-    <w:lsdException w:name="Title" w:uiPriority="10" w:qFormat="1"/>
-    <w:lsdException w:name="Closing" w:semiHidden="1" w:unhideWhenUsed="1"/>
-    <w:lsdException w:name="Signature" w:semiHidden="1" w:unhideWhenUsed="1"/>
-    <w:lsdException w:name="Default Paragraph Font" w:semiHidden="1" w:uiPriority="1" w:unhideWhenUsed="1"/>
-    <w:lsdException w:name="Body Text" w:semiHidden="1" w:unhideWhenUsed="1"/>
-    <w:lsdException w:name="Body Text Indent" w:semiHidden="1" w:unhideWhenUsed="1"/>
-    <w:lsdException w:name="List Continue" w:semiHidden="1" w:unhideWhenUsed="1"/>
-    <w:lsdException w:name="List Continue 2" w:semiHidden="1" w:unhideWhenUsed="1"/>
-    <w:lsdException w:name="List Continue 3" w:semiHidden="1" w:unhideWhenUsed="1"/>
-    <w:lsdException w:name="List Continue 4" w:semiHidden="1" w:unhideWhenUsed="1"/>
-    <w:lsdException w:name="List Continue 5" w:semiHidden="1" w:unhideWhenUsed="1"/>
-    <w:lsdException w:name="Message Header" w:semiHidden="1" w:unhideWhenUsed="1"/>
-    <w:lsdException w:name="Subtitle" w:uiPriority="11" w:qFormat="1"/>
-    <w:lsdException w:name="Salutation" w:semiHidden="1" w:unhideWhenUsed="1"/>
-    <w:lsdException w:name="Date" w:semiHidden="1" w:unhideWhenUsed="1"/>
-    <w:lsdException w:name="Body Text First Indent" w:semiHidden="1" w:unhideWhenUsed="1"/>
-    <w:lsdException w:name="Body Text First Indent 2" w:semiHidden="1" w:unhideWhenUsed="1"/>
-    <w:lsdException w:name="Note Heading" w:semiHidden="1" w:unhideWhenUsed="1"/>
-    <w:lsdException w:name="Body Text 2" w:semiHidden="1" w:unhideWhenUsed="1"/>
-    <w:lsdException w:name="Body Text 3" w:semiHidden="1" w:unhideWhenUsed="1"/>
-    <w:lsdException w:name="Body Text Indent 2" w:semiHidden="1" w:unhideWhenUsed="1"/>
-    <w:lsdException w:name="Body Text Indent 3" w:semiHidden="1" w:unhideWhenUsed="1"/>
-    <w:lsdException w:name="Block Text" w:semiHidden="1" w:unhideWhenUsed="1"/>
-    <w:lsdException w:name="Hyperlink" w:semiHidden="1" w:unhideWhenUsed="1"/>
-    <w:lsdException w:name="FollowedHyperlink" w:semiHidden="1" w:unhideWhenUsed="1"/>
-    <w:lsdException w:name="Strong" w:uiPriority="22" w:qFormat="1"/>
-    <w:lsdException w:name="Emphasis" w:uiPriority="20" w:qFormat="1"/>
-    <w:lsdException w:name="Document Map" w:semiHidden="1" w:unhideWhenUsed="1"/>
-    <w:lsdException w:name="Plain Text" w:semiHidden="1" w:unhideWhenUsed="1"/>
-    <w:lsdException w:name="E-mail Signature" w:semiHidden="1" w:unhideWhenUsed="1"/>
-    <w:lsdException w:name="HTML Top of Form" w:semiHidden="1" w:unhideWhenUsed="1"/>
-    <w:lsdException w:name="HTML Bottom of Form" w:semiHidden="1" w:unhideWhenUsed="1"/>
-    <w:lsdException w:name="Normal (Web)" w:semiHidden="1" w:unhideWhenUsed="1"/>
-    <w:lsdException w:name="HTML Acronym" w:semiHidden="1" w:unhideWhenUsed="1"/>
-    <w:lsdException w:name="HTML Address" w:semiHidden="1" w:unhideWhenUsed="1"/>
-    <w:lsdException w:name="HTML Cite" w:semiHidden="1" w:unhideWhenUsed="1"/>
-    <w:lsdException w:name="HTML Code" w:semiHidden="1" w:unhideWhenUsed="1"/>
-    <w:lsdException w:name="HTML Definition" w:semiHidden="1" w:unhideWhenUsed="1"/>
-    <w:lsdException w:name="HTML Keyboard" w:semiHidden="1" w:unhideWhenUsed="1"/>
-    <w:lsdException w:name="HTML Preformatted" w:semiHidden="1" w:unhideWhenUsed="1"/>
-    <w:lsdException w:name="HTML Sample" w:semiHidden="1" w:unhideWhenUsed="1"/>
-    <w:lsdException w:name="HTML Typewriter" w:semiHidden="1" w:unhideWhenUsed="1"/>
-    <w:lsdException w:name="HTML Variable" w:semiHidden="1" w:unhideWhenUsed="1"/>
-    <w:lsdException w:name="Normal Table" w:semiHidden="1" w:unhideWhenUsed="1"/>
-    <w:lsdException w:name="annotation subject" w:semiHidden="1" w:unhideWhenUsed="1"/>
-    <w:lsdException w:name="No List" w:semiHidden="1" w:unhideWhenUsed="1"/>
-    <w:lsdException w:name="Outline List 1" w:semiHidden="1" w:unhideWhenUsed="1"/>
-    <w:lsdException w:name="Outline List 2" w:semiHidden="1" w:unhideWhenUsed="1"/>
-    <w:lsdException w:name="Outline List 3" w:semiHidden="1" w:unhideWhenUsed="1"/>
-    <w:lsdException w:name="Table Simple 1" w:semiHidden="1" w:unhideWhenUsed="1"/>
-    <w:lsdException w:name="Table Simple 2" w:semiHidden="1" w:unhideWhenUsed="1"/>
-    <w:lsdException w:name="Table Simple 3" w:semiHidden="1" w:unhideWhenUsed="1"/>
-    <w:lsdException w:name="Table Classic 1" w:semiHidden="1" w:unhideWhenUsed="1"/>
-    <w:lsdException w:name="Table Classic 2" w:semiHidden="1" w:unhideWhenUsed="1"/>
-    <w:lsdException w:name="Table Classic 3" w:semiHidden="1" w:unhideWhenUsed="1"/>
-    <w:lsdException w:name="Table Classic 4" w:semiHidden="1" w:unhideWhenUsed="1"/>
-    <w:lsdException w:name="Table Colorful 1" w:semiHidden="1" w:unhideWhenUsed="1"/>
-    <w:lsdException w:name="Table Colorful 2" w:semiHidden="1" w:unhideWhenUsed="1"/>
-    <w:lsdException w:name="Table Colorful 3" w:semiHidden="1" w:unhideWhenUsed="1"/>
-    <w:lsdException w:name="Table Columns 1" w:semiHidden="1" w:unhideWhenUsed="1"/>
-    <w:lsdException w:name="Table Columns 2" w:semiHidden="1" w:unhideWhenUsed="1"/>
-    <w:lsdException w:name="Table Columns 3" w:semiHidden="1" w:unhideWhenUsed="1"/>
-    <w:lsdException w:name="Table Columns 4" w:semiHidden="1" w:unhideWhenUsed="1"/>
-    <w:lsdException w:name="Table Columns 5" w:semiHidden="1" w:unhideWhenUsed="1"/>
-    <w:lsdException w:name="Table Grid 1" w:semiHidden="1" w:unhideWhenUsed="1"/>
-    <w:lsdException w:name="Table Grid 2" w:semiHidden="1" w:unhideWhenUsed="1"/>
-    <w:lsdException w:name="Table Grid 3" w:semiHidden="1" w:unhideWhenUsed="1"/>
-    <w:lsdException w:name="Table Grid 4" w:semiHidden="1" w:unhideWhenUsed="1"/>
-    <w:lsdException w:name="Table Grid 5" w:semiHidden="1" w:unhideWhenUsed="1"/>
-    <w:lsdException w:name="Table Grid 6" w:semiHidden="1" w:unhideWhenUsed="1"/>
-    <w:lsdException w:name="Table Grid 7" w:semiHidden="1" w:unhideWhenUsed="1"/>
-    <w:lsdException w:name="Table Grid 8" w:semiHidden="1" w:unhideWhenUsed="1"/>
-    <w:lsdException w:name="Table List 1" w:semiHidden="1" w:unhideWhenUsed="1"/>
-    <w:lsdException w:name="Table List 2" w:semiHidden="1" w:unhideWhenUsed="1"/>
-    <w:lsdException w:name="Table List 3" w:semiHidden="1" w:unhideWhenUsed="1"/>
-    <w:lsdException w:name="Table List 4" w:semiHidden="1" w:unhideWhenUsed="1"/>
-    <w:lsdException w:name="Table List 5" w:semiHidden="1" w:unhideWhenUsed="1"/>
-    <w:lsdException w:name="Table List 6" w:semiHidden="1" w:unhideWhenUsed="1"/>
-    <w:lsdException w:name="Table List 7" w:semiHidden="1" w:unhideWhenUsed="1"/>
-    <w:lsdException w:name="Table List 8" w:semiHidden="1" w:unhideWhenUsed="1"/>
-    <w:lsdException w:name="Table 3D effects 1" w:semiHidden="1" w:unhideWhenUsed="1"/>
-    <w:lsdException w:name="Table 3D effects 2" w:semiHidden="1" w:unhideWhenUsed="1"/>
-    <w:lsdException w:name="Table 3D effects 3" w:semiHidden="1" w:unhideWhenUsed="1"/>
-    <w:lsdException w:name="Table Contemporary" w:semiHidden="1" w:unhideWhenUsed="1"/>
-    <w:lsdException w:name="Table Elegant" w:semiHidden="1" w:unhideWhenUsed="1"/>
-    <w:lsdException w:name="Table Professional" w:semiHidden="1" w:unhideWhenUsed="1"/>
-    <w:lsdException w:name="Table Subtle 1" w:semiHidden="1" w:unhideWhenUsed="1"/>
-    <w:lsdException w:name="Table Subtle 2" w:semiHidden="1" w:unhideWhenUsed="1"/>
-    <w:lsdException w:name="Table Web 1" w:semiHidden="1" w:unhideWhenUsed="1"/>
-    <w:lsdException w:name="Table Web 2" w:semiHidden="1" w:unhideWhenUsed="1"/>
-    <w:lsdException w:name="Table Web 3" w:semiHidden="1" w:unhideWhenUsed="1"/>
-    <w:lsdException w:name="Balloon Text" w:semiHidden="1" w:unhideWhenUsed="1"/>
-    <w:lsdException w:name="Table Grid" w:uiPriority="39"/>
-    <w:lsdException w:name="Table Theme" w:semiHidden="1" w:unhideWhenUsed="1"/>
-    <w:lsdException w:name="Placeholder Text" w:semiHidden="1"/>
-    <w:lsdException w:name="No Spacing" w:uiPriority="1" w:qFormat="1"/>
-    <w:lsdException w:name="Light Shading" w:uiPriority="60"/>
-    <w:lsdException w:name="Light List" w:uiPriority="61"/>
-    <w:lsdException w:name="Light Grid" w:uiPriority="62"/>
-    <w:lsdException w:name="Medium Shading 1" w:uiPriority="63"/>
-    <w:lsdException w:name="Medium Shading 2" w:uiPriority="64"/>
-    <w:lsdException w:name="Medium List 1" w:uiPriority="65"/>
-    <w:lsdException w:name="Medium List 2" w:uiPriority="66"/>
-    <w:lsdException w:name="Medium Grid 1" w:uiPriority="67"/>
-    <w:lsdException w:name="Medium Grid 2" w:uiPriority="68"/>
-    <w:lsdException w:name="Medium Grid 3" w:uiPriority="69"/>
-    <w:lsdException w:name="Dark List" w:uiPriority="70"/>
-    <w:lsdException w:name="Colorful Shading" w:uiPriority="71"/>
-    <w:lsdException w:name="Colorful List" w:uiPriority="72"/>
-    <w:lsdException w:name="Colorful Grid" w:uiPriority="73"/>
-    <w:lsdException w:name="Light Shading Accent 1" w:uiPriority="60"/>
-    <w:lsdException w:name="Light List Accent 1" w:uiPriority="61"/>
-    <w:lsdException w:name="Light Grid Accent 1" w:uiPriority="62"/>
-    <w:lsdException w:name="Medium Shading 1 Accent 1" w:uiPriority="63"/>
-    <w:lsdException w:name="Medium Shading 2 Accent 1" w:uiPriority="64"/>
-    <w:lsdException w:name="Medium List 1 Accent 1" w:uiPriority="65"/>
-    <w:lsdException w:name="Revision" w:semiHidden="1"/>
-    <w:lsdException w:name="List Paragraph" w:uiPriority="34" w:qFormat="1"/>
-    <w:lsdException w:name="Quote" w:uiPriority="29" w:qFormat="1"/>
-    <w:lsdException w:name="Intense Quote" w:uiPriority="30" w:qFormat="1"/>
-    <w:lsdException w:name="Medium List 2 Accent 1" w:uiPriority="66"/>
-    <w:lsdException w:name="Medium Grid 1 Accent 1" w:uiPriority="67"/>
-    <w:lsdException w:name="Medium Grid 2 Accent 1" w:uiPriority="68"/>
-    <w:lsdException w:name="Medium Grid 3 Accent 1" w:uiPriority="69"/>
-    <w:lsdException w:name="Dark List Accent 1" w:uiPriority="70"/>
-    <w:lsdException w:name="Colorful Shading Accent 1" w:uiPriority="71"/>
-    <w:lsdException w:name="Colorful List Accent 1" w:uiPriority="72"/>
-    <w:lsdException w:name="Colorful Grid Accent 1" w:uiPriority="73"/>
-    <w:lsdException w:name="Light Shading Accent 2" w:uiPriority="60"/>
-    <w:lsdException w:name="Light List Accent 2" w:uiPriority="61"/>
-    <w:lsdException w:name="Light Grid Accent 2" w:uiPriority="62"/>
-    <w:lsdException w:name="Medium Shading 1 Accent 2" w:uiPriority="63"/>
-    <w:lsdException w:name="Medium Shading 2 Accent 2" w:uiPriority="64"/>
-    <w:lsdException w:name="Medium List 1 Accent 2" w:uiPriority="65"/>
-    <w:lsdException w:name="Medium List 2 Accent 2" w:uiPriority="66"/>
-    <w:lsdException w:name="Medium Grid 1 Accent 2" w:uiPriority="67"/>
-    <w:lsdException w:name="Medium Grid 2 Accent 2" w:uiPriority="68"/>
-    <w:lsdException w:name="Medium Grid 3 Accent 2" w:uiPriority="69"/>
-    <w:lsdException w:name="Dark List Accent 2" w:uiPriority="70"/>
-    <w:lsdException w:name="Colorful Shading Accent 2" w:uiPriority="71"/>
-    <w:lsdException w:name="Colorful List Accent 2" w:uiPriority="72"/>
-    <w:lsdException w:name="Colorful Grid Accent 2" w:uiPriority="73"/>
-    <w:lsdException w:name="Light Shading Accent 3" w:uiPriority="60"/>
-    <w:lsdException w:name="Light List Accent 3" w:uiPriority="61"/>
-    <w:lsdException w:name="Light Grid Accent 3" w:uiPriority="62"/>
-    <w:lsdException w:name="Medium Shading 1 Accent 3" w:uiPriority="63"/>
-    <w:lsdException w:name="Medium Shading 2 Accent 3" w:uiPriority="64"/>
-    <w:lsdException w:name="Medium List 1 Accent 3" w:uiPriority="65"/>
-    <w:lsdException w:name="Medium List 2 Accent 3" w:uiPriority="66"/>
-    <w:lsdException w:name="Medium Grid 1 Accent 3" w:uiPriority="67"/>
-    <w:lsdException w:name="Medium Grid 2 Accent 3" w:uiPriority="68"/>
-    <w:lsdException w:name="Medium Grid 3 Accent 3" w:uiPriority="69"/>
-    <w:lsdException w:name="Dark List Accent 3" w:uiPriority="70"/>
-    <w:lsdException w:name="Colorful Shading Accent 3" w:uiPriority="71"/>
-    <w:lsdException w:name="Colorful List Accent 3" w:uiPriority="72"/>
-    <w:lsdException w:name="Colorful Grid Accent 3" w:uiPriority="73"/>
-    <w:lsdException w:name="Light Shading Accent 4" w:uiPriority="60"/>
-    <w:lsdException w:name="Light List Accent 4" w:uiPriority="61"/>
-    <w:lsdException w:name="Light Grid Accent 4" w:uiPriority="62"/>
-    <w:lsdException w:name="Medium Shading 1 Accent 4" w:uiPriority="63"/>
-    <w:lsdException w:name="Medium Shading 2 Accent 4" w:uiPriority="64"/>
-    <w:lsdException w:name="Medium List 1 Accent 4" w:uiPriority="65"/>
-    <w:lsdException w:name="Medium List 2 Accent 4" w:uiPriority="66"/>
-    <w:lsdException w:name="Medium Grid 1 Accent 4" w:uiPriority="67"/>
-    <w:lsdException w:name="Medium Grid 2 Accent 4" w:uiPriority="68"/>
-    <w:lsdException w:name="Medium Grid 3 Accent 4" w:uiPriority="69"/>
-    <w:lsdException w:name="Dark List Accent 4" w:uiPriority="70"/>
-    <w:lsdException w:name="Colorful Shading Accent 4" w:uiPriority="71"/>
-    <w:lsdException w:name="Colorful List Accent 4" w:uiPriority="72"/>
-    <w:lsdException w:name="Colorful Grid Accent 4" w:uiPriority="73"/>
-    <w:lsdException w:name="Light Shading Accent 5" w:uiPriority="60"/>
-    <w:lsdException w:name="Light List Accent 5" w:uiPriority="61"/>
-    <w:lsdException w:name="Light Grid Accent 5" w:uiPriority="62"/>
-    <w:lsdException w:name="Medium Shading 1 Accent 5" w:uiPriority="63"/>
-    <w:lsdException w:name="Medium Shading 2 Accent 5" w:uiPriority="64"/>
-    <w:lsdException w:name="Medium List 1 Accent 5" w:uiPriority="65"/>
-    <w:lsdException w:name="Medium List 2 Accent 5" w:uiPriority="66"/>
-    <w:lsdException w:name="Medium Grid 1 Accent 5" w:uiPriority="67"/>
-    <w:lsdException w:name="Medium Grid 2 Accent 5" w:uiPriority="68"/>
-    <w:lsdException w:name="Medium Grid 3 Accent 5" w:uiPriority="69"/>
-    <w:lsdException w:name="Dark List Accent 5" w:uiPriority="70"/>
-    <w:lsdException w:name="Colorful Shading Accent 5" w:uiPriority="71"/>
-    <w:lsdException w:name="Colorful List Accent 5" w:uiPriority="72"/>
-    <w:lsdException w:name="Colorful Grid Accent 5" w:uiPriority="73"/>
-    <w:lsdException w:name="Light Shading Accent 6" w:uiPriority="60"/>
-    <w:lsdException w:name="Light List Accent 6" w:uiPriority="61"/>
-    <w:lsdException w:name="Light Grid Accent 6" w:uiPriority="62"/>
-    <w:lsdException w:name="Medium Shading 1 Accent 6" w:uiPriority="63"/>
-    <w:lsdException w:name="Medium Shading 2 Accent 6" w:uiPriority="64"/>
-    <w:lsdException w:name="Medium List 1 Accent 6" w:uiPriority="65"/>
-    <w:lsdException w:name="Medium List 2 Accent 6" w:uiPriority="66"/>
-    <w:lsdException w:name="Medium Grid 1 Accent 6" w:uiPriority="67"/>
-    <w:lsdException w:name="Medium Grid 2 Accent 6" w:uiPriority="68"/>
-    <w:lsdException w:name="Medium Grid 3 Accent 6" w:uiPriority="69"/>
-    <w:lsdException w:name="Dark List Accent 6" w:uiPriority="70"/>
-    <w:lsdException w:name="Colorful Shading Accent 6" w:uiPriority="71"/>
-    <w:lsdException w:name="Colorful List Accent 6" w:uiPriority="72"/>
-    <w:lsdException w:name="Colorful Grid Accent 6" w:uiPriority="73"/>
-    <w:lsdException w:name="Subtle Emphasis" w:uiPriority="19" w:qFormat="1"/>
-    <w:lsdException w:name="Intense Emphasis" w:uiPriority="21" w:qFormat="1"/>
-    <w:lsdException w:name="Subtle Reference" w:uiPriority="31" w:qFormat="1"/>
-    <w:lsdException w:name="Intense Reference" w:uiPriority="32" w:qFormat="1"/>
-    <w:lsdException w:name="Book Title" w:uiPriority="33" w:qFormat="1"/>
-    <w:lsdException w:name="Bibliography" w:semiHidden="1" w:uiPriority="37" w:unhideWhenUsed="1"/>
-    <w:lsdException w:name="TOC Heading" w:semiHidden="1" w:uiPriority="39" w:unhideWhenUsed="1" w:qFormat="1"/>
-    <w:lsdException w:name="Plain Table 1" w:uiPriority="41"/>
-    <w:lsdException w:name="Plain Table 2" w:uiPriority="42"/>
-    <w:lsdException w:name="Plain Table 3" w:uiPriority="43"/>
-    <w:lsdException w:name="Plain Table 4" w:uiPriority="44"/>
-    <w:lsdException w:name="Plain Table 5" w:uiPriority="45"/>
-    <w:lsdException w:name="Grid Table Light" w:uiPriority="40"/>
-    <w:lsdException w:name="Grid Table 1 Light" w:uiPriority="46"/>
-    <w:lsdException w:name="Grid Table 2" w:uiPriority="47"/>
-    <w:lsdException w:name="Grid Table 3" w:uiPriority="48"/>
-    <w:lsdException w:name="Grid Table 4" w:uiPriority="49"/>
-    <w:lsdException w:name="Grid Table 5 Dark" w:uiPriority="50"/>
-    <w:lsdException w:name="Grid Table 6 Colorful" w:uiPriority="51"/>
-    <w:lsdException w:name="Grid Table 7 Colorful" w:uiPriority="52"/>
-    <w:lsdException w:name="Grid Table 1 Light Accent 1" w:uiPriority="46"/>
-    <w:lsdException w:name="Grid Table 2 Accent 1" w:uiPriority="47"/>
-    <w:lsdException w:name="Grid Table 3 Accent 1" w:uiPriority="48"/>
-    <w:lsdException w:name="Grid Table 4 Accent 1" w:uiPriority="49"/>
-    <w:lsdException w:name="Grid Table 5 Dark Accent 1" w:uiPriority="50"/>
-    <w:lsdException w:name="Grid Table 6 Colorful Accent 1" w:uiPriority="51"/>
-    <w:lsdException w:name="Grid Table 7 Colorful Accent 1" w:uiPriority="52"/>
-    <w:lsdException w:name="Grid Table 1 Light Accent 2" w:uiPriority="46"/>
-    <w:lsdException w:name="Grid Table 2 Accent 2" w:uiPriority="47"/>
-    <w:lsdException w:name="Grid Table 3 Accent 2" w:uiPriority="48"/>
-    <w:lsdException w:name="Grid Table 4 Accent 2" w:uiPriority="49"/>
-    <w:lsdException w:name="Grid Table 5 Dark Accent 2" w:uiPriority="50"/>
-    <w:lsdException w:name="Grid Table 6 Colorful Accent 2" w:uiPriority="51"/>
-    <w:lsdException w:name="Grid Table 7 Colorful Accent 2" w:uiPriority="52"/>
-    <w:lsdException w:name="Grid Table 1 Light Accent 3" w:uiPriority="46"/>
-    <w:lsdException w:name="Grid Table 2 Accent 3" w:uiPriority="47"/>
-    <w:lsdException w:name="Grid Table 3 Accent 3" w:uiPriority="48"/>
-    <w:lsdException w:name="Grid Table 4 Accent 3" w:uiPriority="49"/>
-    <w:lsdException w:name="Grid Table 5 Dark Accent 3" w:uiPriority="50"/>
-    <w:lsdException w:name="Grid Table 6 Colorful Accent 3" w:uiPriority="51"/>
-    <w:lsdException w:name="Grid Table 7 Colorful Accent 3" w:uiPriority="52"/>
-    <w:lsdException w:name="Grid Table 1 Light Accent 4" w:uiPriority="46"/>
-    <w:lsdException w:name="Grid Table 2 Accent 4" w:uiPriority="47"/>
-    <w:lsdException w:name="Grid Table 3 Accent 4" w:uiPriority="48"/>
-    <w:lsdException w:name="Grid Table 4 Accent 4" w:uiPriority="49"/>
-    <w:lsdException w:name="Grid Table 5 Dark Accent 4" w:uiPriority="50"/>
-    <w:lsdException w:name="Grid Table 6 Colorful Accent 4" w:uiPriority="51"/>
-    <w:lsdException w:name="Grid Table 7 Colorful Accent 4" w:uiPriority="52"/>
-    <w:lsdException w:name="Grid Table 1 Light Accent 5" w:uiPriority="46"/>
-    <w:lsdException w:name="Grid Table 2 Accent 5" w:uiPriority="47"/>
-    <w:lsdException w:name="Grid Table 3 Accent 5" w:uiPriority="48"/>
-    <w:lsdException w:name="Grid Table 4 Accent 5" w:uiPriority="49"/>
-    <w:lsdException w:name="Grid Table 5 Dark Accent 5" w:uiPriority="50"/>
-    <w:lsdException w:name="Grid Table 6 Colorful Accent 5" w:uiPriority="51"/>
-    <w:lsdException w:name="Grid Table 7 Colorful Accent 5" w:uiPriority="52"/>
-    <w:lsdException w:name="Grid Table 1 Light Accent 6" w:uiPriority="46"/>
-    <w:lsdException w:name="Grid Table 2 Accent 6" w:uiPriority="47"/>
-    <w:lsdException w:name="Grid Table 3 Accent 6" w:uiPriority="48"/>
-    <w:lsdException w:name="Grid Table 4 Accent 6" w:uiPriority="49"/>
-    <w:lsdException w:name="Grid Table 5 Dark Accent 6" w:uiPriority="50"/>
-    <w:lsdException w:name="Grid Table 6 Colorful Accent 6" w:uiPriority="51"/>
-    <w:lsdException w:name="Grid Table 7 Colorful Accent 6" w:uiPriority="52"/>
-    <w:lsdException w:name="List Table 1 Light" w:uiPriority="46"/>
-    <w:lsdException w:name="List Table 2" w:uiPriority="47"/>
-    <w:lsdException w:name="List Table 3" w:uiPriority="48"/>
-    <w:lsdException w:name="List Table 4" w:uiPriority="49"/>
-    <w:lsdException w:name="List Table 5 Dark" w:uiPriority="50"/>
-    <w:lsdException w:name="List Table 6 Colorful" w:uiPriority="51"/>
-    <w:lsdException w:name="List Table 7 Colorful" w:uiPriority="52"/>
-    <w:lsdException w:name="List Table 1 Light Accent 1" w:uiPriority="46"/>
-    <w:lsdException w:name="List Table 2 Accent 1" w:uiPriority="47"/>
-    <w:lsdException w:name="List Table 3 Accent 1" w:uiPriority="48"/>
-    <w:lsdException w:name="List Table 4 Accent 1" w:uiPriority="49"/>
-    <w:lsdException w:name="List Table 5 Dark Accent 1" w:uiPriority="50"/>
-    <w:lsdException w:name="List Table 6 Colorful Accent 1" w:uiPriority="51"/>
-    <w:lsdException w:name="List Table 7 Colorful Accent 1" w:uiPriority="52"/>
-    <w:lsdException w:name="List Table 1 Light Accent 2" w:uiPriority="46"/>
-    <w:lsdException w:name="List Table 2 Accent 2" w:uiPriority="47"/>
-    <w:lsdException w:name="List Table 3 Accent 2" w:uiPriority="48"/>
-    <w:lsdException w:name="List Table 4 Accent 2" w:uiPriority="49"/>
-    <w:lsdException w:name="List Table 5 Dark Accent 2" w:uiPriority="50"/>
-    <w:lsdException w:name="List Table 6 Colorful Accent 2" w:uiPriority="51"/>
-    <w:lsdException w:name="List Table 7 Colorful Accent 2" w:uiPriority="52"/>
-    <w:lsdException w:name="List Table 1 Light Accent 3" w:uiPriority="46"/>
-    <w:lsdException w:name="List Table 2 Accent 3" w:uiPriority="47"/>
-    <w:lsdException w:name="List Table 3 Accent 3" w:uiPriority="48"/>
-    <w:lsdException w:name="List Table 4 Accent 3" w:uiPriority="49"/>
-    <w:lsdException w:name="List Table 5 Dark Accent 3" w:uiPriority="50"/>
-    <w:lsdException w:name="List Table 6 Colorful Accent 3" w:uiPriority="51"/>
-    <w:lsdException w:name="List Table 7 Colorful Accent 3" w:uiPriority="52"/>
-    <w:lsdException w:name="List Table 1 Light Accent 4" w:uiPriority="46"/>
-    <w:lsdException w:name="List Table 2 Accent 4" w:uiPriority="47"/>
-    <w:lsdException w:name="List Table 3 Accent 4" w:uiPriority="48"/>
-    <w:lsdException w:name="List Table 4 Accent 4" w:uiPriority="49"/>
-    <w:lsdException w:name="List Table 5 Dark Accent 4" w:uiPriority="50"/>
-    <w:lsdException w:name="List Table 6 Colorful Accent 4" w:uiPriority="51"/>
-    <w:lsdException w:name="List Table 7 Colorful Accent 4" w:uiPriority="52"/>
-    <w:lsdException w:name="List Table 1 Light Accent 5" w:uiPriority="46"/>
-    <w:lsdException w:name="List Table 2 Accent 5" w:uiPriority="47"/>
-    <w:lsdException w:name="List Table 3 Accent 5" w:uiPriority="48"/>
-    <w:lsdException w:name="List Table 4 Accent 5" w:uiPriority="49"/>
-    <w:lsdException w:name="List Table 5 Dark Accent 5" w:uiPriority="50"/>
-    <w:lsdException w:name="List Table 6 Colorful Accent 5" w:uiPriority="51"/>
-    <w:lsdException w:name="List Table 7 Colorful Accent 5" w:uiPriority="52"/>
-    <w:lsdException w:name="List Table 1 Light Accent 6" w:uiPriority="46"/>
-    <w:lsdException w:name="List Table 2 Accent 6" w:uiPriority="47"/>
-    <w:lsdException w:name="List Table 3 Accent 6" w:uiPriority="48"/>
-    <w:lsdException w:name="List Table 4 Accent 6" w:uiPriority="49"/>
-    <w:lsdException w:name="List Table 5 Dark Accent 6" w:uiPriority="50"/>
-    <w:lsdException w:name="List Table 6 Colorful Accent 6" w:uiPriority="51"/>
-    <w:lsdException w:name="List Table 7 Colorful Accent 6" w:uiPriority="52"/>
+  <w:latentStyles w:defLockedState="0" w:defUIPriority="99" w:defSemiHidden="1" w:defUnhideWhenUsed="1" w:defQFormat="0" w:count="267">
+    <w:lsdException w:name="Normal" w:semiHidden="0" w:uiPriority="0" w:unhideWhenUsed="0" w:qFormat="1"/>
+    <w:lsdException w:name="heading 1" w:semiHidden="0" w:uiPriority="9" w:unhideWhenUsed="0" w:qFormat="1"/>
+    <w:lsdException w:name="heading 2" w:uiPriority="9" w:qFormat="1"/>
+    <w:lsdException w:name="heading 3" w:uiPriority="9" w:qFormat="1"/>
+    <w:lsdException w:name="heading 4" w:uiPriority="9" w:qFormat="1"/>
+    <w:lsdException w:name="heading 5" w:uiPriority="9" w:qFormat="1"/>
+    <w:lsdException w:name="heading 6" w:uiPriority="9" w:qFormat="1"/>
+    <w:lsdException w:name="heading 7" w:uiPriority="9" w:qFormat="1"/>
+    <w:lsdException w:name="heading 8" w:uiPriority="9" w:qFormat="1"/>
+    <w:lsdException w:name="heading 9" w:uiPriority="9" w:qFormat="1"/>
+    <w:lsdException w:name="toc 1" w:uiPriority="39"/>
+    <w:lsdException w:name="toc 2" w:uiPriority="39"/>
+    <w:lsdException w:name="toc 3" w:uiPriority="39"/>
+    <w:lsdException w:name="toc 4" w:uiPriority="39"/>
+    <w:lsdException w:name="toc 5" w:uiPriority="39"/>
+    <w:lsdException w:name="toc 6" w:uiPriority="39"/>
+    <w:lsdException w:name="toc 7" w:uiPriority="39"/>
+    <w:lsdException w:name="toc 8" w:uiPriority="39"/>
+    <w:lsdException w:name="toc 9" w:uiPriority="39"/>
+    <w:lsdException w:name="caption" w:uiPriority="35" w:qFormat="1"/>
+    <w:lsdException w:name="Title" w:semiHidden="0" w:uiPriority="10" w:unhideWhenUsed="0" w:qFormat="1"/>
+    <w:lsdException w:name="Default Paragraph Font" w:uiPriority="1"/>
+    <w:lsdException w:name="Subtitle" w:semiHidden="0" w:uiPriority="11" w:unhideWhenUsed="0" w:qFormat="1"/>
+    <w:lsdException w:name="Strong" w:semiHidden="0" w:uiPriority="22" w:unhideWhenUsed="0" w:qFormat="1"/>
+    <w:lsdException w:name="Emphasis" w:semiHidden="0" w:uiPriority="20" w:unhideWhenUsed="0" w:qFormat="1"/>
+    <w:lsdException w:name="Table Grid" w:semiHidden="0" w:uiPriority="39" w:unhideWhenUsed="0"/>
+    <w:lsdException w:name="Placeholder Text" w:unhideWhenUsed="0"/>
+    <w:lsdException w:name="No Spacing" w:semiHidden="0" w:uiPriority="1" w:unhideWhenUsed="0" w:qFormat="1"/>
+    <w:lsdException w:name="Light Shading" w:semiHidden="0" w:uiPriority="60" w:unhideWhenUsed="0"/>
+    <w:lsdException w:name="Light List" w:semiHidden="0" w:uiPriority="61" w:unhideWhenUsed="0"/>
+    <w:lsdException w:name="Light Grid" w:semiHidden="0" w:uiPriority="62" w:unhideWhenUsed="0"/>
+    <w:lsdException w:name="Medium Shading 1" w:semiHidden="0" w:uiPriority="63" w:unhideWhenUsed="0"/>
+    <w:lsdException w:name="Medium Shading 2" w:semiHidden="0" w:uiPriority="64" w:unhideWhenUsed="0"/>
+    <w:lsdException w:name="Medium List 1" w:semiHidden="0" w:uiPriority="65" w:unhideWhenUsed="0"/>
+    <w:lsdException w:name="Medium List 2" w:semiHidden="0" w:uiPriority="66" w:unhideWhenUsed="0"/>
+    <w:lsdException w:name="Medium Grid 1" w:semiHidden="0" w:uiPriority="67" w:unhideWhenUsed="0"/>
+    <w:lsdException w:name="Medium Grid 2" w:semiHidden="0" w:uiPriority="68" w:unhideWhenUsed="0"/>
+    <w:lsdException w:name="Medium Grid 3" w:semiHidden="0" w:uiPriority="69" w:unhideWhenUsed="0"/>
+    <w:lsdException w:name="Dark List" w:semiHidden="0" w:uiPriority="70" w:unhideWhenUsed="0"/>
+    <w:lsdException w:name="Colorful Shading" w:semiHidden="0" w:uiPriority="71" w:unhideWhenUsed="0"/>
+    <w:lsdException w:name="Colorful List" w:semiHidden="0" w:uiPriority="72" w:unhideWhenUsed="0"/>
+    <w:lsdException w:name="Colorful Grid" w:semiHidden="0" w:uiPriority="73" w:unhideWhenUsed="0"/>
+    <w:lsdException w:name="Light Shading Accent 1" w:semiHidden="0" w:uiPriority="60" w:unhideWhenUsed="0"/>
+    <w:lsdException w:name="Light List Accent 1" w:semiHidden="0" w:uiPriority="61" w:unhideWhenUsed="0"/>
+    <w:lsdException w:name="Light Grid Accent 1" w:semiHidden="0" w:uiPriority="62" w:unhideWhenUsed="0"/>
+    <w:lsdException w:name="Medium Shading 1 Accent 1" w:semiHidden="0" w:uiPriority="63" w:unhideWhenUsed="0"/>
+    <w:lsdException w:name="Medium Shading 2 Accent 1" w:semiHidden="0" w:uiPriority="64" w:unhideWhenUsed="0"/>
+    <w:lsdException w:name="Medium List 1 Accent 1" w:semiHidden="0" w:uiPriority="65" w:unhideWhenUsed="0"/>
+    <w:lsdException w:name="Revision" w:unhideWhenUsed="0"/>
+    <w:lsdException w:name="List Paragraph" w:semiHidden="0" w:uiPriority="34" w:unhideWhenUsed="0" w:qFormat="1"/>
+    <w:lsdException w:name="Quote" w:semiHidden="0" w:uiPriority="29" w:unhideWhenUsed="0" w:qFormat="1"/>
+    <w:lsdException w:name="Intense Quote" w:semiHidden="0" w:uiPriority="30" w:unhideWhenUsed="0" w:qFormat="1"/>
+    <w:lsdException w:name="Medium List 2 Accent 1" w:semiHidden="0" w:uiPriority="66" w:unhideWhenUsed="0"/>
+    <w:lsdException w:name="Medium Grid 1 Accent 1" w:semiHidden="0" w:uiPriority="67" w:unhideWhenUsed="0"/>
+    <w:lsdException w:name="Medium Grid 2 Accent 1" w:semiHidden="0" w:uiPriority="68" w:unhideWhenUsed="0"/>
+    <w:lsdException w:name="Medium Grid 3 Accent 1" w:semiHidden="0" w:uiPriority="69" w:unhideWhenUsed="0"/>
+    <w:lsdException w:name="Dark List Accent 1" w:semiHidden="0" w:uiPriority="70" w:unhideWhenUsed="0"/>
+    <w:lsdException w:name="Colorful Shading Accent 1" w:semiHidden="0" w:uiPriority="71" w:unhideWhenUsed="0"/>
+    <w:lsdException w:name="Colorful List Accent 1" w:semiHidden="0" w:uiPriority="72" w:unhideWhenUsed="0"/>
+    <w:lsdException w:name="Colorful Grid Accent 1" w:semiHidden="0" w:uiPriority="73" w:unhideWhenUsed="0"/>
+    <w:lsdException w:name="Light Shading Accent 2" w:semiHidden="0" w:uiPriority="60" w:unhideWhenUsed="0"/>
+    <w:lsdException w:name="Light List Accent 2" w:semiHidden="0" w:uiPriority="61" w:unhideWhenUsed="0"/>
+    <w:lsdException w:name="Light Grid Accent 2" w:semiHidden="0" w:uiPriority="62" w:unhideWhenUsed="0"/>
+    <w:lsdException w:name="Medium Shading 1 Accent 2" w:semiHidden="0" w:uiPriority="63" w:unhideWhenUsed="0"/>
+    <w:lsdException w:name="Medium Shading 2 Accent 2" w:semiHidden="0" w:uiPriority="64" w:unhideWhenUsed="0"/>
+    <w:lsdException w:name="Medium List 1 Accent 2" w:semiHidden="0" w:uiPriority="65" w:unhideWhenUsed="0"/>
+    <w:lsdException w:name="Medium List 2 Accent 2" w:semiHidden="0" w:uiPriority="66" w:unhideWhenUsed="0"/>
+    <w:lsdException w:name="Medium Grid 1 Accent 2" w:semiHidden="0" w:uiPriority="67" w:unhideWhenUsed="0"/>
+    <w:lsdException w:name="Medium Grid 2 Accent 2" w:semiHidden="0" w:uiPriority="68" w:unhideWhenUsed="0"/>
+    <w:lsdException w:name="Medium Grid 3 Accent 2" w:semiHidden="0" w:uiPriority="69" w:unhideWhenUsed="0"/>
+    <w:lsdException w:name="Dark List Accent 2" w:semiHidden="0" w:uiPriority="70" w:unhideWhenUsed="0"/>
+    <w:lsdException w:name="Colorful Shading Accent 2" w:semiHidden="0" w:uiPriority="71" w:unhideWhenUsed="0"/>
+    <w:lsdException w:name="Colorful List Accent 2" w:semiHidden="0" w:uiPriority="72" w:unhideWhenUsed="0"/>
+    <w:lsdException w:name="Colorful Grid Accent 2" w:semiHidden="0" w:uiPriority="73" w:unhideWhenUsed="0"/>
+    <w:lsdException w:name="Light Shading Accent 3" w:semiHidden="0" w:uiPriority="60" w:unhideWhenUsed="0"/>
+    <w:lsdException w:name="Light List Accent 3" w:semiHidden="0" w:uiPriority="61" w:unhideWhenUsed="0"/>
+    <w:lsdException w:name="Light Grid Accent 3" w:semiHidden="0" w:uiPriority="62" w:unhideWhenUsed="0"/>
+    <w:lsdException w:name="Medium Shading 1 Accent 3" w:semiHidden="0" w:uiPriority="63" w:unhideWhenUsed="0"/>
+    <w:lsdException w:name="Medium Shading 2 Accent 3" w:semiHidden="0" w:uiPriority="64" w:unhideWhenUsed="0"/>
+    <w:lsdException w:name="Medium List 1 Accent 3" w:semiHidden="0" w:uiPriority="65" w:unhideWhenUsed="0"/>
+    <w:lsdException w:name="Medium List 2 Accent 3" w:semiHidden="0" w:uiPriority="66" w:unhideWhenUsed="0"/>
+    <w:lsdException w:name="Medium Grid 1 Accent 3" w:semiHidden="0" w:uiPriority="67" w:unhideWhenUsed="0"/>
+    <w:lsdException w:name="Medium Grid 2 Accent 3" w:semiHidden="0" w:uiPriority="68" w:unhideWhenUsed="0"/>
+    <w:lsdException w:name="Medium Grid 3 Accent 3" w:semiHidden="0" w:uiPriority="69" w:unhideWhenUsed="0"/>
+    <w:lsdException w:name="Dark List Accent 3" w:semiHidden="0" w:uiPriority="70" w:unhideWhenUsed="0"/>
+    <w:lsdException w:name="Colorful Shading Accent 3" w:semiHidden="0" w:uiPriority="71" w:unhideWhenUsed="0"/>
+    <w:lsdException w:name="Colorful List Accent 3" w:semiHidden="0" w:uiPriority="72" w:unhideWhenUsed="0"/>
+    <w:lsdException w:name="Colorful Grid Accent 3" w:semiHidden="0" w:uiPriority="73" w:unhideWhenUsed="0"/>
+    <w:lsdException w:name="Light Shading Accent 4" w:semiHidden="0" w:uiPriority="60" w:unhideWhenUsed="0"/>
+    <w:lsdException w:name="Light List Accent 4" w:semiHidden="0" w:uiPriority="61" w:unhideWhenUsed="0"/>
+    <w:lsdException w:name="Light Grid Accent 4" w:semiHidden="0" w:uiPriority="62" w:unhideWhenUsed="0"/>
+    <w:lsdException w:name="Medium Shading 1 Accent 4" w:semiHidden="0" w:uiPriority="63" w:unhideWhenUsed="0"/>
+    <w:lsdException w:name="Medium Shading 2 Accent 4" w:semiHidden="0" w:uiPriority="64" w:unhideWhenUsed="0"/>
+    <w:lsdException w:name="Medium List 1 Accent 4" w:semiHidden="0" w:uiPriority="65" w:unhideWhenUsed="0"/>
+    <w:lsdException w:name="Medium List 2 Accent 4" w:semiHidden="0" w:uiPriority="66" w:unhideWhenUsed="0"/>
+    <w:lsdException w:name="Medium Grid 1 Accent 4" w:semiHidden="0" w:uiPriority="67" w:unhideWhenUsed="0"/>
+    <w:lsdException w:name="Medium Grid 2 Accent 4" w:semiHidden="0" w:uiPriority="68" w:unhideWhenUsed="0"/>
+    <w:lsdException w:name="Medium Grid 3 Accent 4" w:semiHidden="0" w:uiPriority="69" w:unhideWhenUsed="0"/>
+    <w:lsdException w:name="Dark List Accent 4" w:semiHidden="0" w:uiPriority="70" w:unhideWhenUsed="0"/>
+    <w:lsdException w:name="Colorful Shading Accent 4" w:semiHidden="0" w:uiPriority="71" w:unhideWhenUsed="0"/>
+    <w:lsdException w:name="Colorful List Accent 4" w:semiHidden="0" w:uiPriority="72" w:unhideWhenUsed="0"/>
+    <w:lsdException w:name="Colorful Grid Accent 4" w:semiHidden="0" w:uiPriority="73" w:unhideWhenUsed="0"/>
+    <w:lsdException w:name="Light Shading Accent 5" w:semiHidden="0" w:uiPriority="60" w:unhideWhenUsed="0"/>
+    <w:lsdException w:name="Light List Accent 5" w:semiHidden="0" w:uiPriority="61" w:unhideWhenUsed="0"/>
+    <w:lsdException w:name="Light Grid Accent 5" w:semiHidden="0" w:uiPriority="62" w:unhideWhenUsed="0"/>
+    <w:lsdException w:name="Medium Shading 1 Accent 5" w:semiHidden="0" w:uiPriority="63" w:unhideWhenUsed="0"/>
+    <w:lsdException w:name="Medium Shading 2 Accent 5" w:semiHidden="0" w:uiPriority="64" w:unhideWhenUsed="0"/>
+    <w:lsdException w:name="Medium List 1 Accent 5" w:semiHidden="0" w:uiPriority="65" w:unhideWhenUsed="0"/>
+    <w:lsdException w:name="Medium List 2 Accent 5" w:semiHidden="0" w:uiPriority="66" w:unhideWhenUsed="0"/>
+    <w:lsdException w:name="Medium Grid 1 Accent 5" w:semiHidden="0" w:uiPriority="67" w:unhideWhenUsed="0"/>
+    <w:lsdException w:name="Medium Grid 2 Accent 5" w:semiHidden="0" w:uiPriority="68" w:unhideWhenUsed="0"/>
+    <w:lsdException w:name="Medium Grid 3 Accent 5" w:semiHidden="0" w:uiPriority="69" w:unhideWhenUsed="0"/>
+    <w:lsdException w:name="Dark List Accent 5" w:semiHidden="0" w:uiPriority="70" w:unhideWhenUsed="0"/>
+    <w:lsdException w:name="Colorful Shading Accent 5" w:semiHidden="0" w:uiPriority="71" w:unhideWhenUsed="0"/>
+    <w:lsdException w:name="Colorful List Accent 5" w:semiHidden="0" w:uiPriority="72" w:unhideWhenUsed="0"/>
+    <w:lsdException w:name="Colorful Grid Accent 5" w:semiHidden="0" w:uiPriority="73" w:unhideWhenUsed="0"/>
+    <w:lsdException w:name="Light Shading Accent 6" w:semiHidden="0" w:uiPriority="60" w:unhideWhenUsed="0"/>
+    <w:lsdException w:name="Light List Accent 6" w:semiHidden="0" w:uiPriority="61" w:unhideWhenUsed="0"/>
+    <w:lsdException w:name="Light Grid Accent 6" w:semiHidden="0" w:uiPriority="62" w:unhideWhenUsed="0"/>
+    <w:lsdException w:name="Medium Shading 1 Accent 6" w:semiHidden="0" w:uiPriority="63" w:unhideWhenUsed="0"/>
+    <w:lsdException w:name="Medium Shading 2 Accent 6" w:semiHidden="0" w:uiPriority="64" w:unhideWhenUsed="0"/>
+    <w:lsdException w:name="Medium List 1 Accent 6" w:semiHidden="0" w:uiPriority="65" w:unhideWhenUsed="0"/>
+    <w:lsdException w:name="Medium List 2 Accent 6" w:semiHidden="0" w:uiPriority="66" w:unhideWhenUsed="0"/>
+    <w:lsdException w:name="Medium Grid 1 Accent 6" w:semiHidden="0" w:uiPriority="67" w:unhideWhenUsed="0"/>
+    <w:lsdException w:name="Medium Grid 2 Accent 6" w:semiHidden="0" w:uiPriority="68" w:unhideWhenUsed="0"/>
+    <w:lsdException w:name="Medium Grid 3 Accent 6" w:semiHidden="0" w:uiPriority="69" w:unhideWhenUsed="0"/>
+    <w:lsdException w:name="Dark List Accent 6" w:semiHidden="0" w:uiPriority="70" w:unhideWhenUsed="0"/>
+    <w:lsdException w:name="Colorful Shading Accent 6" w:semiHidden="0" w:uiPriority="71" w:unhideWhenUsed="0"/>
+    <w:lsdException w:name="Colorful List Accent 6" w:semiHidden="0" w:uiPriority="72" w:unhideWhenUsed="0"/>
+    <w:lsdException w:name="Colorful Grid Accent 6" w:semiHidden="0" w:uiPriority="73" w:unhideWhenUsed="0"/>
+    <w:lsdException w:name="Subtle Emphasis" w:semiHidden="0" w:uiPriority="19" w:unhideWhenUsed="0" w:qFormat="1"/>
+    <w:lsdException w:name="Intense Emphasis" w:semiHidden="0" w:uiPriority="21" w:unhideWhenUsed="0" w:qFormat="1"/>
+    <w:lsdException w:name="Subtle Reference" w:semiHidden="0" w:uiPriority="31" w:unhideWhenUsed="0" w:qFormat="1"/>
+    <w:lsdException w:name="Intense Reference" w:semiHidden="0" w:uiPriority="32" w:unhideWhenUsed="0" w:qFormat="1"/>
+    <w:lsdException w:name="Book Title" w:semiHidden="0" w:uiPriority="33" w:unhideWhenUsed="0" w:qFormat="1"/>
+    <w:lsdException w:name="Bibliography" w:uiPriority="37"/>
+    <w:lsdException w:name="TOC Heading" w:uiPriority="39" w:qFormat="1"/>
   </w:latentStyles>
   <w:style w:type="paragraph" w:default="1" w:styleId="Normal">
     <w:name w:val="Normal"/>
@@ -11924,6 +11570,7 @@
       <w:spacing w:after="0" w:line="240" w:lineRule="auto"/>
     </w:pPr>
     <w:tblPr>
+      <w:tblInd w:w="0" w:type="dxa"/>
       <w:tblBorders>
         <w:top w:val="single" w:sz="4" w:space="0" w:color="auto"/>
         <w:left w:val="single" w:sz="4" w:space="0" w:color="auto"/>
@@ -11932,6 +11579,12 @@
         <w:insideH w:val="single" w:sz="4" w:space="0" w:color="auto"/>
         <w:insideV w:val="single" w:sz="4" w:space="0" w:color="auto"/>
       </w:tblBorders>
+      <w:tblCellMar>
+        <w:top w:w="0" w:type="dxa"/>
+        <w:left w:w="108" w:type="dxa"/>
+        <w:bottom w:w="0" w:type="dxa"/>
+        <w:right w:w="108" w:type="dxa"/>
+      </w:tblCellMar>
     </w:tblPr>
   </w:style>
   <w:style w:type="character" w:customStyle="1" w:styleId="Ttulo1Car">
@@ -11958,7 +11611,424 @@
       <w:contextualSpacing/>
     </w:pPr>
   </w:style>
-  <w:style w:type="paragraph" w:styleId="TtuloTDC">
+  <w:style w:type="paragraph" w:styleId="TtulodeTDC">
+    <w:name w:val="TOC Heading"/>
+    <w:basedOn w:val="Ttulo1"/>
+    <w:next w:val="Normal"/>
+    <w:uiPriority w:val="39"/>
+    <w:unhideWhenUsed/>
+    <w:qFormat/>
+    <w:rsid w:val="00FD4F58"/>
+    <w:pPr>
+      <w:outlineLvl w:val="9"/>
+    </w:pPr>
+  </w:style>
+  <w:style w:type="paragraph" w:styleId="TDC1">
+    <w:name w:val="toc 1"/>
+    <w:basedOn w:val="Normal"/>
+    <w:next w:val="Normal"/>
+    <w:autoRedefine/>
+    <w:uiPriority w:val="39"/>
+    <w:unhideWhenUsed/>
+    <w:rsid w:val="00FD4F58"/>
+    <w:pPr>
+      <w:spacing w:after="100"/>
+    </w:pPr>
+  </w:style>
+  <w:style w:type="character" w:styleId="Hipervnculo">
+    <w:name w:val="Hyperlink"/>
+    <w:basedOn w:val="Fuentedeprrafopredeter"/>
+    <w:uiPriority w:val="99"/>
+    <w:unhideWhenUsed/>
+    <w:rsid w:val="00FD4F58"/>
+    <w:rPr>
+      <w:color w:val="0563C1" w:themeColor="hyperlink"/>
+      <w:u w:val="single"/>
+    </w:rPr>
+  </w:style>
+  <w:style w:type="character" w:customStyle="1" w:styleId="Ttulo2Car">
+    <w:name w:val="Título 2 Car"/>
+    <w:basedOn w:val="Fuentedeprrafopredeter"/>
+    <w:link w:val="Ttulo2"/>
+    <w:uiPriority w:val="9"/>
+    <w:rsid w:val="00144C74"/>
+    <w:rPr>
+      <w:rFonts w:asciiTheme="majorHAnsi" w:eastAsiaTheme="majorEastAsia" w:hAnsiTheme="majorHAnsi" w:cstheme="majorBidi"/>
+      <w:color w:val="2E74B5" w:themeColor="accent1" w:themeShade="BF"/>
+      <w:sz w:val="26"/>
+      <w:szCs w:val="26"/>
+    </w:rPr>
+  </w:style>
+  <w:style w:type="paragraph" w:styleId="TDC2">
+    <w:name w:val="toc 2"/>
+    <w:basedOn w:val="Normal"/>
+    <w:next w:val="Normal"/>
+    <w:autoRedefine/>
+    <w:uiPriority w:val="39"/>
+    <w:unhideWhenUsed/>
+    <w:rsid w:val="00144C74"/>
+    <w:pPr>
+      <w:spacing w:after="100"/>
+      <w:ind w:left="220"/>
+    </w:pPr>
+  </w:style>
+  <w:style w:type="character" w:customStyle="1" w:styleId="UnresolvedMention">
+    <w:name w:val="Unresolved Mention"/>
+    <w:basedOn w:val="Fuentedeprrafopredeter"/>
+    <w:uiPriority w:val="99"/>
+    <w:semiHidden/>
+    <w:unhideWhenUsed/>
+    <w:rsid w:val="009D096A"/>
+    <w:rPr>
+      <w:color w:val="605E5C"/>
+      <w:shd w:val="clear" w:color="auto" w:fill="E1DFDD"/>
+    </w:rPr>
+  </w:style>
+  <w:style w:type="paragraph" w:customStyle="1" w:styleId="Default">
+    <w:name w:val="Default"/>
+    <w:rsid w:val="008135CA"/>
+    <w:pPr>
+      <w:autoSpaceDE w:val="0"/>
+      <w:autoSpaceDN w:val="0"/>
+      <w:adjustRightInd w:val="0"/>
+      <w:spacing w:after="0" w:line="240" w:lineRule="auto"/>
+    </w:pPr>
+    <w:rPr>
+      <w:rFonts w:ascii="Calibri" w:hAnsi="Calibri" w:cs="Calibri"/>
+      <w:color w:val="000000"/>
+      <w:sz w:val="24"/>
+      <w:szCs w:val="24"/>
+      <w:lang w:val="es-MX"/>
+    </w:rPr>
+  </w:style>
+  <w:style w:type="paragraph" w:customStyle="1" w:styleId="TableParagraph">
+    <w:name w:val="Table Paragraph"/>
+    <w:basedOn w:val="Normal"/>
+    <w:uiPriority w:val="1"/>
+    <w:qFormat/>
+    <w:rsid w:val="008135CA"/>
+    <w:pPr>
+      <w:widowControl w:val="0"/>
+      <w:spacing w:after="0" w:line="240" w:lineRule="auto"/>
+    </w:pPr>
+    <w:rPr>
+      <w:rFonts w:ascii="Utsaah" w:eastAsia="Utsaah" w:hAnsi="Utsaah" w:cs="Utsaah"/>
+    </w:rPr>
+  </w:style>
+  <w:style w:type="paragraph" w:styleId="Textodeglobo">
+    <w:name w:val="Balloon Text"/>
+    <w:basedOn w:val="Normal"/>
+    <w:link w:val="TextodegloboCar"/>
+    <w:uiPriority w:val="99"/>
+    <w:semiHidden/>
+    <w:unhideWhenUsed/>
+    <w:rsid w:val="00DF72DF"/>
+    <w:pPr>
+      <w:spacing w:after="0" w:line="240" w:lineRule="auto"/>
+    </w:pPr>
+    <w:rPr>
+      <w:rFonts w:ascii="Tahoma" w:hAnsi="Tahoma" w:cs="Tahoma"/>
+      <w:sz w:val="16"/>
+      <w:szCs w:val="16"/>
+    </w:rPr>
+  </w:style>
+  <w:style w:type="character" w:customStyle="1" w:styleId="TextodegloboCar">
+    <w:name w:val="Texto de globo Car"/>
+    <w:basedOn w:val="Fuentedeprrafopredeter"/>
+    <w:link w:val="Textodeglobo"/>
+    <w:uiPriority w:val="99"/>
+    <w:semiHidden/>
+    <w:rsid w:val="00DF72DF"/>
+    <w:rPr>
+      <w:rFonts w:ascii="Tahoma" w:hAnsi="Tahoma" w:cs="Tahoma"/>
+      <w:sz w:val="16"/>
+      <w:szCs w:val="16"/>
+    </w:rPr>
+  </w:style>
+</w:styles>
+</file>
+
+<file path=word/stylesWithEffects.xml><?xml version="1.0" encoding="utf-8"?>
+<w:styles xmlns:wpc="http://schemas.microsoft.com/office/word/2010/wordprocessingCanvas" xmlns:mc="http://schemas.openxmlformats.org/markup-compatibility/2006" xmlns:o="urn:schemas-microsoft-com:office:office" xmlns:r="http://schemas.openxmlformats.org/officeDocument/2006/relationships" xmlns:m="http://schemas.openxmlformats.org/officeDocument/2006/math" xmlns:v="urn:schemas-microsoft-com:vml" xmlns:wp14="http://schemas.microsoft.com/office/word/2010/wordprocessingDrawing" xmlns:wp="http://schemas.openxmlformats.org/drawingml/2006/wordprocessingDrawing" xmlns:w10="urn:schemas-microsoft-com:office:word" xmlns:w="http://schemas.openxmlformats.org/wordprocessingml/2006/main" xmlns:w14="http://schemas.microsoft.com/office/word/2010/wordml" xmlns:wpg="http://schemas.microsoft.com/office/word/2010/wordprocessingGroup" xmlns:wpi="http://schemas.microsoft.com/office/word/2010/wordprocessingInk" xmlns:wne="http://schemas.microsoft.com/office/word/2006/wordml" xmlns:wps="http://schemas.microsoft.com/office/word/2010/wordprocessingShape" mc:Ignorable="w14 wp14">
+  <w:docDefaults>
+    <w:rPrDefault>
+      <w:rPr>
+        <w:rFonts w:asciiTheme="minorHAnsi" w:eastAsiaTheme="minorHAnsi" w:hAnsiTheme="minorHAnsi" w:cstheme="minorBidi"/>
+        <w:sz w:val="22"/>
+        <w:szCs w:val="22"/>
+        <w:lang w:val="en-US" w:eastAsia="en-US" w:bidi="ar-SA"/>
+      </w:rPr>
+    </w:rPrDefault>
+    <w:pPrDefault>
+      <w:pPr>
+        <w:spacing w:after="160" w:line="259" w:lineRule="auto"/>
+      </w:pPr>
+    </w:pPrDefault>
+  </w:docDefaults>
+  <w:latentStyles w:defLockedState="0" w:defUIPriority="99" w:defSemiHidden="1" w:defUnhideWhenUsed="1" w:defQFormat="0" w:count="267">
+    <w:lsdException w:name="Normal" w:semiHidden="0" w:uiPriority="0" w:unhideWhenUsed="0" w:qFormat="1"/>
+    <w:lsdException w:name="heading 1" w:semiHidden="0" w:uiPriority="9" w:unhideWhenUsed="0" w:qFormat="1"/>
+    <w:lsdException w:name="heading 2" w:uiPriority="9" w:qFormat="1"/>
+    <w:lsdException w:name="heading 3" w:uiPriority="9" w:qFormat="1"/>
+    <w:lsdException w:name="heading 4" w:uiPriority="9" w:qFormat="1"/>
+    <w:lsdException w:name="heading 5" w:uiPriority="9" w:qFormat="1"/>
+    <w:lsdException w:name="heading 6" w:uiPriority="9" w:qFormat="1"/>
+    <w:lsdException w:name="heading 7" w:uiPriority="9" w:qFormat="1"/>
+    <w:lsdException w:name="heading 8" w:uiPriority="9" w:qFormat="1"/>
+    <w:lsdException w:name="heading 9" w:uiPriority="9" w:qFormat="1"/>
+    <w:lsdException w:name="toc 1" w:uiPriority="39"/>
+    <w:lsdException w:name="toc 2" w:uiPriority="39"/>
+    <w:lsdException w:name="toc 3" w:uiPriority="39"/>
+    <w:lsdException w:name="toc 4" w:uiPriority="39"/>
+    <w:lsdException w:name="toc 5" w:uiPriority="39"/>
+    <w:lsdException w:name="toc 6" w:uiPriority="39"/>
+    <w:lsdException w:name="toc 7" w:uiPriority="39"/>
+    <w:lsdException w:name="toc 8" w:uiPriority="39"/>
+    <w:lsdException w:name="toc 9" w:uiPriority="39"/>
+    <w:lsdException w:name="caption" w:uiPriority="35" w:qFormat="1"/>
+    <w:lsdException w:name="Title" w:semiHidden="0" w:uiPriority="10" w:unhideWhenUsed="0" w:qFormat="1"/>
+    <w:lsdException w:name="Default Paragraph Font" w:uiPriority="1"/>
+    <w:lsdException w:name="Subtitle" w:semiHidden="0" w:uiPriority="11" w:unhideWhenUsed="0" w:qFormat="1"/>
+    <w:lsdException w:name="Strong" w:semiHidden="0" w:uiPriority="22" w:unhideWhenUsed="0" w:qFormat="1"/>
+    <w:lsdException w:name="Emphasis" w:semiHidden="0" w:uiPriority="20" w:unhideWhenUsed="0" w:qFormat="1"/>
+    <w:lsdException w:name="Table Grid" w:semiHidden="0" w:uiPriority="39" w:unhideWhenUsed="0"/>
+    <w:lsdException w:name="Placeholder Text" w:unhideWhenUsed="0"/>
+    <w:lsdException w:name="No Spacing" w:semiHidden="0" w:uiPriority="1" w:unhideWhenUsed="0" w:qFormat="1"/>
+    <w:lsdException w:name="Light Shading" w:semiHidden="0" w:uiPriority="60" w:unhideWhenUsed="0"/>
+    <w:lsdException w:name="Light List" w:semiHidden="0" w:uiPriority="61" w:unhideWhenUsed="0"/>
+    <w:lsdException w:name="Light Grid" w:semiHidden="0" w:uiPriority="62" w:unhideWhenUsed="0"/>
+    <w:lsdException w:name="Medium Shading 1" w:semiHidden="0" w:uiPriority="63" w:unhideWhenUsed="0"/>
+    <w:lsdException w:name="Medium Shading 2" w:semiHidden="0" w:uiPriority="64" w:unhideWhenUsed="0"/>
+    <w:lsdException w:name="Medium List 1" w:semiHidden="0" w:uiPriority="65" w:unhideWhenUsed="0"/>
+    <w:lsdException w:name="Medium List 2" w:semiHidden="0" w:uiPriority="66" w:unhideWhenUsed="0"/>
+    <w:lsdException w:name="Medium Grid 1" w:semiHidden="0" w:uiPriority="67" w:unhideWhenUsed="0"/>
+    <w:lsdException w:name="Medium Grid 2" w:semiHidden="0" w:uiPriority="68" w:unhideWhenUsed="0"/>
+    <w:lsdException w:name="Medium Grid 3" w:semiHidden="0" w:uiPriority="69" w:unhideWhenUsed="0"/>
+    <w:lsdException w:name="Dark List" w:semiHidden="0" w:uiPriority="70" w:unhideWhenUsed="0"/>
+    <w:lsdException w:name="Colorful Shading" w:semiHidden="0" w:uiPriority="71" w:unhideWhenUsed="0"/>
+    <w:lsdException w:name="Colorful List" w:semiHidden="0" w:uiPriority="72" w:unhideWhenUsed="0"/>
+    <w:lsdException w:name="Colorful Grid" w:semiHidden="0" w:uiPriority="73" w:unhideWhenUsed="0"/>
+    <w:lsdException w:name="Light Shading Accent 1" w:semiHidden="0" w:uiPriority="60" w:unhideWhenUsed="0"/>
+    <w:lsdException w:name="Light List Accent 1" w:semiHidden="0" w:uiPriority="61" w:unhideWhenUsed="0"/>
+    <w:lsdException w:name="Light Grid Accent 1" w:semiHidden="0" w:uiPriority="62" w:unhideWhenUsed="0"/>
+    <w:lsdException w:name="Medium Shading 1 Accent 1" w:semiHidden="0" w:uiPriority="63" w:unhideWhenUsed="0"/>
+    <w:lsdException w:name="Medium Shading 2 Accent 1" w:semiHidden="0" w:uiPriority="64" w:unhideWhenUsed="0"/>
+    <w:lsdException w:name="Medium List 1 Accent 1" w:semiHidden="0" w:uiPriority="65" w:unhideWhenUsed="0"/>
+    <w:lsdException w:name="Revision" w:unhideWhenUsed="0"/>
+    <w:lsdException w:name="List Paragraph" w:semiHidden="0" w:uiPriority="34" w:unhideWhenUsed="0" w:qFormat="1"/>
+    <w:lsdException w:name="Quote" w:semiHidden="0" w:uiPriority="29" w:unhideWhenUsed="0" w:qFormat="1"/>
+    <w:lsdException w:name="Intense Quote" w:semiHidden="0" w:uiPriority="30" w:unhideWhenUsed="0" w:qFormat="1"/>
+    <w:lsdException w:name="Medium List 2 Accent 1" w:semiHidden="0" w:uiPriority="66" w:unhideWhenUsed="0"/>
+    <w:lsdException w:name="Medium Grid 1 Accent 1" w:semiHidden="0" w:uiPriority="67" w:unhideWhenUsed="0"/>
+    <w:lsdException w:name="Medium Grid 2 Accent 1" w:semiHidden="0" w:uiPriority="68" w:unhideWhenUsed="0"/>
+    <w:lsdException w:name="Medium Grid 3 Accent 1" w:semiHidden="0" w:uiPriority="69" w:unhideWhenUsed="0"/>
+    <w:lsdException w:name="Dark List Accent 1" w:semiHidden="0" w:uiPriority="70" w:unhideWhenUsed="0"/>
+    <w:lsdException w:name="Colorful Shading Accent 1" w:semiHidden="0" w:uiPriority="71" w:unhideWhenUsed="0"/>
+    <w:lsdException w:name="Colorful List Accent 1" w:semiHidden="0" w:uiPriority="72" w:unhideWhenUsed="0"/>
+    <w:lsdException w:name="Colorful Grid Accent 1" w:semiHidden="0" w:uiPriority="73" w:unhideWhenUsed="0"/>
+    <w:lsdException w:name="Light Shading Accent 2" w:semiHidden="0" w:uiPriority="60" w:unhideWhenUsed="0"/>
+    <w:lsdException w:name="Light List Accent 2" w:semiHidden="0" w:uiPriority="61" w:unhideWhenUsed="0"/>
+    <w:lsdException w:name="Light Grid Accent 2" w:semiHidden="0" w:uiPriority="62" w:unhideWhenUsed="0"/>
+    <w:lsdException w:name="Medium Shading 1 Accent 2" w:semiHidden="0" w:uiPriority="63" w:unhideWhenUsed="0"/>
+    <w:lsdException w:name="Medium Shading 2 Accent 2" w:semiHidden="0" w:uiPriority="64" w:unhideWhenUsed="0"/>
+    <w:lsdException w:name="Medium List 1 Accent 2" w:semiHidden="0" w:uiPriority="65" w:unhideWhenUsed="0"/>
+    <w:lsdException w:name="Medium List 2 Accent 2" w:semiHidden="0" w:uiPriority="66" w:unhideWhenUsed="0"/>
+    <w:lsdException w:name="Medium Grid 1 Accent 2" w:semiHidden="0" w:uiPriority="67" w:unhideWhenUsed="0"/>
+    <w:lsdException w:name="Medium Grid 2 Accent 2" w:semiHidden="0" w:uiPriority="68" w:unhideWhenUsed="0"/>
+    <w:lsdException w:name="Medium Grid 3 Accent 2" w:semiHidden="0" w:uiPriority="69" w:unhideWhenUsed="0"/>
+    <w:lsdException w:name="Dark List Accent 2" w:semiHidden="0" w:uiPriority="70" w:unhideWhenUsed="0"/>
+    <w:lsdException w:name="Colorful Shading Accent 2" w:semiHidden="0" w:uiPriority="71" w:unhideWhenUsed="0"/>
+    <w:lsdException w:name="Colorful List Accent 2" w:semiHidden="0" w:uiPriority="72" w:unhideWhenUsed="0"/>
+    <w:lsdException w:name="Colorful Grid Accent 2" w:semiHidden="0" w:uiPriority="73" w:unhideWhenUsed="0"/>
+    <w:lsdException w:name="Light Shading Accent 3" w:semiHidden="0" w:uiPriority="60" w:unhideWhenUsed="0"/>
+    <w:lsdException w:name="Light List Accent 3" w:semiHidden="0" w:uiPriority="61" w:unhideWhenUsed="0"/>
+    <w:lsdException w:name="Light Grid Accent 3" w:semiHidden="0" w:uiPriority="62" w:unhideWhenUsed="0"/>
+    <w:lsdException w:name="Medium Shading 1 Accent 3" w:semiHidden="0" w:uiPriority="63" w:unhideWhenUsed="0"/>
+    <w:lsdException w:name="Medium Shading 2 Accent 3" w:semiHidden="0" w:uiPriority="64" w:unhideWhenUsed="0"/>
+    <w:lsdException w:name="Medium List 1 Accent 3" w:semiHidden="0" w:uiPriority="65" w:unhideWhenUsed="0"/>
+    <w:lsdException w:name="Medium List 2 Accent 3" w:semiHidden="0" w:uiPriority="66" w:unhideWhenUsed="0"/>
+    <w:lsdException w:name="Medium Grid 1 Accent 3" w:semiHidden="0" w:uiPriority="67" w:unhideWhenUsed="0"/>
+    <w:lsdException w:name="Medium Grid 2 Accent 3" w:semiHidden="0" w:uiPriority="68" w:unhideWhenUsed="0"/>
+    <w:lsdException w:name="Medium Grid 3 Accent 3" w:semiHidden="0" w:uiPriority="69" w:unhideWhenUsed="0"/>
+    <w:lsdException w:name="Dark List Accent 3" w:semiHidden="0" w:uiPriority="70" w:unhideWhenUsed="0"/>
+    <w:lsdException w:name="Colorful Shading Accent 3" w:semiHidden="0" w:uiPriority="71" w:unhideWhenUsed="0"/>
+    <w:lsdException w:name="Colorful List Accent 3" w:semiHidden="0" w:uiPriority="72" w:unhideWhenUsed="0"/>
+    <w:lsdException w:name="Colorful Grid Accent 3" w:semiHidden="0" w:uiPriority="73" w:unhideWhenUsed="0"/>
+    <w:lsdException w:name="Light Shading Accent 4" w:semiHidden="0" w:uiPriority="60" w:unhideWhenUsed="0"/>
+    <w:lsdException w:name="Light List Accent 4" w:semiHidden="0" w:uiPriority="61" w:unhideWhenUsed="0"/>
+    <w:lsdException w:name="Light Grid Accent 4" w:semiHidden="0" w:uiPriority="62" w:unhideWhenUsed="0"/>
+    <w:lsdException w:name="Medium Shading 1 Accent 4" w:semiHidden="0" w:uiPriority="63" w:unhideWhenUsed="0"/>
+    <w:lsdException w:name="Medium Shading 2 Accent 4" w:semiHidden="0" w:uiPriority="64" w:unhideWhenUsed="0"/>
+    <w:lsdException w:name="Medium List 1 Accent 4" w:semiHidden="0" w:uiPriority="65" w:unhideWhenUsed="0"/>
+    <w:lsdException w:name="Medium List 2 Accent 4" w:semiHidden="0" w:uiPriority="66" w:unhideWhenUsed="0"/>
+    <w:lsdException w:name="Medium Grid 1 Accent 4" w:semiHidden="0" w:uiPriority="67" w:unhideWhenUsed="0"/>
+    <w:lsdException w:name="Medium Grid 2 Accent 4" w:semiHidden="0" w:uiPriority="68" w:unhideWhenUsed="0"/>
+    <w:lsdException w:name="Medium Grid 3 Accent 4" w:semiHidden="0" w:uiPriority="69" w:unhideWhenUsed="0"/>
+    <w:lsdException w:name="Dark List Accent 4" w:semiHidden="0" w:uiPriority="70" w:unhideWhenUsed="0"/>
+    <w:lsdException w:name="Colorful Shading Accent 4" w:semiHidden="0" w:uiPriority="71" w:unhideWhenUsed="0"/>
+    <w:lsdException w:name="Colorful List Accent 4" w:semiHidden="0" w:uiPriority="72" w:unhideWhenUsed="0"/>
+    <w:lsdException w:name="Colorful Grid Accent 4" w:semiHidden="0" w:uiPriority="73" w:unhideWhenUsed="0"/>
+    <w:lsdException w:name="Light Shading Accent 5" w:semiHidden="0" w:uiPriority="60" w:unhideWhenUsed="0"/>
+    <w:lsdException w:name="Light List Accent 5" w:semiHidden="0" w:uiPriority="61" w:unhideWhenUsed="0"/>
+    <w:lsdException w:name="Light Grid Accent 5" w:semiHidden="0" w:uiPriority="62" w:unhideWhenUsed="0"/>
+    <w:lsdException w:name="Medium Shading 1 Accent 5" w:semiHidden="0" w:uiPriority="63" w:unhideWhenUsed="0"/>
+    <w:lsdException w:name="Medium Shading 2 Accent 5" w:semiHidden="0" w:uiPriority="64" w:unhideWhenUsed="0"/>
+    <w:lsdException w:name="Medium List 1 Accent 5" w:semiHidden="0" w:uiPriority="65" w:unhideWhenUsed="0"/>
+    <w:lsdException w:name="Medium List 2 Accent 5" w:semiHidden="0" w:uiPriority="66" w:unhideWhenUsed="0"/>
+    <w:lsdException w:name="Medium Grid 1 Accent 5" w:semiHidden="0" w:uiPriority="67" w:unhideWhenUsed="0"/>
+    <w:lsdException w:name="Medium Grid 2 Accent 5" w:semiHidden="0" w:uiPriority="68" w:unhideWhenUsed="0"/>
+    <w:lsdException w:name="Medium Grid 3 Accent 5" w:semiHidden="0" w:uiPriority="69" w:unhideWhenUsed="0"/>
+    <w:lsdException w:name="Dark List Accent 5" w:semiHidden="0" w:uiPriority="70" w:unhideWhenUsed="0"/>
+    <w:lsdException w:name="Colorful Shading Accent 5" w:semiHidden="0" w:uiPriority="71" w:unhideWhenUsed="0"/>
+    <w:lsdException w:name="Colorful List Accent 5" w:semiHidden="0" w:uiPriority="72" w:unhideWhenUsed="0"/>
+    <w:lsdException w:name="Colorful Grid Accent 5" w:semiHidden="0" w:uiPriority="73" w:unhideWhenUsed="0"/>
+    <w:lsdException w:name="Light Shading Accent 6" w:semiHidden="0" w:uiPriority="60" w:unhideWhenUsed="0"/>
+    <w:lsdException w:name="Light List Accent 6" w:semiHidden="0" w:uiPriority="61" w:unhideWhenUsed="0"/>
+    <w:lsdException w:name="Light Grid Accent 6" w:semiHidden="0" w:uiPriority="62" w:unhideWhenUsed="0"/>
+    <w:lsdException w:name="Medium Shading 1 Accent 6" w:semiHidden="0" w:uiPriority="63" w:unhideWhenUsed="0"/>
+    <w:lsdException w:name="Medium Shading 2 Accent 6" w:semiHidden="0" w:uiPriority="64" w:unhideWhenUsed="0"/>
+    <w:lsdException w:name="Medium List 1 Accent 6" w:semiHidden="0" w:uiPriority="65" w:unhideWhenUsed="0"/>
+    <w:lsdException w:name="Medium List 2 Accent 6" w:semiHidden="0" w:uiPriority="66" w:unhideWhenUsed="0"/>
+    <w:lsdException w:name="Medium Grid 1 Accent 6" w:semiHidden="0" w:uiPriority="67" w:unhideWhenUsed="0"/>
+    <w:lsdException w:name="Medium Grid 2 Accent 6" w:semiHidden="0" w:uiPriority="68" w:unhideWhenUsed="0"/>
+    <w:lsdException w:name="Medium Grid 3 Accent 6" w:semiHidden="0" w:uiPriority="69" w:unhideWhenUsed="0"/>
+    <w:lsdException w:name="Dark List Accent 6" w:semiHidden="0" w:uiPriority="70" w:unhideWhenUsed="0"/>
+    <w:lsdException w:name="Colorful Shading Accent 6" w:semiHidden="0" w:uiPriority="71" w:unhideWhenUsed="0"/>
+    <w:lsdException w:name="Colorful List Accent 6" w:semiHidden="0" w:uiPriority="72" w:unhideWhenUsed="0"/>
+    <w:lsdException w:name="Colorful Grid Accent 6" w:semiHidden="0" w:uiPriority="73" w:unhideWhenUsed="0"/>
+    <w:lsdException w:name="Subtle Emphasis" w:semiHidden="0" w:uiPriority="19" w:unhideWhenUsed="0" w:qFormat="1"/>
+    <w:lsdException w:name="Intense Emphasis" w:semiHidden="0" w:uiPriority="21" w:unhideWhenUsed="0" w:qFormat="1"/>
+    <w:lsdException w:name="Subtle Reference" w:semiHidden="0" w:uiPriority="31" w:unhideWhenUsed="0" w:qFormat="1"/>
+    <w:lsdException w:name="Intense Reference" w:semiHidden="0" w:uiPriority="32" w:unhideWhenUsed="0" w:qFormat="1"/>
+    <w:lsdException w:name="Book Title" w:semiHidden="0" w:uiPriority="33" w:unhideWhenUsed="0" w:qFormat="1"/>
+    <w:lsdException w:name="Bibliography" w:uiPriority="37"/>
+    <w:lsdException w:name="TOC Heading" w:uiPriority="39" w:qFormat="1"/>
+  </w:latentStyles>
+  <w:style w:type="paragraph" w:default="1" w:styleId="Normal">
+    <w:name w:val="Normal"/>
+    <w:qFormat/>
+  </w:style>
+  <w:style w:type="paragraph" w:styleId="Ttulo1">
+    <w:name w:val="heading 1"/>
+    <w:basedOn w:val="Normal"/>
+    <w:next w:val="Normal"/>
+    <w:link w:val="Ttulo1Car"/>
+    <w:uiPriority w:val="9"/>
+    <w:qFormat/>
+    <w:rsid w:val="00FD4F58"/>
+    <w:pPr>
+      <w:keepNext/>
+      <w:keepLines/>
+      <w:spacing w:before="240" w:after="0"/>
+      <w:outlineLvl w:val="0"/>
+    </w:pPr>
+    <w:rPr>
+      <w:rFonts w:asciiTheme="majorHAnsi" w:eastAsiaTheme="majorEastAsia" w:hAnsiTheme="majorHAnsi" w:cstheme="majorBidi"/>
+      <w:color w:val="2E74B5" w:themeColor="accent1" w:themeShade="BF"/>
+      <w:sz w:val="32"/>
+      <w:szCs w:val="32"/>
+    </w:rPr>
+  </w:style>
+  <w:style w:type="paragraph" w:styleId="Ttulo2">
+    <w:name w:val="heading 2"/>
+    <w:basedOn w:val="Normal"/>
+    <w:next w:val="Normal"/>
+    <w:link w:val="Ttulo2Car"/>
+    <w:uiPriority w:val="9"/>
+    <w:unhideWhenUsed/>
+    <w:qFormat/>
+    <w:rsid w:val="00144C74"/>
+    <w:pPr>
+      <w:keepNext/>
+      <w:keepLines/>
+      <w:spacing w:before="40" w:after="0"/>
+      <w:outlineLvl w:val="1"/>
+    </w:pPr>
+    <w:rPr>
+      <w:rFonts w:asciiTheme="majorHAnsi" w:eastAsiaTheme="majorEastAsia" w:hAnsiTheme="majorHAnsi" w:cstheme="majorBidi"/>
+      <w:color w:val="2E74B5" w:themeColor="accent1" w:themeShade="BF"/>
+      <w:sz w:val="26"/>
+      <w:szCs w:val="26"/>
+    </w:rPr>
+  </w:style>
+  <w:style w:type="character" w:default="1" w:styleId="Fuentedeprrafopredeter">
+    <w:name w:val="Default Paragraph Font"/>
+    <w:uiPriority w:val="1"/>
+    <w:semiHidden/>
+    <w:unhideWhenUsed/>
+  </w:style>
+  <w:style w:type="table" w:default="1" w:styleId="Tablanormal">
+    <w:name w:val="Normal Table"/>
+    <w:uiPriority w:val="99"/>
+    <w:semiHidden/>
+    <w:unhideWhenUsed/>
+    <w:tblPr>
+      <w:tblInd w:w="0" w:type="dxa"/>
+      <w:tblCellMar>
+        <w:top w:w="0" w:type="dxa"/>
+        <w:left w:w="108" w:type="dxa"/>
+        <w:bottom w:w="0" w:type="dxa"/>
+        <w:right w:w="108" w:type="dxa"/>
+      </w:tblCellMar>
+    </w:tblPr>
+  </w:style>
+  <w:style w:type="numbering" w:default="1" w:styleId="Sinlista">
+    <w:name w:val="No List"/>
+    <w:uiPriority w:val="99"/>
+    <w:semiHidden/>
+    <w:unhideWhenUsed/>
+  </w:style>
+  <w:style w:type="table" w:styleId="Tablaconcuadrcula">
+    <w:name w:val="Table Grid"/>
+    <w:basedOn w:val="Tablanormal"/>
+    <w:uiPriority w:val="39"/>
+    <w:rsid w:val="00FD4F58"/>
+    <w:pPr>
+      <w:spacing w:after="0" w:line="240" w:lineRule="auto"/>
+    </w:pPr>
+    <w:tblPr>
+      <w:tblInd w:w="0" w:type="dxa"/>
+      <w:tblBorders>
+        <w:top w:val="single" w:sz="4" w:space="0" w:color="auto"/>
+        <w:left w:val="single" w:sz="4" w:space="0" w:color="auto"/>
+        <w:bottom w:val="single" w:sz="4" w:space="0" w:color="auto"/>
+        <w:right w:val="single" w:sz="4" w:space="0" w:color="auto"/>
+        <w:insideH w:val="single" w:sz="4" w:space="0" w:color="auto"/>
+        <w:insideV w:val="single" w:sz="4" w:space="0" w:color="auto"/>
+      </w:tblBorders>
+      <w:tblCellMar>
+        <w:top w:w="0" w:type="dxa"/>
+        <w:left w:w="108" w:type="dxa"/>
+        <w:bottom w:w="0" w:type="dxa"/>
+        <w:right w:w="108" w:type="dxa"/>
+      </w:tblCellMar>
+    </w:tblPr>
+  </w:style>
+  <w:style w:type="character" w:customStyle="1" w:styleId="Ttulo1Car">
+    <w:name w:val="Título 1 Car"/>
+    <w:basedOn w:val="Fuentedeprrafopredeter"/>
+    <w:link w:val="Ttulo1"/>
+    <w:uiPriority w:val="9"/>
+    <w:rsid w:val="00FD4F58"/>
+    <w:rPr>
+      <w:rFonts w:asciiTheme="majorHAnsi" w:eastAsiaTheme="majorEastAsia" w:hAnsiTheme="majorHAnsi" w:cstheme="majorBidi"/>
+      <w:color w:val="2E74B5" w:themeColor="accent1" w:themeShade="BF"/>
+      <w:sz w:val="32"/>
+      <w:szCs w:val="32"/>
+    </w:rPr>
+  </w:style>
+  <w:style w:type="paragraph" w:styleId="Prrafodelista">
+    <w:name w:val="List Paragraph"/>
+    <w:basedOn w:val="Normal"/>
+    <w:uiPriority w:val="34"/>
+    <w:qFormat/>
+    <w:rsid w:val="00FD4F58"/>
+    <w:pPr>
+      <w:ind w:left="720"/>
+      <w:contextualSpacing/>
+    </w:pPr>
+  </w:style>
+  <w:style w:type="paragraph" w:styleId="TtulodeTDC">
     <w:name w:val="TOC Heading"/>
     <w:basedOn w:val="Ttulo1"/>
     <w:next w:val="Normal"/>
@@ -12350,7 +12420,7 @@
   <a:extraClrSchemeLst/>
   <a:extLst>
     <a:ext uri="{05A4C25C-085E-4340-85A3-A5531E510DB2}">
-      <thm15:themeFamily xmlns:thm15="http://schemas.microsoft.com/office/thememl/2012/main" name="Office Theme" id="{62F939B6-93AF-4DB8-9C6B-D6C7DFDC589F}" vid="{4A3C46E8-61CC-4603-A589-7422A47A8E4A}"/>
+      <thm15:themeFamily xmlns:thm15="http://schemas.microsoft.com/office/thememl/2012/main" xmlns="" name="Office Theme" id="{62F939B6-93AF-4DB8-9C6B-D6C7DFDC589F}" vid="{4A3C46E8-61CC-4603-A589-7422A47A8E4A}"/>
     </a:ext>
   </a:extLst>
 </a:theme>
@@ -12361,7 +12431,7 @@
 </file>
 
 <file path=customXml/itemProps1.xml><?xml version="1.0" encoding="utf-8"?>
-<ds:datastoreItem xmlns:ds="http://schemas.openxmlformats.org/officeDocument/2006/customXml" ds:itemID="{09E52DF2-4ECC-4FF3-9F70-19F31AB62D1A}">
+<ds:datastoreItem xmlns:ds="http://schemas.openxmlformats.org/officeDocument/2006/customXml" ds:itemID="{3AFEC48B-D17A-43C7-A531-3884C909BAFB}">
   <ds:schemaRefs>
     <ds:schemaRef ds:uri="http://schemas.openxmlformats.org/officeDocument/2006/bibliography"/>
   </ds:schemaRefs>

</xml_diff>

<commit_message>
actualizado la seccion 10.2
</commit_message>
<xml_diff>
--- a/Software Development Plan.docx
+++ b/Software Development Plan.docx
@@ -469,9 +469,6 @@
         <w:spacing w:after="0" w:line="240" w:lineRule="auto"/>
         <w:ind w:left="5760" w:firstLine="720"/>
         <w:jc w:val="both"/>
-        <w:rPr>
-          <w:lang w:val="es-MX"/>
-        </w:rPr>
       </w:pPr>
       <w:proofErr w:type="gramStart"/>
       <w:r>
@@ -484,11 +481,13 @@
       <w:r>
         <w:tab/>
       </w:r>
-      <w:r>
-        <w:rPr>
-          <w:lang w:val="es-MX"/>
-        </w:rPr>
-        <w:t>Pintor, Antonio</w:t>
+      <w:proofErr w:type="spellStart"/>
+      <w:r>
+        <w:t>Pintor</w:t>
+      </w:r>
+      <w:proofErr w:type="spellEnd"/>
+      <w:r>
+        <w:t>, Antonio</w:t>
       </w:r>
     </w:p>
     <w:p>
@@ -496,9 +495,6 @@
         <w:spacing w:after="0" w:line="240" w:lineRule="auto"/>
         <w:ind w:left="3600"/>
         <w:jc w:val="both"/>
-        <w:rPr>
-          <w:lang w:val="es-MX"/>
-        </w:rPr>
       </w:pPr>
     </w:p>
     <w:p>
@@ -506,9 +502,6 @@
         <w:spacing w:after="0" w:line="240" w:lineRule="auto"/>
         <w:ind w:left="3600"/>
         <w:jc w:val="both"/>
-        <w:rPr>
-          <w:lang w:val="es-MX"/>
-        </w:rPr>
       </w:pPr>
     </w:p>
     <w:p>
@@ -516,9 +509,6 @@
         <w:spacing w:after="0" w:line="240" w:lineRule="auto"/>
         <w:ind w:left="3600"/>
         <w:jc w:val="both"/>
-        <w:rPr>
-          <w:lang w:val="es-MX"/>
-        </w:rPr>
       </w:pPr>
     </w:p>
     <w:p>
@@ -526,32 +516,17 @@
         <w:spacing w:after="0" w:line="240" w:lineRule="auto"/>
         <w:ind w:left="3600"/>
         <w:jc w:val="both"/>
-        <w:rPr>
-          <w:lang w:val="es-MX"/>
-        </w:rPr>
-      </w:pPr>
-      <w:r>
-        <w:rPr>
-          <w:lang w:val="es-MX"/>
-        </w:rPr>
+      </w:pPr>
+      <w:r>
         <w:t xml:space="preserve">Date (YYYYMMDD): </w:t>
       </w:r>
       <w:r>
-        <w:rPr>
-          <w:lang w:val="es-MX"/>
-        </w:rPr>
         <w:tab/>
       </w:r>
       <w:r>
-        <w:rPr>
-          <w:lang w:val="es-MX"/>
-        </w:rPr>
         <w:tab/>
       </w:r>
       <w:r>
-        <w:rPr>
-          <w:lang w:val="es-MX"/>
-        </w:rPr>
         <w:t>20190724</w:t>
       </w:r>
     </w:p>
@@ -560,53 +535,24 @@
         <w:spacing w:after="0" w:line="240" w:lineRule="auto"/>
         <w:ind w:left="3600"/>
         <w:jc w:val="both"/>
-        <w:rPr>
-          <w:lang w:val="es-MX"/>
-        </w:rPr>
-      </w:pPr>
-      <w:proofErr w:type="spellStart"/>
-      <w:r>
-        <w:rPr>
-          <w:lang w:val="es-MX"/>
-        </w:rPr>
-        <w:t>Version</w:t>
-      </w:r>
-      <w:proofErr w:type="spellEnd"/>
-      <w:r>
-        <w:rPr>
-          <w:lang w:val="es-MX"/>
-        </w:rPr>
-        <w:t>:</w:t>
-      </w:r>
-      <w:r>
-        <w:rPr>
-          <w:lang w:val="es-MX"/>
-        </w:rPr>
+      </w:pPr>
+      <w:r>
+        <w:t>Version:</w:t>
+      </w:r>
+      <w:r>
         <w:tab/>
       </w:r>
       <w:r>
-        <w:rPr>
-          <w:lang w:val="es-MX"/>
-        </w:rPr>
         <w:tab/>
       </w:r>
       <w:r>
-        <w:rPr>
-          <w:lang w:val="es-MX"/>
-        </w:rPr>
         <w:tab/>
         <w:t>1.0.</w:t>
       </w:r>
       <w:r>
-        <w:rPr>
-          <w:lang w:val="es-MX"/>
-        </w:rPr>
         <w:t>0</w:t>
       </w:r>
       <w:r>
-        <w:rPr>
-          <w:lang w:val="es-MX"/>
-        </w:rPr>
         <w:t>.</w:t>
       </w:r>
     </w:p>
@@ -615,64 +561,26 @@
         <w:spacing w:after="0" w:line="240" w:lineRule="auto"/>
         <w:ind w:left="3600"/>
         <w:jc w:val="both"/>
-        <w:rPr>
-          <w:lang w:val="es-MX"/>
-        </w:rPr>
-      </w:pPr>
-      <w:r>
-        <w:rPr>
-          <w:lang w:val="es-MX"/>
-        </w:rPr>
-        <w:t xml:space="preserve">Project </w:t>
-      </w:r>
-      <w:proofErr w:type="spellStart"/>
-      <w:r>
-        <w:rPr>
-          <w:lang w:val="es-MX"/>
-        </w:rPr>
-        <w:t>Version</w:t>
-      </w:r>
-      <w:proofErr w:type="spellEnd"/>
-      <w:r>
-        <w:rPr>
-          <w:lang w:val="es-MX"/>
-        </w:rPr>
-        <w:t>:</w:t>
-      </w:r>
-      <w:r>
-        <w:rPr>
-          <w:lang w:val="es-MX"/>
-        </w:rPr>
+      </w:pPr>
+      <w:r>
+        <w:t>Project Version:</w:t>
+      </w:r>
+      <w:r>
         <w:tab/>
       </w:r>
       <w:r>
-        <w:rPr>
-          <w:lang w:val="es-MX"/>
-        </w:rPr>
         <w:tab/>
       </w:r>
       <w:r>
-        <w:rPr>
-          <w:lang w:val="es-MX"/>
-        </w:rPr>
         <w:tab/>
       </w:r>
       <w:r>
-        <w:rPr>
-          <w:lang w:val="es-MX"/>
-        </w:rPr>
         <w:t>1.0.</w:t>
       </w:r>
       <w:r>
-        <w:rPr>
-          <w:lang w:val="es-MX"/>
-        </w:rPr>
         <w:t>1</w:t>
       </w:r>
       <w:r>
-        <w:rPr>
-          <w:lang w:val="es-MX"/>
-        </w:rPr>
         <w:t>.</w:t>
       </w:r>
     </w:p>
@@ -680,23 +588,14 @@
       <w:pPr>
         <w:spacing w:after="0" w:line="240" w:lineRule="auto"/>
         <w:jc w:val="both"/>
-        <w:rPr>
-          <w:lang w:val="es-MX"/>
-        </w:rPr>
-      </w:pPr>
-    </w:p>
-    <w:p>
-      <w:pPr>
-        <w:spacing w:after="0" w:line="240" w:lineRule="auto"/>
-        <w:jc w:val="both"/>
-        <w:rPr>
-          <w:lang w:val="es-MX"/>
-        </w:rPr>
-      </w:pPr>
-      <w:r>
-        <w:rPr>
-          <w:lang w:val="es-MX"/>
-        </w:rPr>
+      </w:pPr>
+    </w:p>
+    <w:p>
+      <w:pPr>
+        <w:spacing w:after="0" w:line="240" w:lineRule="auto"/>
+        <w:jc w:val="both"/>
+      </w:pPr>
+      <w:r>
         <w:br w:type="page"/>
       </w:r>
     </w:p>
@@ -2177,6 +2076,92 @@
                 <w:lang w:val="es-MX"/>
               </w:rPr>
               <w:t>, Gabriel</w:t>
+            </w:r>
+          </w:p>
+        </w:tc>
+      </w:tr>
+      <w:tr>
+        <w:tc>
+          <w:tcPr>
+            <w:tcW w:w="2337" w:type="dxa"/>
+          </w:tcPr>
+          <w:p>
+            <w:pPr>
+              <w:jc w:val="both"/>
+              <w:rPr>
+                <w:lang w:val="es-MX"/>
+              </w:rPr>
+            </w:pPr>
+            <w:r>
+              <w:rPr>
+                <w:lang w:val="es-MX"/>
+              </w:rPr>
+              <w:t>1.0.11</w:t>
+            </w:r>
+          </w:p>
+        </w:tc>
+        <w:tc>
+          <w:tcPr>
+            <w:tcW w:w="2337" w:type="dxa"/>
+          </w:tcPr>
+          <w:p>
+            <w:pPr>
+              <w:jc w:val="both"/>
+              <w:rPr>
+                <w:lang w:val="es-MX"/>
+              </w:rPr>
+            </w:pPr>
+            <w:r>
+              <w:rPr>
+                <w:lang w:val="es-MX"/>
+              </w:rPr>
+              <w:t>20190809</w:t>
+            </w:r>
+          </w:p>
+        </w:tc>
+        <w:tc>
+          <w:tcPr>
+            <w:tcW w:w="2338" w:type="dxa"/>
+          </w:tcPr>
+          <w:p>
+            <w:pPr>
+              <w:jc w:val="both"/>
+              <w:rPr>
+                <w:lang w:val="es-MX"/>
+              </w:rPr>
+            </w:pPr>
+            <w:proofErr w:type="spellStart"/>
+            <w:r>
+              <w:rPr>
+                <w:lang w:val="es-MX"/>
+              </w:rPr>
+              <w:t>Modified</w:t>
+            </w:r>
+            <w:proofErr w:type="spellEnd"/>
+            <w:r>
+              <w:rPr>
+                <w:lang w:val="es-MX"/>
+              </w:rPr>
+              <w:t xml:space="preserve"> “10.2”</w:t>
+            </w:r>
+          </w:p>
+        </w:tc>
+        <w:tc>
+          <w:tcPr>
+            <w:tcW w:w="2338" w:type="dxa"/>
+          </w:tcPr>
+          <w:p>
+            <w:pPr>
+              <w:jc w:val="both"/>
+              <w:rPr>
+                <w:lang w:val="es-MX"/>
+              </w:rPr>
+            </w:pPr>
+            <w:r>
+              <w:rPr>
+                <w:lang w:val="es-MX"/>
+              </w:rPr>
+              <w:t>Pintor, Antonio</w:t>
             </w:r>
           </w:p>
         </w:tc>
@@ -4935,61 +4920,64 @@
         <w:rPr>
           <w:sz w:val="24"/>
           <w:szCs w:val="20"/>
-        </w:rPr>
-      </w:pPr>
-      <w:r>
+          <w:lang w:val="es-MX"/>
+        </w:rPr>
+      </w:pPr>
+      <w:r>
+        <w:rPr>
+          <w:lang w:val="es-MX"/>
+        </w:rPr>
         <w:t>&lt;PROJECT_PATH&gt;\</w:t>
       </w:r>
       <w:r>
         <w:rPr>
           <w:sz w:val="24"/>
           <w:szCs w:val="20"/>
-        </w:rPr>
-        <w:t>1) Requirements\stakeholder</w:t>
-      </w:r>
-    </w:p>
-    <w:p>
+          <w:lang w:val="es-MX"/>
+        </w:rPr>
+        <w:t xml:space="preserve">1) </w:t>
+      </w:r>
       <w:proofErr w:type="spellStart"/>
       <w:r>
         <w:rPr>
+          <w:sz w:val="24"/>
+          <w:szCs w:val="20"/>
+          <w:lang w:val="es-MX"/>
+        </w:rPr>
+        <w:t>Requirements</w:t>
+      </w:r>
+      <w:proofErr w:type="spellEnd"/>
+      <w:r>
+        <w:rPr>
+          <w:sz w:val="24"/>
+          <w:szCs w:val="20"/>
+          <w:lang w:val="es-MX"/>
+        </w:rPr>
+        <w:t>\</w:t>
+      </w:r>
+      <w:proofErr w:type="spellStart"/>
+      <w:r>
+        <w:rPr>
+          <w:sz w:val="24"/>
+          <w:szCs w:val="20"/>
+          <w:lang w:val="es-MX"/>
+        </w:rPr>
+        <w:t>stakeholder</w:t>
+      </w:r>
+      <w:proofErr w:type="spellEnd"/>
+    </w:p>
+    <w:p>
+      <w:pPr>
+        <w:rPr>
+          <w:lang w:val="es-MX"/>
+        </w:rPr>
+      </w:pPr>
+      <w:r>
+        <w:rPr>
           <w:b/>
-        </w:rPr>
-        <w:t>Requisitos</w:t>
-      </w:r>
-      <w:proofErr w:type="spellEnd"/>
-      <w:r>
-        <w:rPr>
-          <w:b/>
-        </w:rPr>
-        <w:t xml:space="preserve"> </w:t>
-      </w:r>
-      <w:proofErr w:type="gramStart"/>
-      <w:r>
-        <w:rPr>
-          <w:b/>
-        </w:rPr>
-        <w:t>del</w:t>
-      </w:r>
-      <w:proofErr w:type="gramEnd"/>
-      <w:r>
-        <w:rPr>
-          <w:b/>
-        </w:rPr>
-        <w:t xml:space="preserve"> </w:t>
-      </w:r>
-      <w:proofErr w:type="spellStart"/>
-      <w:r>
-        <w:rPr>
-          <w:b/>
-        </w:rPr>
-        <w:t>Proyecto</w:t>
-      </w:r>
-      <w:proofErr w:type="spellEnd"/>
-      <w:r>
-        <w:rPr>
-          <w:b/>
-        </w:rPr>
-        <w:t>.</w:t>
+          <w:lang w:val="es-MX"/>
+        </w:rPr>
+        <w:t>Requisitos del Proyecto.</w:t>
       </w:r>
     </w:p>
     <w:p>
@@ -7912,7 +7900,7 @@
               </wp:anchor>
             </w:drawing>
           </mc:Choice>
-          <mc:Fallback xmlns:w16se="http://schemas.microsoft.com/office/word/2015/wordml/symex" xmlns:w15="http://schemas.microsoft.com/office/word/2012/wordml" xmlns:cx="http://schemas.microsoft.com/office/drawing/2014/chartex">
+          <mc:Fallback xmlns:cx="http://schemas.microsoft.com/office/drawing/2014/chartex" xmlns:w15="http://schemas.microsoft.com/office/word/2012/wordml" xmlns:w16se="http://schemas.microsoft.com/office/word/2015/wordml/symex">
             <w:pict>
               <v:rect w14:anchorId="6E57A7F6" id="Rectángulo 6" o:spid="_x0000_s1026" style="position:absolute;margin-left:352.5pt;margin-top:102.75pt;width:122.25pt;height:24pt;z-index:251660288;visibility:visible;mso-wrap-style:square;mso-wrap-distance-left:9pt;mso-wrap-distance-top:0;mso-wrap-distance-right:9pt;mso-wrap-distance-bottom:0;mso-position-horizontal:absolute;mso-position-horizontal-relative:text;mso-position-vertical:absolute;mso-position-vertical-relative:text;v-text-anchor:middle" o:gfxdata="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" filled="f" strokecolor="red" strokeweight="3pt"/>
             </w:pict>
@@ -8331,14 +8319,20 @@
         <w:rPr>
           <w:lang w:val="es-MX"/>
         </w:rPr>
-        <w:t xml:space="preserve">En esta sección se presenta la estrategia que se eligió para la verificación mediante las pruebas del </w:t>
+        <w:t>En esta sección se presenta la estrategia que se eligió para la verificació</w:t>
+      </w:r>
+      <w:r>
+        <w:rPr>
+          <w:lang w:val="es-MX"/>
+        </w:rPr>
+        <w:t xml:space="preserve">n mediante las pruebas del </w:t>
       </w:r>
       <w:proofErr w:type="spellStart"/>
       <w:r>
         <w:rPr>
           <w:lang w:val="es-MX"/>
         </w:rPr>
-        <w:t>black</w:t>
+        <w:t>white</w:t>
       </w:r>
       <w:proofErr w:type="spellEnd"/>
       <w:r>
@@ -9821,8 +9815,6 @@
           <w:lang w:val="es-MX"/>
         </w:rPr>
       </w:pPr>
-      <w:bookmarkStart w:id="25" w:name="_GoBack"/>
-      <w:bookmarkEnd w:id="25"/>
     </w:p>
     <w:p>
       <w:pPr>
@@ -9837,7 +9829,7 @@
           <w:lang w:val="es-MX"/>
         </w:rPr>
       </w:pPr>
-      <w:bookmarkStart w:id="26" w:name="_Toc8215482"/>
+      <w:bookmarkStart w:id="25" w:name="_Toc8215482"/>
       <w:proofErr w:type="spellStart"/>
       <w:r>
         <w:rPr>
@@ -9860,7 +9852,7 @@
         </w:rPr>
         <w:t>Learned</w:t>
       </w:r>
-      <w:bookmarkEnd w:id="26"/>
+      <w:bookmarkEnd w:id="25"/>
       <w:proofErr w:type="spellEnd"/>
     </w:p>
     <w:p>
@@ -10106,32 +10098,30 @@
         </w:rPr>
         <w:t xml:space="preserve"> Otro tema que fue nuevo para mí fue la metodología del  </w:t>
       </w:r>
-      <w:proofErr w:type="spellStart"/>
       <w:r>
         <w:rPr>
           <w:sz w:val="23"/>
           <w:szCs w:val="23"/>
           <w:lang w:val="es-MX"/>
         </w:rPr>
-        <w:t>scrum</w:t>
-      </w:r>
-      <w:proofErr w:type="spellEnd"/>
+        <w:t xml:space="preserve">Agile </w:t>
+      </w:r>
+      <w:proofErr w:type="spellStart"/>
       <w:r>
         <w:rPr>
           <w:sz w:val="23"/>
           <w:szCs w:val="23"/>
           <w:lang w:val="es-MX"/>
         </w:rPr>
-        <w:t xml:space="preserve">, como generar épicas, generar </w:t>
-      </w:r>
-      <w:proofErr w:type="spellStart"/>
+        <w:t>S</w:t>
+      </w:r>
       <w:r>
         <w:rPr>
           <w:sz w:val="23"/>
           <w:szCs w:val="23"/>
           <w:lang w:val="es-MX"/>
         </w:rPr>
-        <w:t>tickes</w:t>
+        <w:t>crum</w:t>
       </w:r>
       <w:proofErr w:type="spellEnd"/>
       <w:r>
@@ -10140,7 +10130,7 @@
           <w:szCs w:val="23"/>
           <w:lang w:val="es-MX"/>
         </w:rPr>
-        <w:t xml:space="preserve"> y llevar toda la administración, anteriormente había programado en muchas plataformas como c, </w:t>
+        <w:t xml:space="preserve">, como generar épicas, generar </w:t>
       </w:r>
       <w:proofErr w:type="spellStart"/>
       <w:r>
@@ -10149,7 +10139,7 @@
           <w:szCs w:val="23"/>
           <w:lang w:val="es-MX"/>
         </w:rPr>
-        <w:t>c++</w:t>
+        <w:t>tickes</w:t>
       </w:r>
       <w:proofErr w:type="spellEnd"/>
       <w:r>
@@ -10158,25 +10148,23 @@
           <w:szCs w:val="23"/>
           <w:lang w:val="es-MX"/>
         </w:rPr>
-        <w:t xml:space="preserve">, </w:t>
-      </w:r>
-      <w:proofErr w:type="spellStart"/>
+        <w:t xml:space="preserve"> y llevar toda la administración, anteriormente había progr</w:t>
+      </w:r>
       <w:r>
         <w:rPr>
           <w:sz w:val="23"/>
           <w:szCs w:val="23"/>
           <w:lang w:val="es-MX"/>
         </w:rPr>
-        <w:t>labview</w:t>
-      </w:r>
-      <w:proofErr w:type="spellEnd"/>
+        <w:t>amado en varias</w:t>
+      </w:r>
       <w:r>
         <w:rPr>
           <w:sz w:val="23"/>
           <w:szCs w:val="23"/>
           <w:lang w:val="es-MX"/>
         </w:rPr>
-        <w:t xml:space="preserve">, </w:t>
+        <w:t xml:space="preserve"> plataformas como c, </w:t>
       </w:r>
       <w:proofErr w:type="spellStart"/>
       <w:r>
@@ -10185,7 +10173,7 @@
           <w:szCs w:val="23"/>
           <w:lang w:val="es-MX"/>
         </w:rPr>
-        <w:t>simulink</w:t>
+        <w:t>c++</w:t>
       </w:r>
       <w:proofErr w:type="spellEnd"/>
       <w:r>
@@ -10203,7 +10191,7 @@
           <w:szCs w:val="23"/>
           <w:lang w:val="es-MX"/>
         </w:rPr>
-        <w:t>matlab</w:t>
+        <w:t>labview</w:t>
       </w:r>
       <w:proofErr w:type="spellEnd"/>
       <w:r>
@@ -10212,7 +10200,7 @@
           <w:szCs w:val="23"/>
           <w:lang w:val="es-MX"/>
         </w:rPr>
-        <w:t xml:space="preserve">, pero había trabajado de manera independiente donde prácticamente implementaba el código completamente sin depender de otra persona o equipo, y </w:t>
+        <w:t xml:space="preserve">, </w:t>
       </w:r>
       <w:proofErr w:type="spellStart"/>
       <w:r>
@@ -10221,7 +10209,7 @@
           <w:szCs w:val="23"/>
           <w:lang w:val="es-MX"/>
         </w:rPr>
-        <w:t>apredndí</w:t>
+        <w:t>simulink</w:t>
       </w:r>
       <w:proofErr w:type="spellEnd"/>
       <w:r>
@@ -10230,7 +10218,7 @@
           <w:szCs w:val="23"/>
           <w:lang w:val="es-MX"/>
         </w:rPr>
-        <w:t xml:space="preserve"> que con el </w:t>
+        <w:t xml:space="preserve">, </w:t>
       </w:r>
       <w:proofErr w:type="spellStart"/>
       <w:r>
@@ -10239,7 +10227,7 @@
           <w:szCs w:val="23"/>
           <w:lang w:val="es-MX"/>
         </w:rPr>
-        <w:t>GitHub</w:t>
+        <w:t>matlab</w:t>
       </w:r>
       <w:proofErr w:type="spellEnd"/>
       <w:r>
@@ -10248,7 +10236,7 @@
           <w:szCs w:val="23"/>
           <w:lang w:val="es-MX"/>
         </w:rPr>
-        <w:t xml:space="preserve"> todas las versiones quedan guardadas y queda la información respaldada previniendo perder trabajo realizado ya sea por daños al equipo o por robo de equipo, además que el software está disponible para que otras personas puedan trabajar en ellos cuando alguien </w:t>
+        <w:t xml:space="preserve">, pero había trabajado de manera independiente donde prácticamente implementaba el código completamente sin depender de otra persona o equipo, y </w:t>
       </w:r>
       <w:r>
         <w:rPr>
@@ -10256,7 +10244,7 @@
           <w:szCs w:val="23"/>
           <w:lang w:val="es-MX"/>
         </w:rPr>
-        <w:t>está</w:t>
+        <w:t>aprendí</w:t>
       </w:r>
       <w:r>
         <w:rPr>
@@ -10264,24 +10252,25 @@
           <w:szCs w:val="23"/>
           <w:lang w:val="es-MX"/>
         </w:rPr>
-        <w:t xml:space="preserve"> ausente.</w:t>
-      </w:r>
-    </w:p>
-    <w:p>
-      <w:pPr>
+        <w:t xml:space="preserve"> que con el </w:t>
+      </w:r>
+      <w:proofErr w:type="spellStart"/>
+      <w:r>
         <w:rPr>
           <w:sz w:val="23"/>
           <w:szCs w:val="23"/>
           <w:lang w:val="es-MX"/>
         </w:rPr>
-      </w:pPr>
+        <w:t>GitHub</w:t>
+      </w:r>
+      <w:proofErr w:type="spellEnd"/>
       <w:r>
         <w:rPr>
           <w:sz w:val="23"/>
           <w:szCs w:val="23"/>
           <w:lang w:val="es-MX"/>
         </w:rPr>
-        <w:t>Otro tema que es nuevo para mí es todo lo relacionado con el White box, de hecho tuve que investigar por mi cuenta que no aprendimos a usar dichas herramientas o hacer ejercicios prácticos.</w:t>
+        <w:t xml:space="preserve"> todas las versiones quedan guardadas y queda la información respaldada previniendo perder trabajo realizado ya sea por daños al equipo o por robo de equipo, además que el software está disponible para que otras personas puedan trabajar en ellos cuando alguien está ausente.</w:t>
       </w:r>
     </w:p>
     <w:p>
@@ -10298,40 +10287,31 @@
           <w:szCs w:val="23"/>
           <w:lang w:val="es-MX"/>
         </w:rPr>
-        <w:t xml:space="preserve">Todo el diplomado para mi fui muy interesante y vimos tantos temas, que en varios de ellos solo vimos un poco ya que para cada tema se necesita más tiempo para aprenderlos y </w:t>
-      </w:r>
-      <w:proofErr w:type="spellStart"/>
+        <w:t>Otro tema que fue</w:t>
+      </w:r>
       <w:r>
         <w:rPr>
           <w:sz w:val="23"/>
           <w:szCs w:val="23"/>
           <w:lang w:val="es-MX"/>
         </w:rPr>
-        <w:t>mas</w:t>
-      </w:r>
-      <w:proofErr w:type="spellEnd"/>
+        <w:t xml:space="preserve"> nuevo para mí es todo lo relacionado con el White box, de hecho </w:t>
+      </w:r>
       <w:r>
         <w:rPr>
           <w:sz w:val="23"/>
           <w:szCs w:val="23"/>
           <w:lang w:val="es-MX"/>
         </w:rPr>
-        <w:t xml:space="preserve"> si son nuevos para uno.</w:t>
-      </w:r>
-    </w:p>
-    <w:p>
-      <w:pPr>
-        <w:rPr>
-          <w:lang w:val="es-MX"/>
-        </w:rPr>
-      </w:pPr>
+        <w:t>se tuvo que investigar cómo</w:t>
+      </w:r>
       <w:r>
         <w:rPr>
           <w:sz w:val="23"/>
           <w:szCs w:val="23"/>
           <w:lang w:val="es-MX"/>
         </w:rPr>
-        <w:t>En general me gustó mucho el Diplomado, son temas que me dan mucho interés usarlos</w:t>
+        <w:t xml:space="preserve"> usarlo</w:t>
       </w:r>
       <w:r>
         <w:rPr>
@@ -10339,15 +10319,97 @@
           <w:szCs w:val="23"/>
           <w:lang w:val="es-MX"/>
         </w:rPr>
-        <w:t xml:space="preserve"> y motivació</w:t>
-      </w:r>
+        <w:t xml:space="preserve"> ya </w:t>
+      </w:r>
+      <w:bookmarkStart w:id="26" w:name="_GoBack"/>
+      <w:bookmarkEnd w:id="26"/>
       <w:r>
         <w:rPr>
           <w:sz w:val="23"/>
           <w:szCs w:val="23"/>
           <w:lang w:val="es-MX"/>
         </w:rPr>
-        <w:t>n trabajar en ellos.</w:t>
+        <w:t>que no aprendimos a usar dichas herramientas o hacer ejercicios prácticos.</w:t>
+      </w:r>
+    </w:p>
+    <w:p>
+      <w:pPr>
+        <w:rPr>
+          <w:sz w:val="23"/>
+          <w:szCs w:val="23"/>
+          <w:lang w:val="es-MX"/>
+        </w:rPr>
+      </w:pPr>
+      <w:r>
+        <w:rPr>
+          <w:sz w:val="23"/>
+          <w:szCs w:val="23"/>
+          <w:lang w:val="es-MX"/>
+        </w:rPr>
+        <w:t xml:space="preserve">Todo el diplomado para mi fui muy interesante y vimos tantos temas, que en varios de ellos solo vimos un poco ya que para cada tema se necesita más tiempo para aprenderlos y </w:t>
+      </w:r>
+      <w:r>
+        <w:rPr>
+          <w:sz w:val="23"/>
+          <w:szCs w:val="23"/>
+          <w:lang w:val="es-MX"/>
+        </w:rPr>
+        <w:t>más</w:t>
+      </w:r>
+      <w:r>
+        <w:rPr>
+          <w:sz w:val="23"/>
+          <w:szCs w:val="23"/>
+          <w:lang w:val="es-MX"/>
+        </w:rPr>
+        <w:t xml:space="preserve"> si son nuevos para uno.</w:t>
+      </w:r>
+    </w:p>
+    <w:p>
+      <w:pPr>
+        <w:rPr>
+          <w:lang w:val="es-MX"/>
+        </w:rPr>
+      </w:pPr>
+      <w:r>
+        <w:rPr>
+          <w:sz w:val="23"/>
+          <w:szCs w:val="23"/>
+          <w:lang w:val="es-MX"/>
+        </w:rPr>
+        <w:t>En general me gustó mucho el Diplomado, son temas que me dan mucho interés usarlos</w:t>
+      </w:r>
+      <w:r>
+        <w:rPr>
+          <w:sz w:val="23"/>
+          <w:szCs w:val="23"/>
+          <w:lang w:val="es-MX"/>
+        </w:rPr>
+        <w:t xml:space="preserve"> y motivació</w:t>
+      </w:r>
+      <w:r>
+        <w:rPr>
+          <w:sz w:val="23"/>
+          <w:szCs w:val="23"/>
+          <w:lang w:val="es-MX"/>
+        </w:rPr>
+        <w:t xml:space="preserve">n </w:t>
+      </w:r>
+      <w:r>
+        <w:rPr>
+          <w:sz w:val="23"/>
+          <w:szCs w:val="23"/>
+          <w:lang w:val="es-MX"/>
+        </w:rPr>
+        <w:t xml:space="preserve">para </w:t>
+      </w:r>
+      <w:r>
+        <w:rPr>
+          <w:sz w:val="23"/>
+          <w:szCs w:val="23"/>
+          <w:lang w:val="es-MX"/>
+        </w:rPr>
+        <w:t>trabajar en ellos.</w:t>
       </w:r>
     </w:p>
     <w:p>
@@ -12420,7 +12482,7 @@
   <a:extraClrSchemeLst/>
   <a:extLst>
     <a:ext uri="{05A4C25C-085E-4340-85A3-A5531E510DB2}">
-      <thm15:themeFamily xmlns:thm15="http://schemas.microsoft.com/office/thememl/2012/main" xmlns="" name="Office Theme" id="{62F939B6-93AF-4DB8-9C6B-D6C7DFDC589F}" vid="{4A3C46E8-61CC-4603-A589-7422A47A8E4A}"/>
+      <thm15:themeFamily xmlns="" xmlns:thm15="http://schemas.microsoft.com/office/thememl/2012/main" name="Office Theme" id="{62F939B6-93AF-4DB8-9C6B-D6C7DFDC589F}" vid="{4A3C46E8-61CC-4603-A589-7422A47A8E4A}"/>
     </a:ext>
   </a:extLst>
 </a:theme>
@@ -12431,7 +12493,7 @@
 </file>
 
 <file path=customXml/itemProps1.xml><?xml version="1.0" encoding="utf-8"?>
-<ds:datastoreItem xmlns:ds="http://schemas.openxmlformats.org/officeDocument/2006/customXml" ds:itemID="{3AFEC48B-D17A-43C7-A531-3884C909BAFB}">
+<ds:datastoreItem xmlns:ds="http://schemas.openxmlformats.org/officeDocument/2006/customXml" ds:itemID="{8C8A1BED-A74E-4864-92E5-BABEDA04740B}">
   <ds:schemaRefs>
     <ds:schemaRef ds:uri="http://schemas.openxmlformats.org/officeDocument/2006/bibliography"/>
   </ds:schemaRefs>

</xml_diff>

<commit_message>
Se actualizo tabla de versiones
</commit_message>
<xml_diff>
--- a/Software Development Plan.docx
+++ b/Software Development Plan.docx
@@ -1,6 +1,6 @@
 
 <file path=word/document.xml><?xml version="1.0" encoding="utf-8"?>
-<w:document xmlns:wpc="http://schemas.microsoft.com/office/word/2010/wordprocessingCanvas" xmlns:cx="http://schemas.microsoft.com/office/drawing/2014/chartex" xmlns:mc="http://schemas.openxmlformats.org/markup-compatibility/2006" xmlns:o="urn:schemas-microsoft-com:office:office" xmlns:r="http://schemas.openxmlformats.org/officeDocument/2006/relationships" xmlns:m="http://schemas.openxmlformats.org/officeDocument/2006/math" xmlns:v="urn:schemas-microsoft-com:vml" xmlns:wp14="http://schemas.microsoft.com/office/word/2010/wordprocessingDrawing" xmlns:wp="http://schemas.openxmlformats.org/drawingml/2006/wordprocessingDrawing" xmlns:w10="urn:schemas-microsoft-com:office:word" xmlns:w="http://schemas.openxmlformats.org/wordprocessingml/2006/main" xmlns:w14="http://schemas.microsoft.com/office/word/2010/wordml" xmlns:w15="http://schemas.microsoft.com/office/word/2012/wordml" xmlns:w16se="http://schemas.microsoft.com/office/word/2015/wordml/symex" xmlns:wpg="http://schemas.microsoft.com/office/word/2010/wordprocessingGroup" xmlns:wpi="http://schemas.microsoft.com/office/word/2010/wordprocessingInk" xmlns:wne="http://schemas.microsoft.com/office/word/2006/wordml" xmlns:wps="http://schemas.microsoft.com/office/word/2010/wordprocessingShape" mc:Ignorable="w14 w15 w16se wp14">
+<w:document xmlns:wpc="http://schemas.microsoft.com/office/word/2010/wordprocessingCanvas" xmlns:mc="http://schemas.openxmlformats.org/markup-compatibility/2006" xmlns:o="urn:schemas-microsoft-com:office:office" xmlns:r="http://schemas.openxmlformats.org/officeDocument/2006/relationships" xmlns:m="http://schemas.openxmlformats.org/officeDocument/2006/math" xmlns:v="urn:schemas-microsoft-com:vml" xmlns:wp14="http://schemas.microsoft.com/office/word/2010/wordprocessingDrawing" xmlns:wp="http://schemas.openxmlformats.org/drawingml/2006/wordprocessingDrawing" xmlns:w10="urn:schemas-microsoft-com:office:word" xmlns:w="http://schemas.openxmlformats.org/wordprocessingml/2006/main" xmlns:w14="http://schemas.microsoft.com/office/word/2010/wordml" xmlns:wpg="http://schemas.microsoft.com/office/word/2010/wordprocessingGroup" xmlns:wpi="http://schemas.microsoft.com/office/word/2010/wordprocessingInk" xmlns:wne="http://schemas.microsoft.com/office/word/2006/wordml" xmlns:wps="http://schemas.microsoft.com/office/word/2010/wordprocessingShape" mc:Ignorable="w14 wp14">
   <w:body>
     <w:p>
       <w:pPr>
@@ -94,7 +94,7 @@
                     </pic:cNvPicPr>
                   </pic:nvPicPr>
                   <pic:blipFill>
-                    <a:blip r:embed="rId6" cstate="print">
+                    <a:blip r:embed="rId7" cstate="print">
                       <a:extLst>
                         <a:ext uri="{28A0092B-C50C-407E-A947-70E740481C1C}">
                           <a14:useLocalDpi xmlns:a14="http://schemas.microsoft.com/office/drawing/2010/main" val="0"/>
@@ -2182,6 +2182,92 @@
           </w:p>
         </w:tc>
       </w:tr>
+      <w:tr>
+        <w:tc>
+          <w:tcPr>
+            <w:tcW w:w="2337" w:type="dxa"/>
+          </w:tcPr>
+          <w:p>
+            <w:pPr>
+              <w:jc w:val="both"/>
+              <w:rPr>
+                <w:lang w:val="es-MX"/>
+              </w:rPr>
+            </w:pPr>
+            <w:r>
+              <w:rPr>
+                <w:lang w:val="es-MX"/>
+              </w:rPr>
+              <w:t>1.0.11</w:t>
+            </w:r>
+          </w:p>
+        </w:tc>
+        <w:tc>
+          <w:tcPr>
+            <w:tcW w:w="2337" w:type="dxa"/>
+          </w:tcPr>
+          <w:p>
+            <w:pPr>
+              <w:jc w:val="both"/>
+              <w:rPr>
+                <w:lang w:val="es-MX"/>
+              </w:rPr>
+            </w:pPr>
+            <w:r>
+              <w:rPr>
+                <w:lang w:val="es-MX"/>
+              </w:rPr>
+              <w:t>20190809</w:t>
+            </w:r>
+          </w:p>
+        </w:tc>
+        <w:tc>
+          <w:tcPr>
+            <w:tcW w:w="2338" w:type="dxa"/>
+          </w:tcPr>
+          <w:p>
+            <w:pPr>
+              <w:jc w:val="both"/>
+              <w:rPr>
+                <w:lang w:val="es-MX"/>
+              </w:rPr>
+            </w:pPr>
+            <w:proofErr w:type="spellStart"/>
+            <w:r>
+              <w:rPr>
+                <w:lang w:val="es-MX"/>
+              </w:rPr>
+              <w:t>Modified</w:t>
+            </w:r>
+            <w:proofErr w:type="spellEnd"/>
+            <w:r>
+              <w:rPr>
+                <w:lang w:val="es-MX"/>
+              </w:rPr>
+              <w:t xml:space="preserve"> “10.2”</w:t>
+            </w:r>
+          </w:p>
+        </w:tc>
+        <w:tc>
+          <w:tcPr>
+            <w:tcW w:w="2338" w:type="dxa"/>
+          </w:tcPr>
+          <w:p>
+            <w:pPr>
+              <w:jc w:val="both"/>
+              <w:rPr>
+                <w:lang w:val="es-MX"/>
+              </w:rPr>
+            </w:pPr>
+            <w:r>
+              <w:rPr>
+                <w:lang w:val="es-MX"/>
+              </w:rPr>
+              <w:t>Pintor, Antonio</w:t>
+            </w:r>
+          </w:p>
+        </w:tc>
+      </w:tr>
     </w:tbl>
     <w:p>
       <w:pPr>
@@ -2214,6 +2300,8 @@
         </w:rPr>
         <w:br w:type="page"/>
       </w:r>
+      <w:bookmarkStart w:id="1" w:name="_GoBack"/>
+      <w:bookmarkEnd w:id="1"/>
     </w:p>
     <w:p>
       <w:pPr>
@@ -2237,7 +2325,7 @@
           <w:lang w:val="es-MX"/>
         </w:rPr>
       </w:pPr>
-      <w:bookmarkStart w:id="1" w:name="_Toc8215462"/>
+      <w:bookmarkStart w:id="2" w:name="_Toc8215462"/>
       <w:proofErr w:type="spellStart"/>
       <w:r>
         <w:rPr>
@@ -2245,7 +2333,7 @@
         </w:rPr>
         <w:t>Index</w:t>
       </w:r>
-      <w:bookmarkEnd w:id="1"/>
+      <w:bookmarkEnd w:id="2"/>
       <w:proofErr w:type="spellEnd"/>
     </w:p>
     <w:sdt>
@@ -2273,7 +2361,7 @@
       <w:sdtContent>
         <w:p>
           <w:pPr>
-            <w:pStyle w:val="TtuloTDC"/>
+            <w:pStyle w:val="TtulodeTDC"/>
             <w:spacing w:before="0" w:line="240" w:lineRule="auto"/>
             <w:jc w:val="both"/>
             <w:rPr>
@@ -4459,7 +4547,7 @@
           <w:lang w:val="es-MX"/>
         </w:rPr>
       </w:pPr>
-      <w:bookmarkStart w:id="2" w:name="_Toc8215463"/>
+      <w:bookmarkStart w:id="3" w:name="_Toc8215463"/>
       <w:r>
         <w:rPr>
           <w:lang w:val="es-MX"/>
@@ -4474,7 +4562,7 @@
         </w:rPr>
         <w:t>Scope</w:t>
       </w:r>
-      <w:bookmarkEnd w:id="2"/>
+      <w:bookmarkEnd w:id="3"/>
       <w:proofErr w:type="spellEnd"/>
     </w:p>
     <w:p>
@@ -4936,30 +5024,59 @@
         <w:rPr>
           <w:sz w:val="24"/>
           <w:szCs w:val="20"/>
+          <w:lang w:val="es-MX"/>
         </w:rPr>
       </w:pPr>
       <w:proofErr w:type="spellStart"/>
       <w:r>
+        <w:rPr>
+          <w:lang w:val="es-MX"/>
+        </w:rPr>
         <w:t>Documentacion</w:t>
       </w:r>
       <w:proofErr w:type="spellEnd"/>
       <w:r>
+        <w:rPr>
+          <w:lang w:val="es-MX"/>
+        </w:rPr>
         <w:t>/</w:t>
       </w:r>
       <w:r>
         <w:rPr>
           <w:sz w:val="24"/>
           <w:szCs w:val="20"/>
-        </w:rPr>
-        <w:t>1) Requirements/</w:t>
-      </w:r>
+          <w:lang w:val="es-MX"/>
+        </w:rPr>
+        <w:t xml:space="preserve">1) </w:t>
+      </w:r>
+      <w:proofErr w:type="spellStart"/>
       <w:r>
         <w:rPr>
           <w:sz w:val="24"/>
           <w:szCs w:val="20"/>
+          <w:lang w:val="es-MX"/>
+        </w:rPr>
+        <w:t>Requirements</w:t>
+      </w:r>
+      <w:proofErr w:type="spellEnd"/>
+      <w:r>
+        <w:rPr>
+          <w:sz w:val="24"/>
+          <w:szCs w:val="20"/>
+          <w:lang w:val="es-MX"/>
+        </w:rPr>
+        <w:t>/</w:t>
+      </w:r>
+      <w:proofErr w:type="spellStart"/>
+      <w:r>
+        <w:rPr>
+          <w:sz w:val="24"/>
+          <w:szCs w:val="20"/>
+          <w:lang w:val="es-MX"/>
         </w:rPr>
         <w:t>stakeholder</w:t>
       </w:r>
+      <w:proofErr w:type="spellEnd"/>
     </w:p>
     <w:p>
       <w:pPr>
@@ -4969,23 +5086,22 @@
         <w:rPr>
           <w:sz w:val="24"/>
           <w:szCs w:val="20"/>
-        </w:rPr>
-      </w:pPr>
-    </w:p>
-    <w:p>
-      <w:proofErr w:type="spellStart"/>
+          <w:lang w:val="es-MX"/>
+        </w:rPr>
+      </w:pPr>
+    </w:p>
+    <w:p>
+      <w:pPr>
+        <w:rPr>
+          <w:lang w:val="es-MX"/>
+        </w:rPr>
+      </w:pPr>
       <w:r>
         <w:rPr>
           <w:b/>
-        </w:rPr>
-        <w:t>Requisitos</w:t>
-      </w:r>
-      <w:proofErr w:type="spellEnd"/>
-      <w:r>
-        <w:rPr>
-          <w:b/>
-        </w:rPr>
-        <w:t xml:space="preserve"> del Proyecto.</w:t>
+          <w:lang w:val="es-MX"/>
+        </w:rPr>
+        <w:t>Requisitos del Proyecto.</w:t>
       </w:r>
     </w:p>
     <w:p>
@@ -5087,7 +5203,7 @@
           <w:lang w:val="es-MX"/>
         </w:rPr>
       </w:pPr>
-      <w:bookmarkStart w:id="3" w:name="_Toc8215464"/>
+      <w:bookmarkStart w:id="4" w:name="_Toc8215464"/>
       <w:proofErr w:type="spellStart"/>
       <w:r>
         <w:rPr>
@@ -5095,7 +5211,7 @@
         </w:rPr>
         <w:t>Deliverables</w:t>
       </w:r>
-      <w:bookmarkEnd w:id="3"/>
+      <w:bookmarkEnd w:id="4"/>
       <w:proofErr w:type="spellEnd"/>
     </w:p>
     <w:p>
@@ -5836,7 +5952,7 @@
           <w:lang w:val="es-MX"/>
         </w:rPr>
       </w:pPr>
-      <w:bookmarkStart w:id="4" w:name="_Toc8215465"/>
+      <w:bookmarkStart w:id="5" w:name="_Toc8215465"/>
       <w:proofErr w:type="spellStart"/>
       <w:r>
         <w:rPr>
@@ -5858,7 +5974,7 @@
         </w:rPr>
         <w:t>methodology</w:t>
       </w:r>
-      <w:bookmarkEnd w:id="4"/>
+      <w:bookmarkEnd w:id="5"/>
       <w:proofErr w:type="spellEnd"/>
     </w:p>
     <w:p>
@@ -5879,7 +5995,21 @@
         <w:rPr>
           <w:lang w:val="es-MX"/>
         </w:rPr>
-        <w:t xml:space="preserve">Durante el proyecto se utilizó para llevar el orden de tareas la metodología Agile Scrum, usando como herramienta la extensión diseñada para agile de GitHub, llamada </w:t>
+        <w:t xml:space="preserve">Durante el proyecto se utilizó para llevar el orden de tareas la metodología Agile Scrum, usando como herramienta la extensión diseñada para agile de </w:t>
+      </w:r>
+      <w:proofErr w:type="spellStart"/>
+      <w:r>
+        <w:rPr>
+          <w:lang w:val="es-MX"/>
+        </w:rPr>
+        <w:t>GitHub</w:t>
+      </w:r>
+      <w:proofErr w:type="spellEnd"/>
+      <w:r>
+        <w:rPr>
+          <w:lang w:val="es-MX"/>
+        </w:rPr>
+        <w:t xml:space="preserve">, llamada </w:t>
       </w:r>
       <w:proofErr w:type="spellStart"/>
       <w:r>
@@ -6106,201 +6236,6 @@
             <wp:extent cx="5943600" cy="4013200"/>
             <wp:effectExtent l="0" t="0" r="0" b="6350"/>
             <wp:docPr id="4" name="Picture 4"/>
-            <wp:cNvGraphicFramePr>
-              <a:graphicFrameLocks xmlns:a="http://schemas.openxmlformats.org/drawingml/2006/main" noChangeAspect="1"/>
-            </wp:cNvGraphicFramePr>
-            <a:graphic xmlns:a="http://schemas.openxmlformats.org/drawingml/2006/main">
-              <a:graphicData uri="http://schemas.openxmlformats.org/drawingml/2006/picture">
-                <pic:pic xmlns:pic="http://schemas.openxmlformats.org/drawingml/2006/picture">
-                  <pic:nvPicPr>
-                    <pic:cNvPr id="1" name=""/>
-                    <pic:cNvPicPr/>
-                  </pic:nvPicPr>
-                  <pic:blipFill>
-                    <a:blip r:embed="rId7"/>
-                    <a:stretch>
-                      <a:fillRect/>
-                    </a:stretch>
-                  </pic:blipFill>
-                  <pic:spPr>
-                    <a:xfrm>
-                      <a:off x="0" y="0"/>
-                      <a:ext cx="5943600" cy="4013200"/>
-                    </a:xfrm>
-                    <a:prstGeom prst="rect">
-                      <a:avLst/>
-                    </a:prstGeom>
-                  </pic:spPr>
-                </pic:pic>
-              </a:graphicData>
-            </a:graphic>
-          </wp:inline>
-        </w:drawing>
-      </w:r>
-    </w:p>
-    <w:p>
-      <w:pPr>
-        <w:jc w:val="both"/>
-        <w:rPr>
-          <w:lang w:val="es-MX"/>
-        </w:rPr>
-      </w:pPr>
-    </w:p>
-    <w:p>
-      <w:pPr>
-        <w:jc w:val="both"/>
-        <w:rPr>
-          <w:b/>
-          <w:bCs/>
-          <w:lang w:val="es-MX"/>
-        </w:rPr>
-      </w:pPr>
-      <w:r>
-        <w:rPr>
-          <w:b/>
-          <w:bCs/>
-          <w:lang w:val="es-MX"/>
-        </w:rPr>
-        <w:t>SPRINTS</w:t>
-      </w:r>
-    </w:p>
-    <w:p>
-      <w:pPr>
-        <w:jc w:val="both"/>
-        <w:rPr>
-          <w:lang w:val="es-MX"/>
-        </w:rPr>
-      </w:pPr>
-      <w:r>
-        <w:rPr>
-          <w:lang w:val="es-MX"/>
-        </w:rPr>
-        <w:t xml:space="preserve">La duración del sprint fue de 2 días, ya que la mayoría del código lo teníamos </w:t>
-      </w:r>
-      <w:r>
-        <w:rPr>
-          <w:lang w:val="es-MX"/>
-        </w:rPr>
-        <w:t xml:space="preserve">implementado y listo para respaldar en la plataforma, de modo que el control de versiones se </w:t>
-      </w:r>
-      <w:r>
-        <w:rPr>
-          <w:lang w:val="es-MX"/>
-        </w:rPr>
-        <w:t>realizó</w:t>
-      </w:r>
-      <w:r>
-        <w:rPr>
-          <w:lang w:val="es-MX"/>
-        </w:rPr>
-        <w:t xml:space="preserve"> en </w:t>
-      </w:r>
-      <w:r>
-        <w:rPr>
-          <w:lang w:val="es-MX"/>
-        </w:rPr>
-        <w:t>las últimas etapas</w:t>
-      </w:r>
-      <w:r>
-        <w:rPr>
-          <w:lang w:val="es-MX"/>
-        </w:rPr>
-        <w:t xml:space="preserve"> de desarrollo del software, ya que no conocíamos el procedimiento de vinculación entre la plataforma GitHub y el software entorno de desarrollo </w:t>
-      </w:r>
-      <w:proofErr w:type="spellStart"/>
-      <w:r>
-        <w:rPr>
-          <w:lang w:val="es-MX"/>
-        </w:rPr>
-        <w:t>Renesas</w:t>
-      </w:r>
-      <w:proofErr w:type="spellEnd"/>
-      <w:r>
-        <w:rPr>
-          <w:lang w:val="es-MX"/>
-        </w:rPr>
-        <w:t xml:space="preserve"> e2 Studio.</w:t>
-      </w:r>
-    </w:p>
-    <w:p>
-      <w:pPr>
-        <w:jc w:val="both"/>
-        <w:rPr>
-          <w:lang w:val="es-MX"/>
-        </w:rPr>
-      </w:pPr>
-      <w:r>
-        <w:rPr>
-          <w:lang w:val="es-MX"/>
-        </w:rPr>
-        <w:t xml:space="preserve">Las juntas se realizaron diariamente para acelerar el proceso de la creación y asignación de tickets entre los desarrolladores, en estas también se discutía la </w:t>
-      </w:r>
-      <w:r>
-        <w:rPr>
-          <w:lang w:val="es-MX"/>
-        </w:rPr>
-        <w:t>metodología a seguir durante el proyecto.</w:t>
-      </w:r>
-      <w:r>
-        <w:rPr>
-          <w:lang w:val="es-MX"/>
-        </w:rPr>
-        <w:t xml:space="preserve"> </w:t>
-      </w:r>
-    </w:p>
-    <w:p>
-      <w:pPr>
-        <w:rPr>
-          <w:lang w:val="es-MX"/>
-        </w:rPr>
-      </w:pPr>
-      <w:r>
-        <w:rPr>
-          <w:lang w:val="es-MX"/>
-        </w:rPr>
-        <w:br w:type="page"/>
-      </w:r>
-    </w:p>
-    <w:p>
-      <w:pPr>
-        <w:jc w:val="both"/>
-        <w:rPr>
-          <w:lang w:val="es-MX"/>
-        </w:rPr>
-      </w:pPr>
-      <w:r>
-        <w:rPr>
-          <w:b/>
-          <w:bCs/>
-          <w:lang w:val="es-MX"/>
-        </w:rPr>
-        <w:lastRenderedPageBreak/>
-        <w:t>GRAFICA DE RASTREO DE VELOCIDAD.</w:t>
-      </w:r>
-      <w:r>
-        <w:rPr>
-          <w:lang w:val="es-MX"/>
-        </w:rPr>
-        <w:t xml:space="preserve"> Se muestran los puntos cerrados por cada sprint.</w:t>
-      </w:r>
-    </w:p>
-    <w:p>
-      <w:pPr>
-        <w:jc w:val="center"/>
-        <w:rPr>
-          <w:lang w:val="es-MX"/>
-        </w:rPr>
-      </w:pPr>
-      <w:r>
-        <w:rPr>
-          <w:noProof/>
-          <w:lang w:val="es-MX" w:eastAsia="es-MX"/>
-        </w:rPr>
-        <w:drawing>
-          <wp:inline distT="0" distB="0" distL="0" distR="0" wp14:anchorId="436C70A2" wp14:editId="3229D1E4">
-            <wp:extent cx="4761584" cy="2902226"/>
-            <wp:effectExtent l="0" t="0" r="1270" b="0"/>
-            <wp:docPr id="3" name="Picture 3"/>
             <wp:cNvGraphicFramePr>
               <a:graphicFrameLocks xmlns:a="http://schemas.openxmlformats.org/drawingml/2006/main" noChangeAspect="1"/>
             </wp:cNvGraphicFramePr>
@@ -6320,7 +6255,7 @@
                   <pic:spPr>
                     <a:xfrm>
                       <a:off x="0" y="0"/>
-                      <a:ext cx="4788467" cy="2918612"/>
+                      <a:ext cx="5943600" cy="4013200"/>
                     </a:xfrm>
                     <a:prstGeom prst="rect">
                       <a:avLst/>
@@ -6335,6 +6270,15 @@
     </w:p>
     <w:p>
       <w:pPr>
+        <w:jc w:val="both"/>
+        <w:rPr>
+          <w:lang w:val="es-MX"/>
+        </w:rPr>
+      </w:pPr>
+    </w:p>
+    <w:p>
+      <w:pPr>
+        <w:jc w:val="both"/>
         <w:rPr>
           <w:b/>
           <w:bCs/>
@@ -6347,11 +6291,132 @@
           <w:bCs/>
           <w:lang w:val="es-MX"/>
         </w:rPr>
-        <w:t>RELEASE REPORT.</w:t>
-      </w:r>
-    </w:p>
-    <w:p>
-      <w:pPr>
+        <w:t>SPRINTS</w:t>
+      </w:r>
+    </w:p>
+    <w:p>
+      <w:pPr>
+        <w:jc w:val="both"/>
+        <w:rPr>
+          <w:lang w:val="es-MX"/>
+        </w:rPr>
+      </w:pPr>
+      <w:r>
+        <w:rPr>
+          <w:lang w:val="es-MX"/>
+        </w:rPr>
+        <w:t xml:space="preserve">La duración del sprint fue de 2 días, ya que la mayoría del código lo teníamos </w:t>
+      </w:r>
+      <w:r>
+        <w:rPr>
+          <w:lang w:val="es-MX"/>
+        </w:rPr>
+        <w:t xml:space="preserve">implementado y listo para respaldar en la plataforma, de modo que el control de versiones se </w:t>
+      </w:r>
+      <w:r>
+        <w:rPr>
+          <w:lang w:val="es-MX"/>
+        </w:rPr>
+        <w:t>realizó</w:t>
+      </w:r>
+      <w:r>
+        <w:rPr>
+          <w:lang w:val="es-MX"/>
+        </w:rPr>
+        <w:t xml:space="preserve"> en </w:t>
+      </w:r>
+      <w:r>
+        <w:rPr>
+          <w:lang w:val="es-MX"/>
+        </w:rPr>
+        <w:t>las últimas etapas</w:t>
+      </w:r>
+      <w:r>
+        <w:rPr>
+          <w:lang w:val="es-MX"/>
+        </w:rPr>
+        <w:t xml:space="preserve"> de desarrollo del software, ya que no conocíamos el procedimiento de vinculación entre la plataforma GitHub y el software entorno de desarrollo </w:t>
+      </w:r>
+      <w:proofErr w:type="spellStart"/>
+      <w:r>
+        <w:rPr>
+          <w:lang w:val="es-MX"/>
+        </w:rPr>
+        <w:t>Renesas</w:t>
+      </w:r>
+      <w:proofErr w:type="spellEnd"/>
+      <w:r>
+        <w:rPr>
+          <w:lang w:val="es-MX"/>
+        </w:rPr>
+        <w:t xml:space="preserve"> e2 Studio.</w:t>
+      </w:r>
+    </w:p>
+    <w:p>
+      <w:pPr>
+        <w:jc w:val="both"/>
+        <w:rPr>
+          <w:lang w:val="es-MX"/>
+        </w:rPr>
+      </w:pPr>
+      <w:r>
+        <w:rPr>
+          <w:lang w:val="es-MX"/>
+        </w:rPr>
+        <w:t xml:space="preserve">Las juntas se realizaron diariamente para acelerar el proceso de la creación y asignación de tickets entre los desarrolladores, en estas también se discutía la </w:t>
+      </w:r>
+      <w:r>
+        <w:rPr>
+          <w:lang w:val="es-MX"/>
+        </w:rPr>
+        <w:t>metodología a seguir durante el proyecto.</w:t>
+      </w:r>
+      <w:r>
+        <w:rPr>
+          <w:lang w:val="es-MX"/>
+        </w:rPr>
+        <w:t xml:space="preserve"> </w:t>
+      </w:r>
+    </w:p>
+    <w:p>
+      <w:pPr>
+        <w:rPr>
+          <w:lang w:val="es-MX"/>
+        </w:rPr>
+      </w:pPr>
+      <w:r>
+        <w:rPr>
+          <w:lang w:val="es-MX"/>
+        </w:rPr>
+        <w:br w:type="page"/>
+      </w:r>
+    </w:p>
+    <w:p>
+      <w:pPr>
+        <w:jc w:val="both"/>
+        <w:rPr>
+          <w:lang w:val="es-MX"/>
+        </w:rPr>
+      </w:pPr>
+      <w:r>
+        <w:rPr>
+          <w:b/>
+          <w:bCs/>
+          <w:lang w:val="es-MX"/>
+        </w:rPr>
+        <w:lastRenderedPageBreak/>
+        <w:t>GRAFICA DE RASTREO DE VELOCIDAD.</w:t>
+      </w:r>
+      <w:r>
+        <w:rPr>
+          <w:lang w:val="es-MX"/>
+        </w:rPr>
+        <w:t xml:space="preserve"> Se muestran los puntos cerrados por cada sprint.</w:t>
+      </w:r>
+    </w:p>
+    <w:p>
+      <w:pPr>
+        <w:jc w:val="center"/>
         <w:rPr>
           <w:lang w:val="es-MX"/>
         </w:rPr>
@@ -6362,10 +6427,10 @@
           <w:lang w:val="es-MX" w:eastAsia="es-MX"/>
         </w:rPr>
         <w:drawing>
-          <wp:inline distT="0" distB="0" distL="0" distR="0" wp14:anchorId="0F1F502E" wp14:editId="308B31F5">
-            <wp:extent cx="5943600" cy="3112770"/>
-            <wp:effectExtent l="0" t="0" r="0" b="0"/>
-            <wp:docPr id="5" name="Picture 5"/>
+          <wp:inline distT="0" distB="0" distL="0" distR="0" wp14:anchorId="436C70A2" wp14:editId="3229D1E4">
+            <wp:extent cx="4761584" cy="2902226"/>
+            <wp:effectExtent l="0" t="0" r="1270" b="0"/>
+            <wp:docPr id="3" name="Picture 3"/>
             <wp:cNvGraphicFramePr>
               <a:graphicFrameLocks xmlns:a="http://schemas.openxmlformats.org/drawingml/2006/main" noChangeAspect="1"/>
             </wp:cNvGraphicFramePr>
@@ -6385,6 +6450,71 @@
                   <pic:spPr>
                     <a:xfrm>
                       <a:off x="0" y="0"/>
+                      <a:ext cx="4788467" cy="2918612"/>
+                    </a:xfrm>
+                    <a:prstGeom prst="rect">
+                      <a:avLst/>
+                    </a:prstGeom>
+                  </pic:spPr>
+                </pic:pic>
+              </a:graphicData>
+            </a:graphic>
+          </wp:inline>
+        </w:drawing>
+      </w:r>
+    </w:p>
+    <w:p>
+      <w:pPr>
+        <w:rPr>
+          <w:b/>
+          <w:bCs/>
+          <w:lang w:val="es-MX"/>
+        </w:rPr>
+      </w:pPr>
+      <w:r>
+        <w:rPr>
+          <w:b/>
+          <w:bCs/>
+          <w:lang w:val="es-MX"/>
+        </w:rPr>
+        <w:t>RELEASE REPORT.</w:t>
+      </w:r>
+    </w:p>
+    <w:p>
+      <w:pPr>
+        <w:rPr>
+          <w:lang w:val="es-MX"/>
+        </w:rPr>
+      </w:pPr>
+      <w:r>
+        <w:rPr>
+          <w:noProof/>
+          <w:lang w:val="es-MX" w:eastAsia="es-MX"/>
+        </w:rPr>
+        <w:drawing>
+          <wp:inline distT="0" distB="0" distL="0" distR="0" wp14:anchorId="0F1F502E" wp14:editId="308B31F5">
+            <wp:extent cx="5943600" cy="3112770"/>
+            <wp:effectExtent l="0" t="0" r="0" b="0"/>
+            <wp:docPr id="5" name="Picture 5"/>
+            <wp:cNvGraphicFramePr>
+              <a:graphicFrameLocks xmlns:a="http://schemas.openxmlformats.org/drawingml/2006/main" noChangeAspect="1"/>
+            </wp:cNvGraphicFramePr>
+            <a:graphic xmlns:a="http://schemas.openxmlformats.org/drawingml/2006/main">
+              <a:graphicData uri="http://schemas.openxmlformats.org/drawingml/2006/picture">
+                <pic:pic xmlns:pic="http://schemas.openxmlformats.org/drawingml/2006/picture">
+                  <pic:nvPicPr>
+                    <pic:cNvPr id="1" name=""/>
+                    <pic:cNvPicPr/>
+                  </pic:nvPicPr>
+                  <pic:blipFill>
+                    <a:blip r:embed="rId10"/>
+                    <a:stretch>
+                      <a:fillRect/>
+                    </a:stretch>
+                  </pic:blipFill>
+                  <pic:spPr>
+                    <a:xfrm>
+                      <a:off x="0" y="0"/>
                       <a:ext cx="5943600" cy="3112770"/>
                     </a:xfrm>
                     <a:prstGeom prst="rect">
@@ -6443,7 +6573,7 @@
           <w:lang w:val="es-MX"/>
         </w:rPr>
       </w:pPr>
-      <w:bookmarkStart w:id="5" w:name="_Toc8215466"/>
+      <w:bookmarkStart w:id="6" w:name="_Toc8215466"/>
       <w:proofErr w:type="spellStart"/>
       <w:r>
         <w:rPr>
@@ -6458,7 +6588,7 @@
         </w:rPr>
         <w:t>stimates</w:t>
       </w:r>
-      <w:bookmarkEnd w:id="5"/>
+      <w:bookmarkEnd w:id="6"/>
       <w:proofErr w:type="spellEnd"/>
     </w:p>
     <w:p>
@@ -6934,7 +7064,21 @@
         <w:rPr>
           <w:lang w:val="es-MX"/>
         </w:rPr>
-        <w:t xml:space="preserve">Dado que seguimos una estrategia de desarrollo basada en Agile Scrum, el </w:t>
+        <w:t xml:space="preserve">Dado que seguimos una estrategia de desarrollo basada en Agile </w:t>
+      </w:r>
+      <w:proofErr w:type="spellStart"/>
+      <w:r>
+        <w:rPr>
+          <w:lang w:val="es-MX"/>
+        </w:rPr>
+        <w:t>Scrum</w:t>
+      </w:r>
+      <w:proofErr w:type="spellEnd"/>
+      <w:r>
+        <w:rPr>
+          <w:lang w:val="es-MX"/>
+        </w:rPr>
+        <w:t xml:space="preserve">, el </w:t>
       </w:r>
       <w:proofErr w:type="spellStart"/>
       <w:r>
@@ -7217,7 +7361,7 @@
           <w:lang w:val="es-MX"/>
         </w:rPr>
       </w:pPr>
-      <w:bookmarkStart w:id="6" w:name="_Toc8215467"/>
+      <w:bookmarkStart w:id="7" w:name="_Toc8215467"/>
       <w:proofErr w:type="spellStart"/>
       <w:r>
         <w:rPr>
@@ -7225,7 +7369,7 @@
         </w:rPr>
         <w:t>Planning</w:t>
       </w:r>
-      <w:bookmarkEnd w:id="6"/>
+      <w:bookmarkEnd w:id="7"/>
       <w:proofErr w:type="spellEnd"/>
     </w:p>
     <w:p>
@@ -7382,7 +7526,7 @@
           <w:lang w:val="es-MX"/>
         </w:rPr>
       </w:pPr>
-      <w:bookmarkStart w:id="7" w:name="_Toc8215468"/>
+      <w:bookmarkStart w:id="8" w:name="_Toc8215468"/>
       <w:proofErr w:type="spellStart"/>
       <w:r>
         <w:rPr>
@@ -7418,7 +7562,7 @@
         </w:rPr>
         <w:t>Strategy</w:t>
       </w:r>
-      <w:bookmarkEnd w:id="7"/>
+      <w:bookmarkEnd w:id="8"/>
       <w:proofErr w:type="spellEnd"/>
     </w:p>
     <w:p>
@@ -7511,7 +7655,7 @@
           <w:lang w:val="es-MX"/>
         </w:rPr>
       </w:pPr>
-      <w:bookmarkStart w:id="8" w:name="_Toc8215469"/>
+      <w:bookmarkStart w:id="9" w:name="_Toc8215469"/>
       <w:proofErr w:type="spellStart"/>
       <w:r>
         <w:rPr>
@@ -7519,7 +7663,7 @@
         </w:rPr>
         <w:t>Design</w:t>
       </w:r>
-      <w:bookmarkEnd w:id="8"/>
+      <w:bookmarkEnd w:id="9"/>
       <w:proofErr w:type="spellEnd"/>
     </w:p>
     <w:p>
@@ -7675,8 +7819,8 @@
           <w:lang w:val="es-MX"/>
         </w:rPr>
       </w:pPr>
-      <w:bookmarkStart w:id="9" w:name="_Toc8215470"/>
-      <w:bookmarkStart w:id="10" w:name="_Hlk16073552"/>
+      <w:bookmarkStart w:id="10" w:name="_Toc8215470"/>
+      <w:bookmarkStart w:id="11" w:name="_Hlk16073552"/>
       <w:proofErr w:type="spellStart"/>
       <w:r>
         <w:rPr>
@@ -7684,7 +7828,7 @@
         </w:rPr>
         <w:t>Standards</w:t>
       </w:r>
-      <w:bookmarkEnd w:id="9"/>
+      <w:bookmarkEnd w:id="10"/>
       <w:proofErr w:type="spellEnd"/>
     </w:p>
     <w:p>
@@ -7741,7 +7885,7 @@
           <w:lang w:val="es-MX"/>
         </w:rPr>
       </w:pPr>
-      <w:hyperlink r:id="rId10" w:history="1">
+      <w:hyperlink r:id="rId11" w:history="1">
         <w:r>
           <w:rPr>
             <w:rStyle w:val="Hipervnculo"/>
@@ -7751,7 +7895,7 @@
         </w:r>
       </w:hyperlink>
     </w:p>
-    <w:bookmarkEnd w:id="10"/>
+    <w:bookmarkEnd w:id="11"/>
     <w:p>
       <w:pPr>
         <w:jc w:val="both"/>
@@ -7942,7 +8086,7 @@
               </wp:anchor>
             </w:drawing>
           </mc:Choice>
-          <mc:Fallback>
+          <mc:Fallback xmlns:w16se="http://schemas.microsoft.com/office/word/2015/wordml/symex" xmlns:w15="http://schemas.microsoft.com/office/word/2012/wordml" xmlns:cx="http://schemas.microsoft.com/office/drawing/2014/chartex">
             <w:pict>
               <v:rect w14:anchorId="74F20CA5" id="Rectángulo 6" o:spid="_x0000_s1026" style="position:absolute;margin-left:352.5pt;margin-top:102.75pt;width:122.25pt;height:24pt;z-index:251660288;visibility:visible;mso-wrap-style:square;mso-wrap-distance-left:9pt;mso-wrap-distance-top:0;mso-wrap-distance-right:9pt;mso-wrap-distance-bottom:0;mso-position-horizontal:absolute;mso-position-horizontal-relative:text;mso-position-vertical:absolute;mso-position-vertical-relative:text;v-text-anchor:middle" o:gfxdata="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" filled="f" strokecolor="red" strokeweight="3pt"/>
             </w:pict>
@@ -7970,7 +8114,7 @@
                     <pic:cNvPicPr/>
                   </pic:nvPicPr>
                   <pic:blipFill>
-                    <a:blip r:embed="rId11"/>
+                    <a:blip r:embed="rId12"/>
                     <a:stretch>
                       <a:fillRect/>
                     </a:stretch>
@@ -8026,7 +8170,7 @@
           <w:lang w:val="es-MX"/>
         </w:rPr>
       </w:pPr>
-      <w:bookmarkStart w:id="11" w:name="_Toc8215471"/>
+      <w:bookmarkStart w:id="12" w:name="_Toc8215471"/>
       <w:proofErr w:type="spellStart"/>
       <w:r>
         <w:rPr>
@@ -8049,7 +8193,7 @@
         </w:rPr>
         <w:t>conventions</w:t>
       </w:r>
-      <w:bookmarkEnd w:id="11"/>
+      <w:bookmarkEnd w:id="12"/>
       <w:proofErr w:type="spellEnd"/>
     </w:p>
     <w:p>
@@ -8173,7 +8317,7 @@
           <w:lang w:val="es-MX"/>
         </w:rPr>
       </w:pPr>
-      <w:bookmarkStart w:id="12" w:name="_Toc8215472"/>
+      <w:bookmarkStart w:id="13" w:name="_Toc8215472"/>
       <w:proofErr w:type="spellStart"/>
       <w:r>
         <w:rPr>
@@ -8181,7 +8325,7 @@
         </w:rPr>
         <w:t>Testing</w:t>
       </w:r>
-      <w:bookmarkEnd w:id="12"/>
+      <w:bookmarkEnd w:id="13"/>
       <w:proofErr w:type="spellEnd"/>
     </w:p>
     <w:p>
@@ -8194,14 +8338,14 @@
         <w:spacing w:before="0" w:line="240" w:lineRule="auto"/>
         <w:jc w:val="both"/>
       </w:pPr>
-      <w:bookmarkStart w:id="13" w:name="_Toc8215473"/>
+      <w:bookmarkStart w:id="14" w:name="_Toc8215473"/>
       <w:r>
         <w:t>Verification strategy</w:t>
       </w:r>
       <w:r>
         <w:t xml:space="preserve"> (black box test)</w:t>
       </w:r>
-      <w:bookmarkEnd w:id="13"/>
+      <w:bookmarkEnd w:id="14"/>
     </w:p>
     <w:p/>
     <w:p>
@@ -8236,28 +8380,60 @@
       <w:pPr>
         <w:spacing w:after="0" w:line="240" w:lineRule="auto"/>
         <w:jc w:val="both"/>
+        <w:rPr>
+          <w:lang w:val="es-MX"/>
+        </w:rPr>
       </w:pPr>
       <w:proofErr w:type="spellStart"/>
       <w:r>
+        <w:rPr>
+          <w:lang w:val="es-MX"/>
+        </w:rPr>
         <w:t>Documentacion</w:t>
       </w:r>
       <w:proofErr w:type="spellEnd"/>
       <w:r>
+        <w:rPr>
+          <w:lang w:val="es-MX"/>
+        </w:rPr>
         <w:t>/</w:t>
       </w:r>
       <w:r>
+        <w:rPr>
+          <w:lang w:val="es-MX"/>
+        </w:rPr>
         <w:t>4</w:t>
       </w:r>
       <w:r>
-        <w:t>) Verification</w:t>
-      </w:r>
-      <w:r>
+        <w:rPr>
+          <w:lang w:val="es-MX"/>
+        </w:rPr>
+        <w:t xml:space="preserve">) </w:t>
+      </w:r>
+      <w:proofErr w:type="spellStart"/>
+      <w:r>
+        <w:rPr>
+          <w:lang w:val="es-MX"/>
+        </w:rPr>
+        <w:t>Verification</w:t>
+      </w:r>
+      <w:proofErr w:type="spellEnd"/>
+      <w:r>
+        <w:rPr>
+          <w:lang w:val="es-MX"/>
+        </w:rPr>
         <w:t>/</w:t>
       </w:r>
       <w:r>
+        <w:rPr>
+          <w:lang w:val="es-MX"/>
+        </w:rPr>
         <w:t>10.</w:t>
       </w:r>
       <w:r>
+        <w:rPr>
+          <w:lang w:val="es-MX"/>
+        </w:rPr>
         <w:t>1. BlackboxTest_baseline.docx</w:t>
       </w:r>
     </w:p>
@@ -8268,6 +8444,7 @@
         <w:jc w:val="both"/>
         <w:rPr>
           <w:highlight w:val="yellow"/>
+          <w:lang w:val="es-MX"/>
         </w:rPr>
       </w:pPr>
     </w:p>
@@ -8279,11 +8456,19 @@
           <w:lang w:val="es-MX"/>
         </w:rPr>
       </w:pPr>
-      <w:r>
-        <w:rPr>
-          <w:lang w:val="es-MX"/>
-        </w:rPr>
-        <w:t xml:space="preserve">así también como </w:t>
+      <w:proofErr w:type="gramStart"/>
+      <w:r>
+        <w:rPr>
+          <w:lang w:val="es-MX"/>
+        </w:rPr>
+        <w:t>así</w:t>
+      </w:r>
+      <w:proofErr w:type="gramEnd"/>
+      <w:r>
+        <w:rPr>
+          <w:lang w:val="es-MX"/>
+        </w:rPr>
+        <w:t xml:space="preserve"> también como </w:t>
       </w:r>
       <w:r>
         <w:rPr>
@@ -8363,7 +8548,7 @@
           <w:lang w:val="es-MX"/>
         </w:rPr>
       </w:pPr>
-      <w:bookmarkStart w:id="14" w:name="_Toc8215474"/>
+      <w:bookmarkStart w:id="15" w:name="_Toc8215474"/>
       <w:r>
         <w:rPr>
           <w:lang w:val="es-MX"/>
@@ -8377,7 +8562,7 @@
         </w:rPr>
         <w:t>strategy</w:t>
       </w:r>
-      <w:bookmarkEnd w:id="14"/>
+      <w:bookmarkEnd w:id="15"/>
       <w:proofErr w:type="spellEnd"/>
     </w:p>
     <w:p>
@@ -8426,22 +8611,48 @@
       <w:pPr>
         <w:spacing w:after="0" w:line="240" w:lineRule="auto"/>
         <w:jc w:val="both"/>
+        <w:rPr>
+          <w:lang w:val="es-MX"/>
+        </w:rPr>
       </w:pPr>
       <w:proofErr w:type="spellStart"/>
       <w:r>
+        <w:rPr>
+          <w:lang w:val="es-MX"/>
+        </w:rPr>
         <w:t>Documentacion</w:t>
       </w:r>
       <w:proofErr w:type="spellEnd"/>
       <w:r>
+        <w:rPr>
+          <w:lang w:val="es-MX"/>
+        </w:rPr>
         <w:t>/</w:t>
       </w:r>
       <w:r>
-        <w:t>4) Verification</w:t>
-      </w:r>
-      <w:r>
+        <w:rPr>
+          <w:lang w:val="es-MX"/>
+        </w:rPr>
+        <w:t xml:space="preserve">4) </w:t>
+      </w:r>
+      <w:proofErr w:type="spellStart"/>
+      <w:r>
+        <w:rPr>
+          <w:lang w:val="es-MX"/>
+        </w:rPr>
+        <w:t>Verification</w:t>
+      </w:r>
+      <w:proofErr w:type="spellEnd"/>
+      <w:r>
+        <w:rPr>
+          <w:lang w:val="es-MX"/>
+        </w:rPr>
         <w:t>/</w:t>
       </w:r>
       <w:r>
+        <w:rPr>
+          <w:lang w:val="es-MX"/>
+        </w:rPr>
         <w:t>10.2. WhiteboxTest_baseline.docx</w:t>
       </w:r>
     </w:p>
@@ -8452,6 +8663,7 @@
         <w:jc w:val="both"/>
         <w:rPr>
           <w:highlight w:val="yellow"/>
+          <w:lang w:val="es-MX"/>
         </w:rPr>
       </w:pPr>
     </w:p>
@@ -8463,11 +8675,19 @@
           <w:lang w:val="es-MX"/>
         </w:rPr>
       </w:pPr>
-      <w:r>
-        <w:rPr>
-          <w:lang w:val="es-MX"/>
-        </w:rPr>
-        <w:t>así también como los resultados que se encuentran en la siguiente ruta:</w:t>
+      <w:proofErr w:type="gramStart"/>
+      <w:r>
+        <w:rPr>
+          <w:lang w:val="es-MX"/>
+        </w:rPr>
+        <w:t>así</w:t>
+      </w:r>
+      <w:proofErr w:type="gramEnd"/>
+      <w:r>
+        <w:rPr>
+          <w:lang w:val="es-MX"/>
+        </w:rPr>
+        <w:t xml:space="preserve"> también como los resultados que se encuentran en la siguiente ruta:</w:t>
       </w:r>
     </w:p>
     <w:p>
@@ -8532,7 +8752,7 @@
           <w:lang w:val="es-MX"/>
         </w:rPr>
       </w:pPr>
-      <w:bookmarkStart w:id="15" w:name="_Toc8215475"/>
+      <w:bookmarkStart w:id="16" w:name="_Toc8215475"/>
       <w:proofErr w:type="spellStart"/>
       <w:r>
         <w:rPr>
@@ -8588,7 +8808,7 @@
         </w:rPr>
         <w:t>index</w:t>
       </w:r>
-      <w:bookmarkEnd w:id="15"/>
+      <w:bookmarkEnd w:id="16"/>
       <w:proofErr w:type="spellEnd"/>
     </w:p>
     <w:p>
@@ -8773,7 +8993,7 @@
       <w:r>
         <w:t>/</w:t>
       </w:r>
-      <w:bookmarkStart w:id="16" w:name="_Hlk15749945"/>
+      <w:bookmarkStart w:id="17" w:name="_Hlk15749945"/>
       <w:r>
         <w:t>4</w:t>
       </w:r>
@@ -8793,7 +9013,7 @@
         <w:t>10.3. CCRI_20190405.docx</w:t>
       </w:r>
     </w:p>
-    <w:bookmarkEnd w:id="16"/>
+    <w:bookmarkEnd w:id="17"/>
     <w:p>
       <w:pPr>
         <w:spacing w:after="0" w:line="240" w:lineRule="auto"/>
@@ -8819,7 +9039,7 @@
           <w:lang w:val="es-MX"/>
         </w:rPr>
       </w:pPr>
-      <w:bookmarkStart w:id="17" w:name="_Toc8215476"/>
+      <w:bookmarkStart w:id="18" w:name="_Toc8215476"/>
       <w:proofErr w:type="spellStart"/>
       <w:r>
         <w:rPr>
@@ -8827,7 +9047,7 @@
         </w:rPr>
         <w:t>Release</w:t>
       </w:r>
-      <w:bookmarkEnd w:id="17"/>
+      <w:bookmarkEnd w:id="18"/>
       <w:proofErr w:type="spellEnd"/>
     </w:p>
     <w:p>
@@ -9278,7 +9498,7 @@
           <w:lang w:val="es-MX"/>
         </w:rPr>
       </w:pPr>
-      <w:hyperlink r:id="rId12" w:history="1">
+      <w:hyperlink r:id="rId13" w:history="1">
         <w:r>
           <w:rPr>
             <w:rStyle w:val="Hipervnculo"/>
@@ -9301,7 +9521,7 @@
           <w:lang w:val="es-MX"/>
         </w:rPr>
       </w:pPr>
-      <w:bookmarkStart w:id="18" w:name="_Toc8215477"/>
+      <w:bookmarkStart w:id="19" w:name="_Toc8215477"/>
       <w:r>
         <w:rPr>
           <w:lang w:val="es-MX"/>
@@ -9323,7 +9543,7 @@
         </w:rPr>
         <w:t xml:space="preserve"> Folder</w:t>
       </w:r>
-      <w:bookmarkEnd w:id="18"/>
+      <w:bookmarkEnd w:id="19"/>
     </w:p>
     <w:p>
       <w:pPr>
@@ -9364,7 +9584,7 @@
           <w:lang w:val="es-MX"/>
         </w:rPr>
       </w:pPr>
-      <w:hyperlink r:id="rId13" w:history="1">
+      <w:hyperlink r:id="rId14" w:history="1">
         <w:r>
           <w:rPr>
             <w:rStyle w:val="Hipervnculo"/>
@@ -9396,8 +9616,8 @@
           <w:lang w:val="es-MX"/>
         </w:rPr>
       </w:pPr>
-      <w:bookmarkStart w:id="19" w:name="_Toc8215478"/>
-      <w:bookmarkStart w:id="20" w:name="_Hlk15929954"/>
+      <w:bookmarkStart w:id="20" w:name="_Toc8215478"/>
+      <w:bookmarkStart w:id="21" w:name="_Hlk15929954"/>
       <w:proofErr w:type="spellStart"/>
       <w:r>
         <w:rPr>
@@ -9433,7 +9653,7 @@
         </w:rPr>
         <w:t>Strategy</w:t>
       </w:r>
-      <w:bookmarkEnd w:id="19"/>
+      <w:bookmarkEnd w:id="20"/>
       <w:proofErr w:type="spellEnd"/>
     </w:p>
     <w:p>
@@ -9481,69 +9701,95 @@
       <w:pPr>
         <w:spacing w:after="0" w:line="240" w:lineRule="auto"/>
         <w:jc w:val="both"/>
+        <w:rPr>
+          <w:lang w:val="es-MX"/>
+        </w:rPr>
       </w:pPr>
       <w:proofErr w:type="spellStart"/>
       <w:r>
+        <w:rPr>
+          <w:lang w:val="es-MX"/>
+        </w:rPr>
         <w:t>Documentacion</w:t>
       </w:r>
       <w:proofErr w:type="spellEnd"/>
       <w:r>
+        <w:rPr>
+          <w:lang w:val="es-MX"/>
+        </w:rPr>
         <w:t>/</w:t>
       </w:r>
       <w:r>
+        <w:rPr>
+          <w:lang w:val="es-MX"/>
+        </w:rPr>
+        <w:t xml:space="preserve">4) </w:t>
+      </w:r>
+      <w:proofErr w:type="spellStart"/>
+      <w:r>
+        <w:rPr>
+          <w:lang w:val="es-MX"/>
+        </w:rPr>
+        <w:t>Verification</w:t>
+      </w:r>
+      <w:proofErr w:type="spellEnd"/>
+      <w:r>
+        <w:rPr>
+          <w:lang w:val="es-MX"/>
+        </w:rPr>
+        <w:t>/</w:t>
+      </w:r>
+      <w:r>
+        <w:rPr>
+          <w:lang w:val="es-MX"/>
+        </w:rPr>
+        <w:t>11.1. IntegrationTesting_baseline.docx</w:t>
+      </w:r>
+    </w:p>
+    <w:p>
+      <w:pPr>
+        <w:spacing w:after="0" w:line="240" w:lineRule="auto"/>
+        <w:jc w:val="both"/>
+        <w:rPr>
+          <w:lang w:val="es-MX"/>
+        </w:rPr>
+      </w:pPr>
+      <w:r>
+        <w:rPr>
+          <w:lang w:val="es-MX"/>
+        </w:rPr>
+        <w:t>Los resultados de esta sección están contenidos en la siguiente dirección:</w:t>
+      </w:r>
+    </w:p>
+    <w:p>
+      <w:pPr>
+        <w:spacing w:after="0" w:line="240" w:lineRule="auto"/>
+        <w:jc w:val="both"/>
+      </w:pPr>
+      <w:proofErr w:type="spellStart"/>
+      <w:r>
+        <w:t>Documentacion</w:t>
+      </w:r>
+      <w:proofErr w:type="spellEnd"/>
+      <w:r>
+        <w:t>/</w:t>
+      </w:r>
+      <w:r>
         <w:t>4) Verification</w:t>
       </w:r>
       <w:r>
         <w:t>/</w:t>
       </w:r>
       <w:r>
-        <w:t>11.1. IntegrationTesting_baseline.docx</w:t>
-      </w:r>
-    </w:p>
-    <w:p>
-      <w:pPr>
-        <w:spacing w:after="0" w:line="240" w:lineRule="auto"/>
-        <w:jc w:val="both"/>
-        <w:rPr>
-          <w:lang w:val="es-MX"/>
-        </w:rPr>
-      </w:pPr>
-      <w:r>
-        <w:rPr>
-          <w:lang w:val="es-MX"/>
-        </w:rPr>
-        <w:t>Los resultados de esta sección están contenidos en la siguiente dirección:</w:t>
-      </w:r>
-    </w:p>
-    <w:p>
-      <w:pPr>
-        <w:spacing w:after="0" w:line="240" w:lineRule="auto"/>
-        <w:jc w:val="both"/>
-      </w:pPr>
-      <w:proofErr w:type="spellStart"/>
-      <w:r>
-        <w:t>Documentacion</w:t>
-      </w:r>
-      <w:proofErr w:type="spellEnd"/>
+        <w:t>Results</w:t>
+      </w:r>
       <w:r>
         <w:t>/</w:t>
       </w:r>
       <w:r>
-        <w:t>4) Verification</w:t>
-      </w:r>
-      <w:r>
-        <w:t>/</w:t>
-      </w:r>
-      <w:r>
-        <w:t>Results</w:t>
-      </w:r>
-      <w:r>
-        <w:t>/</w:t>
-      </w:r>
-      <w:r>
         <w:t>11.1. IntegrationTesting_20190405.docx</w:t>
       </w:r>
-      <w:bookmarkEnd w:id="20"/>
+      <w:bookmarkEnd w:id="21"/>
     </w:p>
     <w:p>
       <w:pPr>
@@ -9564,7 +9810,7 @@
           <w:lang w:val="es-MX"/>
         </w:rPr>
       </w:pPr>
-      <w:bookmarkStart w:id="21" w:name="_Toc8215479"/>
+      <w:bookmarkStart w:id="22" w:name="_Toc8215479"/>
       <w:proofErr w:type="spellStart"/>
       <w:r>
         <w:rPr>
@@ -9614,7 +9860,7 @@
         </w:rPr>
         <w:t>Testing</w:t>
       </w:r>
-      <w:bookmarkEnd w:id="21"/>
+      <w:bookmarkEnd w:id="22"/>
       <w:proofErr w:type="spellEnd"/>
     </w:p>
     <w:p>
@@ -9646,22 +9892,48 @@
       <w:pPr>
         <w:spacing w:after="0" w:line="240" w:lineRule="auto"/>
         <w:jc w:val="both"/>
+        <w:rPr>
+          <w:lang w:val="es-MX"/>
+        </w:rPr>
       </w:pPr>
       <w:proofErr w:type="spellStart"/>
       <w:r>
+        <w:rPr>
+          <w:lang w:val="es-MX"/>
+        </w:rPr>
         <w:t>Documentacion</w:t>
       </w:r>
       <w:proofErr w:type="spellEnd"/>
       <w:r>
+        <w:rPr>
+          <w:lang w:val="es-MX"/>
+        </w:rPr>
         <w:t>/</w:t>
       </w:r>
       <w:r>
-        <w:t>4) Verification</w:t>
-      </w:r>
-      <w:r>
+        <w:rPr>
+          <w:lang w:val="es-MX"/>
+        </w:rPr>
+        <w:t xml:space="preserve">4) </w:t>
+      </w:r>
+      <w:proofErr w:type="spellStart"/>
+      <w:r>
+        <w:rPr>
+          <w:lang w:val="es-MX"/>
+        </w:rPr>
+        <w:t>Verification</w:t>
+      </w:r>
+      <w:proofErr w:type="spellEnd"/>
+      <w:r>
+        <w:rPr>
+          <w:lang w:val="es-MX"/>
+        </w:rPr>
         <w:t>/</w:t>
       </w:r>
       <w:r>
+        <w:rPr>
+          <w:lang w:val="es-MX"/>
+        </w:rPr>
         <w:t>11.2. ValidationTesting_baseline.docx</w:t>
       </w:r>
     </w:p>
@@ -9672,6 +9944,7 @@
         <w:rPr>
           <w:b/>
           <w:highlight w:val="yellow"/>
+          <w:lang w:val="es-MX"/>
         </w:rPr>
       </w:pPr>
     </w:p>
@@ -9683,7 +9956,7 @@
           <w:lang w:val="es-MX"/>
         </w:rPr>
       </w:pPr>
-      <w:bookmarkStart w:id="22" w:name="_Hlk16147631"/>
+      <w:bookmarkStart w:id="23" w:name="_Hlk16147631"/>
       <w:r>
         <w:rPr>
           <w:lang w:val="es-MX"/>
@@ -9720,7 +9993,7 @@
         <w:t>11.2. ValidationTesting_20190405.xls</w:t>
       </w:r>
     </w:p>
-    <w:bookmarkEnd w:id="22"/>
+    <w:bookmarkEnd w:id="23"/>
     <w:p>
       <w:pPr>
         <w:spacing w:after="0" w:line="240" w:lineRule="auto"/>
@@ -9749,11 +10022,11 @@
         <w:spacing w:before="0" w:line="240" w:lineRule="auto"/>
         <w:jc w:val="both"/>
       </w:pPr>
-      <w:bookmarkStart w:id="23" w:name="_Toc8215480"/>
+      <w:bookmarkStart w:id="24" w:name="_Toc8215480"/>
       <w:r>
         <w:t>Throughput and Flash and RAM measurement</w:t>
       </w:r>
-      <w:bookmarkEnd w:id="23"/>
+      <w:bookmarkEnd w:id="24"/>
     </w:p>
     <w:p>
       <w:pPr>
@@ -9927,7 +10200,7 @@
           <w:lang w:val="es-MX"/>
         </w:rPr>
       </w:pPr>
-      <w:bookmarkStart w:id="24" w:name="_Toc8215481"/>
+      <w:bookmarkStart w:id="25" w:name="_Toc8215481"/>
       <w:proofErr w:type="spellStart"/>
       <w:r>
         <w:rPr>
@@ -9935,7 +10208,7 @@
         </w:rPr>
         <w:t>Results</w:t>
       </w:r>
-      <w:bookmarkEnd w:id="24"/>
+      <w:bookmarkEnd w:id="25"/>
       <w:proofErr w:type="spellEnd"/>
     </w:p>
     <w:p>
@@ -9984,10 +10257,16 @@
       </w:r>
       <w:proofErr w:type="spellStart"/>
       <w:r>
+        <w:rPr>
+          <w:lang w:val="es-MX"/>
+        </w:rPr>
         <w:t>Documentacion</w:t>
       </w:r>
       <w:proofErr w:type="spellEnd"/>
       <w:r>
+        <w:rPr>
+          <w:lang w:val="es-MX"/>
+        </w:rPr>
         <w:t>/</w:t>
       </w:r>
       <w:r>
@@ -10027,7 +10306,7 @@
           <w:lang w:val="es-MX"/>
         </w:rPr>
       </w:pPr>
-      <w:bookmarkStart w:id="25" w:name="_Toc8215482"/>
+      <w:bookmarkStart w:id="26" w:name="_Toc8215482"/>
       <w:proofErr w:type="spellStart"/>
       <w:r>
         <w:rPr>
@@ -10050,7 +10329,7 @@
         </w:rPr>
         <w:t>Learned</w:t>
       </w:r>
-      <w:bookmarkEnd w:id="25"/>
+      <w:bookmarkEnd w:id="26"/>
       <w:proofErr w:type="spellEnd"/>
     </w:p>
     <w:p>
@@ -10213,51 +10492,53 @@
           <w:szCs w:val="23"/>
           <w:lang w:val="es-MX"/>
         </w:rPr>
-        <w:t xml:space="preserve">Lo </w:t>
-      </w:r>
-      <w:proofErr w:type="gramStart"/>
+        <w:t xml:space="preserve">Lo que si fue completamente nuevo para mí, fue lo del control de versiones con el </w:t>
+      </w:r>
+      <w:proofErr w:type="spellStart"/>
       <w:r>
         <w:rPr>
           <w:sz w:val="23"/>
           <w:szCs w:val="23"/>
           <w:lang w:val="es-MX"/>
         </w:rPr>
-        <w:t>que</w:t>
-      </w:r>
-      <w:proofErr w:type="gramEnd"/>
+        <w:t>Github</w:t>
+      </w:r>
+      <w:proofErr w:type="spellEnd"/>
       <w:r>
         <w:rPr>
           <w:sz w:val="23"/>
           <w:szCs w:val="23"/>
           <w:lang w:val="es-MX"/>
         </w:rPr>
-        <w:t xml:space="preserve"> si fue completamente nuevo para mí, fue lo del control de versiones con el </w:t>
+        <w:t xml:space="preserve">, clonar, generar </w:t>
       </w:r>
       <w:proofErr w:type="spellStart"/>
+      <w:proofErr w:type="gramStart"/>
       <w:r>
         <w:rPr>
           <w:sz w:val="23"/>
           <w:szCs w:val="23"/>
           <w:lang w:val="es-MX"/>
         </w:rPr>
-        <w:t>G</w:t>
-      </w:r>
+        <w:t>branches</w:t>
+      </w:r>
+      <w:proofErr w:type="spellEnd"/>
       <w:r>
         <w:rPr>
           <w:sz w:val="23"/>
           <w:szCs w:val="23"/>
           <w:lang w:val="es-MX"/>
         </w:rPr>
-        <w:t>ithub</w:t>
-      </w:r>
-      <w:proofErr w:type="spellEnd"/>
+        <w:t xml:space="preserve"> ,</w:t>
+      </w:r>
+      <w:proofErr w:type="gramEnd"/>
       <w:r>
         <w:rPr>
           <w:sz w:val="23"/>
           <w:szCs w:val="23"/>
           <w:lang w:val="es-MX"/>
         </w:rPr>
-        <w:t xml:space="preserve">, clonar, generar </w:t>
+        <w:t xml:space="preserve"> hacer </w:t>
       </w:r>
       <w:proofErr w:type="spellStart"/>
       <w:r>
@@ -10266,7 +10547,7 @@
           <w:szCs w:val="23"/>
           <w:lang w:val="es-MX"/>
         </w:rPr>
-        <w:t>branches</w:t>
+        <w:t>merge</w:t>
       </w:r>
       <w:proofErr w:type="spellEnd"/>
       <w:r>
@@ -10275,51 +10556,49 @@
           <w:szCs w:val="23"/>
           <w:lang w:val="es-MX"/>
         </w:rPr>
-        <w:t xml:space="preserve">, hacer </w:t>
-      </w:r>
-      <w:proofErr w:type="spellStart"/>
-      <w:r>
+        <w:t>, solucionar conflictos, etc.</w:t>
+      </w:r>
+    </w:p>
+    <w:p>
+      <w:pPr>
         <w:rPr>
           <w:sz w:val="23"/>
           <w:szCs w:val="23"/>
           <w:lang w:val="es-MX"/>
         </w:rPr>
-        <w:t>merge</w:t>
-      </w:r>
-      <w:proofErr w:type="spellEnd"/>
+      </w:pPr>
       <w:r>
         <w:rPr>
           <w:sz w:val="23"/>
           <w:szCs w:val="23"/>
           <w:lang w:val="es-MX"/>
         </w:rPr>
-        <w:t>, solucionar conflictos, etc.</w:t>
-      </w:r>
-    </w:p>
-    <w:p>
-      <w:pPr>
+        <w:t xml:space="preserve"> Otro tema que fue nuevo para mí fue la metodología del  </w:t>
+      </w:r>
+      <w:r>
         <w:rPr>
           <w:sz w:val="23"/>
           <w:szCs w:val="23"/>
           <w:lang w:val="es-MX"/>
         </w:rPr>
-      </w:pPr>
+        <w:t xml:space="preserve">Agile </w:t>
+      </w:r>
+      <w:proofErr w:type="spellStart"/>
       <w:r>
         <w:rPr>
           <w:sz w:val="23"/>
           <w:szCs w:val="23"/>
           <w:lang w:val="es-MX"/>
         </w:rPr>
-        <w:t xml:space="preserve"> Otro tema que fue nuevo para mí fue la metodología del  </w:t>
-      </w:r>
-      <w:proofErr w:type="spellStart"/>
+        <w:t>S</w:t>
+      </w:r>
       <w:r>
         <w:rPr>
           <w:sz w:val="23"/>
           <w:szCs w:val="23"/>
           <w:lang w:val="es-MX"/>
         </w:rPr>
-        <w:t>scrum</w:t>
+        <w:t>crum</w:t>
       </w:r>
       <w:proofErr w:type="spellEnd"/>
       <w:r>
@@ -10346,25 +10625,23 @@
           <w:szCs w:val="23"/>
           <w:lang w:val="es-MX"/>
         </w:rPr>
-        <w:t xml:space="preserve"> y llevar toda la administración, anteriormente había programado en muchas plataformas como c, </w:t>
-      </w:r>
-      <w:proofErr w:type="spellStart"/>
+        <w:t xml:space="preserve"> y llevar toda la administración, anteriormente había progr</w:t>
+      </w:r>
       <w:r>
         <w:rPr>
           <w:sz w:val="23"/>
           <w:szCs w:val="23"/>
           <w:lang w:val="es-MX"/>
         </w:rPr>
-        <w:t>c++</w:t>
-      </w:r>
-      <w:proofErr w:type="spellEnd"/>
+        <w:t>amado en varias</w:t>
+      </w:r>
       <w:r>
         <w:rPr>
           <w:sz w:val="23"/>
           <w:szCs w:val="23"/>
           <w:lang w:val="es-MX"/>
         </w:rPr>
-        <w:t xml:space="preserve">, </w:t>
+        <w:t xml:space="preserve"> plataformas como c, </w:t>
       </w:r>
       <w:proofErr w:type="spellStart"/>
       <w:r>
@@ -10373,7 +10650,7 @@
           <w:szCs w:val="23"/>
           <w:lang w:val="es-MX"/>
         </w:rPr>
-        <w:t>labview</w:t>
+        <w:t>c++</w:t>
       </w:r>
       <w:proofErr w:type="spellEnd"/>
       <w:r>
@@ -10391,7 +10668,7 @@
           <w:szCs w:val="23"/>
           <w:lang w:val="es-MX"/>
         </w:rPr>
-        <w:t>simulink</w:t>
+        <w:t>labview</w:t>
       </w:r>
       <w:proofErr w:type="spellEnd"/>
       <w:r>
@@ -10409,7 +10686,7 @@
           <w:szCs w:val="23"/>
           <w:lang w:val="es-MX"/>
         </w:rPr>
-        <w:t>matlab</w:t>
+        <w:t>simulink</w:t>
       </w:r>
       <w:proofErr w:type="spellEnd"/>
       <w:r>
@@ -10418,7 +10695,7 @@
           <w:szCs w:val="23"/>
           <w:lang w:val="es-MX"/>
         </w:rPr>
-        <w:t xml:space="preserve">, pero había trabajado de manera independiente donde prácticamente implementaba el código completamente sin depender de otra persona o equipo, y </w:t>
+        <w:t xml:space="preserve">, </w:t>
       </w:r>
       <w:proofErr w:type="spellStart"/>
       <w:r>
@@ -10427,7 +10704,7 @@
           <w:szCs w:val="23"/>
           <w:lang w:val="es-MX"/>
         </w:rPr>
-        <w:t>apredndí</w:t>
+        <w:t>matlab</w:t>
       </w:r>
       <w:proofErr w:type="spellEnd"/>
       <w:r>
@@ -10436,24 +10713,25 @@
           <w:szCs w:val="23"/>
           <w:lang w:val="es-MX"/>
         </w:rPr>
-        <w:t xml:space="preserve"> que con el GitHub todas las versiones quedan guardadas y queda la información respaldada previniendo perder trabajo realizado ya sea por daños al equipo o por robo de equipo, además que el software está disponible para que otras personas puedan trabajar en ellos cuando alguien está ausente.</w:t>
-      </w:r>
-    </w:p>
-    <w:p>
-      <w:pPr>
+        <w:t xml:space="preserve">, pero había trabajado de manera independiente donde prácticamente implementaba el código completamente sin depender de otra persona o equipo, y aprendí que con el </w:t>
+      </w:r>
+      <w:proofErr w:type="spellStart"/>
+      <w:r>
         <w:rPr>
           <w:sz w:val="23"/>
           <w:szCs w:val="23"/>
           <w:lang w:val="es-MX"/>
         </w:rPr>
-      </w:pPr>
+        <w:t>GitHub</w:t>
+      </w:r>
+      <w:proofErr w:type="spellEnd"/>
       <w:r>
         <w:rPr>
           <w:sz w:val="23"/>
           <w:szCs w:val="23"/>
           <w:lang w:val="es-MX"/>
         </w:rPr>
-        <w:t>Otro tema que es nuevo para mí es todo lo relacionado con el White box, de hecho tuve que investigar por mi cuenta que no aprendimos a usar dichas herramientas o hacer ejercicios prácticos.</w:t>
+        <w:t xml:space="preserve"> todas las versiones quedan guardadas y queda la información respaldada previniendo perder trabajo realizado ya sea por daños al equipo o por robo de equipo, además que el software está disponible para que otras personas puedan trabajar en ellos cuando alguien está ausente.</w:t>
       </w:r>
     </w:p>
     <w:p>
@@ -10470,7 +10748,7 @@
           <w:szCs w:val="23"/>
           <w:lang w:val="es-MX"/>
         </w:rPr>
-        <w:t xml:space="preserve">Todo el diplomado para mi fui muy interesante y vimos tantos temas, que en varios de ellos solo vimos un poco ya que para cada tema se necesita más tiempo para aprenderlos y </w:t>
+        <w:t>Otro tema que fue</w:t>
       </w:r>
       <w:r>
         <w:rPr>
@@ -10478,7 +10756,7 @@
           <w:szCs w:val="23"/>
           <w:lang w:val="es-MX"/>
         </w:rPr>
-        <w:t>más</w:t>
+        <w:t xml:space="preserve"> nuevo para mí es todo lo relacionado con el White box, de hecho </w:t>
       </w:r>
       <w:r>
         <w:rPr>
@@ -10486,38 +10764,79 @@
           <w:szCs w:val="23"/>
           <w:lang w:val="es-MX"/>
         </w:rPr>
-        <w:t xml:space="preserve"> si son nuevos para uno.</w:t>
-      </w:r>
-    </w:p>
-    <w:p>
-      <w:pPr>
-        <w:rPr>
-          <w:lang w:val="es-MX"/>
-        </w:rPr>
-      </w:pPr>
+        <w:t xml:space="preserve">se tuvo que investigar cómo usarlo ya </w:t>
+      </w:r>
       <w:r>
         <w:rPr>
           <w:sz w:val="23"/>
           <w:szCs w:val="23"/>
           <w:lang w:val="es-MX"/>
         </w:rPr>
-        <w:t>En general me gustó mucho el Diplomado, son temas que me dan mucho interés usarlos</w:t>
-      </w:r>
-      <w:r>
+        <w:t>que no aprendimos a usar dichas herramientas o hacer ejercicios prácticos.</w:t>
+      </w:r>
+    </w:p>
+    <w:p>
+      <w:pPr>
         <w:rPr>
           <w:sz w:val="23"/>
           <w:szCs w:val="23"/>
           <w:lang w:val="es-MX"/>
         </w:rPr>
-        <w:t xml:space="preserve"> y motivació</w:t>
-      </w:r>
+      </w:pPr>
       <w:r>
         <w:rPr>
           <w:sz w:val="23"/>
           <w:szCs w:val="23"/>
           <w:lang w:val="es-MX"/>
         </w:rPr>
-        <w:t>n trabajar en ellos.</w:t>
+        <w:t>Todo el diplomado para mi fui muy interesante y vimos tantos temas, que en varios de ellos solo vimos un poco ya que para cada tema se necesita más tiempo para aprenderlos y más si son nuevos para uno.</w:t>
+      </w:r>
+    </w:p>
+    <w:p>
+      <w:pPr>
+        <w:rPr>
+          <w:lang w:val="es-MX"/>
+        </w:rPr>
+      </w:pPr>
+      <w:r>
+        <w:rPr>
+          <w:sz w:val="23"/>
+          <w:szCs w:val="23"/>
+          <w:lang w:val="es-MX"/>
+        </w:rPr>
+        <w:t>En general me gustó mucho el Diplomado, son temas que me dan mucho interés usarlos</w:t>
+      </w:r>
+      <w:r>
+        <w:rPr>
+          <w:sz w:val="23"/>
+          <w:szCs w:val="23"/>
+          <w:lang w:val="es-MX"/>
+        </w:rPr>
+        <w:t xml:space="preserve"> y motivació</w:t>
+      </w:r>
+      <w:r>
+        <w:rPr>
+          <w:sz w:val="23"/>
+          <w:szCs w:val="23"/>
+          <w:lang w:val="es-MX"/>
+        </w:rPr>
+        <w:t xml:space="preserve">n </w:t>
+      </w:r>
+      <w:r>
+        <w:rPr>
+          <w:sz w:val="23"/>
+          <w:szCs w:val="23"/>
+          <w:lang w:val="es-MX"/>
+        </w:rPr>
+        <w:t xml:space="preserve">para </w:t>
+      </w:r>
+      <w:r>
+        <w:rPr>
+          <w:sz w:val="23"/>
+          <w:szCs w:val="23"/>
+          <w:lang w:val="es-MX"/>
+        </w:rPr>
+        <w:t>trabajar en ellos.</w:t>
       </w:r>
     </w:p>
     <w:p>
@@ -10533,14 +10852,6 @@
         </w:rPr>
         <w:t>José Antonio Pintor</w:t>
       </w:r>
-      <w:r>
-        <w:rPr>
-          <w:lang w:val="es-MX"/>
-        </w:rPr>
-        <w:t>.</w:t>
-      </w:r>
-      <w:bookmarkStart w:id="26" w:name="_GoBack"/>
-      <w:bookmarkEnd w:id="26"/>
     </w:p>
     <w:sectPr>
       <w:pgSz w:w="12240" w:h="15840"/>
@@ -10553,8 +10864,8 @@
 </file>
 
 <file path=word/numbering.xml><?xml version="1.0" encoding="utf-8"?>
-<w:numbering xmlns:wpc="http://schemas.microsoft.com/office/word/2010/wordprocessingCanvas" xmlns:cx="http://schemas.microsoft.com/office/drawing/2014/chartex" xmlns:mc="http://schemas.openxmlformats.org/markup-compatibility/2006" xmlns:o="urn:schemas-microsoft-com:office:office" xmlns:r="http://schemas.openxmlformats.org/officeDocument/2006/relationships" xmlns:m="http://schemas.openxmlformats.org/officeDocument/2006/math" xmlns:v="urn:schemas-microsoft-com:vml" xmlns:wp14="http://schemas.microsoft.com/office/word/2010/wordprocessingDrawing" xmlns:wp="http://schemas.openxmlformats.org/drawingml/2006/wordprocessingDrawing" xmlns:w10="urn:schemas-microsoft-com:office:word" xmlns:w="http://schemas.openxmlformats.org/wordprocessingml/2006/main" xmlns:w14="http://schemas.microsoft.com/office/word/2010/wordml" xmlns:w15="http://schemas.microsoft.com/office/word/2012/wordml" xmlns:w16se="http://schemas.microsoft.com/office/word/2015/wordml/symex" xmlns:wpg="http://schemas.microsoft.com/office/word/2010/wordprocessingGroup" xmlns:wpi="http://schemas.microsoft.com/office/word/2010/wordprocessingInk" xmlns:wne="http://schemas.microsoft.com/office/word/2006/wordml" xmlns:wps="http://schemas.microsoft.com/office/word/2010/wordprocessingShape" mc:Ignorable="w14 w15 w16se wp14">
-  <w:abstractNum w:abstractNumId="0" w15:restartNumberingAfterBreak="0">
+<w:numbering xmlns:wpc="http://schemas.microsoft.com/office/word/2010/wordprocessingCanvas" xmlns:mc="http://schemas.openxmlformats.org/markup-compatibility/2006" xmlns:o="urn:schemas-microsoft-com:office:office" xmlns:r="http://schemas.openxmlformats.org/officeDocument/2006/relationships" xmlns:m="http://schemas.openxmlformats.org/officeDocument/2006/math" xmlns:v="urn:schemas-microsoft-com:vml" xmlns:wp14="http://schemas.microsoft.com/office/word/2010/wordprocessingDrawing" xmlns:wp="http://schemas.openxmlformats.org/drawingml/2006/wordprocessingDrawing" xmlns:w10="urn:schemas-microsoft-com:office:word" xmlns:w="http://schemas.openxmlformats.org/wordprocessingml/2006/main" xmlns:w14="http://schemas.microsoft.com/office/word/2010/wordml" xmlns:wpg="http://schemas.microsoft.com/office/word/2010/wordprocessingGroup" xmlns:wpi="http://schemas.microsoft.com/office/word/2010/wordprocessingInk" xmlns:wne="http://schemas.microsoft.com/office/word/2006/wordml" xmlns:wps="http://schemas.microsoft.com/office/word/2010/wordprocessingShape" mc:Ignorable="w14 wp14">
+  <w:abstractNum w:abstractNumId="0">
     <w:nsid w:val="08223133"/>
     <w:multiLevelType w:val="multilevel"/>
     <w:tmpl w:val="E9EA5EBC"/>
@@ -10675,7 +10986,7 @@
       </w:rPr>
     </w:lvl>
   </w:abstractNum>
-  <w:abstractNum w:abstractNumId="1" w15:restartNumberingAfterBreak="0">
+  <w:abstractNum w:abstractNumId="1">
     <w:nsid w:val="3DFE07BA"/>
     <w:multiLevelType w:val="multilevel"/>
     <w:tmpl w:val="E9EA5EBC"/>
@@ -10796,7 +11107,7 @@
       </w:rPr>
     </w:lvl>
   </w:abstractNum>
-  <w:abstractNum w:abstractNumId="2" w15:restartNumberingAfterBreak="0">
+  <w:abstractNum w:abstractNumId="2">
     <w:nsid w:val="44025136"/>
     <w:multiLevelType w:val="hybridMultilevel"/>
     <w:tmpl w:val="A8C06B88"/>
@@ -10909,7 +11220,7 @@
       </w:rPr>
     </w:lvl>
   </w:abstractNum>
-  <w:abstractNum w:abstractNumId="3" w15:restartNumberingAfterBreak="0">
+  <w:abstractNum w:abstractNumId="3">
     <w:nsid w:val="50162C8D"/>
     <w:multiLevelType w:val="hybridMultilevel"/>
     <w:tmpl w:val="D5FA791C"/>
@@ -11022,7 +11333,7 @@
       </w:rPr>
     </w:lvl>
   </w:abstractNum>
-  <w:abstractNum w:abstractNumId="4" w15:restartNumberingAfterBreak="0">
+  <w:abstractNum w:abstractNumId="4">
     <w:nsid w:val="54517DD8"/>
     <w:multiLevelType w:val="hybridMultilevel"/>
     <w:tmpl w:val="13948EB0"/>
@@ -11135,7 +11446,7 @@
       </w:rPr>
     </w:lvl>
   </w:abstractNum>
-  <w:abstractNum w:abstractNumId="5" w15:restartNumberingAfterBreak="0">
+  <w:abstractNum w:abstractNumId="5">
     <w:nsid w:val="58FC14AB"/>
     <w:multiLevelType w:val="hybridMultilevel"/>
     <w:tmpl w:val="38BAC2BC"/>
@@ -11248,7 +11559,7 @@
       </w:rPr>
     </w:lvl>
   </w:abstractNum>
-  <w:abstractNum w:abstractNumId="6" w15:restartNumberingAfterBreak="0">
+  <w:abstractNum w:abstractNumId="6">
     <w:nsid w:val="654E2913"/>
     <w:multiLevelType w:val="multilevel"/>
     <w:tmpl w:val="E9EA5EBC"/>
@@ -11369,7 +11680,7 @@
       </w:rPr>
     </w:lvl>
   </w:abstractNum>
-  <w:abstractNum w:abstractNumId="7" w15:restartNumberingAfterBreak="0">
+  <w:abstractNum w:abstractNumId="7">
     <w:nsid w:val="669352FF"/>
     <w:multiLevelType w:val="hybridMultilevel"/>
     <w:tmpl w:val="95C060FE"/>
@@ -11510,7 +11821,7 @@
 </file>
 
 <file path=word/styles.xml><?xml version="1.0" encoding="utf-8"?>
-<w:styles xmlns:mc="http://schemas.openxmlformats.org/markup-compatibility/2006" xmlns:r="http://schemas.openxmlformats.org/officeDocument/2006/relationships" xmlns:w="http://schemas.openxmlformats.org/wordprocessingml/2006/main" xmlns:w14="http://schemas.microsoft.com/office/word/2010/wordml" xmlns:w15="http://schemas.microsoft.com/office/word/2012/wordml" xmlns:w16se="http://schemas.microsoft.com/office/word/2015/wordml/symex" mc:Ignorable="w14 w15 w16se">
+<w:styles xmlns:mc="http://schemas.openxmlformats.org/markup-compatibility/2006" xmlns:r="http://schemas.openxmlformats.org/officeDocument/2006/relationships" xmlns:w="http://schemas.openxmlformats.org/wordprocessingml/2006/main" xmlns:w14="http://schemas.microsoft.com/office/word/2010/wordml" mc:Ignorable="w14">
   <w:docDefaults>
     <w:rPrDefault>
       <w:rPr>
@@ -11526,378 +11837,144 @@
       </w:pPr>
     </w:pPrDefault>
   </w:docDefaults>
-  <w:latentStyles w:defLockedState="0" w:defUIPriority="99" w:defSemiHidden="0" w:defUnhideWhenUsed="0" w:defQFormat="0" w:count="371">
-    <w:lsdException w:name="Normal" w:uiPriority="0" w:qFormat="1"/>
-    <w:lsdException w:name="heading 1" w:uiPriority="9" w:qFormat="1"/>
-    <w:lsdException w:name="heading 2" w:semiHidden="1" w:uiPriority="9" w:unhideWhenUsed="1" w:qFormat="1"/>
-    <w:lsdException w:name="heading 3" w:semiHidden="1" w:uiPriority="9" w:unhideWhenUsed="1" w:qFormat="1"/>
-    <w:lsdException w:name="heading 4" w:semiHidden="1" w:uiPriority="9" w:unhideWhenUsed="1" w:qFormat="1"/>
-    <w:lsdException w:name="heading 5" w:semiHidden="1" w:uiPriority="9" w:unhideWhenUsed="1" w:qFormat="1"/>
-    <w:lsdException w:name="heading 6" w:semiHidden="1" w:uiPriority="9" w:unhideWhenUsed="1" w:qFormat="1"/>
-    <w:lsdException w:name="heading 7" w:semiHidden="1" w:uiPriority="9" w:unhideWhenUsed="1" w:qFormat="1"/>
-    <w:lsdException w:name="heading 8" w:semiHidden="1" w:uiPriority="9" w:unhideWhenUsed="1" w:qFormat="1"/>
-    <w:lsdException w:name="heading 9" w:semiHidden="1" w:uiPriority="9" w:unhideWhenUsed="1" w:qFormat="1"/>
-    <w:lsdException w:name="index 1" w:semiHidden="1" w:unhideWhenUsed="1"/>
-    <w:lsdException w:name="index 2" w:semiHidden="1" w:unhideWhenUsed="1"/>
-    <w:lsdException w:name="index 3" w:semiHidden="1" w:unhideWhenUsed="1"/>
-    <w:lsdException w:name="index 4" w:semiHidden="1" w:unhideWhenUsed="1"/>
-    <w:lsdException w:name="index 5" w:semiHidden="1" w:unhideWhenUsed="1"/>
-    <w:lsdException w:name="index 6" w:semiHidden="1" w:unhideWhenUsed="1"/>
-    <w:lsdException w:name="index 7" w:semiHidden="1" w:unhideWhenUsed="1"/>
-    <w:lsdException w:name="index 8" w:semiHidden="1" w:unhideWhenUsed="1"/>
-    <w:lsdException w:name="index 9" w:semiHidden="1" w:unhideWhenUsed="1"/>
-    <w:lsdException w:name="toc 1" w:semiHidden="1" w:uiPriority="39" w:unhideWhenUsed="1"/>
-    <w:lsdException w:name="toc 2" w:semiHidden="1" w:uiPriority="39" w:unhideWhenUsed="1"/>
-    <w:lsdException w:name="toc 3" w:semiHidden="1" w:uiPriority="39" w:unhideWhenUsed="1"/>
-    <w:lsdException w:name="toc 4" w:semiHidden="1" w:uiPriority="39" w:unhideWhenUsed="1"/>
-    <w:lsdException w:name="toc 5" w:semiHidden="1" w:uiPriority="39" w:unhideWhenUsed="1"/>
-    <w:lsdException w:name="toc 6" w:semiHidden="1" w:uiPriority="39" w:unhideWhenUsed="1"/>
-    <w:lsdException w:name="toc 7" w:semiHidden="1" w:uiPriority="39" w:unhideWhenUsed="1"/>
-    <w:lsdException w:name="toc 8" w:semiHidden="1" w:uiPriority="39" w:unhideWhenUsed="1"/>
-    <w:lsdException w:name="toc 9" w:semiHidden="1" w:uiPriority="39" w:unhideWhenUsed="1"/>
-    <w:lsdException w:name="Normal Indent" w:semiHidden="1" w:unhideWhenUsed="1"/>
-    <w:lsdException w:name="footnote text" w:semiHidden="1" w:unhideWhenUsed="1"/>
-    <w:lsdException w:name="annotation text" w:semiHidden="1" w:unhideWhenUsed="1"/>
-    <w:lsdException w:name="header" w:semiHidden="1" w:unhideWhenUsed="1"/>
-    <w:lsdException w:name="footer" w:semiHidden="1" w:unhideWhenUsed="1"/>
-    <w:lsdException w:name="index heading" w:semiHidden="1" w:unhideWhenUsed="1"/>
-    <w:lsdException w:name="caption" w:semiHidden="1" w:uiPriority="35" w:unhideWhenUsed="1" w:qFormat="1"/>
-    <w:lsdException w:name="table of figures" w:semiHidden="1" w:unhideWhenUsed="1"/>
-    <w:lsdException w:name="envelope address" w:semiHidden="1" w:unhideWhenUsed="1"/>
-    <w:lsdException w:name="envelope return" w:semiHidden="1" w:unhideWhenUsed="1"/>
-    <w:lsdException w:name="footnote reference" w:semiHidden="1" w:unhideWhenUsed="1"/>
-    <w:lsdException w:name="annotation reference" w:semiHidden="1" w:unhideWhenUsed="1"/>
-    <w:lsdException w:name="line number" w:semiHidden="1" w:unhideWhenUsed="1"/>
-    <w:lsdException w:name="page number" w:semiHidden="1" w:unhideWhenUsed="1"/>
-    <w:lsdException w:name="endnote reference" w:semiHidden="1" w:unhideWhenUsed="1"/>
-    <w:lsdException w:name="endnote text" w:semiHidden="1" w:unhideWhenUsed="1"/>
-    <w:lsdException w:name="table of authorities" w:semiHidden="1" w:unhideWhenUsed="1"/>
-    <w:lsdException w:name="macro" w:semiHidden="1" w:unhideWhenUsed="1"/>
-    <w:lsdException w:name="toa heading" w:semiHidden="1" w:unhideWhenUsed="1"/>
-    <w:lsdException w:name="List" w:semiHidden="1" w:unhideWhenUsed="1"/>
-    <w:lsdException w:name="List Bullet" w:semiHidden="1" w:unhideWhenUsed="1"/>
-    <w:lsdException w:name="List Number" w:semiHidden="1" w:unhideWhenUsed="1"/>
-    <w:lsdException w:name="List 2" w:semiHidden="1" w:unhideWhenUsed="1"/>
-    <w:lsdException w:name="List 3" w:semiHidden="1" w:unhideWhenUsed="1"/>
-    <w:lsdException w:name="List 4" w:semiHidden="1" w:unhideWhenUsed="1"/>
-    <w:lsdException w:name="List 5" w:semiHidden="1" w:unhideWhenUsed="1"/>
-    <w:lsdException w:name="List Bullet 2" w:semiHidden="1" w:unhideWhenUsed="1"/>
-    <w:lsdException w:name="List Bullet 3" w:semiHidden="1" w:unhideWhenUsed="1"/>
-    <w:lsdException w:name="List Bullet 4" w:semiHidden="1" w:unhideWhenUsed="1"/>
-    <w:lsdException w:name="List Bullet 5" w:semiHidden="1" w:unhideWhenUsed="1"/>
-    <w:lsdException w:name="List Number 2" w:semiHidden="1" w:unhideWhenUsed="1"/>
-    <w:lsdException w:name="List Number 3" w:semiHidden="1" w:unhideWhenUsed="1"/>
-    <w:lsdException w:name="List Number 4" w:semiHidden="1" w:unhideWhenUsed="1"/>
-    <w:lsdException w:name="List Number 5" w:semiHidden="1" w:unhideWhenUsed="1"/>
-    <w:lsdException w:name="Title" w:uiPriority="10" w:qFormat="1"/>
-    <w:lsdException w:name="Closing" w:semiHidden="1" w:unhideWhenUsed="1"/>
-    <w:lsdException w:name="Signature" w:semiHidden="1" w:unhideWhenUsed="1"/>
-    <w:lsdException w:name="Default Paragraph Font" w:semiHidden="1" w:uiPriority="1" w:unhideWhenUsed="1"/>
-    <w:lsdException w:name="Body Text" w:semiHidden="1" w:unhideWhenUsed="1"/>
-    <w:lsdException w:name="Body Text Indent" w:semiHidden="1" w:unhideWhenUsed="1"/>
-    <w:lsdException w:name="List Continue" w:semiHidden="1" w:unhideWhenUsed="1"/>
-    <w:lsdException w:name="List Continue 2" w:semiHidden="1" w:unhideWhenUsed="1"/>
-    <w:lsdException w:name="List Continue 3" w:semiHidden="1" w:unhideWhenUsed="1"/>
-    <w:lsdException w:name="List Continue 4" w:semiHidden="1" w:unhideWhenUsed="1"/>
-    <w:lsdException w:name="List Continue 5" w:semiHidden="1" w:unhideWhenUsed="1"/>
-    <w:lsdException w:name="Message Header" w:semiHidden="1" w:unhideWhenUsed="1"/>
-    <w:lsdException w:name="Subtitle" w:uiPriority="11" w:qFormat="1"/>
-    <w:lsdException w:name="Salutation" w:semiHidden="1" w:unhideWhenUsed="1"/>
-    <w:lsdException w:name="Date" w:semiHidden="1" w:unhideWhenUsed="1"/>
-    <w:lsdException w:name="Body Text First Indent" w:semiHidden="1" w:unhideWhenUsed="1"/>
-    <w:lsdException w:name="Body Text First Indent 2" w:semiHidden="1" w:unhideWhenUsed="1"/>
-    <w:lsdException w:name="Note Heading" w:semiHidden="1" w:unhideWhenUsed="1"/>
-    <w:lsdException w:name="Body Text 2" w:semiHidden="1" w:unhideWhenUsed="1"/>
-    <w:lsdException w:name="Body Text 3" w:semiHidden="1" w:unhideWhenUsed="1"/>
-    <w:lsdException w:name="Body Text Indent 2" w:semiHidden="1" w:unhideWhenUsed="1"/>
-    <w:lsdException w:name="Body Text Indent 3" w:semiHidden="1" w:unhideWhenUsed="1"/>
-    <w:lsdException w:name="Block Text" w:semiHidden="1" w:unhideWhenUsed="1"/>
-    <w:lsdException w:name="Hyperlink" w:semiHidden="1" w:unhideWhenUsed="1"/>
-    <w:lsdException w:name="FollowedHyperlink" w:semiHidden="1" w:unhideWhenUsed="1"/>
-    <w:lsdException w:name="Strong" w:uiPriority="22" w:qFormat="1"/>
-    <w:lsdException w:name="Emphasis" w:uiPriority="20" w:qFormat="1"/>
-    <w:lsdException w:name="Document Map" w:semiHidden="1" w:unhideWhenUsed="1"/>
-    <w:lsdException w:name="Plain Text" w:semiHidden="1" w:unhideWhenUsed="1"/>
-    <w:lsdException w:name="E-mail Signature" w:semiHidden="1" w:unhideWhenUsed="1"/>
-    <w:lsdException w:name="HTML Top of Form" w:semiHidden="1" w:unhideWhenUsed="1"/>
-    <w:lsdException w:name="HTML Bottom of Form" w:semiHidden="1" w:unhideWhenUsed="1"/>
-    <w:lsdException w:name="Normal (Web)" w:semiHidden="1" w:unhideWhenUsed="1"/>
-    <w:lsdException w:name="HTML Acronym" w:semiHidden="1" w:unhideWhenUsed="1"/>
-    <w:lsdException w:name="HTML Address" w:semiHidden="1" w:unhideWhenUsed="1"/>
-    <w:lsdException w:name="HTML Cite" w:semiHidden="1" w:unhideWhenUsed="1"/>
-    <w:lsdException w:name="HTML Code" w:semiHidden="1" w:unhideWhenUsed="1"/>
-    <w:lsdException w:name="HTML Definition" w:semiHidden="1" w:unhideWhenUsed="1"/>
-    <w:lsdException w:name="HTML Keyboard" w:semiHidden="1" w:unhideWhenUsed="1"/>
-    <w:lsdException w:name="HTML Preformatted" w:semiHidden="1" w:unhideWhenUsed="1"/>
-    <w:lsdException w:name="HTML Sample" w:semiHidden="1" w:unhideWhenUsed="1"/>
-    <w:lsdException w:name="HTML Typewriter" w:semiHidden="1" w:unhideWhenUsed="1"/>
-    <w:lsdException w:name="HTML Variable" w:semiHidden="1" w:unhideWhenUsed="1"/>
-    <w:lsdException w:name="Normal Table" w:semiHidden="1" w:unhideWhenUsed="1"/>
-    <w:lsdException w:name="annotation subject" w:semiHidden="1" w:unhideWhenUsed="1"/>
-    <w:lsdException w:name="No List" w:semiHidden="1" w:unhideWhenUsed="1"/>
-    <w:lsdException w:name="Outline List 1" w:semiHidden="1" w:unhideWhenUsed="1"/>
-    <w:lsdException w:name="Outline List 2" w:semiHidden="1" w:unhideWhenUsed="1"/>
-    <w:lsdException w:name="Outline List 3" w:semiHidden="1" w:unhideWhenUsed="1"/>
-    <w:lsdException w:name="Table Simple 1" w:semiHidden="1" w:unhideWhenUsed="1"/>
-    <w:lsdException w:name="Table Simple 2" w:semiHidden="1" w:unhideWhenUsed="1"/>
-    <w:lsdException w:name="Table Simple 3" w:semiHidden="1" w:unhideWhenUsed="1"/>
-    <w:lsdException w:name="Table Classic 1" w:semiHidden="1" w:unhideWhenUsed="1"/>
-    <w:lsdException w:name="Table Classic 2" w:semiHidden="1" w:unhideWhenUsed="1"/>
-    <w:lsdException w:name="Table Classic 3" w:semiHidden="1" w:unhideWhenUsed="1"/>
-    <w:lsdException w:name="Table Classic 4" w:semiHidden="1" w:unhideWhenUsed="1"/>
-    <w:lsdException w:name="Table Colorful 1" w:semiHidden="1" w:unhideWhenUsed="1"/>
-    <w:lsdException w:name="Table Colorful 2" w:semiHidden="1" w:unhideWhenUsed="1"/>
-    <w:lsdException w:name="Table Colorful 3" w:semiHidden="1" w:unhideWhenUsed="1"/>
-    <w:lsdException w:name="Table Columns 1" w:semiHidden="1" w:unhideWhenUsed="1"/>
-    <w:lsdException w:name="Table Columns 2" w:semiHidden="1" w:unhideWhenUsed="1"/>
-    <w:lsdException w:name="Table Columns 3" w:semiHidden="1" w:unhideWhenUsed="1"/>
-    <w:lsdException w:name="Table Columns 4" w:semiHidden="1" w:unhideWhenUsed="1"/>
-    <w:lsdException w:name="Table Columns 5" w:semiHidden="1" w:unhideWhenUsed="1"/>
-    <w:lsdException w:name="Table Grid 1" w:semiHidden="1" w:unhideWhenUsed="1"/>
-    <w:lsdException w:name="Table Grid 2" w:semiHidden="1" w:unhideWhenUsed="1"/>
-    <w:lsdException w:name="Table Grid 3" w:semiHidden="1" w:unhideWhenUsed="1"/>
-    <w:lsdException w:name="Table Grid 4" w:semiHidden="1" w:unhideWhenUsed="1"/>
-    <w:lsdException w:name="Table Grid 5" w:semiHidden="1" w:unhideWhenUsed="1"/>
-    <w:lsdException w:name="Table Grid 6" w:semiHidden="1" w:unhideWhenUsed="1"/>
-    <w:lsdException w:name="Table Grid 7" w:semiHidden="1" w:unhideWhenUsed="1"/>
-    <w:lsdException w:name="Table Grid 8" w:semiHidden="1" w:unhideWhenUsed="1"/>
-    <w:lsdException w:name="Table List 1" w:semiHidden="1" w:unhideWhenUsed="1"/>
-    <w:lsdException w:name="Table List 2" w:semiHidden="1" w:unhideWhenUsed="1"/>
-    <w:lsdException w:name="Table List 3" w:semiHidden="1" w:unhideWhenUsed="1"/>
-    <w:lsdException w:name="Table List 4" w:semiHidden="1" w:unhideWhenUsed="1"/>
-    <w:lsdException w:name="Table List 5" w:semiHidden="1" w:unhideWhenUsed="1"/>
-    <w:lsdException w:name="Table List 6" w:semiHidden="1" w:unhideWhenUsed="1"/>
-    <w:lsdException w:name="Table List 7" w:semiHidden="1" w:unhideWhenUsed="1"/>
-    <w:lsdException w:name="Table List 8" w:semiHidden="1" w:unhideWhenUsed="1"/>
-    <w:lsdException w:name="Table 3D effects 1" w:semiHidden="1" w:unhideWhenUsed="1"/>
-    <w:lsdException w:name="Table 3D effects 2" w:semiHidden="1" w:unhideWhenUsed="1"/>
-    <w:lsdException w:name="Table 3D effects 3" w:semiHidden="1" w:unhideWhenUsed="1"/>
-    <w:lsdException w:name="Table Contemporary" w:semiHidden="1" w:unhideWhenUsed="1"/>
-    <w:lsdException w:name="Table Elegant" w:semiHidden="1" w:unhideWhenUsed="1"/>
-    <w:lsdException w:name="Table Professional" w:semiHidden="1" w:unhideWhenUsed="1"/>
-    <w:lsdException w:name="Table Subtle 1" w:semiHidden="1" w:unhideWhenUsed="1"/>
-    <w:lsdException w:name="Table Subtle 2" w:semiHidden="1" w:unhideWhenUsed="1"/>
-    <w:lsdException w:name="Table Web 1" w:semiHidden="1" w:unhideWhenUsed="1"/>
-    <w:lsdException w:name="Table Web 2" w:semiHidden="1" w:unhideWhenUsed="1"/>
-    <w:lsdException w:name="Table Web 3" w:semiHidden="1" w:unhideWhenUsed="1"/>
-    <w:lsdException w:name="Balloon Text" w:semiHidden="1" w:unhideWhenUsed="1"/>
-    <w:lsdException w:name="Table Grid" w:uiPriority="39"/>
-    <w:lsdException w:name="Table Theme" w:semiHidden="1" w:unhideWhenUsed="1"/>
-    <w:lsdException w:name="Placeholder Text" w:semiHidden="1"/>
-    <w:lsdException w:name="No Spacing" w:uiPriority="1" w:qFormat="1"/>
-    <w:lsdException w:name="Light Shading" w:uiPriority="60"/>
-    <w:lsdException w:name="Light List" w:uiPriority="61"/>
-    <w:lsdException w:name="Light Grid" w:uiPriority="62"/>
-    <w:lsdException w:name="Medium Shading 1" w:uiPriority="63"/>
-    <w:lsdException w:name="Medium Shading 2" w:uiPriority="64"/>
-    <w:lsdException w:name="Medium List 1" w:uiPriority="65"/>
-    <w:lsdException w:name="Medium List 2" w:uiPriority="66"/>
-    <w:lsdException w:name="Medium Grid 1" w:uiPriority="67"/>
-    <w:lsdException w:name="Medium Grid 2" w:uiPriority="68"/>
-    <w:lsdException w:name="Medium Grid 3" w:uiPriority="69"/>
-    <w:lsdException w:name="Dark List" w:uiPriority="70"/>
-    <w:lsdException w:name="Colorful Shading" w:uiPriority="71"/>
-    <w:lsdException w:name="Colorful List" w:uiPriority="72"/>
-    <w:lsdException w:name="Colorful Grid" w:uiPriority="73"/>
-    <w:lsdException w:name="Light Shading Accent 1" w:uiPriority="60"/>
-    <w:lsdException w:name="Light List Accent 1" w:uiPriority="61"/>
-    <w:lsdException w:name="Light Grid Accent 1" w:uiPriority="62"/>
-    <w:lsdException w:name="Medium Shading 1 Accent 1" w:uiPriority="63"/>
-    <w:lsdException w:name="Medium Shading 2 Accent 1" w:uiPriority="64"/>
-    <w:lsdException w:name="Medium List 1 Accent 1" w:uiPriority="65"/>
-    <w:lsdException w:name="Revision" w:semiHidden="1"/>
-    <w:lsdException w:name="List Paragraph" w:uiPriority="34" w:qFormat="1"/>
-    <w:lsdException w:name="Quote" w:uiPriority="29" w:qFormat="1"/>
-    <w:lsdException w:name="Intense Quote" w:uiPriority="30" w:qFormat="1"/>
-    <w:lsdException w:name="Medium List 2 Accent 1" w:uiPriority="66"/>
-    <w:lsdException w:name="Medium Grid 1 Accent 1" w:uiPriority="67"/>
-    <w:lsdException w:name="Medium Grid 2 Accent 1" w:uiPriority="68"/>
-    <w:lsdException w:name="Medium Grid 3 Accent 1" w:uiPriority="69"/>
-    <w:lsdException w:name="Dark List Accent 1" w:uiPriority="70"/>
-    <w:lsdException w:name="Colorful Shading Accent 1" w:uiPriority="71"/>
-    <w:lsdException w:name="Colorful List Accent 1" w:uiPriority="72"/>
-    <w:lsdException w:name="Colorful Grid Accent 1" w:uiPriority="73"/>
-    <w:lsdException w:name="Light Shading Accent 2" w:uiPriority="60"/>
-    <w:lsdException w:name="Light List Accent 2" w:uiPriority="61"/>
-    <w:lsdException w:name="Light Grid Accent 2" w:uiPriority="62"/>
-    <w:lsdException w:name="Medium Shading 1 Accent 2" w:uiPriority="63"/>
-    <w:lsdException w:name="Medium Shading 2 Accent 2" w:uiPriority="64"/>
-    <w:lsdException w:name="Medium List 1 Accent 2" w:uiPriority="65"/>
-    <w:lsdException w:name="Medium List 2 Accent 2" w:uiPriority="66"/>
-    <w:lsdException w:name="Medium Grid 1 Accent 2" w:uiPriority="67"/>
-    <w:lsdException w:name="Medium Grid 2 Accent 2" w:uiPriority="68"/>
-    <w:lsdException w:name="Medium Grid 3 Accent 2" w:uiPriority="69"/>
-    <w:lsdException w:name="Dark List Accent 2" w:uiPriority="70"/>
-    <w:lsdException w:name="Colorful Shading Accent 2" w:uiPriority="71"/>
-    <w:lsdException w:name="Colorful List Accent 2" w:uiPriority="72"/>
-    <w:lsdException w:name="Colorful Grid Accent 2" w:uiPriority="73"/>
-    <w:lsdException w:name="Light Shading Accent 3" w:uiPriority="60"/>
-    <w:lsdException w:name="Light List Accent 3" w:uiPriority="61"/>
-    <w:lsdException w:name="Light Grid Accent 3" w:uiPriority="62"/>
-    <w:lsdException w:name="Medium Shading 1 Accent 3" w:uiPriority="63"/>
-    <w:lsdException w:name="Medium Shading 2 Accent 3" w:uiPriority="64"/>
-    <w:lsdException w:name="Medium List 1 Accent 3" w:uiPriority="65"/>
-    <w:lsdException w:name="Medium List 2 Accent 3" w:uiPriority="66"/>
-    <w:lsdException w:name="Medium Grid 1 Accent 3" w:uiPriority="67"/>
-    <w:lsdException w:name="Medium Grid 2 Accent 3" w:uiPriority="68"/>
-    <w:lsdException w:name="Medium Grid 3 Accent 3" w:uiPriority="69"/>
-    <w:lsdException w:name="Dark List Accent 3" w:uiPriority="70"/>
-    <w:lsdException w:name="Colorful Shading Accent 3" w:uiPriority="71"/>
-    <w:lsdException w:name="Colorful List Accent 3" w:uiPriority="72"/>
-    <w:lsdException w:name="Colorful Grid Accent 3" w:uiPriority="73"/>
-    <w:lsdException w:name="Light Shading Accent 4" w:uiPriority="60"/>
-    <w:lsdException w:name="Light List Accent 4" w:uiPriority="61"/>
-    <w:lsdException w:name="Light Grid Accent 4" w:uiPriority="62"/>
-    <w:lsdException w:name="Medium Shading 1 Accent 4" w:uiPriority="63"/>
-    <w:lsdException w:name="Medium Shading 2 Accent 4" w:uiPriority="64"/>
-    <w:lsdException w:name="Medium List 1 Accent 4" w:uiPriority="65"/>
-    <w:lsdException w:name="Medium List 2 Accent 4" w:uiPriority="66"/>
-    <w:lsdException w:name="Medium Grid 1 Accent 4" w:uiPriority="67"/>
-    <w:lsdException w:name="Medium Grid 2 Accent 4" w:uiPriority="68"/>
-    <w:lsdException w:name="Medium Grid 3 Accent 4" w:uiPriority="69"/>
-    <w:lsdException w:name="Dark List Accent 4" w:uiPriority="70"/>
-    <w:lsdException w:name="Colorful Shading Accent 4" w:uiPriority="71"/>
-    <w:lsdException w:name="Colorful List Accent 4" w:uiPriority="72"/>
-    <w:lsdException w:name="Colorful Grid Accent 4" w:uiPriority="73"/>
-    <w:lsdException w:name="Light Shading Accent 5" w:uiPriority="60"/>
-    <w:lsdException w:name="Light List Accent 5" w:uiPriority="61"/>
-    <w:lsdException w:name="Light Grid Accent 5" w:uiPriority="62"/>
-    <w:lsdException w:name="Medium Shading 1 Accent 5" w:uiPriority="63"/>
-    <w:lsdException w:name="Medium Shading 2 Accent 5" w:uiPriority="64"/>
-    <w:lsdException w:name="Medium List 1 Accent 5" w:uiPriority="65"/>
-    <w:lsdException w:name="Medium List 2 Accent 5" w:uiPriority="66"/>
-    <w:lsdException w:name="Medium Grid 1 Accent 5" w:uiPriority="67"/>
-    <w:lsdException w:name="Medium Grid 2 Accent 5" w:uiPriority="68"/>
-    <w:lsdException w:name="Medium Grid 3 Accent 5" w:uiPriority="69"/>
-    <w:lsdException w:name="Dark List Accent 5" w:uiPriority="70"/>
-    <w:lsdException w:name="Colorful Shading Accent 5" w:uiPriority="71"/>
-    <w:lsdException w:name="Colorful List Accent 5" w:uiPriority="72"/>
-    <w:lsdException w:name="Colorful Grid Accent 5" w:uiPriority="73"/>
-    <w:lsdException w:name="Light Shading Accent 6" w:uiPriority="60"/>
-    <w:lsdException w:name="Light List Accent 6" w:uiPriority="61"/>
-    <w:lsdException w:name="Light Grid Accent 6" w:uiPriority="62"/>
-    <w:lsdException w:name="Medium Shading 1 Accent 6" w:uiPriority="63"/>
-    <w:lsdException w:name="Medium Shading 2 Accent 6" w:uiPriority="64"/>
-    <w:lsdException w:name="Medium List 1 Accent 6" w:uiPriority="65"/>
-    <w:lsdException w:name="Medium List 2 Accent 6" w:uiPriority="66"/>
-    <w:lsdException w:name="Medium Grid 1 Accent 6" w:uiPriority="67"/>
-    <w:lsdException w:name="Medium Grid 2 Accent 6" w:uiPriority="68"/>
-    <w:lsdException w:name="Medium Grid 3 Accent 6" w:uiPriority="69"/>
-    <w:lsdException w:name="Dark List Accent 6" w:uiPriority="70"/>
-    <w:lsdException w:name="Colorful Shading Accent 6" w:uiPriority="71"/>
-    <w:lsdException w:name="Colorful List Accent 6" w:uiPriority="72"/>
-    <w:lsdException w:name="Colorful Grid Accent 6" w:uiPriority="73"/>
-    <w:lsdException w:name="Subtle Emphasis" w:uiPriority="19" w:qFormat="1"/>
-    <w:lsdException w:name="Intense Emphasis" w:uiPriority="21" w:qFormat="1"/>
-    <w:lsdException w:name="Subtle Reference" w:uiPriority="31" w:qFormat="1"/>
-    <w:lsdException w:name="Intense Reference" w:uiPriority="32" w:qFormat="1"/>
-    <w:lsdException w:name="Book Title" w:uiPriority="33" w:qFormat="1"/>
-    <w:lsdException w:name="Bibliography" w:semiHidden="1" w:uiPriority="37" w:unhideWhenUsed="1"/>
-    <w:lsdException w:name="TOC Heading" w:semiHidden="1" w:uiPriority="39" w:unhideWhenUsed="1" w:qFormat="1"/>
-    <w:lsdException w:name="Plain Table 1" w:uiPriority="41"/>
-    <w:lsdException w:name="Plain Table 2" w:uiPriority="42"/>
-    <w:lsdException w:name="Plain Table 3" w:uiPriority="43"/>
-    <w:lsdException w:name="Plain Table 4" w:uiPriority="44"/>
-    <w:lsdException w:name="Plain Table 5" w:uiPriority="45"/>
-    <w:lsdException w:name="Grid Table Light" w:uiPriority="40"/>
-    <w:lsdException w:name="Grid Table 1 Light" w:uiPriority="46"/>
-    <w:lsdException w:name="Grid Table 2" w:uiPriority="47"/>
-    <w:lsdException w:name="Grid Table 3" w:uiPriority="48"/>
-    <w:lsdException w:name="Grid Table 4" w:uiPriority="49"/>
-    <w:lsdException w:name="Grid Table 5 Dark" w:uiPriority="50"/>
-    <w:lsdException w:name="Grid Table 6 Colorful" w:uiPriority="51"/>
-    <w:lsdException w:name="Grid Table 7 Colorful" w:uiPriority="52"/>
-    <w:lsdException w:name="Grid Table 1 Light Accent 1" w:uiPriority="46"/>
-    <w:lsdException w:name="Grid Table 2 Accent 1" w:uiPriority="47"/>
-    <w:lsdException w:name="Grid Table 3 Accent 1" w:uiPriority="48"/>
-    <w:lsdException w:name="Grid Table 4 Accent 1" w:uiPriority="49"/>
-    <w:lsdException w:name="Grid Table 5 Dark Accent 1" w:uiPriority="50"/>
-    <w:lsdException w:name="Grid Table 6 Colorful Accent 1" w:uiPriority="51"/>
-    <w:lsdException w:name="Grid Table 7 Colorful Accent 1" w:uiPriority="52"/>
-    <w:lsdException w:name="Grid Table 1 Light Accent 2" w:uiPriority="46"/>
-    <w:lsdException w:name="Grid Table 2 Accent 2" w:uiPriority="47"/>
-    <w:lsdException w:name="Grid Table 3 Accent 2" w:uiPriority="48"/>
-    <w:lsdException w:name="Grid Table 4 Accent 2" w:uiPriority="49"/>
-    <w:lsdException w:name="Grid Table 5 Dark Accent 2" w:uiPriority="50"/>
-    <w:lsdException w:name="Grid Table 6 Colorful Accent 2" w:uiPriority="51"/>
-    <w:lsdException w:name="Grid Table 7 Colorful Accent 2" w:uiPriority="52"/>
-    <w:lsdException w:name="Grid Table 1 Light Accent 3" w:uiPriority="46"/>
-    <w:lsdException w:name="Grid Table 2 Accent 3" w:uiPriority="47"/>
-    <w:lsdException w:name="Grid Table 3 Accent 3" w:uiPriority="48"/>
-    <w:lsdException w:name="Grid Table 4 Accent 3" w:uiPriority="49"/>
-    <w:lsdException w:name="Grid Table 5 Dark Accent 3" w:uiPriority="50"/>
-    <w:lsdException w:name="Grid Table 6 Colorful Accent 3" w:uiPriority="51"/>
-    <w:lsdException w:name="Grid Table 7 Colorful Accent 3" w:uiPriority="52"/>
-    <w:lsdException w:name="Grid Table 1 Light Accent 4" w:uiPriority="46"/>
-    <w:lsdException w:name="Grid Table 2 Accent 4" w:uiPriority="47"/>
-    <w:lsdException w:name="Grid Table 3 Accent 4" w:uiPriority="48"/>
-    <w:lsdException w:name="Grid Table 4 Accent 4" w:uiPriority="49"/>
-    <w:lsdException w:name="Grid Table 5 Dark Accent 4" w:uiPriority="50"/>
-    <w:lsdException w:name="Grid Table 6 Colorful Accent 4" w:uiPriority="51"/>
-    <w:lsdException w:name="Grid Table 7 Colorful Accent 4" w:uiPriority="52"/>
-    <w:lsdException w:name="Grid Table 1 Light Accent 5" w:uiPriority="46"/>
-    <w:lsdException w:name="Grid Table 2 Accent 5" w:uiPriority="47"/>
-    <w:lsdException w:name="Grid Table 3 Accent 5" w:uiPriority="48"/>
-    <w:lsdException w:name="Grid Table 4 Accent 5" w:uiPriority="49"/>
-    <w:lsdException w:name="Grid Table 5 Dark Accent 5" w:uiPriority="50"/>
-    <w:lsdException w:name="Grid Table 6 Colorful Accent 5" w:uiPriority="51"/>
-    <w:lsdException w:name="Grid Table 7 Colorful Accent 5" w:uiPriority="52"/>
-    <w:lsdException w:name="Grid Table 1 Light Accent 6" w:uiPriority="46"/>
-    <w:lsdException w:name="Grid Table 2 Accent 6" w:uiPriority="47"/>
-    <w:lsdException w:name="Grid Table 3 Accent 6" w:uiPriority="48"/>
-    <w:lsdException w:name="Grid Table 4 Accent 6" w:uiPriority="49"/>
-    <w:lsdException w:name="Grid Table 5 Dark Accent 6" w:uiPriority="50"/>
-    <w:lsdException w:name="Grid Table 6 Colorful Accent 6" w:uiPriority="51"/>
-    <w:lsdException w:name="Grid Table 7 Colorful Accent 6" w:uiPriority="52"/>
-    <w:lsdException w:name="List Table 1 Light" w:uiPriority="46"/>
-    <w:lsdException w:name="List Table 2" w:uiPriority="47"/>
-    <w:lsdException w:name="List Table 3" w:uiPriority="48"/>
-    <w:lsdException w:name="List Table 4" w:uiPriority="49"/>
-    <w:lsdException w:name="List Table 5 Dark" w:uiPriority="50"/>
-    <w:lsdException w:name="List Table 6 Colorful" w:uiPriority="51"/>
-    <w:lsdException w:name="List Table 7 Colorful" w:uiPriority="52"/>
-    <w:lsdException w:name="List Table 1 Light Accent 1" w:uiPriority="46"/>
-    <w:lsdException w:name="List Table 2 Accent 1" w:uiPriority="47"/>
-    <w:lsdException w:name="List Table 3 Accent 1" w:uiPriority="48"/>
-    <w:lsdException w:name="List Table 4 Accent 1" w:uiPriority="49"/>
-    <w:lsdException w:name="List Table 5 Dark Accent 1" w:uiPriority="50"/>
-    <w:lsdException w:name="List Table 6 Colorful Accent 1" w:uiPriority="51"/>
-    <w:lsdException w:name="List Table 7 Colorful Accent 1" w:uiPriority="52"/>
-    <w:lsdException w:name="List Table 1 Light Accent 2" w:uiPriority="46"/>
-    <w:lsdException w:name="List Table 2 Accent 2" w:uiPriority="47"/>
-    <w:lsdException w:name="List Table 3 Accent 2" w:uiPriority="48"/>
-    <w:lsdException w:name="List Table 4 Accent 2" w:uiPriority="49"/>
-    <w:lsdException w:name="List Table 5 Dark Accent 2" w:uiPriority="50"/>
-    <w:lsdException w:name="List Table 6 Colorful Accent 2" w:uiPriority="51"/>
-    <w:lsdException w:name="List Table 7 Colorful Accent 2" w:uiPriority="52"/>
-    <w:lsdException w:name="List Table 1 Light Accent 3" w:uiPriority="46"/>
-    <w:lsdException w:name="List Table 2 Accent 3" w:uiPriority="47"/>
-    <w:lsdException w:name="List Table 3 Accent 3" w:uiPriority="48"/>
-    <w:lsdException w:name="List Table 4 Accent 3" w:uiPriority="49"/>
-    <w:lsdException w:name="List Table 5 Dark Accent 3" w:uiPriority="50"/>
-    <w:lsdException w:name="List Table 6 Colorful Accent 3" w:uiPriority="51"/>
-    <w:lsdException w:name="List Table 7 Colorful Accent 3" w:uiPriority="52"/>
-    <w:lsdException w:name="List Table 1 Light Accent 4" w:uiPriority="46"/>
-    <w:lsdException w:name="List Table 2 Accent 4" w:uiPriority="47"/>
-    <w:lsdException w:name="List Table 3 Accent 4" w:uiPriority="48"/>
-    <w:lsdException w:name="List Table 4 Accent 4" w:uiPriority="49"/>
-    <w:lsdException w:name="List Table 5 Dark Accent 4" w:uiPriority="50"/>
-    <w:lsdException w:name="List Table 6 Colorful Accent 4" w:uiPriority="51"/>
-    <w:lsdException w:name="List Table 7 Colorful Accent 4" w:uiPriority="52"/>
-    <w:lsdException w:name="List Table 1 Light Accent 5" w:uiPriority="46"/>
-    <w:lsdException w:name="List Table 2 Accent 5" w:uiPriority="47"/>
-    <w:lsdException w:name="List Table 3 Accent 5" w:uiPriority="48"/>
-    <w:lsdException w:name="List Table 4 Accent 5" w:uiPriority="49"/>
-    <w:lsdException w:name="List Table 5 Dark Accent 5" w:uiPriority="50"/>
-    <w:lsdException w:name="List Table 6 Colorful Accent 5" w:uiPriority="51"/>
-    <w:lsdException w:name="List Table 7 Colorful Accent 5" w:uiPriority="52"/>
-    <w:lsdException w:name="List Table 1 Light Accent 6" w:uiPriority="46"/>
-    <w:lsdException w:name="List Table 2 Accent 6" w:uiPriority="47"/>
-    <w:lsdException w:name="List Table 3 Accent 6" w:uiPriority="48"/>
-    <w:lsdException w:name="List Table 4 Accent 6" w:uiPriority="49"/>
-    <w:lsdException w:name="List Table 5 Dark Accent 6" w:uiPriority="50"/>
-    <w:lsdException w:name="List Table 6 Colorful Accent 6" w:uiPriority="51"/>
-    <w:lsdException w:name="List Table 7 Colorful Accent 6" w:uiPriority="52"/>
+  <w:latentStyles w:defLockedState="0" w:defUIPriority="99" w:defSemiHidden="1" w:defUnhideWhenUsed="1" w:defQFormat="0" w:count="267">
+    <w:lsdException w:name="Normal" w:semiHidden="0" w:uiPriority="0" w:unhideWhenUsed="0" w:qFormat="1"/>
+    <w:lsdException w:name="heading 1" w:semiHidden="0" w:uiPriority="9" w:unhideWhenUsed="0" w:qFormat="1"/>
+    <w:lsdException w:name="heading 2" w:uiPriority="9" w:qFormat="1"/>
+    <w:lsdException w:name="heading 3" w:uiPriority="9" w:qFormat="1"/>
+    <w:lsdException w:name="heading 4" w:uiPriority="9" w:qFormat="1"/>
+    <w:lsdException w:name="heading 5" w:uiPriority="9" w:qFormat="1"/>
+    <w:lsdException w:name="heading 6" w:uiPriority="9" w:qFormat="1"/>
+    <w:lsdException w:name="heading 7" w:uiPriority="9" w:qFormat="1"/>
+    <w:lsdException w:name="heading 8" w:uiPriority="9" w:qFormat="1"/>
+    <w:lsdException w:name="heading 9" w:uiPriority="9" w:qFormat="1"/>
+    <w:lsdException w:name="toc 1" w:uiPriority="39"/>
+    <w:lsdException w:name="toc 2" w:uiPriority="39"/>
+    <w:lsdException w:name="toc 3" w:uiPriority="39"/>
+    <w:lsdException w:name="toc 4" w:uiPriority="39"/>
+    <w:lsdException w:name="toc 5" w:uiPriority="39"/>
+    <w:lsdException w:name="toc 6" w:uiPriority="39"/>
+    <w:lsdException w:name="toc 7" w:uiPriority="39"/>
+    <w:lsdException w:name="toc 8" w:uiPriority="39"/>
+    <w:lsdException w:name="toc 9" w:uiPriority="39"/>
+    <w:lsdException w:name="caption" w:uiPriority="35" w:qFormat="1"/>
+    <w:lsdException w:name="Title" w:semiHidden="0" w:uiPriority="10" w:unhideWhenUsed="0" w:qFormat="1"/>
+    <w:lsdException w:name="Default Paragraph Font" w:uiPriority="1"/>
+    <w:lsdException w:name="Subtitle" w:semiHidden="0" w:uiPriority="11" w:unhideWhenUsed="0" w:qFormat="1"/>
+    <w:lsdException w:name="Strong" w:semiHidden="0" w:uiPriority="22" w:unhideWhenUsed="0" w:qFormat="1"/>
+    <w:lsdException w:name="Emphasis" w:semiHidden="0" w:uiPriority="20" w:unhideWhenUsed="0" w:qFormat="1"/>
+    <w:lsdException w:name="Table Grid" w:semiHidden="0" w:uiPriority="39" w:unhideWhenUsed="0"/>
+    <w:lsdException w:name="Placeholder Text" w:unhideWhenUsed="0"/>
+    <w:lsdException w:name="No Spacing" w:semiHidden="0" w:uiPriority="1" w:unhideWhenUsed="0" w:qFormat="1"/>
+    <w:lsdException w:name="Light Shading" w:semiHidden="0" w:uiPriority="60" w:unhideWhenUsed="0"/>
+    <w:lsdException w:name="Light List" w:semiHidden="0" w:uiPriority="61" w:unhideWhenUsed="0"/>
+    <w:lsdException w:name="Light Grid" w:semiHidden="0" w:uiPriority="62" w:unhideWhenUsed="0"/>
+    <w:lsdException w:name="Medium Shading 1" w:semiHidden="0" w:uiPriority="63" w:unhideWhenUsed="0"/>
+    <w:lsdException w:name="Medium Shading 2" w:semiHidden="0" w:uiPriority="64" w:unhideWhenUsed="0"/>
+    <w:lsdException w:name="Medium List 1" w:semiHidden="0" w:uiPriority="65" w:unhideWhenUsed="0"/>
+    <w:lsdException w:name="Medium List 2" w:semiHidden="0" w:uiPriority="66" w:unhideWhenUsed="0"/>
+    <w:lsdException w:name="Medium Grid 1" w:semiHidden="0" w:uiPriority="67" w:unhideWhenUsed="0"/>
+    <w:lsdException w:name="Medium Grid 2" w:semiHidden="0" w:uiPriority="68" w:unhideWhenUsed="0"/>
+    <w:lsdException w:name="Medium Grid 3" w:semiHidden="0" w:uiPriority="69" w:unhideWhenUsed="0"/>
+    <w:lsdException w:name="Dark List" w:semiHidden="0" w:uiPriority="70" w:unhideWhenUsed="0"/>
+    <w:lsdException w:name="Colorful Shading" w:semiHidden="0" w:uiPriority="71" w:unhideWhenUsed="0"/>
+    <w:lsdException w:name="Colorful List" w:semiHidden="0" w:uiPriority="72" w:unhideWhenUsed="0"/>
+    <w:lsdException w:name="Colorful Grid" w:semiHidden="0" w:uiPriority="73" w:unhideWhenUsed="0"/>
+    <w:lsdException w:name="Light Shading Accent 1" w:semiHidden="0" w:uiPriority="60" w:unhideWhenUsed="0"/>
+    <w:lsdException w:name="Light List Accent 1" w:semiHidden="0" w:uiPriority="61" w:unhideWhenUsed="0"/>
+    <w:lsdException w:name="Light Grid Accent 1" w:semiHidden="0" w:uiPriority="62" w:unhideWhenUsed="0"/>
+    <w:lsdException w:name="Medium Shading 1 Accent 1" w:semiHidden="0" w:uiPriority="63" w:unhideWhenUsed="0"/>
+    <w:lsdException w:name="Medium Shading 2 Accent 1" w:semiHidden="0" w:uiPriority="64" w:unhideWhenUsed="0"/>
+    <w:lsdException w:name="Medium List 1 Accent 1" w:semiHidden="0" w:uiPriority="65" w:unhideWhenUsed="0"/>
+    <w:lsdException w:name="Revision" w:unhideWhenUsed="0"/>
+    <w:lsdException w:name="List Paragraph" w:semiHidden="0" w:uiPriority="34" w:unhideWhenUsed="0" w:qFormat="1"/>
+    <w:lsdException w:name="Quote" w:semiHidden="0" w:uiPriority="29" w:unhideWhenUsed="0" w:qFormat="1"/>
+    <w:lsdException w:name="Intense Quote" w:semiHidden="0" w:uiPriority="30" w:unhideWhenUsed="0" w:qFormat="1"/>
+    <w:lsdException w:name="Medium List 2 Accent 1" w:semiHidden="0" w:uiPriority="66" w:unhideWhenUsed="0"/>
+    <w:lsdException w:name="Medium Grid 1 Accent 1" w:semiHidden="0" w:uiPriority="67" w:unhideWhenUsed="0"/>
+    <w:lsdException w:name="Medium Grid 2 Accent 1" w:semiHidden="0" w:uiPriority="68" w:unhideWhenUsed="0"/>
+    <w:lsdException w:name="Medium Grid 3 Accent 1" w:semiHidden="0" w:uiPriority="69" w:unhideWhenUsed="0"/>
+    <w:lsdException w:name="Dark List Accent 1" w:semiHidden="0" w:uiPriority="70" w:unhideWhenUsed="0"/>
+    <w:lsdException w:name="Colorful Shading Accent 1" w:semiHidden="0" w:uiPriority="71" w:unhideWhenUsed="0"/>
+    <w:lsdException w:name="Colorful List Accent 1" w:semiHidden="0" w:uiPriority="72" w:unhideWhenUsed="0"/>
+    <w:lsdException w:name="Colorful Grid Accent 1" w:semiHidden="0" w:uiPriority="73" w:unhideWhenUsed="0"/>
+    <w:lsdException w:name="Light Shading Accent 2" w:semiHidden="0" w:uiPriority="60" w:unhideWhenUsed="0"/>
+    <w:lsdException w:name="Light List Accent 2" w:semiHidden="0" w:uiPriority="61" w:unhideWhenUsed="0"/>
+    <w:lsdException w:name="Light Grid Accent 2" w:semiHidden="0" w:uiPriority="62" w:unhideWhenUsed="0"/>
+    <w:lsdException w:name="Medium Shading 1 Accent 2" w:semiHidden="0" w:uiPriority="63" w:unhideWhenUsed="0"/>
+    <w:lsdException w:name="Medium Shading 2 Accent 2" w:semiHidden="0" w:uiPriority="64" w:unhideWhenUsed="0"/>
+    <w:lsdException w:name="Medium List 1 Accent 2" w:semiHidden="0" w:uiPriority="65" w:unhideWhenUsed="0"/>
+    <w:lsdException w:name="Medium List 2 Accent 2" w:semiHidden="0" w:uiPriority="66" w:unhideWhenUsed="0"/>
+    <w:lsdException w:name="Medium Grid 1 Accent 2" w:semiHidden="0" w:uiPriority="67" w:unhideWhenUsed="0"/>
+    <w:lsdException w:name="Medium Grid 2 Accent 2" w:semiHidden="0" w:uiPriority="68" w:unhideWhenUsed="0"/>
+    <w:lsdException w:name="Medium Grid 3 Accent 2" w:semiHidden="0" w:uiPriority="69" w:unhideWhenUsed="0"/>
+    <w:lsdException w:name="Dark List Accent 2" w:semiHidden="0" w:uiPriority="70" w:unhideWhenUsed="0"/>
+    <w:lsdException w:name="Colorful Shading Accent 2" w:semiHidden="0" w:uiPriority="71" w:unhideWhenUsed="0"/>
+    <w:lsdException w:name="Colorful List Accent 2" w:semiHidden="0" w:uiPriority="72" w:unhideWhenUsed="0"/>
+    <w:lsdException w:name="Colorful Grid Accent 2" w:semiHidden="0" w:uiPriority="73" w:unhideWhenUsed="0"/>
+    <w:lsdException w:name="Light Shading Accent 3" w:semiHidden="0" w:uiPriority="60" w:unhideWhenUsed="0"/>
+    <w:lsdException w:name="Light List Accent 3" w:semiHidden="0" w:uiPriority="61" w:unhideWhenUsed="0"/>
+    <w:lsdException w:name="Light Grid Accent 3" w:semiHidden="0" w:uiPriority="62" w:unhideWhenUsed="0"/>
+    <w:lsdException w:name="Medium Shading 1 Accent 3" w:semiHidden="0" w:uiPriority="63" w:unhideWhenUsed="0"/>
+    <w:lsdException w:name="Medium Shading 2 Accent 3" w:semiHidden="0" w:uiPriority="64" w:unhideWhenUsed="0"/>
+    <w:lsdException w:name="Medium List 1 Accent 3" w:semiHidden="0" w:uiPriority="65" w:unhideWhenUsed="0"/>
+    <w:lsdException w:name="Medium List 2 Accent 3" w:semiHidden="0" w:uiPriority="66" w:unhideWhenUsed="0"/>
+    <w:lsdException w:name="Medium Grid 1 Accent 3" w:semiHidden="0" w:uiPriority="67" w:unhideWhenUsed="0"/>
+    <w:lsdException w:name="Medium Grid 2 Accent 3" w:semiHidden="0" w:uiPriority="68" w:unhideWhenUsed="0"/>
+    <w:lsdException w:name="Medium Grid 3 Accent 3" w:semiHidden="0" w:uiPriority="69" w:unhideWhenUsed="0"/>
+    <w:lsdException w:name="Dark List Accent 3" w:semiHidden="0" w:uiPriority="70" w:unhideWhenUsed="0"/>
+    <w:lsdException w:name="Colorful Shading Accent 3" w:semiHidden="0" w:uiPriority="71" w:unhideWhenUsed="0"/>
+    <w:lsdException w:name="Colorful List Accent 3" w:semiHidden="0" w:uiPriority="72" w:unhideWhenUsed="0"/>
+    <w:lsdException w:name="Colorful Grid Accent 3" w:semiHidden="0" w:uiPriority="73" w:unhideWhenUsed="0"/>
+    <w:lsdException w:name="Light Shading Accent 4" w:semiHidden="0" w:uiPriority="60" w:unhideWhenUsed="0"/>
+    <w:lsdException w:name="Light List Accent 4" w:semiHidden="0" w:uiPriority="61" w:unhideWhenUsed="0"/>
+    <w:lsdException w:name="Light Grid Accent 4" w:semiHidden="0" w:uiPriority="62" w:unhideWhenUsed="0"/>
+    <w:lsdException w:name="Medium Shading 1 Accent 4" w:semiHidden="0" w:uiPriority="63" w:unhideWhenUsed="0"/>
+    <w:lsdException w:name="Medium Shading 2 Accent 4" w:semiHidden="0" w:uiPriority="64" w:unhideWhenUsed="0"/>
+    <w:lsdException w:name="Medium List 1 Accent 4" w:semiHidden="0" w:uiPriority="65" w:unhideWhenUsed="0"/>
+    <w:lsdException w:name="Medium List 2 Accent 4" w:semiHidden="0" w:uiPriority="66" w:unhideWhenUsed="0"/>
+    <w:lsdException w:name="Medium Grid 1 Accent 4" w:semiHidden="0" w:uiPriority="67" w:unhideWhenUsed="0"/>
+    <w:lsdException w:name="Medium Grid 2 Accent 4" w:semiHidden="0" w:uiPriority="68" w:unhideWhenUsed="0"/>
+    <w:lsdException w:name="Medium Grid 3 Accent 4" w:semiHidden="0" w:uiPriority="69" w:unhideWhenUsed="0"/>
+    <w:lsdException w:name="Dark List Accent 4" w:semiHidden="0" w:uiPriority="70" w:unhideWhenUsed="0"/>
+    <w:lsdException w:name="Colorful Shading Accent 4" w:semiHidden="0" w:uiPriority="71" w:unhideWhenUsed="0"/>
+    <w:lsdException w:name="Colorful List Accent 4" w:semiHidden="0" w:uiPriority="72" w:unhideWhenUsed="0"/>
+    <w:lsdException w:name="Colorful Grid Accent 4" w:semiHidden="0" w:uiPriority="73" w:unhideWhenUsed="0"/>
+    <w:lsdException w:name="Light Shading Accent 5" w:semiHidden="0" w:uiPriority="60" w:unhideWhenUsed="0"/>
+    <w:lsdException w:name="Light List Accent 5" w:semiHidden="0" w:uiPriority="61" w:unhideWhenUsed="0"/>
+    <w:lsdException w:name="Light Grid Accent 5" w:semiHidden="0" w:uiPriority="62" w:unhideWhenUsed="0"/>
+    <w:lsdException w:name="Medium Shading 1 Accent 5" w:semiHidden="0" w:uiPriority="63" w:unhideWhenUsed="0"/>
+    <w:lsdException w:name="Medium Shading 2 Accent 5" w:semiHidden="0" w:uiPriority="64" w:unhideWhenUsed="0"/>
+    <w:lsdException w:name="Medium List 1 Accent 5" w:semiHidden="0" w:uiPriority="65" w:unhideWhenUsed="0"/>
+    <w:lsdException w:name="Medium List 2 Accent 5" w:semiHidden="0" w:uiPriority="66" w:unhideWhenUsed="0"/>
+    <w:lsdException w:name="Medium Grid 1 Accent 5" w:semiHidden="0" w:uiPriority="67" w:unhideWhenUsed="0"/>
+    <w:lsdException w:name="Medium Grid 2 Accent 5" w:semiHidden="0" w:uiPriority="68" w:unhideWhenUsed="0"/>
+    <w:lsdException w:name="Medium Grid 3 Accent 5" w:semiHidden="0" w:uiPriority="69" w:unhideWhenUsed="0"/>
+    <w:lsdException w:name="Dark List Accent 5" w:semiHidden="0" w:uiPriority="70" w:unhideWhenUsed="0"/>
+    <w:lsdException w:name="Colorful Shading Accent 5" w:semiHidden="0" w:uiPriority="71" w:unhideWhenUsed="0"/>
+    <w:lsdException w:name="Colorful List Accent 5" w:semiHidden="0" w:uiPriority="72" w:unhideWhenUsed="0"/>
+    <w:lsdException w:name="Colorful Grid Accent 5" w:semiHidden="0" w:uiPriority="73" w:unhideWhenUsed="0"/>
+    <w:lsdException w:name="Light Shading Accent 6" w:semiHidden="0" w:uiPriority="60" w:unhideWhenUsed="0"/>
+    <w:lsdException w:name="Light List Accent 6" w:semiHidden="0" w:uiPriority="61" w:unhideWhenUsed="0"/>
+    <w:lsdException w:name="Light Grid Accent 6" w:semiHidden="0" w:uiPriority="62" w:unhideWhenUsed="0"/>
+    <w:lsdException w:name="Medium Shading 1 Accent 6" w:semiHidden="0" w:uiPriority="63" w:unhideWhenUsed="0"/>
+    <w:lsdException w:name="Medium Shading 2 Accent 6" w:semiHidden="0" w:uiPriority="64" w:unhideWhenUsed="0"/>
+    <w:lsdException w:name="Medium List 1 Accent 6" w:semiHidden="0" w:uiPriority="65" w:unhideWhenUsed="0"/>
+    <w:lsdException w:name="Medium List 2 Accent 6" w:semiHidden="0" w:uiPriority="66" w:unhideWhenUsed="0"/>
+    <w:lsdException w:name="Medium Grid 1 Accent 6" w:semiHidden="0" w:uiPriority="67" w:unhideWhenUsed="0"/>
+    <w:lsdException w:name="Medium Grid 2 Accent 6" w:semiHidden="0" w:uiPriority="68" w:unhideWhenUsed="0"/>
+    <w:lsdException w:name="Medium Grid 3 Accent 6" w:semiHidden="0" w:uiPriority="69" w:unhideWhenUsed="0"/>
+    <w:lsdException w:name="Dark List Accent 6" w:semiHidden="0" w:uiPriority="70" w:unhideWhenUsed="0"/>
+    <w:lsdException w:name="Colorful Shading Accent 6" w:semiHidden="0" w:uiPriority="71" w:unhideWhenUsed="0"/>
+    <w:lsdException w:name="Colorful List Accent 6" w:semiHidden="0" w:uiPriority="72" w:unhideWhenUsed="0"/>
+    <w:lsdException w:name="Colorful Grid Accent 6" w:semiHidden="0" w:uiPriority="73" w:unhideWhenUsed="0"/>
+    <w:lsdException w:name="Subtle Emphasis" w:semiHidden="0" w:uiPriority="19" w:unhideWhenUsed="0" w:qFormat="1"/>
+    <w:lsdException w:name="Intense Emphasis" w:semiHidden="0" w:uiPriority="21" w:unhideWhenUsed="0" w:qFormat="1"/>
+    <w:lsdException w:name="Subtle Reference" w:semiHidden="0" w:uiPriority="31" w:unhideWhenUsed="0" w:qFormat="1"/>
+    <w:lsdException w:name="Intense Reference" w:semiHidden="0" w:uiPriority="32" w:unhideWhenUsed="0" w:qFormat="1"/>
+    <w:lsdException w:name="Book Title" w:semiHidden="0" w:uiPriority="33" w:unhideWhenUsed="0" w:qFormat="1"/>
+    <w:lsdException w:name="Bibliography" w:uiPriority="37"/>
+    <w:lsdException w:name="TOC Heading" w:uiPriority="39" w:qFormat="1"/>
   </w:latentStyles>
   <w:style w:type="paragraph" w:default="1" w:styleId="Normal">
     <w:name w:val="Normal"/>
@@ -11982,6 +12059,7 @@
       <w:spacing w:after="0" w:line="240" w:lineRule="auto"/>
     </w:pPr>
     <w:tblPr>
+      <w:tblInd w:w="0" w:type="dxa"/>
       <w:tblBorders>
         <w:top w:val="single" w:sz="4" w:space="0" w:color="auto"/>
         <w:left w:val="single" w:sz="4" w:space="0" w:color="auto"/>
@@ -11990,6 +12068,12 @@
         <w:insideH w:val="single" w:sz="4" w:space="0" w:color="auto"/>
         <w:insideV w:val="single" w:sz="4" w:space="0" w:color="auto"/>
       </w:tblBorders>
+      <w:tblCellMar>
+        <w:top w:w="0" w:type="dxa"/>
+        <w:left w:w="108" w:type="dxa"/>
+        <w:bottom w:w="0" w:type="dxa"/>
+        <w:right w:w="108" w:type="dxa"/>
+      </w:tblCellMar>
     </w:tblPr>
   </w:style>
   <w:style w:type="character" w:customStyle="1" w:styleId="Ttulo1Car">
@@ -12016,7 +12100,424 @@
       <w:contextualSpacing/>
     </w:pPr>
   </w:style>
-  <w:style w:type="paragraph" w:styleId="TtuloTDC">
+  <w:style w:type="paragraph" w:styleId="TtulodeTDC">
+    <w:name w:val="TOC Heading"/>
+    <w:basedOn w:val="Ttulo1"/>
+    <w:next w:val="Normal"/>
+    <w:uiPriority w:val="39"/>
+    <w:unhideWhenUsed/>
+    <w:qFormat/>
+    <w:rsid w:val="00FD4F58"/>
+    <w:pPr>
+      <w:outlineLvl w:val="9"/>
+    </w:pPr>
+  </w:style>
+  <w:style w:type="paragraph" w:styleId="TDC1">
+    <w:name w:val="toc 1"/>
+    <w:basedOn w:val="Normal"/>
+    <w:next w:val="Normal"/>
+    <w:autoRedefine/>
+    <w:uiPriority w:val="39"/>
+    <w:unhideWhenUsed/>
+    <w:rsid w:val="00FD4F58"/>
+    <w:pPr>
+      <w:spacing w:after="100"/>
+    </w:pPr>
+  </w:style>
+  <w:style w:type="character" w:styleId="Hipervnculo">
+    <w:name w:val="Hyperlink"/>
+    <w:basedOn w:val="Fuentedeprrafopredeter"/>
+    <w:uiPriority w:val="99"/>
+    <w:unhideWhenUsed/>
+    <w:rsid w:val="00FD4F58"/>
+    <w:rPr>
+      <w:color w:val="0563C1" w:themeColor="hyperlink"/>
+      <w:u w:val="single"/>
+    </w:rPr>
+  </w:style>
+  <w:style w:type="character" w:customStyle="1" w:styleId="Ttulo2Car">
+    <w:name w:val="Título 2 Car"/>
+    <w:basedOn w:val="Fuentedeprrafopredeter"/>
+    <w:link w:val="Ttulo2"/>
+    <w:uiPriority w:val="9"/>
+    <w:rsid w:val="00144C74"/>
+    <w:rPr>
+      <w:rFonts w:asciiTheme="majorHAnsi" w:eastAsiaTheme="majorEastAsia" w:hAnsiTheme="majorHAnsi" w:cstheme="majorBidi"/>
+      <w:color w:val="2E74B5" w:themeColor="accent1" w:themeShade="BF"/>
+      <w:sz w:val="26"/>
+      <w:szCs w:val="26"/>
+    </w:rPr>
+  </w:style>
+  <w:style w:type="paragraph" w:styleId="TDC2">
+    <w:name w:val="toc 2"/>
+    <w:basedOn w:val="Normal"/>
+    <w:next w:val="Normal"/>
+    <w:autoRedefine/>
+    <w:uiPriority w:val="39"/>
+    <w:unhideWhenUsed/>
+    <w:rsid w:val="00144C74"/>
+    <w:pPr>
+      <w:spacing w:after="100"/>
+      <w:ind w:left="220"/>
+    </w:pPr>
+  </w:style>
+  <w:style w:type="character" w:customStyle="1" w:styleId="UnresolvedMention">
+    <w:name w:val="Unresolved Mention"/>
+    <w:basedOn w:val="Fuentedeprrafopredeter"/>
+    <w:uiPriority w:val="99"/>
+    <w:semiHidden/>
+    <w:unhideWhenUsed/>
+    <w:rsid w:val="009D096A"/>
+    <w:rPr>
+      <w:color w:val="605E5C"/>
+      <w:shd w:val="clear" w:color="auto" w:fill="E1DFDD"/>
+    </w:rPr>
+  </w:style>
+  <w:style w:type="paragraph" w:customStyle="1" w:styleId="Default">
+    <w:name w:val="Default"/>
+    <w:rsid w:val="008135CA"/>
+    <w:pPr>
+      <w:autoSpaceDE w:val="0"/>
+      <w:autoSpaceDN w:val="0"/>
+      <w:adjustRightInd w:val="0"/>
+      <w:spacing w:after="0" w:line="240" w:lineRule="auto"/>
+    </w:pPr>
+    <w:rPr>
+      <w:rFonts w:ascii="Calibri" w:hAnsi="Calibri" w:cs="Calibri"/>
+      <w:color w:val="000000"/>
+      <w:sz w:val="24"/>
+      <w:szCs w:val="24"/>
+      <w:lang w:val="es-MX"/>
+    </w:rPr>
+  </w:style>
+  <w:style w:type="paragraph" w:customStyle="1" w:styleId="TableParagraph">
+    <w:name w:val="Table Paragraph"/>
+    <w:basedOn w:val="Normal"/>
+    <w:uiPriority w:val="1"/>
+    <w:qFormat/>
+    <w:rsid w:val="008135CA"/>
+    <w:pPr>
+      <w:widowControl w:val="0"/>
+      <w:spacing w:after="0" w:line="240" w:lineRule="auto"/>
+    </w:pPr>
+    <w:rPr>
+      <w:rFonts w:ascii="Utsaah" w:eastAsia="Utsaah" w:hAnsi="Utsaah" w:cs="Utsaah"/>
+    </w:rPr>
+  </w:style>
+  <w:style w:type="paragraph" w:styleId="Textodeglobo">
+    <w:name w:val="Balloon Text"/>
+    <w:basedOn w:val="Normal"/>
+    <w:link w:val="TextodegloboCar"/>
+    <w:uiPriority w:val="99"/>
+    <w:semiHidden/>
+    <w:unhideWhenUsed/>
+    <w:rsid w:val="00DF72DF"/>
+    <w:pPr>
+      <w:spacing w:after="0" w:line="240" w:lineRule="auto"/>
+    </w:pPr>
+    <w:rPr>
+      <w:rFonts w:ascii="Tahoma" w:hAnsi="Tahoma" w:cs="Tahoma"/>
+      <w:sz w:val="16"/>
+      <w:szCs w:val="16"/>
+    </w:rPr>
+  </w:style>
+  <w:style w:type="character" w:customStyle="1" w:styleId="TextodegloboCar">
+    <w:name w:val="Texto de globo Car"/>
+    <w:basedOn w:val="Fuentedeprrafopredeter"/>
+    <w:link w:val="Textodeglobo"/>
+    <w:uiPriority w:val="99"/>
+    <w:semiHidden/>
+    <w:rsid w:val="00DF72DF"/>
+    <w:rPr>
+      <w:rFonts w:ascii="Tahoma" w:hAnsi="Tahoma" w:cs="Tahoma"/>
+      <w:sz w:val="16"/>
+      <w:szCs w:val="16"/>
+    </w:rPr>
+  </w:style>
+</w:styles>
+</file>
+
+<file path=word/stylesWithEffects.xml><?xml version="1.0" encoding="utf-8"?>
+<w:styles xmlns:wpc="http://schemas.microsoft.com/office/word/2010/wordprocessingCanvas" xmlns:mc="http://schemas.openxmlformats.org/markup-compatibility/2006" xmlns:o="urn:schemas-microsoft-com:office:office" xmlns:r="http://schemas.openxmlformats.org/officeDocument/2006/relationships" xmlns:m="http://schemas.openxmlformats.org/officeDocument/2006/math" xmlns:v="urn:schemas-microsoft-com:vml" xmlns:wp14="http://schemas.microsoft.com/office/word/2010/wordprocessingDrawing" xmlns:wp="http://schemas.openxmlformats.org/drawingml/2006/wordprocessingDrawing" xmlns:w10="urn:schemas-microsoft-com:office:word" xmlns:w="http://schemas.openxmlformats.org/wordprocessingml/2006/main" xmlns:w14="http://schemas.microsoft.com/office/word/2010/wordml" xmlns:wpg="http://schemas.microsoft.com/office/word/2010/wordprocessingGroup" xmlns:wpi="http://schemas.microsoft.com/office/word/2010/wordprocessingInk" xmlns:wne="http://schemas.microsoft.com/office/word/2006/wordml" xmlns:wps="http://schemas.microsoft.com/office/word/2010/wordprocessingShape" mc:Ignorable="w14 wp14">
+  <w:docDefaults>
+    <w:rPrDefault>
+      <w:rPr>
+        <w:rFonts w:asciiTheme="minorHAnsi" w:eastAsiaTheme="minorHAnsi" w:hAnsiTheme="minorHAnsi" w:cstheme="minorBidi"/>
+        <w:sz w:val="22"/>
+        <w:szCs w:val="22"/>
+        <w:lang w:val="en-US" w:eastAsia="en-US" w:bidi="ar-SA"/>
+      </w:rPr>
+    </w:rPrDefault>
+    <w:pPrDefault>
+      <w:pPr>
+        <w:spacing w:after="160" w:line="259" w:lineRule="auto"/>
+      </w:pPr>
+    </w:pPrDefault>
+  </w:docDefaults>
+  <w:latentStyles w:defLockedState="0" w:defUIPriority="99" w:defSemiHidden="1" w:defUnhideWhenUsed="1" w:defQFormat="0" w:count="267">
+    <w:lsdException w:name="Normal" w:semiHidden="0" w:uiPriority="0" w:unhideWhenUsed="0" w:qFormat="1"/>
+    <w:lsdException w:name="heading 1" w:semiHidden="0" w:uiPriority="9" w:unhideWhenUsed="0" w:qFormat="1"/>
+    <w:lsdException w:name="heading 2" w:uiPriority="9" w:qFormat="1"/>
+    <w:lsdException w:name="heading 3" w:uiPriority="9" w:qFormat="1"/>
+    <w:lsdException w:name="heading 4" w:uiPriority="9" w:qFormat="1"/>
+    <w:lsdException w:name="heading 5" w:uiPriority="9" w:qFormat="1"/>
+    <w:lsdException w:name="heading 6" w:uiPriority="9" w:qFormat="1"/>
+    <w:lsdException w:name="heading 7" w:uiPriority="9" w:qFormat="1"/>
+    <w:lsdException w:name="heading 8" w:uiPriority="9" w:qFormat="1"/>
+    <w:lsdException w:name="heading 9" w:uiPriority="9" w:qFormat="1"/>
+    <w:lsdException w:name="toc 1" w:uiPriority="39"/>
+    <w:lsdException w:name="toc 2" w:uiPriority="39"/>
+    <w:lsdException w:name="toc 3" w:uiPriority="39"/>
+    <w:lsdException w:name="toc 4" w:uiPriority="39"/>
+    <w:lsdException w:name="toc 5" w:uiPriority="39"/>
+    <w:lsdException w:name="toc 6" w:uiPriority="39"/>
+    <w:lsdException w:name="toc 7" w:uiPriority="39"/>
+    <w:lsdException w:name="toc 8" w:uiPriority="39"/>
+    <w:lsdException w:name="toc 9" w:uiPriority="39"/>
+    <w:lsdException w:name="caption" w:uiPriority="35" w:qFormat="1"/>
+    <w:lsdException w:name="Title" w:semiHidden="0" w:uiPriority="10" w:unhideWhenUsed="0" w:qFormat="1"/>
+    <w:lsdException w:name="Default Paragraph Font" w:uiPriority="1"/>
+    <w:lsdException w:name="Subtitle" w:semiHidden="0" w:uiPriority="11" w:unhideWhenUsed="0" w:qFormat="1"/>
+    <w:lsdException w:name="Strong" w:semiHidden="0" w:uiPriority="22" w:unhideWhenUsed="0" w:qFormat="1"/>
+    <w:lsdException w:name="Emphasis" w:semiHidden="0" w:uiPriority="20" w:unhideWhenUsed="0" w:qFormat="1"/>
+    <w:lsdException w:name="Table Grid" w:semiHidden="0" w:uiPriority="39" w:unhideWhenUsed="0"/>
+    <w:lsdException w:name="Placeholder Text" w:unhideWhenUsed="0"/>
+    <w:lsdException w:name="No Spacing" w:semiHidden="0" w:uiPriority="1" w:unhideWhenUsed="0" w:qFormat="1"/>
+    <w:lsdException w:name="Light Shading" w:semiHidden="0" w:uiPriority="60" w:unhideWhenUsed="0"/>
+    <w:lsdException w:name="Light List" w:semiHidden="0" w:uiPriority="61" w:unhideWhenUsed="0"/>
+    <w:lsdException w:name="Light Grid" w:semiHidden="0" w:uiPriority="62" w:unhideWhenUsed="0"/>
+    <w:lsdException w:name="Medium Shading 1" w:semiHidden="0" w:uiPriority="63" w:unhideWhenUsed="0"/>
+    <w:lsdException w:name="Medium Shading 2" w:semiHidden="0" w:uiPriority="64" w:unhideWhenUsed="0"/>
+    <w:lsdException w:name="Medium List 1" w:semiHidden="0" w:uiPriority="65" w:unhideWhenUsed="0"/>
+    <w:lsdException w:name="Medium List 2" w:semiHidden="0" w:uiPriority="66" w:unhideWhenUsed="0"/>
+    <w:lsdException w:name="Medium Grid 1" w:semiHidden="0" w:uiPriority="67" w:unhideWhenUsed="0"/>
+    <w:lsdException w:name="Medium Grid 2" w:semiHidden="0" w:uiPriority="68" w:unhideWhenUsed="0"/>
+    <w:lsdException w:name="Medium Grid 3" w:semiHidden="0" w:uiPriority="69" w:unhideWhenUsed="0"/>
+    <w:lsdException w:name="Dark List" w:semiHidden="0" w:uiPriority="70" w:unhideWhenUsed="0"/>
+    <w:lsdException w:name="Colorful Shading" w:semiHidden="0" w:uiPriority="71" w:unhideWhenUsed="0"/>
+    <w:lsdException w:name="Colorful List" w:semiHidden="0" w:uiPriority="72" w:unhideWhenUsed="0"/>
+    <w:lsdException w:name="Colorful Grid" w:semiHidden="0" w:uiPriority="73" w:unhideWhenUsed="0"/>
+    <w:lsdException w:name="Light Shading Accent 1" w:semiHidden="0" w:uiPriority="60" w:unhideWhenUsed="0"/>
+    <w:lsdException w:name="Light List Accent 1" w:semiHidden="0" w:uiPriority="61" w:unhideWhenUsed="0"/>
+    <w:lsdException w:name="Light Grid Accent 1" w:semiHidden="0" w:uiPriority="62" w:unhideWhenUsed="0"/>
+    <w:lsdException w:name="Medium Shading 1 Accent 1" w:semiHidden="0" w:uiPriority="63" w:unhideWhenUsed="0"/>
+    <w:lsdException w:name="Medium Shading 2 Accent 1" w:semiHidden="0" w:uiPriority="64" w:unhideWhenUsed="0"/>
+    <w:lsdException w:name="Medium List 1 Accent 1" w:semiHidden="0" w:uiPriority="65" w:unhideWhenUsed="0"/>
+    <w:lsdException w:name="Revision" w:unhideWhenUsed="0"/>
+    <w:lsdException w:name="List Paragraph" w:semiHidden="0" w:uiPriority="34" w:unhideWhenUsed="0" w:qFormat="1"/>
+    <w:lsdException w:name="Quote" w:semiHidden="0" w:uiPriority="29" w:unhideWhenUsed="0" w:qFormat="1"/>
+    <w:lsdException w:name="Intense Quote" w:semiHidden="0" w:uiPriority="30" w:unhideWhenUsed="0" w:qFormat="1"/>
+    <w:lsdException w:name="Medium List 2 Accent 1" w:semiHidden="0" w:uiPriority="66" w:unhideWhenUsed="0"/>
+    <w:lsdException w:name="Medium Grid 1 Accent 1" w:semiHidden="0" w:uiPriority="67" w:unhideWhenUsed="0"/>
+    <w:lsdException w:name="Medium Grid 2 Accent 1" w:semiHidden="0" w:uiPriority="68" w:unhideWhenUsed="0"/>
+    <w:lsdException w:name="Medium Grid 3 Accent 1" w:semiHidden="0" w:uiPriority="69" w:unhideWhenUsed="0"/>
+    <w:lsdException w:name="Dark List Accent 1" w:semiHidden="0" w:uiPriority="70" w:unhideWhenUsed="0"/>
+    <w:lsdException w:name="Colorful Shading Accent 1" w:semiHidden="0" w:uiPriority="71" w:unhideWhenUsed="0"/>
+    <w:lsdException w:name="Colorful List Accent 1" w:semiHidden="0" w:uiPriority="72" w:unhideWhenUsed="0"/>
+    <w:lsdException w:name="Colorful Grid Accent 1" w:semiHidden="0" w:uiPriority="73" w:unhideWhenUsed="0"/>
+    <w:lsdException w:name="Light Shading Accent 2" w:semiHidden="0" w:uiPriority="60" w:unhideWhenUsed="0"/>
+    <w:lsdException w:name="Light List Accent 2" w:semiHidden="0" w:uiPriority="61" w:unhideWhenUsed="0"/>
+    <w:lsdException w:name="Light Grid Accent 2" w:semiHidden="0" w:uiPriority="62" w:unhideWhenUsed="0"/>
+    <w:lsdException w:name="Medium Shading 1 Accent 2" w:semiHidden="0" w:uiPriority="63" w:unhideWhenUsed="0"/>
+    <w:lsdException w:name="Medium Shading 2 Accent 2" w:semiHidden="0" w:uiPriority="64" w:unhideWhenUsed="0"/>
+    <w:lsdException w:name="Medium List 1 Accent 2" w:semiHidden="0" w:uiPriority="65" w:unhideWhenUsed="0"/>
+    <w:lsdException w:name="Medium List 2 Accent 2" w:semiHidden="0" w:uiPriority="66" w:unhideWhenUsed="0"/>
+    <w:lsdException w:name="Medium Grid 1 Accent 2" w:semiHidden="0" w:uiPriority="67" w:unhideWhenUsed="0"/>
+    <w:lsdException w:name="Medium Grid 2 Accent 2" w:semiHidden="0" w:uiPriority="68" w:unhideWhenUsed="0"/>
+    <w:lsdException w:name="Medium Grid 3 Accent 2" w:semiHidden="0" w:uiPriority="69" w:unhideWhenUsed="0"/>
+    <w:lsdException w:name="Dark List Accent 2" w:semiHidden="0" w:uiPriority="70" w:unhideWhenUsed="0"/>
+    <w:lsdException w:name="Colorful Shading Accent 2" w:semiHidden="0" w:uiPriority="71" w:unhideWhenUsed="0"/>
+    <w:lsdException w:name="Colorful List Accent 2" w:semiHidden="0" w:uiPriority="72" w:unhideWhenUsed="0"/>
+    <w:lsdException w:name="Colorful Grid Accent 2" w:semiHidden="0" w:uiPriority="73" w:unhideWhenUsed="0"/>
+    <w:lsdException w:name="Light Shading Accent 3" w:semiHidden="0" w:uiPriority="60" w:unhideWhenUsed="0"/>
+    <w:lsdException w:name="Light List Accent 3" w:semiHidden="0" w:uiPriority="61" w:unhideWhenUsed="0"/>
+    <w:lsdException w:name="Light Grid Accent 3" w:semiHidden="0" w:uiPriority="62" w:unhideWhenUsed="0"/>
+    <w:lsdException w:name="Medium Shading 1 Accent 3" w:semiHidden="0" w:uiPriority="63" w:unhideWhenUsed="0"/>
+    <w:lsdException w:name="Medium Shading 2 Accent 3" w:semiHidden="0" w:uiPriority="64" w:unhideWhenUsed="0"/>
+    <w:lsdException w:name="Medium List 1 Accent 3" w:semiHidden="0" w:uiPriority="65" w:unhideWhenUsed="0"/>
+    <w:lsdException w:name="Medium List 2 Accent 3" w:semiHidden="0" w:uiPriority="66" w:unhideWhenUsed="0"/>
+    <w:lsdException w:name="Medium Grid 1 Accent 3" w:semiHidden="0" w:uiPriority="67" w:unhideWhenUsed="0"/>
+    <w:lsdException w:name="Medium Grid 2 Accent 3" w:semiHidden="0" w:uiPriority="68" w:unhideWhenUsed="0"/>
+    <w:lsdException w:name="Medium Grid 3 Accent 3" w:semiHidden="0" w:uiPriority="69" w:unhideWhenUsed="0"/>
+    <w:lsdException w:name="Dark List Accent 3" w:semiHidden="0" w:uiPriority="70" w:unhideWhenUsed="0"/>
+    <w:lsdException w:name="Colorful Shading Accent 3" w:semiHidden="0" w:uiPriority="71" w:unhideWhenUsed="0"/>
+    <w:lsdException w:name="Colorful List Accent 3" w:semiHidden="0" w:uiPriority="72" w:unhideWhenUsed="0"/>
+    <w:lsdException w:name="Colorful Grid Accent 3" w:semiHidden="0" w:uiPriority="73" w:unhideWhenUsed="0"/>
+    <w:lsdException w:name="Light Shading Accent 4" w:semiHidden="0" w:uiPriority="60" w:unhideWhenUsed="0"/>
+    <w:lsdException w:name="Light List Accent 4" w:semiHidden="0" w:uiPriority="61" w:unhideWhenUsed="0"/>
+    <w:lsdException w:name="Light Grid Accent 4" w:semiHidden="0" w:uiPriority="62" w:unhideWhenUsed="0"/>
+    <w:lsdException w:name="Medium Shading 1 Accent 4" w:semiHidden="0" w:uiPriority="63" w:unhideWhenUsed="0"/>
+    <w:lsdException w:name="Medium Shading 2 Accent 4" w:semiHidden="0" w:uiPriority="64" w:unhideWhenUsed="0"/>
+    <w:lsdException w:name="Medium List 1 Accent 4" w:semiHidden="0" w:uiPriority="65" w:unhideWhenUsed="0"/>
+    <w:lsdException w:name="Medium List 2 Accent 4" w:semiHidden="0" w:uiPriority="66" w:unhideWhenUsed="0"/>
+    <w:lsdException w:name="Medium Grid 1 Accent 4" w:semiHidden="0" w:uiPriority="67" w:unhideWhenUsed="0"/>
+    <w:lsdException w:name="Medium Grid 2 Accent 4" w:semiHidden="0" w:uiPriority="68" w:unhideWhenUsed="0"/>
+    <w:lsdException w:name="Medium Grid 3 Accent 4" w:semiHidden="0" w:uiPriority="69" w:unhideWhenUsed="0"/>
+    <w:lsdException w:name="Dark List Accent 4" w:semiHidden="0" w:uiPriority="70" w:unhideWhenUsed="0"/>
+    <w:lsdException w:name="Colorful Shading Accent 4" w:semiHidden="0" w:uiPriority="71" w:unhideWhenUsed="0"/>
+    <w:lsdException w:name="Colorful List Accent 4" w:semiHidden="0" w:uiPriority="72" w:unhideWhenUsed="0"/>
+    <w:lsdException w:name="Colorful Grid Accent 4" w:semiHidden="0" w:uiPriority="73" w:unhideWhenUsed="0"/>
+    <w:lsdException w:name="Light Shading Accent 5" w:semiHidden="0" w:uiPriority="60" w:unhideWhenUsed="0"/>
+    <w:lsdException w:name="Light List Accent 5" w:semiHidden="0" w:uiPriority="61" w:unhideWhenUsed="0"/>
+    <w:lsdException w:name="Light Grid Accent 5" w:semiHidden="0" w:uiPriority="62" w:unhideWhenUsed="0"/>
+    <w:lsdException w:name="Medium Shading 1 Accent 5" w:semiHidden="0" w:uiPriority="63" w:unhideWhenUsed="0"/>
+    <w:lsdException w:name="Medium Shading 2 Accent 5" w:semiHidden="0" w:uiPriority="64" w:unhideWhenUsed="0"/>
+    <w:lsdException w:name="Medium List 1 Accent 5" w:semiHidden="0" w:uiPriority="65" w:unhideWhenUsed="0"/>
+    <w:lsdException w:name="Medium List 2 Accent 5" w:semiHidden="0" w:uiPriority="66" w:unhideWhenUsed="0"/>
+    <w:lsdException w:name="Medium Grid 1 Accent 5" w:semiHidden="0" w:uiPriority="67" w:unhideWhenUsed="0"/>
+    <w:lsdException w:name="Medium Grid 2 Accent 5" w:semiHidden="0" w:uiPriority="68" w:unhideWhenUsed="0"/>
+    <w:lsdException w:name="Medium Grid 3 Accent 5" w:semiHidden="0" w:uiPriority="69" w:unhideWhenUsed="0"/>
+    <w:lsdException w:name="Dark List Accent 5" w:semiHidden="0" w:uiPriority="70" w:unhideWhenUsed="0"/>
+    <w:lsdException w:name="Colorful Shading Accent 5" w:semiHidden="0" w:uiPriority="71" w:unhideWhenUsed="0"/>
+    <w:lsdException w:name="Colorful List Accent 5" w:semiHidden="0" w:uiPriority="72" w:unhideWhenUsed="0"/>
+    <w:lsdException w:name="Colorful Grid Accent 5" w:semiHidden="0" w:uiPriority="73" w:unhideWhenUsed="0"/>
+    <w:lsdException w:name="Light Shading Accent 6" w:semiHidden="0" w:uiPriority="60" w:unhideWhenUsed="0"/>
+    <w:lsdException w:name="Light List Accent 6" w:semiHidden="0" w:uiPriority="61" w:unhideWhenUsed="0"/>
+    <w:lsdException w:name="Light Grid Accent 6" w:semiHidden="0" w:uiPriority="62" w:unhideWhenUsed="0"/>
+    <w:lsdException w:name="Medium Shading 1 Accent 6" w:semiHidden="0" w:uiPriority="63" w:unhideWhenUsed="0"/>
+    <w:lsdException w:name="Medium Shading 2 Accent 6" w:semiHidden="0" w:uiPriority="64" w:unhideWhenUsed="0"/>
+    <w:lsdException w:name="Medium List 1 Accent 6" w:semiHidden="0" w:uiPriority="65" w:unhideWhenUsed="0"/>
+    <w:lsdException w:name="Medium List 2 Accent 6" w:semiHidden="0" w:uiPriority="66" w:unhideWhenUsed="0"/>
+    <w:lsdException w:name="Medium Grid 1 Accent 6" w:semiHidden="0" w:uiPriority="67" w:unhideWhenUsed="0"/>
+    <w:lsdException w:name="Medium Grid 2 Accent 6" w:semiHidden="0" w:uiPriority="68" w:unhideWhenUsed="0"/>
+    <w:lsdException w:name="Medium Grid 3 Accent 6" w:semiHidden="0" w:uiPriority="69" w:unhideWhenUsed="0"/>
+    <w:lsdException w:name="Dark List Accent 6" w:semiHidden="0" w:uiPriority="70" w:unhideWhenUsed="0"/>
+    <w:lsdException w:name="Colorful Shading Accent 6" w:semiHidden="0" w:uiPriority="71" w:unhideWhenUsed="0"/>
+    <w:lsdException w:name="Colorful List Accent 6" w:semiHidden="0" w:uiPriority="72" w:unhideWhenUsed="0"/>
+    <w:lsdException w:name="Colorful Grid Accent 6" w:semiHidden="0" w:uiPriority="73" w:unhideWhenUsed="0"/>
+    <w:lsdException w:name="Subtle Emphasis" w:semiHidden="0" w:uiPriority="19" w:unhideWhenUsed="0" w:qFormat="1"/>
+    <w:lsdException w:name="Intense Emphasis" w:semiHidden="0" w:uiPriority="21" w:unhideWhenUsed="0" w:qFormat="1"/>
+    <w:lsdException w:name="Subtle Reference" w:semiHidden="0" w:uiPriority="31" w:unhideWhenUsed="0" w:qFormat="1"/>
+    <w:lsdException w:name="Intense Reference" w:semiHidden="0" w:uiPriority="32" w:unhideWhenUsed="0" w:qFormat="1"/>
+    <w:lsdException w:name="Book Title" w:semiHidden="0" w:uiPriority="33" w:unhideWhenUsed="0" w:qFormat="1"/>
+    <w:lsdException w:name="Bibliography" w:uiPriority="37"/>
+    <w:lsdException w:name="TOC Heading" w:uiPriority="39" w:qFormat="1"/>
+  </w:latentStyles>
+  <w:style w:type="paragraph" w:default="1" w:styleId="Normal">
+    <w:name w:val="Normal"/>
+    <w:qFormat/>
+  </w:style>
+  <w:style w:type="paragraph" w:styleId="Ttulo1">
+    <w:name w:val="heading 1"/>
+    <w:basedOn w:val="Normal"/>
+    <w:next w:val="Normal"/>
+    <w:link w:val="Ttulo1Car"/>
+    <w:uiPriority w:val="9"/>
+    <w:qFormat/>
+    <w:rsid w:val="00FD4F58"/>
+    <w:pPr>
+      <w:keepNext/>
+      <w:keepLines/>
+      <w:spacing w:before="240" w:after="0"/>
+      <w:outlineLvl w:val="0"/>
+    </w:pPr>
+    <w:rPr>
+      <w:rFonts w:asciiTheme="majorHAnsi" w:eastAsiaTheme="majorEastAsia" w:hAnsiTheme="majorHAnsi" w:cstheme="majorBidi"/>
+      <w:color w:val="2E74B5" w:themeColor="accent1" w:themeShade="BF"/>
+      <w:sz w:val="32"/>
+      <w:szCs w:val="32"/>
+    </w:rPr>
+  </w:style>
+  <w:style w:type="paragraph" w:styleId="Ttulo2">
+    <w:name w:val="heading 2"/>
+    <w:basedOn w:val="Normal"/>
+    <w:next w:val="Normal"/>
+    <w:link w:val="Ttulo2Car"/>
+    <w:uiPriority w:val="9"/>
+    <w:unhideWhenUsed/>
+    <w:qFormat/>
+    <w:rsid w:val="00144C74"/>
+    <w:pPr>
+      <w:keepNext/>
+      <w:keepLines/>
+      <w:spacing w:before="40" w:after="0"/>
+      <w:outlineLvl w:val="1"/>
+    </w:pPr>
+    <w:rPr>
+      <w:rFonts w:asciiTheme="majorHAnsi" w:eastAsiaTheme="majorEastAsia" w:hAnsiTheme="majorHAnsi" w:cstheme="majorBidi"/>
+      <w:color w:val="2E74B5" w:themeColor="accent1" w:themeShade="BF"/>
+      <w:sz w:val="26"/>
+      <w:szCs w:val="26"/>
+    </w:rPr>
+  </w:style>
+  <w:style w:type="character" w:default="1" w:styleId="Fuentedeprrafopredeter">
+    <w:name w:val="Default Paragraph Font"/>
+    <w:uiPriority w:val="1"/>
+    <w:semiHidden/>
+    <w:unhideWhenUsed/>
+  </w:style>
+  <w:style w:type="table" w:default="1" w:styleId="Tablanormal">
+    <w:name w:val="Normal Table"/>
+    <w:uiPriority w:val="99"/>
+    <w:semiHidden/>
+    <w:unhideWhenUsed/>
+    <w:tblPr>
+      <w:tblInd w:w="0" w:type="dxa"/>
+      <w:tblCellMar>
+        <w:top w:w="0" w:type="dxa"/>
+        <w:left w:w="108" w:type="dxa"/>
+        <w:bottom w:w="0" w:type="dxa"/>
+        <w:right w:w="108" w:type="dxa"/>
+      </w:tblCellMar>
+    </w:tblPr>
+  </w:style>
+  <w:style w:type="numbering" w:default="1" w:styleId="Sinlista">
+    <w:name w:val="No List"/>
+    <w:uiPriority w:val="99"/>
+    <w:semiHidden/>
+    <w:unhideWhenUsed/>
+  </w:style>
+  <w:style w:type="table" w:styleId="Tablaconcuadrcula">
+    <w:name w:val="Table Grid"/>
+    <w:basedOn w:val="Tablanormal"/>
+    <w:uiPriority w:val="39"/>
+    <w:rsid w:val="00FD4F58"/>
+    <w:pPr>
+      <w:spacing w:after="0" w:line="240" w:lineRule="auto"/>
+    </w:pPr>
+    <w:tblPr>
+      <w:tblInd w:w="0" w:type="dxa"/>
+      <w:tblBorders>
+        <w:top w:val="single" w:sz="4" w:space="0" w:color="auto"/>
+        <w:left w:val="single" w:sz="4" w:space="0" w:color="auto"/>
+        <w:bottom w:val="single" w:sz="4" w:space="0" w:color="auto"/>
+        <w:right w:val="single" w:sz="4" w:space="0" w:color="auto"/>
+        <w:insideH w:val="single" w:sz="4" w:space="0" w:color="auto"/>
+        <w:insideV w:val="single" w:sz="4" w:space="0" w:color="auto"/>
+      </w:tblBorders>
+      <w:tblCellMar>
+        <w:top w:w="0" w:type="dxa"/>
+        <w:left w:w="108" w:type="dxa"/>
+        <w:bottom w:w="0" w:type="dxa"/>
+        <w:right w:w="108" w:type="dxa"/>
+      </w:tblCellMar>
+    </w:tblPr>
+  </w:style>
+  <w:style w:type="character" w:customStyle="1" w:styleId="Ttulo1Car">
+    <w:name w:val="Título 1 Car"/>
+    <w:basedOn w:val="Fuentedeprrafopredeter"/>
+    <w:link w:val="Ttulo1"/>
+    <w:uiPriority w:val="9"/>
+    <w:rsid w:val="00FD4F58"/>
+    <w:rPr>
+      <w:rFonts w:asciiTheme="majorHAnsi" w:eastAsiaTheme="majorEastAsia" w:hAnsiTheme="majorHAnsi" w:cstheme="majorBidi"/>
+      <w:color w:val="2E74B5" w:themeColor="accent1" w:themeShade="BF"/>
+      <w:sz w:val="32"/>
+      <w:szCs w:val="32"/>
+    </w:rPr>
+  </w:style>
+  <w:style w:type="paragraph" w:styleId="Prrafodelista">
+    <w:name w:val="List Paragraph"/>
+    <w:basedOn w:val="Normal"/>
+    <w:uiPriority w:val="34"/>
+    <w:qFormat/>
+    <w:rsid w:val="00FD4F58"/>
+    <w:pPr>
+      <w:ind w:left="720"/>
+      <w:contextualSpacing/>
+    </w:pPr>
+  </w:style>
+  <w:style w:type="paragraph" w:styleId="TtulodeTDC">
     <w:name w:val="TOC Heading"/>
     <w:basedOn w:val="Ttulo1"/>
     <w:next w:val="Normal"/>
@@ -12408,7 +12909,7 @@
   <a:extraClrSchemeLst/>
   <a:extLst>
     <a:ext uri="{05A4C25C-085E-4340-85A3-A5531E510DB2}">
-      <thm15:themeFamily xmlns:thm15="http://schemas.microsoft.com/office/thememl/2012/main" name="Office Theme" id="{62F939B6-93AF-4DB8-9C6B-D6C7DFDC589F}" vid="{4A3C46E8-61CC-4603-A589-7422A47A8E4A}"/>
+      <thm15:themeFamily xmlns:thm15="http://schemas.microsoft.com/office/thememl/2012/main" xmlns="" name="Office Theme" id="{62F939B6-93AF-4DB8-9C6B-D6C7DFDC589F}" vid="{4A3C46E8-61CC-4603-A589-7422A47A8E4A}"/>
     </a:ext>
   </a:extLst>
 </a:theme>
@@ -12419,7 +12920,7 @@
 </file>
 
 <file path=customXml/itemProps1.xml><?xml version="1.0" encoding="utf-8"?>
-<ds:datastoreItem xmlns:ds="http://schemas.openxmlformats.org/officeDocument/2006/customXml" ds:itemID="{39FBA9D5-110B-44E9-BB4A-ADC93A6A3961}">
+<ds:datastoreItem xmlns:ds="http://schemas.openxmlformats.org/officeDocument/2006/customXml" ds:itemID="{F22B199F-FA37-47AF-B89B-3CA44B09D2EE}">
   <ds:schemaRefs>
     <ds:schemaRef ds:uri="http://schemas.openxmlformats.org/officeDocument/2006/bibliography"/>
   </ds:schemaRefs>

</xml_diff>